<commit_message>
English has been added
</commit_message>
<xml_diff>
--- a/Angular Interview Questions..docx
+++ b/Angular Interview Questions..docx
@@ -6,19 +6,11 @@
       <w:tblPr>
         <w:tblStyle w:val="TableGrid"/>
         <w:tblW w:w="0" w:type="auto"/>
-        <w:tblBorders>
-          <w:top w:val="none" w:sz="0" w:space="0" w:color="auto"/>
-          <w:left w:val="none" w:sz="0" w:space="0" w:color="auto"/>
-          <w:bottom w:val="none" w:sz="0" w:space="0" w:color="auto"/>
-          <w:right w:val="none" w:sz="0" w:space="0" w:color="auto"/>
-          <w:insideH w:val="none" w:sz="0" w:space="0" w:color="auto"/>
-          <w:insideV w:val="none" w:sz="0" w:space="0" w:color="auto"/>
-        </w:tblBorders>
         <w:tblLook w:val="04A0" w:firstRow="1" w:lastRow="0" w:firstColumn="1" w:lastColumn="0" w:noHBand="0" w:noVBand="1"/>
       </w:tblPr>
       <w:tblGrid>
         <w:gridCol w:w="650"/>
-        <w:gridCol w:w="8376"/>
+        <w:gridCol w:w="8366"/>
       </w:tblGrid>
       <w:tr>
         <w:tc>
@@ -103,6 +95,8 @@
           </w:p>
           <w:p/>
         </w:tc>
+        <w:bookmarkStart w:id="0" w:name="_GoBack"/>
+        <w:bookmarkEnd w:id="0"/>
       </w:tr>
       <w:tr>
         <w:tc>
@@ -240,10 +234,7 @@
               <w:t>Hello world:</w:t>
             </w:r>
           </w:p>
-          <w:p>
-            <w:bookmarkStart w:id="0" w:name="_GoBack"/>
-            <w:bookmarkEnd w:id="0"/>
-          </w:p>
+          <w:p/>
         </w:tc>
       </w:tr>
       <w:tr>
@@ -1019,25 +1010,33 @@
           </w:tcPr>
           <w:p>
             <w:r>
-              <w:t>A.</w:t>
-            </w:r>
-          </w:p>
-        </w:tc>
-        <w:tc>
-          <w:tcPr>
-            <w:tcW w:w="8737" w:type="dxa"/>
-          </w:tcPr>
-          <w:p/>
-        </w:tc>
-      </w:tr>
-      <w:tr>
-        <w:tc>
-          <w:tcPr>
-            <w:tcW w:w="279" w:type="dxa"/>
-          </w:tcPr>
-          <w:p>
-            <w:r>
               <w:lastRenderedPageBreak/>
+              <w:t>A.</w:t>
+            </w:r>
+          </w:p>
+        </w:tc>
+        <w:tc>
+          <w:tcPr>
+            <w:tcW w:w="8737" w:type="dxa"/>
+          </w:tcPr>
+          <w:p/>
+        </w:tc>
+      </w:tr>
+      <w:tr>
+        <w:tc>
+          <w:tcPr>
+            <w:tcW w:w="279" w:type="dxa"/>
+          </w:tcPr>
+          <w:p>
+            <w:pPr>
+              <w:rPr>
+                <w:color w:val="C00000"/>
+              </w:rPr>
+            </w:pPr>
+            <w:r>
+              <w:rPr>
+                <w:color w:val="C00000"/>
+              </w:rPr>
               <w:t>18.</w:t>
             </w:r>
           </w:p>
@@ -1047,7 +1046,15 @@
             <w:tcW w:w="8737" w:type="dxa"/>
           </w:tcPr>
           <w:p>
-            <w:r>
+            <w:pPr>
+              <w:rPr>
+                <w:color w:val="C00000"/>
+              </w:rPr>
+            </w:pPr>
+            <w:r>
+              <w:rPr>
+                <w:color w:val="C00000"/>
+              </w:rPr>
               <w:t>What is data binding in Angular?</w:t>
             </w:r>
           </w:p>
@@ -1077,7 +1084,15 @@
             <w:tcW w:w="279" w:type="dxa"/>
           </w:tcPr>
           <w:p>
-            <w:r>
+            <w:pPr>
+              <w:rPr>
+                <w:color w:val="C00000"/>
+              </w:rPr>
+            </w:pPr>
+            <w:r>
+              <w:rPr>
+                <w:color w:val="C00000"/>
+              </w:rPr>
               <w:t>19.</w:t>
             </w:r>
           </w:p>
@@ -1087,7 +1102,15 @@
             <w:tcW w:w="8737" w:type="dxa"/>
           </w:tcPr>
           <w:p>
-            <w:r>
+            <w:pPr>
+              <w:rPr>
+                <w:color w:val="C00000"/>
+              </w:rPr>
+            </w:pPr>
+            <w:r>
+              <w:rPr>
+                <w:color w:val="C00000"/>
+              </w:rPr>
               <w:t>What is property binding in Angular?</w:t>
             </w:r>
           </w:p>
@@ -1980,6 +2003,7 @@
           </w:tcPr>
           <w:p>
             <w:r>
+              <w:lastRenderedPageBreak/>
               <w:t>A.</w:t>
             </w:r>
           </w:p>
@@ -2038,909 +2062,909 @@
           </w:tcPr>
           <w:p>
             <w:r>
+              <w:t>43.</w:t>
+            </w:r>
+          </w:p>
+        </w:tc>
+        <w:tc>
+          <w:tcPr>
+            <w:tcW w:w="8737" w:type="dxa"/>
+          </w:tcPr>
+          <w:p>
+            <w:r>
+              <w:t>What is ActivatedRoute service in Angular?</w:t>
+            </w:r>
+          </w:p>
+        </w:tc>
+      </w:tr>
+      <w:tr>
+        <w:tc>
+          <w:tcPr>
+            <w:tcW w:w="279" w:type="dxa"/>
+          </w:tcPr>
+          <w:p>
+            <w:r>
+              <w:t>A.</w:t>
+            </w:r>
+          </w:p>
+        </w:tc>
+        <w:tc>
+          <w:tcPr>
+            <w:tcW w:w="8737" w:type="dxa"/>
+          </w:tcPr>
+          <w:p/>
+        </w:tc>
+      </w:tr>
+      <w:tr>
+        <w:tc>
+          <w:tcPr>
+            <w:tcW w:w="279" w:type="dxa"/>
+          </w:tcPr>
+          <w:p>
+            <w:r>
+              <w:t>44.</w:t>
+            </w:r>
+          </w:p>
+        </w:tc>
+        <w:tc>
+          <w:tcPr>
+            <w:tcW w:w="8737" w:type="dxa"/>
+          </w:tcPr>
+          <w:p>
+            <w:r>
+              <w:t>What is canActivate in Angular?</w:t>
+            </w:r>
+          </w:p>
+        </w:tc>
+      </w:tr>
+      <w:tr>
+        <w:tc>
+          <w:tcPr>
+            <w:tcW w:w="279" w:type="dxa"/>
+          </w:tcPr>
+          <w:p>
+            <w:r>
+              <w:t>A.</w:t>
+            </w:r>
+          </w:p>
+        </w:tc>
+        <w:tc>
+          <w:tcPr>
+            <w:tcW w:w="8737" w:type="dxa"/>
+          </w:tcPr>
+          <w:p/>
+        </w:tc>
+      </w:tr>
+      <w:tr>
+        <w:tc>
+          <w:tcPr>
+            <w:tcW w:w="279" w:type="dxa"/>
+          </w:tcPr>
+          <w:p>
+            <w:r>
+              <w:t>45.</w:t>
+            </w:r>
+          </w:p>
+        </w:tc>
+        <w:tc>
+          <w:tcPr>
+            <w:tcW w:w="8737" w:type="dxa"/>
+          </w:tcPr>
+          <w:p>
+            <w:r>
+              <w:t>What is canDeactivate in Angular?</w:t>
+            </w:r>
+          </w:p>
+        </w:tc>
+      </w:tr>
+      <w:tr>
+        <w:tc>
+          <w:tcPr>
+            <w:tcW w:w="279" w:type="dxa"/>
+          </w:tcPr>
+          <w:p>
+            <w:r>
+              <w:t>A.</w:t>
+            </w:r>
+          </w:p>
+        </w:tc>
+        <w:tc>
+          <w:tcPr>
+            <w:tcW w:w="8737" w:type="dxa"/>
+          </w:tcPr>
+          <w:p/>
+        </w:tc>
+      </w:tr>
+      <w:tr>
+        <w:tc>
+          <w:tcPr>
+            <w:tcW w:w="279" w:type="dxa"/>
+          </w:tcPr>
+          <w:p>
+            <w:r>
+              <w:t>46.</w:t>
+            </w:r>
+          </w:p>
+        </w:tc>
+        <w:tc>
+          <w:tcPr>
+            <w:tcW w:w="8737" w:type="dxa"/>
+          </w:tcPr>
+          <w:p>
+            <w:r>
+              <w:t>What is @Input decorator in Angular?</w:t>
+            </w:r>
+          </w:p>
+        </w:tc>
+      </w:tr>
+      <w:tr>
+        <w:tc>
+          <w:tcPr>
+            <w:tcW w:w="279" w:type="dxa"/>
+          </w:tcPr>
+          <w:p>
+            <w:r>
+              <w:t>A.</w:t>
+            </w:r>
+          </w:p>
+        </w:tc>
+        <w:tc>
+          <w:tcPr>
+            <w:tcW w:w="8737" w:type="dxa"/>
+          </w:tcPr>
+          <w:p/>
+        </w:tc>
+      </w:tr>
+      <w:tr>
+        <w:tc>
+          <w:tcPr>
+            <w:tcW w:w="279" w:type="dxa"/>
+          </w:tcPr>
+          <w:p>
+            <w:r>
+              <w:t>47.</w:t>
+            </w:r>
+          </w:p>
+        </w:tc>
+        <w:tc>
+          <w:tcPr>
+            <w:tcW w:w="8737" w:type="dxa"/>
+          </w:tcPr>
+          <w:p>
+            <w:r>
+              <w:t>What is @Output decorator in Angular?</w:t>
+            </w:r>
+          </w:p>
+        </w:tc>
+      </w:tr>
+      <w:tr>
+        <w:tc>
+          <w:tcPr>
+            <w:tcW w:w="279" w:type="dxa"/>
+          </w:tcPr>
+          <w:p>
+            <w:r>
+              <w:t>A.</w:t>
+            </w:r>
+          </w:p>
+        </w:tc>
+        <w:tc>
+          <w:tcPr>
+            <w:tcW w:w="8737" w:type="dxa"/>
+          </w:tcPr>
+          <w:p/>
+        </w:tc>
+      </w:tr>
+      <w:tr>
+        <w:tc>
+          <w:tcPr>
+            <w:tcW w:w="279" w:type="dxa"/>
+          </w:tcPr>
+          <w:p>
+            <w:r>
+              <w:t>48.</w:t>
+            </w:r>
+          </w:p>
+        </w:tc>
+        <w:tc>
+          <w:tcPr>
+            <w:tcW w:w="8737" w:type="dxa"/>
+          </w:tcPr>
+          <w:p>
+            <w:r>
+              <w:t>What is EventEmitter class in Angular?</w:t>
+            </w:r>
+          </w:p>
+        </w:tc>
+      </w:tr>
+      <w:tr>
+        <w:tc>
+          <w:tcPr>
+            <w:tcW w:w="279" w:type="dxa"/>
+          </w:tcPr>
+          <w:p>
+            <w:r>
+              <w:t>A.</w:t>
+            </w:r>
+          </w:p>
+        </w:tc>
+        <w:tc>
+          <w:tcPr>
+            <w:tcW w:w="8737" w:type="dxa"/>
+          </w:tcPr>
+          <w:p/>
+        </w:tc>
+      </w:tr>
+      <w:tr>
+        <w:tc>
+          <w:tcPr>
+            <w:tcW w:w="279" w:type="dxa"/>
+          </w:tcPr>
+          <w:p>
+            <w:r>
+              <w:t>49.</w:t>
+            </w:r>
+          </w:p>
+        </w:tc>
+        <w:tc>
+          <w:tcPr>
+            <w:tcW w:w="8737" w:type="dxa"/>
+          </w:tcPr>
+          <w:p>
+            <w:r>
+              <w:t>What is @ViewChild decorator in Angular?</w:t>
+            </w:r>
+          </w:p>
+        </w:tc>
+      </w:tr>
+      <w:tr>
+        <w:tc>
+          <w:tcPr>
+            <w:tcW w:w="279" w:type="dxa"/>
+          </w:tcPr>
+          <w:p>
+            <w:r>
+              <w:t>A.</w:t>
+            </w:r>
+          </w:p>
+        </w:tc>
+        <w:tc>
+          <w:tcPr>
+            <w:tcW w:w="8737" w:type="dxa"/>
+          </w:tcPr>
+          <w:p/>
+        </w:tc>
+      </w:tr>
+      <w:tr>
+        <w:tc>
+          <w:tcPr>
+            <w:tcW w:w="279" w:type="dxa"/>
+          </w:tcPr>
+          <w:p>
+            <w:r>
+              <w:t>50.</w:t>
+            </w:r>
+          </w:p>
+        </w:tc>
+        <w:tc>
+          <w:tcPr>
+            <w:tcW w:w="8737" w:type="dxa"/>
+          </w:tcPr>
+          <w:p>
+            <w:r>
+              <w:t>What is @ContentChild decorator in Angular?</w:t>
+            </w:r>
+          </w:p>
+        </w:tc>
+      </w:tr>
+      <w:tr>
+        <w:tc>
+          <w:tcPr>
+            <w:tcW w:w="279" w:type="dxa"/>
+          </w:tcPr>
+          <w:p>
+            <w:r>
+              <w:t>A.</w:t>
+            </w:r>
+          </w:p>
+        </w:tc>
+        <w:tc>
+          <w:tcPr>
+            <w:tcW w:w="8737" w:type="dxa"/>
+          </w:tcPr>
+          <w:p/>
+        </w:tc>
+      </w:tr>
+      <w:tr>
+        <w:tc>
+          <w:tcPr>
+            <w:tcW w:w="279" w:type="dxa"/>
+          </w:tcPr>
+          <w:p>
+            <w:r>
+              <w:t>51.</w:t>
+            </w:r>
+          </w:p>
+        </w:tc>
+        <w:tc>
+          <w:tcPr>
+            <w:tcW w:w="8737" w:type="dxa"/>
+          </w:tcPr>
+          <w:p>
+            <w:r>
+              <w:t>What is @ContentChildren decorator in Angular?</w:t>
+            </w:r>
+          </w:p>
+        </w:tc>
+      </w:tr>
+      <w:tr>
+        <w:tc>
+          <w:tcPr>
+            <w:tcW w:w="279" w:type="dxa"/>
+          </w:tcPr>
+          <w:p>
+            <w:r>
+              <w:t>A.</w:t>
+            </w:r>
+          </w:p>
+        </w:tc>
+        <w:tc>
+          <w:tcPr>
+            <w:tcW w:w="8737" w:type="dxa"/>
+          </w:tcPr>
+          <w:p/>
+        </w:tc>
+      </w:tr>
+      <w:tr>
+        <w:tc>
+          <w:tcPr>
+            <w:tcW w:w="279" w:type="dxa"/>
+          </w:tcPr>
+          <w:p>
+            <w:r>
+              <w:t>52.</w:t>
+            </w:r>
+          </w:p>
+        </w:tc>
+        <w:tc>
+          <w:tcPr>
+            <w:tcW w:w="8737" w:type="dxa"/>
+          </w:tcPr>
+          <w:p>
+            <w:r>
+              <w:t>What is @ViewChilden decorator in Angular?</w:t>
+            </w:r>
+          </w:p>
+        </w:tc>
+      </w:tr>
+      <w:tr>
+        <w:tc>
+          <w:tcPr>
+            <w:tcW w:w="279" w:type="dxa"/>
+          </w:tcPr>
+          <w:p>
+            <w:r>
+              <w:t>A.</w:t>
+            </w:r>
+          </w:p>
+        </w:tc>
+        <w:tc>
+          <w:tcPr>
+            <w:tcW w:w="8737" w:type="dxa"/>
+          </w:tcPr>
+          <w:p/>
+        </w:tc>
+      </w:tr>
+      <w:tr>
+        <w:tc>
+          <w:tcPr>
+            <w:tcW w:w="279" w:type="dxa"/>
+          </w:tcPr>
+          <w:p>
+            <w:r>
+              <w:t>53.</w:t>
+            </w:r>
+          </w:p>
+        </w:tc>
+        <w:tc>
+          <w:tcPr>
+            <w:tcW w:w="8737" w:type="dxa"/>
+          </w:tcPr>
+          <w:p>
+            <w:r>
+              <w:t>What is @NgModule decorator in Angular?</w:t>
+            </w:r>
+          </w:p>
+        </w:tc>
+      </w:tr>
+      <w:tr>
+        <w:tc>
+          <w:tcPr>
+            <w:tcW w:w="279" w:type="dxa"/>
+          </w:tcPr>
+          <w:p>
+            <w:r>
+              <w:t>A.</w:t>
+            </w:r>
+          </w:p>
+        </w:tc>
+        <w:tc>
+          <w:tcPr>
+            <w:tcW w:w="8737" w:type="dxa"/>
+          </w:tcPr>
+          <w:p/>
+        </w:tc>
+      </w:tr>
+      <w:tr>
+        <w:tc>
+          <w:tcPr>
+            <w:tcW w:w="279" w:type="dxa"/>
+          </w:tcPr>
+          <w:p>
+            <w:r>
+              <w:t>54.</w:t>
+            </w:r>
+          </w:p>
+        </w:tc>
+        <w:tc>
+          <w:tcPr>
+            <w:tcW w:w="8737" w:type="dxa"/>
+          </w:tcPr>
+          <w:p>
+            <w:r>
+              <w:t>What is @HostBinding decorator in Angular?</w:t>
+            </w:r>
+          </w:p>
+        </w:tc>
+      </w:tr>
+      <w:tr>
+        <w:tc>
+          <w:tcPr>
+            <w:tcW w:w="279" w:type="dxa"/>
+          </w:tcPr>
+          <w:p>
+            <w:r>
+              <w:t>A.</w:t>
+            </w:r>
+          </w:p>
+        </w:tc>
+        <w:tc>
+          <w:tcPr>
+            <w:tcW w:w="8737" w:type="dxa"/>
+          </w:tcPr>
+          <w:p/>
+        </w:tc>
+      </w:tr>
+      <w:tr>
+        <w:tc>
+          <w:tcPr>
+            <w:tcW w:w="279" w:type="dxa"/>
+          </w:tcPr>
+          <w:p>
+            <w:r>
+              <w:t>55.</w:t>
+            </w:r>
+          </w:p>
+        </w:tc>
+        <w:tc>
+          <w:tcPr>
+            <w:tcW w:w="8737" w:type="dxa"/>
+          </w:tcPr>
+          <w:p>
+            <w:r>
+              <w:t>What is @HostListner decorator in Angular?</w:t>
+            </w:r>
+          </w:p>
+        </w:tc>
+      </w:tr>
+      <w:tr>
+        <w:tc>
+          <w:tcPr>
+            <w:tcW w:w="279" w:type="dxa"/>
+          </w:tcPr>
+          <w:p>
+            <w:r>
+              <w:t>A.</w:t>
+            </w:r>
+          </w:p>
+        </w:tc>
+        <w:tc>
+          <w:tcPr>
+            <w:tcW w:w="8737" w:type="dxa"/>
+          </w:tcPr>
+          <w:p/>
+        </w:tc>
+      </w:tr>
+      <w:tr>
+        <w:tc>
+          <w:tcPr>
+            <w:tcW w:w="279" w:type="dxa"/>
+          </w:tcPr>
+          <w:p>
+            <w:r>
+              <w:t>56.</w:t>
+            </w:r>
+          </w:p>
+        </w:tc>
+        <w:tc>
+          <w:tcPr>
+            <w:tcW w:w="8737" w:type="dxa"/>
+          </w:tcPr>
+          <w:p>
+            <w:r>
+              <w:t>What is common Module in Angular?</w:t>
+            </w:r>
+          </w:p>
+        </w:tc>
+      </w:tr>
+      <w:tr>
+        <w:tc>
+          <w:tcPr>
+            <w:tcW w:w="279" w:type="dxa"/>
+          </w:tcPr>
+          <w:p>
+            <w:r>
+              <w:t>A.</w:t>
+            </w:r>
+          </w:p>
+        </w:tc>
+        <w:tc>
+          <w:tcPr>
+            <w:tcW w:w="8737" w:type="dxa"/>
+          </w:tcPr>
+          <w:p/>
+        </w:tc>
+      </w:tr>
+      <w:tr>
+        <w:tc>
+          <w:tcPr>
+            <w:tcW w:w="279" w:type="dxa"/>
+          </w:tcPr>
+          <w:p>
+            <w:r>
+              <w:t>57.</w:t>
+            </w:r>
+          </w:p>
+        </w:tc>
+        <w:tc>
+          <w:tcPr>
+            <w:tcW w:w="8737" w:type="dxa"/>
+          </w:tcPr>
+          <w:p>
+            <w:r>
+              <w:t>What is Brower Module in Angular?</w:t>
+            </w:r>
+          </w:p>
+        </w:tc>
+      </w:tr>
+      <w:tr>
+        <w:tc>
+          <w:tcPr>
+            <w:tcW w:w="279" w:type="dxa"/>
+          </w:tcPr>
+          <w:p>
+            <w:r>
+              <w:t>A.</w:t>
+            </w:r>
+          </w:p>
+        </w:tc>
+        <w:tc>
+          <w:tcPr>
+            <w:tcW w:w="8737" w:type="dxa"/>
+          </w:tcPr>
+          <w:p/>
+        </w:tc>
+      </w:tr>
+      <w:tr>
+        <w:tc>
+          <w:tcPr>
+            <w:tcW w:w="279" w:type="dxa"/>
+          </w:tcPr>
+          <w:p>
+            <w:r>
+              <w:t>58.</w:t>
+            </w:r>
+          </w:p>
+        </w:tc>
+        <w:tc>
+          <w:tcPr>
+            <w:tcW w:w="8737" w:type="dxa"/>
+          </w:tcPr>
+          <w:p>
+            <w:r>
+              <w:t>What is HttpClient in Angular?</w:t>
+            </w:r>
+          </w:p>
+        </w:tc>
+      </w:tr>
+      <w:tr>
+        <w:tc>
+          <w:tcPr>
+            <w:tcW w:w="279" w:type="dxa"/>
+          </w:tcPr>
+          <w:p>
+            <w:r>
+              <w:t>A.</w:t>
+            </w:r>
+          </w:p>
+        </w:tc>
+        <w:tc>
+          <w:tcPr>
+            <w:tcW w:w="8737" w:type="dxa"/>
+          </w:tcPr>
+          <w:p/>
+        </w:tc>
+      </w:tr>
+      <w:tr>
+        <w:tc>
+          <w:tcPr>
+            <w:tcW w:w="279" w:type="dxa"/>
+          </w:tcPr>
+          <w:p>
+            <w:r>
+              <w:t>59.</w:t>
+            </w:r>
+          </w:p>
+        </w:tc>
+        <w:tc>
+          <w:tcPr>
+            <w:tcW w:w="8737" w:type="dxa"/>
+          </w:tcPr>
+          <w:p>
+            <w:r>
+              <w:t>What is HttpClientTesting Module in Angular?</w:t>
+            </w:r>
+          </w:p>
+        </w:tc>
+      </w:tr>
+      <w:tr>
+        <w:tc>
+          <w:tcPr>
+            <w:tcW w:w="279" w:type="dxa"/>
+          </w:tcPr>
+          <w:p>
+            <w:r>
+              <w:t>A.</w:t>
+            </w:r>
+          </w:p>
+        </w:tc>
+        <w:tc>
+          <w:tcPr>
+            <w:tcW w:w="8737" w:type="dxa"/>
+          </w:tcPr>
+          <w:p/>
+        </w:tc>
+      </w:tr>
+      <w:tr>
+        <w:tc>
+          <w:tcPr>
+            <w:tcW w:w="279" w:type="dxa"/>
+          </w:tcPr>
+          <w:p>
+            <w:r>
+              <w:t>60.</w:t>
+            </w:r>
+          </w:p>
+        </w:tc>
+        <w:tc>
+          <w:tcPr>
+            <w:tcW w:w="8737" w:type="dxa"/>
+          </w:tcPr>
+          <w:p>
+            <w:r>
+              <w:t>What is FormsModule in Angular?</w:t>
+            </w:r>
+          </w:p>
+        </w:tc>
+      </w:tr>
+      <w:tr>
+        <w:tc>
+          <w:tcPr>
+            <w:tcW w:w="279" w:type="dxa"/>
+          </w:tcPr>
+          <w:p>
+            <w:r>
+              <w:t>A.</w:t>
+            </w:r>
+          </w:p>
+        </w:tc>
+        <w:tc>
+          <w:tcPr>
+            <w:tcW w:w="8737" w:type="dxa"/>
+          </w:tcPr>
+          <w:p/>
+        </w:tc>
+      </w:tr>
+      <w:tr>
+        <w:tc>
+          <w:tcPr>
+            <w:tcW w:w="279" w:type="dxa"/>
+          </w:tcPr>
+          <w:p>
+            <w:r>
+              <w:t>61.</w:t>
+            </w:r>
+          </w:p>
+        </w:tc>
+        <w:tc>
+          <w:tcPr>
+            <w:tcW w:w="8737" w:type="dxa"/>
+          </w:tcPr>
+          <w:p>
+            <w:r>
+              <w:t>What is RouterModule in Angular?</w:t>
+            </w:r>
+          </w:p>
+        </w:tc>
+      </w:tr>
+      <w:tr>
+        <w:tc>
+          <w:tcPr>
+            <w:tcW w:w="279" w:type="dxa"/>
+          </w:tcPr>
+          <w:p>
+            <w:r>
+              <w:t>A.</w:t>
+            </w:r>
+          </w:p>
+        </w:tc>
+        <w:tc>
+          <w:tcPr>
+            <w:tcW w:w="8737" w:type="dxa"/>
+          </w:tcPr>
+          <w:p/>
+        </w:tc>
+      </w:tr>
+      <w:tr>
+        <w:tc>
+          <w:tcPr>
+            <w:tcW w:w="279" w:type="dxa"/>
+          </w:tcPr>
+          <w:p>
+            <w:r>
+              <w:t>62.</w:t>
+            </w:r>
+          </w:p>
+        </w:tc>
+        <w:tc>
+          <w:tcPr>
+            <w:tcW w:w="8737" w:type="dxa"/>
+          </w:tcPr>
+          <w:p>
+            <w:r>
+              <w:t>What is lazy-loading in Angular?</w:t>
+            </w:r>
+          </w:p>
+        </w:tc>
+      </w:tr>
+      <w:tr>
+        <w:tc>
+          <w:tcPr>
+            <w:tcW w:w="279" w:type="dxa"/>
+          </w:tcPr>
+          <w:p>
+            <w:r>
+              <w:t>A.</w:t>
+            </w:r>
+          </w:p>
+        </w:tc>
+        <w:tc>
+          <w:tcPr>
+            <w:tcW w:w="8737" w:type="dxa"/>
+          </w:tcPr>
+          <w:p/>
+        </w:tc>
+      </w:tr>
+      <w:tr>
+        <w:tc>
+          <w:tcPr>
+            <w:tcW w:w="279" w:type="dxa"/>
+          </w:tcPr>
+          <w:p>
+            <w:r>
+              <w:t>63.</w:t>
+            </w:r>
+          </w:p>
+        </w:tc>
+        <w:tc>
+          <w:tcPr>
+            <w:tcW w:w="8737" w:type="dxa"/>
+          </w:tcPr>
+          <w:p>
+            <w:r>
+              <w:t>What is changeDetectionStrategy in Angular?</w:t>
+            </w:r>
+          </w:p>
+        </w:tc>
+      </w:tr>
+      <w:tr>
+        <w:tc>
+          <w:tcPr>
+            <w:tcW w:w="279" w:type="dxa"/>
+          </w:tcPr>
+          <w:p>
+            <w:r>
+              <w:t>A.</w:t>
+            </w:r>
+          </w:p>
+        </w:tc>
+        <w:tc>
+          <w:tcPr>
+            <w:tcW w:w="8737" w:type="dxa"/>
+          </w:tcPr>
+          <w:p/>
+        </w:tc>
+      </w:tr>
+      <w:tr>
+        <w:tc>
+          <w:tcPr>
+            <w:tcW w:w="279" w:type="dxa"/>
+          </w:tcPr>
+          <w:p>
+            <w:r>
+              <w:t>64.</w:t>
+            </w:r>
+          </w:p>
+        </w:tc>
+        <w:tc>
+          <w:tcPr>
+            <w:tcW w:w="8737" w:type="dxa"/>
+          </w:tcPr>
+          <w:p>
+            <w:r>
+              <w:t>What is ngZone service in Angular?</w:t>
+            </w:r>
+          </w:p>
+        </w:tc>
+      </w:tr>
+      <w:tr>
+        <w:tc>
+          <w:tcPr>
+            <w:tcW w:w="279" w:type="dxa"/>
+          </w:tcPr>
+          <w:p>
+            <w:r>
+              <w:t>A.</w:t>
+            </w:r>
+          </w:p>
+        </w:tc>
+        <w:tc>
+          <w:tcPr>
+            <w:tcW w:w="8737" w:type="dxa"/>
+          </w:tcPr>
+          <w:p/>
+        </w:tc>
+      </w:tr>
+      <w:tr>
+        <w:tc>
+          <w:tcPr>
+            <w:tcW w:w="279" w:type="dxa"/>
+          </w:tcPr>
+          <w:p>
+            <w:r>
+              <w:t>65.</w:t>
+            </w:r>
+          </w:p>
+        </w:tc>
+        <w:tc>
+          <w:tcPr>
+            <w:tcW w:w="8737" w:type="dxa"/>
+          </w:tcPr>
+          <w:p>
+            <w:r>
+              <w:t>What is FormBuilder service in Angular?</w:t>
+            </w:r>
+          </w:p>
+        </w:tc>
+      </w:tr>
+      <w:tr>
+        <w:tc>
+          <w:tcPr>
+            <w:tcW w:w="279" w:type="dxa"/>
+          </w:tcPr>
+          <w:p>
+            <w:r>
               <w:lastRenderedPageBreak/>
-              <w:t>43.</w:t>
-            </w:r>
-          </w:p>
-        </w:tc>
-        <w:tc>
-          <w:tcPr>
-            <w:tcW w:w="8737" w:type="dxa"/>
-          </w:tcPr>
-          <w:p>
-            <w:r>
-              <w:t>What is ActivatedRoute service in Angular?</w:t>
-            </w:r>
-          </w:p>
-        </w:tc>
-      </w:tr>
-      <w:tr>
-        <w:tc>
-          <w:tcPr>
-            <w:tcW w:w="279" w:type="dxa"/>
-          </w:tcPr>
-          <w:p>
-            <w:r>
-              <w:t>A.</w:t>
-            </w:r>
-          </w:p>
-        </w:tc>
-        <w:tc>
-          <w:tcPr>
-            <w:tcW w:w="8737" w:type="dxa"/>
-          </w:tcPr>
-          <w:p/>
-        </w:tc>
-      </w:tr>
-      <w:tr>
-        <w:tc>
-          <w:tcPr>
-            <w:tcW w:w="279" w:type="dxa"/>
-          </w:tcPr>
-          <w:p>
-            <w:r>
-              <w:t>44.</w:t>
-            </w:r>
-          </w:p>
-        </w:tc>
-        <w:tc>
-          <w:tcPr>
-            <w:tcW w:w="8737" w:type="dxa"/>
-          </w:tcPr>
-          <w:p>
-            <w:r>
-              <w:t>What is canActivate in Angular?</w:t>
-            </w:r>
-          </w:p>
-        </w:tc>
-      </w:tr>
-      <w:tr>
-        <w:tc>
-          <w:tcPr>
-            <w:tcW w:w="279" w:type="dxa"/>
-          </w:tcPr>
-          <w:p>
-            <w:r>
-              <w:t>A.</w:t>
-            </w:r>
-          </w:p>
-        </w:tc>
-        <w:tc>
-          <w:tcPr>
-            <w:tcW w:w="8737" w:type="dxa"/>
-          </w:tcPr>
-          <w:p/>
-        </w:tc>
-      </w:tr>
-      <w:tr>
-        <w:tc>
-          <w:tcPr>
-            <w:tcW w:w="279" w:type="dxa"/>
-          </w:tcPr>
-          <w:p>
-            <w:r>
-              <w:t>45.</w:t>
-            </w:r>
-          </w:p>
-        </w:tc>
-        <w:tc>
-          <w:tcPr>
-            <w:tcW w:w="8737" w:type="dxa"/>
-          </w:tcPr>
-          <w:p>
-            <w:r>
-              <w:t>What is canDeactivate in Angular?</w:t>
-            </w:r>
-          </w:p>
-        </w:tc>
-      </w:tr>
-      <w:tr>
-        <w:tc>
-          <w:tcPr>
-            <w:tcW w:w="279" w:type="dxa"/>
-          </w:tcPr>
-          <w:p>
-            <w:r>
-              <w:t>A.</w:t>
-            </w:r>
-          </w:p>
-        </w:tc>
-        <w:tc>
-          <w:tcPr>
-            <w:tcW w:w="8737" w:type="dxa"/>
-          </w:tcPr>
-          <w:p/>
-        </w:tc>
-      </w:tr>
-      <w:tr>
-        <w:tc>
-          <w:tcPr>
-            <w:tcW w:w="279" w:type="dxa"/>
-          </w:tcPr>
-          <w:p>
-            <w:r>
-              <w:t>46.</w:t>
-            </w:r>
-          </w:p>
-        </w:tc>
-        <w:tc>
-          <w:tcPr>
-            <w:tcW w:w="8737" w:type="dxa"/>
-          </w:tcPr>
-          <w:p>
-            <w:r>
-              <w:t>What is @Input decorator in Angular?</w:t>
-            </w:r>
-          </w:p>
-        </w:tc>
-      </w:tr>
-      <w:tr>
-        <w:tc>
-          <w:tcPr>
-            <w:tcW w:w="279" w:type="dxa"/>
-          </w:tcPr>
-          <w:p>
-            <w:r>
-              <w:t>A.</w:t>
-            </w:r>
-          </w:p>
-        </w:tc>
-        <w:tc>
-          <w:tcPr>
-            <w:tcW w:w="8737" w:type="dxa"/>
-          </w:tcPr>
-          <w:p/>
-        </w:tc>
-      </w:tr>
-      <w:tr>
-        <w:tc>
-          <w:tcPr>
-            <w:tcW w:w="279" w:type="dxa"/>
-          </w:tcPr>
-          <w:p>
-            <w:r>
-              <w:t>47.</w:t>
-            </w:r>
-          </w:p>
-        </w:tc>
-        <w:tc>
-          <w:tcPr>
-            <w:tcW w:w="8737" w:type="dxa"/>
-          </w:tcPr>
-          <w:p>
-            <w:r>
-              <w:t>What is @Output decorator in Angular?</w:t>
-            </w:r>
-          </w:p>
-        </w:tc>
-      </w:tr>
-      <w:tr>
-        <w:tc>
-          <w:tcPr>
-            <w:tcW w:w="279" w:type="dxa"/>
-          </w:tcPr>
-          <w:p>
-            <w:r>
-              <w:t>A.</w:t>
-            </w:r>
-          </w:p>
-        </w:tc>
-        <w:tc>
-          <w:tcPr>
-            <w:tcW w:w="8737" w:type="dxa"/>
-          </w:tcPr>
-          <w:p/>
-        </w:tc>
-      </w:tr>
-      <w:tr>
-        <w:tc>
-          <w:tcPr>
-            <w:tcW w:w="279" w:type="dxa"/>
-          </w:tcPr>
-          <w:p>
-            <w:r>
-              <w:t>48.</w:t>
-            </w:r>
-          </w:p>
-        </w:tc>
-        <w:tc>
-          <w:tcPr>
-            <w:tcW w:w="8737" w:type="dxa"/>
-          </w:tcPr>
-          <w:p>
-            <w:r>
-              <w:t>What is EventEmitter class in Angular?</w:t>
-            </w:r>
-          </w:p>
-        </w:tc>
-      </w:tr>
-      <w:tr>
-        <w:tc>
-          <w:tcPr>
-            <w:tcW w:w="279" w:type="dxa"/>
-          </w:tcPr>
-          <w:p>
-            <w:r>
-              <w:t>A.</w:t>
-            </w:r>
-          </w:p>
-        </w:tc>
-        <w:tc>
-          <w:tcPr>
-            <w:tcW w:w="8737" w:type="dxa"/>
-          </w:tcPr>
-          <w:p/>
-        </w:tc>
-      </w:tr>
-      <w:tr>
-        <w:tc>
-          <w:tcPr>
-            <w:tcW w:w="279" w:type="dxa"/>
-          </w:tcPr>
-          <w:p>
-            <w:r>
-              <w:t>49.</w:t>
-            </w:r>
-          </w:p>
-        </w:tc>
-        <w:tc>
-          <w:tcPr>
-            <w:tcW w:w="8737" w:type="dxa"/>
-          </w:tcPr>
-          <w:p>
-            <w:r>
-              <w:t>What is @ViewChild decorator in Angular?</w:t>
-            </w:r>
-          </w:p>
-        </w:tc>
-      </w:tr>
-      <w:tr>
-        <w:tc>
-          <w:tcPr>
-            <w:tcW w:w="279" w:type="dxa"/>
-          </w:tcPr>
-          <w:p>
-            <w:r>
-              <w:t>A.</w:t>
-            </w:r>
-          </w:p>
-        </w:tc>
-        <w:tc>
-          <w:tcPr>
-            <w:tcW w:w="8737" w:type="dxa"/>
-          </w:tcPr>
-          <w:p/>
-        </w:tc>
-      </w:tr>
-      <w:tr>
-        <w:tc>
-          <w:tcPr>
-            <w:tcW w:w="279" w:type="dxa"/>
-          </w:tcPr>
-          <w:p>
-            <w:r>
-              <w:t>50.</w:t>
-            </w:r>
-          </w:p>
-        </w:tc>
-        <w:tc>
-          <w:tcPr>
-            <w:tcW w:w="8737" w:type="dxa"/>
-          </w:tcPr>
-          <w:p>
-            <w:r>
-              <w:t>What is @ContentChild decorator in Angular?</w:t>
-            </w:r>
-          </w:p>
-        </w:tc>
-      </w:tr>
-      <w:tr>
-        <w:tc>
-          <w:tcPr>
-            <w:tcW w:w="279" w:type="dxa"/>
-          </w:tcPr>
-          <w:p>
-            <w:r>
-              <w:t>A.</w:t>
-            </w:r>
-          </w:p>
-        </w:tc>
-        <w:tc>
-          <w:tcPr>
-            <w:tcW w:w="8737" w:type="dxa"/>
-          </w:tcPr>
-          <w:p/>
-        </w:tc>
-      </w:tr>
-      <w:tr>
-        <w:tc>
-          <w:tcPr>
-            <w:tcW w:w="279" w:type="dxa"/>
-          </w:tcPr>
-          <w:p>
-            <w:r>
-              <w:t>51.</w:t>
-            </w:r>
-          </w:p>
-        </w:tc>
-        <w:tc>
-          <w:tcPr>
-            <w:tcW w:w="8737" w:type="dxa"/>
-          </w:tcPr>
-          <w:p>
-            <w:r>
-              <w:t>What is @ContentChildren decorator in Angular?</w:t>
-            </w:r>
-          </w:p>
-        </w:tc>
-      </w:tr>
-      <w:tr>
-        <w:tc>
-          <w:tcPr>
-            <w:tcW w:w="279" w:type="dxa"/>
-          </w:tcPr>
-          <w:p>
-            <w:r>
-              <w:t>A.</w:t>
-            </w:r>
-          </w:p>
-        </w:tc>
-        <w:tc>
-          <w:tcPr>
-            <w:tcW w:w="8737" w:type="dxa"/>
-          </w:tcPr>
-          <w:p/>
-        </w:tc>
-      </w:tr>
-      <w:tr>
-        <w:tc>
-          <w:tcPr>
-            <w:tcW w:w="279" w:type="dxa"/>
-          </w:tcPr>
-          <w:p>
-            <w:r>
-              <w:t>52.</w:t>
-            </w:r>
-          </w:p>
-        </w:tc>
-        <w:tc>
-          <w:tcPr>
-            <w:tcW w:w="8737" w:type="dxa"/>
-          </w:tcPr>
-          <w:p>
-            <w:r>
-              <w:t>What is @ViewChilden decorator in Angular?</w:t>
-            </w:r>
-          </w:p>
-        </w:tc>
-      </w:tr>
-      <w:tr>
-        <w:tc>
-          <w:tcPr>
-            <w:tcW w:w="279" w:type="dxa"/>
-          </w:tcPr>
-          <w:p>
-            <w:r>
-              <w:t>A.</w:t>
-            </w:r>
-          </w:p>
-        </w:tc>
-        <w:tc>
-          <w:tcPr>
-            <w:tcW w:w="8737" w:type="dxa"/>
-          </w:tcPr>
-          <w:p/>
-        </w:tc>
-      </w:tr>
-      <w:tr>
-        <w:tc>
-          <w:tcPr>
-            <w:tcW w:w="279" w:type="dxa"/>
-          </w:tcPr>
-          <w:p>
-            <w:r>
-              <w:t>53.</w:t>
-            </w:r>
-          </w:p>
-        </w:tc>
-        <w:tc>
-          <w:tcPr>
-            <w:tcW w:w="8737" w:type="dxa"/>
-          </w:tcPr>
-          <w:p>
-            <w:r>
-              <w:t>What is @NgModule decorator in Angular?</w:t>
-            </w:r>
-          </w:p>
-        </w:tc>
-      </w:tr>
-      <w:tr>
-        <w:tc>
-          <w:tcPr>
-            <w:tcW w:w="279" w:type="dxa"/>
-          </w:tcPr>
-          <w:p>
-            <w:r>
-              <w:t>A.</w:t>
-            </w:r>
-          </w:p>
-        </w:tc>
-        <w:tc>
-          <w:tcPr>
-            <w:tcW w:w="8737" w:type="dxa"/>
-          </w:tcPr>
-          <w:p/>
-        </w:tc>
-      </w:tr>
-      <w:tr>
-        <w:tc>
-          <w:tcPr>
-            <w:tcW w:w="279" w:type="dxa"/>
-          </w:tcPr>
-          <w:p>
-            <w:r>
-              <w:t>54.</w:t>
-            </w:r>
-          </w:p>
-        </w:tc>
-        <w:tc>
-          <w:tcPr>
-            <w:tcW w:w="8737" w:type="dxa"/>
-          </w:tcPr>
-          <w:p>
-            <w:r>
-              <w:t>What is @HostBinding decorator in Angular?</w:t>
-            </w:r>
-          </w:p>
-        </w:tc>
-      </w:tr>
-      <w:tr>
-        <w:tc>
-          <w:tcPr>
-            <w:tcW w:w="279" w:type="dxa"/>
-          </w:tcPr>
-          <w:p>
-            <w:r>
-              <w:t>A.</w:t>
-            </w:r>
-          </w:p>
-        </w:tc>
-        <w:tc>
-          <w:tcPr>
-            <w:tcW w:w="8737" w:type="dxa"/>
-          </w:tcPr>
-          <w:p/>
-        </w:tc>
-      </w:tr>
-      <w:tr>
-        <w:tc>
-          <w:tcPr>
-            <w:tcW w:w="279" w:type="dxa"/>
-          </w:tcPr>
-          <w:p>
-            <w:r>
-              <w:t>55.</w:t>
-            </w:r>
-          </w:p>
-        </w:tc>
-        <w:tc>
-          <w:tcPr>
-            <w:tcW w:w="8737" w:type="dxa"/>
-          </w:tcPr>
-          <w:p>
-            <w:r>
-              <w:t>What is @HostListner decorator in Angular?</w:t>
-            </w:r>
-          </w:p>
-        </w:tc>
-      </w:tr>
-      <w:tr>
-        <w:tc>
-          <w:tcPr>
-            <w:tcW w:w="279" w:type="dxa"/>
-          </w:tcPr>
-          <w:p>
-            <w:r>
-              <w:t>A.</w:t>
-            </w:r>
-          </w:p>
-        </w:tc>
-        <w:tc>
-          <w:tcPr>
-            <w:tcW w:w="8737" w:type="dxa"/>
-          </w:tcPr>
-          <w:p/>
-        </w:tc>
-      </w:tr>
-      <w:tr>
-        <w:tc>
-          <w:tcPr>
-            <w:tcW w:w="279" w:type="dxa"/>
-          </w:tcPr>
-          <w:p>
-            <w:r>
-              <w:t>56.</w:t>
-            </w:r>
-          </w:p>
-        </w:tc>
-        <w:tc>
-          <w:tcPr>
-            <w:tcW w:w="8737" w:type="dxa"/>
-          </w:tcPr>
-          <w:p>
-            <w:r>
-              <w:t>What is common Module in Angular?</w:t>
-            </w:r>
-          </w:p>
-        </w:tc>
-      </w:tr>
-      <w:tr>
-        <w:tc>
-          <w:tcPr>
-            <w:tcW w:w="279" w:type="dxa"/>
-          </w:tcPr>
-          <w:p>
-            <w:r>
-              <w:t>A.</w:t>
-            </w:r>
-          </w:p>
-        </w:tc>
-        <w:tc>
-          <w:tcPr>
-            <w:tcW w:w="8737" w:type="dxa"/>
-          </w:tcPr>
-          <w:p/>
-        </w:tc>
-      </w:tr>
-      <w:tr>
-        <w:tc>
-          <w:tcPr>
-            <w:tcW w:w="279" w:type="dxa"/>
-          </w:tcPr>
-          <w:p>
-            <w:r>
-              <w:t>57.</w:t>
-            </w:r>
-          </w:p>
-        </w:tc>
-        <w:tc>
-          <w:tcPr>
-            <w:tcW w:w="8737" w:type="dxa"/>
-          </w:tcPr>
-          <w:p>
-            <w:r>
-              <w:t>What is Brower Module in Angular?</w:t>
-            </w:r>
-          </w:p>
-        </w:tc>
-      </w:tr>
-      <w:tr>
-        <w:tc>
-          <w:tcPr>
-            <w:tcW w:w="279" w:type="dxa"/>
-          </w:tcPr>
-          <w:p>
-            <w:r>
-              <w:t>A.</w:t>
-            </w:r>
-          </w:p>
-        </w:tc>
-        <w:tc>
-          <w:tcPr>
-            <w:tcW w:w="8737" w:type="dxa"/>
-          </w:tcPr>
-          <w:p/>
-        </w:tc>
-      </w:tr>
-      <w:tr>
-        <w:tc>
-          <w:tcPr>
-            <w:tcW w:w="279" w:type="dxa"/>
-          </w:tcPr>
-          <w:p>
-            <w:r>
-              <w:t>58.</w:t>
-            </w:r>
-          </w:p>
-        </w:tc>
-        <w:tc>
-          <w:tcPr>
-            <w:tcW w:w="8737" w:type="dxa"/>
-          </w:tcPr>
-          <w:p>
-            <w:r>
-              <w:t>What is HttpClient in Angular?</w:t>
-            </w:r>
-          </w:p>
-        </w:tc>
-      </w:tr>
-      <w:tr>
-        <w:tc>
-          <w:tcPr>
-            <w:tcW w:w="279" w:type="dxa"/>
-          </w:tcPr>
-          <w:p>
-            <w:r>
-              <w:t>A.</w:t>
-            </w:r>
-          </w:p>
-        </w:tc>
-        <w:tc>
-          <w:tcPr>
-            <w:tcW w:w="8737" w:type="dxa"/>
-          </w:tcPr>
-          <w:p/>
-        </w:tc>
-      </w:tr>
-      <w:tr>
-        <w:tc>
-          <w:tcPr>
-            <w:tcW w:w="279" w:type="dxa"/>
-          </w:tcPr>
-          <w:p>
-            <w:r>
-              <w:t>59.</w:t>
-            </w:r>
-          </w:p>
-        </w:tc>
-        <w:tc>
-          <w:tcPr>
-            <w:tcW w:w="8737" w:type="dxa"/>
-          </w:tcPr>
-          <w:p>
-            <w:r>
-              <w:t>What is HttpClientTesting Module in Angular?</w:t>
-            </w:r>
-          </w:p>
-        </w:tc>
-      </w:tr>
-      <w:tr>
-        <w:tc>
-          <w:tcPr>
-            <w:tcW w:w="279" w:type="dxa"/>
-          </w:tcPr>
-          <w:p>
-            <w:r>
-              <w:t>A.</w:t>
-            </w:r>
-          </w:p>
-        </w:tc>
-        <w:tc>
-          <w:tcPr>
-            <w:tcW w:w="8737" w:type="dxa"/>
-          </w:tcPr>
-          <w:p/>
-        </w:tc>
-      </w:tr>
-      <w:tr>
-        <w:tc>
-          <w:tcPr>
-            <w:tcW w:w="279" w:type="dxa"/>
-          </w:tcPr>
-          <w:p>
-            <w:r>
-              <w:t>60.</w:t>
-            </w:r>
-          </w:p>
-        </w:tc>
-        <w:tc>
-          <w:tcPr>
-            <w:tcW w:w="8737" w:type="dxa"/>
-          </w:tcPr>
-          <w:p>
-            <w:r>
-              <w:t>What is FormsModule in Angular?</w:t>
-            </w:r>
-          </w:p>
-        </w:tc>
-      </w:tr>
-      <w:tr>
-        <w:tc>
-          <w:tcPr>
-            <w:tcW w:w="279" w:type="dxa"/>
-          </w:tcPr>
-          <w:p>
-            <w:r>
-              <w:t>A.</w:t>
-            </w:r>
-          </w:p>
-        </w:tc>
-        <w:tc>
-          <w:tcPr>
-            <w:tcW w:w="8737" w:type="dxa"/>
-          </w:tcPr>
-          <w:p/>
-        </w:tc>
-      </w:tr>
-      <w:tr>
-        <w:tc>
-          <w:tcPr>
-            <w:tcW w:w="279" w:type="dxa"/>
-          </w:tcPr>
-          <w:p>
-            <w:r>
-              <w:t>61.</w:t>
-            </w:r>
-          </w:p>
-        </w:tc>
-        <w:tc>
-          <w:tcPr>
-            <w:tcW w:w="8737" w:type="dxa"/>
-          </w:tcPr>
-          <w:p>
-            <w:r>
-              <w:t>What is RouterModule in Angular?</w:t>
-            </w:r>
-          </w:p>
-        </w:tc>
-      </w:tr>
-      <w:tr>
-        <w:tc>
-          <w:tcPr>
-            <w:tcW w:w="279" w:type="dxa"/>
-          </w:tcPr>
-          <w:p>
-            <w:r>
-              <w:t>A.</w:t>
-            </w:r>
-          </w:p>
-        </w:tc>
-        <w:tc>
-          <w:tcPr>
-            <w:tcW w:w="8737" w:type="dxa"/>
-          </w:tcPr>
-          <w:p/>
-        </w:tc>
-      </w:tr>
-      <w:tr>
-        <w:tc>
-          <w:tcPr>
-            <w:tcW w:w="279" w:type="dxa"/>
-          </w:tcPr>
-          <w:p>
-            <w:r>
-              <w:t>62.</w:t>
-            </w:r>
-          </w:p>
-        </w:tc>
-        <w:tc>
-          <w:tcPr>
-            <w:tcW w:w="8737" w:type="dxa"/>
-          </w:tcPr>
-          <w:p>
-            <w:r>
-              <w:t>What is lazy-loading in Angular?</w:t>
-            </w:r>
-          </w:p>
-        </w:tc>
-      </w:tr>
-      <w:tr>
-        <w:tc>
-          <w:tcPr>
-            <w:tcW w:w="279" w:type="dxa"/>
-          </w:tcPr>
-          <w:p>
-            <w:r>
-              <w:t>A.</w:t>
-            </w:r>
-          </w:p>
-        </w:tc>
-        <w:tc>
-          <w:tcPr>
-            <w:tcW w:w="8737" w:type="dxa"/>
-          </w:tcPr>
-          <w:p/>
-        </w:tc>
-      </w:tr>
-      <w:tr>
-        <w:tc>
-          <w:tcPr>
-            <w:tcW w:w="279" w:type="dxa"/>
-          </w:tcPr>
-          <w:p>
-            <w:r>
-              <w:t>63.</w:t>
-            </w:r>
-          </w:p>
-        </w:tc>
-        <w:tc>
-          <w:tcPr>
-            <w:tcW w:w="8737" w:type="dxa"/>
-          </w:tcPr>
-          <w:p>
-            <w:r>
-              <w:t>What is changeDetectionStrategy in Angular?</w:t>
-            </w:r>
-          </w:p>
-        </w:tc>
-      </w:tr>
-      <w:tr>
-        <w:tc>
-          <w:tcPr>
-            <w:tcW w:w="279" w:type="dxa"/>
-          </w:tcPr>
-          <w:p>
-            <w:r>
-              <w:t>A.</w:t>
-            </w:r>
-          </w:p>
-        </w:tc>
-        <w:tc>
-          <w:tcPr>
-            <w:tcW w:w="8737" w:type="dxa"/>
-          </w:tcPr>
-          <w:p/>
-        </w:tc>
-      </w:tr>
-      <w:tr>
-        <w:tc>
-          <w:tcPr>
-            <w:tcW w:w="279" w:type="dxa"/>
-          </w:tcPr>
-          <w:p>
-            <w:r>
-              <w:t>64.</w:t>
-            </w:r>
-          </w:p>
-        </w:tc>
-        <w:tc>
-          <w:tcPr>
-            <w:tcW w:w="8737" w:type="dxa"/>
-          </w:tcPr>
-          <w:p>
-            <w:r>
-              <w:t>What is ngZone service in Angular?</w:t>
-            </w:r>
-          </w:p>
-        </w:tc>
-      </w:tr>
-      <w:tr>
-        <w:tc>
-          <w:tcPr>
-            <w:tcW w:w="279" w:type="dxa"/>
-          </w:tcPr>
-          <w:p>
-            <w:r>
-              <w:t>A.</w:t>
-            </w:r>
-          </w:p>
-        </w:tc>
-        <w:tc>
-          <w:tcPr>
-            <w:tcW w:w="8737" w:type="dxa"/>
-          </w:tcPr>
-          <w:p/>
-        </w:tc>
-      </w:tr>
-      <w:tr>
-        <w:tc>
-          <w:tcPr>
-            <w:tcW w:w="279" w:type="dxa"/>
-          </w:tcPr>
-          <w:p>
-            <w:r>
-              <w:t>65.</w:t>
-            </w:r>
-          </w:p>
-        </w:tc>
-        <w:tc>
-          <w:tcPr>
-            <w:tcW w:w="8737" w:type="dxa"/>
-          </w:tcPr>
-          <w:p>
-            <w:r>
-              <w:t>What is FormBuilder service in Angular?</w:t>
-            </w:r>
-          </w:p>
-        </w:tc>
-      </w:tr>
-      <w:tr>
-        <w:tc>
-          <w:tcPr>
-            <w:tcW w:w="279" w:type="dxa"/>
-          </w:tcPr>
-          <w:p>
-            <w:r>
               <w:t>A.</w:t>
             </w:r>
           </w:p>
@@ -3039,7 +3063,6 @@
           </w:tcPr>
           <w:p>
             <w:r>
-              <w:lastRenderedPageBreak/>
               <w:t>68.</w:t>
             </w:r>
           </w:p>

</xml_diff>

<commit_message>
Few questions has been added.
</commit_message>
<xml_diff>
--- a/Angular Interview Questions..docx
+++ b/Angular Interview Questions..docx
@@ -95,8 +95,6 @@
           </w:p>
           <w:p/>
         </w:tc>
-        <w:bookmarkStart w:id="0" w:name="_GoBack"/>
-        <w:bookmarkEnd w:id="0"/>
       </w:tr>
       <w:tr>
         <w:tc>
@@ -290,6 +288,11 @@
           <w:tcPr>
             <w:tcW w:w="8737" w:type="dxa"/>
           </w:tcPr>
+          <w:p>
+            <w:r>
+              <w:t>A template is a form of HTML that tells Angular how to render the component.</w:t>
+            </w:r>
+          </w:p>
           <w:p/>
         </w:tc>
       </w:tr>
@@ -346,6 +349,60 @@
           <w:tcPr>
             <w:tcW w:w="8737" w:type="dxa"/>
           </w:tcPr>
+          <w:p>
+            <w:r>
+              <w:t>A module in Angular is a container for a group of related components, directives, pipes, and services.</w:t>
+            </w:r>
+          </w:p>
+          <w:p>
+            <w:r>
+              <w:t>For example, in any module it is decorated with the @NgModule decorator, which provides the metadata for the module.</w:t>
+            </w:r>
+            <w:r>
+              <w:br/>
+              <w:t xml:space="preserve">The </w:t>
+            </w:r>
+            <w:r>
+              <w:rPr>
+                <w:b/>
+                <w:color w:val="C00000"/>
+              </w:rPr>
+              <w:t>declarations property</w:t>
+            </w:r>
+            <w:r>
+              <w:t xml:space="preserve"> lists the components that belong to this module.</w:t>
+            </w:r>
+          </w:p>
+          <w:p>
+            <w:r>
+              <w:t xml:space="preserve">The </w:t>
+            </w:r>
+            <w:r>
+              <w:rPr>
+                <w:b/>
+                <w:color w:val="C00000"/>
+              </w:rPr>
+              <w:t>imports property</w:t>
+            </w:r>
+            <w:r>
+              <w:t xml:space="preserve"> specifies the dependencies of the module.</w:t>
+            </w:r>
+          </w:p>
+          <w:p>
+            <w:r>
+              <w:t xml:space="preserve">The </w:t>
+            </w:r>
+            <w:r>
+              <w:rPr>
+                <w:b/>
+                <w:color w:val="C00000"/>
+              </w:rPr>
+              <w:t>exports property</w:t>
+            </w:r>
+            <w:r>
+              <w:t xml:space="preserve"> specifies which components, directives, or other artifacts should be accessible to other modules that import this module.</w:t>
+            </w:r>
+          </w:p>
           <w:p/>
         </w:tc>
       </w:tr>
@@ -402,24 +459,132 @@
           <w:tcPr>
             <w:tcW w:w="8737" w:type="dxa"/>
           </w:tcPr>
-          <w:p/>
-        </w:tc>
-      </w:tr>
-      <w:tr>
-        <w:tc>
-          <w:tcPr>
-            <w:tcW w:w="279" w:type="dxa"/>
-          </w:tcPr>
+          <w:p>
+            <w:r>
+              <w:t>A directive in Angular is a class that adds behaviour to an element or component.</w:t>
+            </w:r>
+          </w:p>
           <w:p>
             <w:pPr>
-              <w:rPr>
-                <w:color w:val="C00000"/>
-              </w:rPr>
+              <w:pStyle w:val="ListParagraph"/>
+              <w:numPr>
+                <w:ilvl w:val="0"/>
+                <w:numId w:val="1"/>
+              </w:numPr>
             </w:pPr>
             <w:r>
               <w:rPr>
-                <w:color w:val="C00000"/>
-              </w:rPr>
+                <w:b/>
+                <w:color w:val="1F3864" w:themeColor="accent5" w:themeShade="80"/>
+              </w:rPr>
+              <w:t>&lt;div *ngIf = “showElement”&gt; This element is conditionally shown&lt;/div&gt;</w:t>
+            </w:r>
+            <w:r>
+              <w:br/>
+              <w:t>the ngIf directive conditionally adds or removes elements from the DOM based on a given expression.</w:t>
+            </w:r>
+          </w:p>
+          <w:p>
+            <w:pPr>
+              <w:pStyle w:val="ListParagraph"/>
+              <w:numPr>
+                <w:ilvl w:val="0"/>
+                <w:numId w:val="1"/>
+              </w:numPr>
+            </w:pPr>
+            <w:r>
+              <w:rPr>
+                <w:b/>
+                <w:color w:val="1F3864" w:themeColor="accent5" w:themeShade="80"/>
+              </w:rPr>
+              <w:t>&lt;ul&gt;</w:t>
+            </w:r>
+            <w:r>
+              <w:rPr>
+                <w:b/>
+                <w:color w:val="1F3864" w:themeColor="accent5" w:themeShade="80"/>
+              </w:rPr>
+              <w:br/>
+              <w:t xml:space="preserve">      &lt;li *ngFor=”let item of items”</w:t>
+            </w:r>
+            <w:proofErr w:type="gramStart"/>
+            <w:r>
+              <w:rPr>
+                <w:b/>
+                <w:color w:val="1F3864" w:themeColor="accent5" w:themeShade="80"/>
+              </w:rPr>
+              <w:t>&gt;{</w:t>
+            </w:r>
+            <w:proofErr w:type="gramEnd"/>
+            <w:r>
+              <w:rPr>
+                <w:b/>
+                <w:color w:val="1F3864" w:themeColor="accent5" w:themeShade="80"/>
+              </w:rPr>
+              <w:t>{ item }}&lt;/li&gt;</w:t>
+            </w:r>
+            <w:r>
+              <w:rPr>
+                <w:b/>
+                <w:color w:val="1F3864" w:themeColor="accent5" w:themeShade="80"/>
+              </w:rPr>
+              <w:br/>
+              <w:t>&lt;/ul&gt;</w:t>
+            </w:r>
+            <w:r>
+              <w:rPr>
+                <w:b/>
+                <w:color w:val="1F3864" w:themeColor="accent5" w:themeShade="80"/>
+              </w:rPr>
+              <w:br/>
+            </w:r>
+            <w:r>
+              <w:t>The ngFor directive iterates over a collection and generates HTML elements for each item.</w:t>
+            </w:r>
+          </w:p>
+          <w:p>
+            <w:pPr>
+              <w:pStyle w:val="ListParagraph"/>
+              <w:numPr>
+                <w:ilvl w:val="0"/>
+                <w:numId w:val="1"/>
+              </w:numPr>
+            </w:pPr>
+            <w:r>
+              <w:rPr>
+                <w:b/>
+                <w:color w:val="1F3864" w:themeColor="accent5" w:themeShade="80"/>
+              </w:rPr>
+              <w:t>&lt;input type=”text” [(ngModel)]=”username”&gt;</w:t>
+            </w:r>
+            <w:r>
+              <w:br/>
+              <w:t>The ngModel directive provides two-way data binding between a form control element and a component property.</w:t>
+            </w:r>
+          </w:p>
+          <w:p>
+            <w:pPr>
+              <w:pStyle w:val="ListParagraph"/>
+            </w:pPr>
+          </w:p>
+        </w:tc>
+      </w:tr>
+      <w:tr>
+        <w:tc>
+          <w:tcPr>
+            <w:tcW w:w="279" w:type="dxa"/>
+          </w:tcPr>
+          <w:p>
+            <w:pPr>
+              <w:rPr>
+                <w:color w:val="C00000"/>
+              </w:rPr>
+            </w:pPr>
+            <w:r>
+              <w:rPr>
+                <w:color w:val="C00000"/>
+              </w:rPr>
+              <w:lastRenderedPageBreak/>
               <w:t>7.</w:t>
             </w:r>
           </w:p>
@@ -458,6 +623,11 @@
           <w:tcPr>
             <w:tcW w:w="8737" w:type="dxa"/>
           </w:tcPr>
+          <w:p>
+            <w:r>
+              <w:t>A directive in Angular is used to modify the behaviour or appearance of an element in the DOM, while a component is a self-contained UI element that defines its own view and behaviour.</w:t>
+            </w:r>
+          </w:p>
           <w:p/>
         </w:tc>
       </w:tr>
@@ -514,6 +684,11 @@
           <w:tcPr>
             <w:tcW w:w="8737" w:type="dxa"/>
           </w:tcPr>
+          <w:p>
+            <w:r>
+              <w:t>The ngModel directive in Angular is used for two-way data binding, allowing you to bind the value of an input element to a property in the component’s class.</w:t>
+            </w:r>
+          </w:p>
           <w:p/>
         </w:tc>
       </w:tr>
@@ -570,6 +745,23 @@
           <w:tcPr>
             <w:tcW w:w="8737" w:type="dxa"/>
           </w:tcPr>
+          <w:p>
+            <w:r>
+              <w:t>The ng-content directive in Angular is used to project content from a parent component into a child component’s template, it allows you to create reusable components with customizable content.</w:t>
+            </w:r>
+          </w:p>
+          <w:p>
+            <w:r>
+              <w:rPr>
+                <w:b/>
+                <w:color w:val="C00000"/>
+              </w:rPr>
+              <w:t>Note</w:t>
+            </w:r>
+            <w:r>
+              <w:t>: Needs to practice this.</w:t>
+            </w:r>
+          </w:p>
           <w:p/>
         </w:tc>
       </w:tr>
@@ -626,6 +818,41 @@
           <w:tcPr>
             <w:tcW w:w="8737" w:type="dxa"/>
           </w:tcPr>
+          <w:p>
+            <w:r>
+              <w:t>The ng-template directive in Angular is used to define a template that can be reused and rendered dynamically in different parts of your application.</w:t>
+            </w:r>
+            <w:r>
+              <w:br/>
+            </w:r>
+            <w:proofErr w:type="gramStart"/>
+            <w:r>
+              <w:t>we</w:t>
+            </w:r>
+            <w:proofErr w:type="gramEnd"/>
+            <w:r>
+              <w:t xml:space="preserve"> use ng-template within ng-container &amp; apply the template using the *ngTemplateOutlet directive. We reference the template using the local variable #myTemplate defined in the component.</w:t>
+            </w:r>
+            <w:r>
+              <w:br/>
+            </w:r>
+            <w:proofErr w:type="gramStart"/>
+            <w:r>
+              <w:t>the</w:t>
+            </w:r>
+            <w:proofErr w:type="gramEnd"/>
+            <w:r>
+              <w:t xml:space="preserve"> *ngTemplateOutlet directive</w:t>
+            </w:r>
+            <w:r>
+              <w:t xml:space="preserve"> </w:t>
+            </w:r>
+            <w:r>
+              <w:t>instructs Angular to render the template at that location.</w:t>
+            </w:r>
+            <w:bookmarkStart w:id="0" w:name="_GoBack"/>
+            <w:bookmarkEnd w:id="0"/>
+          </w:p>
           <w:p/>
         </w:tc>
       </w:tr>
@@ -1010,6 +1237,278 @@
           </w:tcPr>
           <w:p>
             <w:r>
+              <w:t>A.</w:t>
+            </w:r>
+          </w:p>
+        </w:tc>
+        <w:tc>
+          <w:tcPr>
+            <w:tcW w:w="8737" w:type="dxa"/>
+          </w:tcPr>
+          <w:p/>
+        </w:tc>
+      </w:tr>
+      <w:tr>
+        <w:tc>
+          <w:tcPr>
+            <w:tcW w:w="279" w:type="dxa"/>
+          </w:tcPr>
+          <w:p>
+            <w:pPr>
+              <w:rPr>
+                <w:color w:val="C00000"/>
+              </w:rPr>
+            </w:pPr>
+            <w:r>
+              <w:rPr>
+                <w:color w:val="C00000"/>
+              </w:rPr>
+              <w:t>18.</w:t>
+            </w:r>
+          </w:p>
+        </w:tc>
+        <w:tc>
+          <w:tcPr>
+            <w:tcW w:w="8737" w:type="dxa"/>
+          </w:tcPr>
+          <w:p>
+            <w:pPr>
+              <w:rPr>
+                <w:color w:val="C00000"/>
+              </w:rPr>
+            </w:pPr>
+            <w:r>
+              <w:rPr>
+                <w:color w:val="C00000"/>
+              </w:rPr>
+              <w:t>What is data binding in Angular?</w:t>
+            </w:r>
+          </w:p>
+        </w:tc>
+      </w:tr>
+      <w:tr>
+        <w:tc>
+          <w:tcPr>
+            <w:tcW w:w="279" w:type="dxa"/>
+          </w:tcPr>
+          <w:p>
+            <w:r>
+              <w:t>A.</w:t>
+            </w:r>
+          </w:p>
+        </w:tc>
+        <w:tc>
+          <w:tcPr>
+            <w:tcW w:w="8737" w:type="dxa"/>
+          </w:tcPr>
+          <w:p/>
+        </w:tc>
+      </w:tr>
+      <w:tr>
+        <w:tc>
+          <w:tcPr>
+            <w:tcW w:w="279" w:type="dxa"/>
+          </w:tcPr>
+          <w:p>
+            <w:pPr>
+              <w:rPr>
+                <w:color w:val="C00000"/>
+              </w:rPr>
+            </w:pPr>
+            <w:r>
+              <w:rPr>
+                <w:color w:val="C00000"/>
+              </w:rPr>
+              <w:t>19.</w:t>
+            </w:r>
+          </w:p>
+        </w:tc>
+        <w:tc>
+          <w:tcPr>
+            <w:tcW w:w="8737" w:type="dxa"/>
+          </w:tcPr>
+          <w:p>
+            <w:pPr>
+              <w:rPr>
+                <w:color w:val="C00000"/>
+              </w:rPr>
+            </w:pPr>
+            <w:r>
+              <w:rPr>
+                <w:color w:val="C00000"/>
+              </w:rPr>
+              <w:t>What is property binding in Angular?</w:t>
+            </w:r>
+          </w:p>
+        </w:tc>
+      </w:tr>
+      <w:tr>
+        <w:tc>
+          <w:tcPr>
+            <w:tcW w:w="279" w:type="dxa"/>
+          </w:tcPr>
+          <w:p>
+            <w:r>
+              <w:t>A.</w:t>
+            </w:r>
+          </w:p>
+        </w:tc>
+        <w:tc>
+          <w:tcPr>
+            <w:tcW w:w="8737" w:type="dxa"/>
+          </w:tcPr>
+          <w:p/>
+        </w:tc>
+      </w:tr>
+      <w:tr>
+        <w:tc>
+          <w:tcPr>
+            <w:tcW w:w="279" w:type="dxa"/>
+          </w:tcPr>
+          <w:p>
+            <w:r>
+              <w:t>20.</w:t>
+            </w:r>
+          </w:p>
+        </w:tc>
+        <w:tc>
+          <w:tcPr>
+            <w:tcW w:w="8737" w:type="dxa"/>
+          </w:tcPr>
+          <w:p>
+            <w:r>
+              <w:t>What is event binding in Angular?</w:t>
+            </w:r>
+          </w:p>
+        </w:tc>
+      </w:tr>
+      <w:tr>
+        <w:tc>
+          <w:tcPr>
+            <w:tcW w:w="279" w:type="dxa"/>
+          </w:tcPr>
+          <w:p>
+            <w:r>
+              <w:t>A.</w:t>
+            </w:r>
+          </w:p>
+        </w:tc>
+        <w:tc>
+          <w:tcPr>
+            <w:tcW w:w="8737" w:type="dxa"/>
+          </w:tcPr>
+          <w:p/>
+        </w:tc>
+      </w:tr>
+      <w:tr>
+        <w:tc>
+          <w:tcPr>
+            <w:tcW w:w="279" w:type="dxa"/>
+          </w:tcPr>
+          <w:p>
+            <w:r>
+              <w:t>21.</w:t>
+            </w:r>
+          </w:p>
+        </w:tc>
+        <w:tc>
+          <w:tcPr>
+            <w:tcW w:w="8737" w:type="dxa"/>
+          </w:tcPr>
+          <w:p>
+            <w:r>
+              <w:t>What is two way binding in Angular?</w:t>
+            </w:r>
+          </w:p>
+        </w:tc>
+      </w:tr>
+      <w:tr>
+        <w:tc>
+          <w:tcPr>
+            <w:tcW w:w="279" w:type="dxa"/>
+          </w:tcPr>
+          <w:p>
+            <w:r>
+              <w:t>A.</w:t>
+            </w:r>
+          </w:p>
+        </w:tc>
+        <w:tc>
+          <w:tcPr>
+            <w:tcW w:w="8737" w:type="dxa"/>
+          </w:tcPr>
+          <w:p/>
+        </w:tc>
+      </w:tr>
+      <w:tr>
+        <w:tc>
+          <w:tcPr>
+            <w:tcW w:w="279" w:type="dxa"/>
+          </w:tcPr>
+          <w:p>
+            <w:r>
+              <w:t>22.</w:t>
+            </w:r>
+          </w:p>
+        </w:tc>
+        <w:tc>
+          <w:tcPr>
+            <w:tcW w:w="8737" w:type="dxa"/>
+          </w:tcPr>
+          <w:p>
+            <w:r>
+              <w:t>What is attribute binding in Angular?</w:t>
+            </w:r>
+          </w:p>
+        </w:tc>
+      </w:tr>
+      <w:tr>
+        <w:tc>
+          <w:tcPr>
+            <w:tcW w:w="279" w:type="dxa"/>
+          </w:tcPr>
+          <w:p>
+            <w:r>
+              <w:t>A.</w:t>
+            </w:r>
+          </w:p>
+        </w:tc>
+        <w:tc>
+          <w:tcPr>
+            <w:tcW w:w="8737" w:type="dxa"/>
+          </w:tcPr>
+          <w:p/>
+        </w:tc>
+      </w:tr>
+      <w:tr>
+        <w:tc>
+          <w:tcPr>
+            <w:tcW w:w="279" w:type="dxa"/>
+          </w:tcPr>
+          <w:p>
+            <w:r>
+              <w:t>23.</w:t>
+            </w:r>
+          </w:p>
+        </w:tc>
+        <w:tc>
+          <w:tcPr>
+            <w:tcW w:w="8737" w:type="dxa"/>
+          </w:tcPr>
+          <w:p>
+            <w:r>
+              <w:t>What is class binding in Angular?</w:t>
+            </w:r>
+          </w:p>
+        </w:tc>
+      </w:tr>
+      <w:tr>
+        <w:tc>
+          <w:tcPr>
+            <w:tcW w:w="279" w:type="dxa"/>
+          </w:tcPr>
+          <w:p>
+            <w:r>
               <w:lastRenderedPageBreak/>
               <w:t>A.</w:t>
             </w:r>
@@ -1028,278 +1527,6 @@
             <w:tcW w:w="279" w:type="dxa"/>
           </w:tcPr>
           <w:p>
-            <w:pPr>
-              <w:rPr>
-                <w:color w:val="C00000"/>
-              </w:rPr>
-            </w:pPr>
-            <w:r>
-              <w:rPr>
-                <w:color w:val="C00000"/>
-              </w:rPr>
-              <w:t>18.</w:t>
-            </w:r>
-          </w:p>
-        </w:tc>
-        <w:tc>
-          <w:tcPr>
-            <w:tcW w:w="8737" w:type="dxa"/>
-          </w:tcPr>
-          <w:p>
-            <w:pPr>
-              <w:rPr>
-                <w:color w:val="C00000"/>
-              </w:rPr>
-            </w:pPr>
-            <w:r>
-              <w:rPr>
-                <w:color w:val="C00000"/>
-              </w:rPr>
-              <w:t>What is data binding in Angular?</w:t>
-            </w:r>
-          </w:p>
-        </w:tc>
-      </w:tr>
-      <w:tr>
-        <w:tc>
-          <w:tcPr>
-            <w:tcW w:w="279" w:type="dxa"/>
-          </w:tcPr>
-          <w:p>
-            <w:r>
-              <w:t>A.</w:t>
-            </w:r>
-          </w:p>
-        </w:tc>
-        <w:tc>
-          <w:tcPr>
-            <w:tcW w:w="8737" w:type="dxa"/>
-          </w:tcPr>
-          <w:p/>
-        </w:tc>
-      </w:tr>
-      <w:tr>
-        <w:tc>
-          <w:tcPr>
-            <w:tcW w:w="279" w:type="dxa"/>
-          </w:tcPr>
-          <w:p>
-            <w:pPr>
-              <w:rPr>
-                <w:color w:val="C00000"/>
-              </w:rPr>
-            </w:pPr>
-            <w:r>
-              <w:rPr>
-                <w:color w:val="C00000"/>
-              </w:rPr>
-              <w:t>19.</w:t>
-            </w:r>
-          </w:p>
-        </w:tc>
-        <w:tc>
-          <w:tcPr>
-            <w:tcW w:w="8737" w:type="dxa"/>
-          </w:tcPr>
-          <w:p>
-            <w:pPr>
-              <w:rPr>
-                <w:color w:val="C00000"/>
-              </w:rPr>
-            </w:pPr>
-            <w:r>
-              <w:rPr>
-                <w:color w:val="C00000"/>
-              </w:rPr>
-              <w:t>What is property binding in Angular?</w:t>
-            </w:r>
-          </w:p>
-        </w:tc>
-      </w:tr>
-      <w:tr>
-        <w:tc>
-          <w:tcPr>
-            <w:tcW w:w="279" w:type="dxa"/>
-          </w:tcPr>
-          <w:p>
-            <w:r>
-              <w:t>A.</w:t>
-            </w:r>
-          </w:p>
-        </w:tc>
-        <w:tc>
-          <w:tcPr>
-            <w:tcW w:w="8737" w:type="dxa"/>
-          </w:tcPr>
-          <w:p/>
-        </w:tc>
-      </w:tr>
-      <w:tr>
-        <w:tc>
-          <w:tcPr>
-            <w:tcW w:w="279" w:type="dxa"/>
-          </w:tcPr>
-          <w:p>
-            <w:r>
-              <w:t>20.</w:t>
-            </w:r>
-          </w:p>
-        </w:tc>
-        <w:tc>
-          <w:tcPr>
-            <w:tcW w:w="8737" w:type="dxa"/>
-          </w:tcPr>
-          <w:p>
-            <w:r>
-              <w:t>What is event binding in Angular?</w:t>
-            </w:r>
-          </w:p>
-        </w:tc>
-      </w:tr>
-      <w:tr>
-        <w:tc>
-          <w:tcPr>
-            <w:tcW w:w="279" w:type="dxa"/>
-          </w:tcPr>
-          <w:p>
-            <w:r>
-              <w:t>A.</w:t>
-            </w:r>
-          </w:p>
-        </w:tc>
-        <w:tc>
-          <w:tcPr>
-            <w:tcW w:w="8737" w:type="dxa"/>
-          </w:tcPr>
-          <w:p/>
-        </w:tc>
-      </w:tr>
-      <w:tr>
-        <w:tc>
-          <w:tcPr>
-            <w:tcW w:w="279" w:type="dxa"/>
-          </w:tcPr>
-          <w:p>
-            <w:r>
-              <w:t>21.</w:t>
-            </w:r>
-          </w:p>
-        </w:tc>
-        <w:tc>
-          <w:tcPr>
-            <w:tcW w:w="8737" w:type="dxa"/>
-          </w:tcPr>
-          <w:p>
-            <w:r>
-              <w:t>What is two way binding in Angular?</w:t>
-            </w:r>
-          </w:p>
-        </w:tc>
-      </w:tr>
-      <w:tr>
-        <w:tc>
-          <w:tcPr>
-            <w:tcW w:w="279" w:type="dxa"/>
-          </w:tcPr>
-          <w:p>
-            <w:r>
-              <w:t>A.</w:t>
-            </w:r>
-          </w:p>
-        </w:tc>
-        <w:tc>
-          <w:tcPr>
-            <w:tcW w:w="8737" w:type="dxa"/>
-          </w:tcPr>
-          <w:p/>
-        </w:tc>
-      </w:tr>
-      <w:tr>
-        <w:tc>
-          <w:tcPr>
-            <w:tcW w:w="279" w:type="dxa"/>
-          </w:tcPr>
-          <w:p>
-            <w:r>
-              <w:t>22.</w:t>
-            </w:r>
-          </w:p>
-        </w:tc>
-        <w:tc>
-          <w:tcPr>
-            <w:tcW w:w="8737" w:type="dxa"/>
-          </w:tcPr>
-          <w:p>
-            <w:r>
-              <w:t>What is attribute binding in Angular?</w:t>
-            </w:r>
-          </w:p>
-        </w:tc>
-      </w:tr>
-      <w:tr>
-        <w:tc>
-          <w:tcPr>
-            <w:tcW w:w="279" w:type="dxa"/>
-          </w:tcPr>
-          <w:p>
-            <w:r>
-              <w:t>A.</w:t>
-            </w:r>
-          </w:p>
-        </w:tc>
-        <w:tc>
-          <w:tcPr>
-            <w:tcW w:w="8737" w:type="dxa"/>
-          </w:tcPr>
-          <w:p/>
-        </w:tc>
-      </w:tr>
-      <w:tr>
-        <w:tc>
-          <w:tcPr>
-            <w:tcW w:w="279" w:type="dxa"/>
-          </w:tcPr>
-          <w:p>
-            <w:r>
-              <w:t>23.</w:t>
-            </w:r>
-          </w:p>
-        </w:tc>
-        <w:tc>
-          <w:tcPr>
-            <w:tcW w:w="8737" w:type="dxa"/>
-          </w:tcPr>
-          <w:p>
-            <w:r>
-              <w:t>What is class binding in Angular?</w:t>
-            </w:r>
-          </w:p>
-        </w:tc>
-      </w:tr>
-      <w:tr>
-        <w:tc>
-          <w:tcPr>
-            <w:tcW w:w="279" w:type="dxa"/>
-          </w:tcPr>
-          <w:p>
-            <w:r>
-              <w:t>A.</w:t>
-            </w:r>
-          </w:p>
-        </w:tc>
-        <w:tc>
-          <w:tcPr>
-            <w:tcW w:w="8737" w:type="dxa"/>
-          </w:tcPr>
-          <w:p/>
-        </w:tc>
-      </w:tr>
-      <w:tr>
-        <w:tc>
-          <w:tcPr>
-            <w:tcW w:w="279" w:type="dxa"/>
-          </w:tcPr>
-          <w:p>
             <w:r>
               <w:t>24.</w:t>
             </w:r>
@@ -2003,6 +2230,246 @@
           </w:tcPr>
           <w:p>
             <w:r>
+              <w:t>A.</w:t>
+            </w:r>
+          </w:p>
+        </w:tc>
+        <w:tc>
+          <w:tcPr>
+            <w:tcW w:w="8737" w:type="dxa"/>
+          </w:tcPr>
+          <w:p/>
+        </w:tc>
+      </w:tr>
+      <w:tr>
+        <w:tc>
+          <w:tcPr>
+            <w:tcW w:w="279" w:type="dxa"/>
+          </w:tcPr>
+          <w:p>
+            <w:r>
+              <w:t>42.</w:t>
+            </w:r>
+          </w:p>
+        </w:tc>
+        <w:tc>
+          <w:tcPr>
+            <w:tcW w:w="8737" w:type="dxa"/>
+          </w:tcPr>
+          <w:p>
+            <w:r>
+              <w:t>What is Resolve guard in Angular?</w:t>
+            </w:r>
+          </w:p>
+        </w:tc>
+      </w:tr>
+      <w:tr>
+        <w:tc>
+          <w:tcPr>
+            <w:tcW w:w="279" w:type="dxa"/>
+          </w:tcPr>
+          <w:p>
+            <w:r>
+              <w:t>A.</w:t>
+            </w:r>
+          </w:p>
+        </w:tc>
+        <w:tc>
+          <w:tcPr>
+            <w:tcW w:w="8737" w:type="dxa"/>
+          </w:tcPr>
+          <w:p/>
+        </w:tc>
+      </w:tr>
+      <w:tr>
+        <w:tc>
+          <w:tcPr>
+            <w:tcW w:w="279" w:type="dxa"/>
+          </w:tcPr>
+          <w:p>
+            <w:r>
+              <w:t>43.</w:t>
+            </w:r>
+          </w:p>
+        </w:tc>
+        <w:tc>
+          <w:tcPr>
+            <w:tcW w:w="8737" w:type="dxa"/>
+          </w:tcPr>
+          <w:p>
+            <w:r>
+              <w:t>What is ActivatedRoute service in Angular?</w:t>
+            </w:r>
+          </w:p>
+        </w:tc>
+      </w:tr>
+      <w:tr>
+        <w:tc>
+          <w:tcPr>
+            <w:tcW w:w="279" w:type="dxa"/>
+          </w:tcPr>
+          <w:p>
+            <w:r>
+              <w:t>A.</w:t>
+            </w:r>
+          </w:p>
+        </w:tc>
+        <w:tc>
+          <w:tcPr>
+            <w:tcW w:w="8737" w:type="dxa"/>
+          </w:tcPr>
+          <w:p/>
+        </w:tc>
+      </w:tr>
+      <w:tr>
+        <w:tc>
+          <w:tcPr>
+            <w:tcW w:w="279" w:type="dxa"/>
+          </w:tcPr>
+          <w:p>
+            <w:r>
+              <w:t>44.</w:t>
+            </w:r>
+          </w:p>
+        </w:tc>
+        <w:tc>
+          <w:tcPr>
+            <w:tcW w:w="8737" w:type="dxa"/>
+          </w:tcPr>
+          <w:p>
+            <w:r>
+              <w:t>What is canActivate in Angular?</w:t>
+            </w:r>
+          </w:p>
+        </w:tc>
+      </w:tr>
+      <w:tr>
+        <w:tc>
+          <w:tcPr>
+            <w:tcW w:w="279" w:type="dxa"/>
+          </w:tcPr>
+          <w:p>
+            <w:r>
+              <w:t>A.</w:t>
+            </w:r>
+          </w:p>
+        </w:tc>
+        <w:tc>
+          <w:tcPr>
+            <w:tcW w:w="8737" w:type="dxa"/>
+          </w:tcPr>
+          <w:p/>
+        </w:tc>
+      </w:tr>
+      <w:tr>
+        <w:tc>
+          <w:tcPr>
+            <w:tcW w:w="279" w:type="dxa"/>
+          </w:tcPr>
+          <w:p>
+            <w:r>
+              <w:t>45.</w:t>
+            </w:r>
+          </w:p>
+        </w:tc>
+        <w:tc>
+          <w:tcPr>
+            <w:tcW w:w="8737" w:type="dxa"/>
+          </w:tcPr>
+          <w:p>
+            <w:r>
+              <w:t>What is canDeactivate in Angular?</w:t>
+            </w:r>
+          </w:p>
+        </w:tc>
+      </w:tr>
+      <w:tr>
+        <w:tc>
+          <w:tcPr>
+            <w:tcW w:w="279" w:type="dxa"/>
+          </w:tcPr>
+          <w:p>
+            <w:r>
+              <w:t>A.</w:t>
+            </w:r>
+          </w:p>
+        </w:tc>
+        <w:tc>
+          <w:tcPr>
+            <w:tcW w:w="8737" w:type="dxa"/>
+          </w:tcPr>
+          <w:p/>
+        </w:tc>
+      </w:tr>
+      <w:tr>
+        <w:tc>
+          <w:tcPr>
+            <w:tcW w:w="279" w:type="dxa"/>
+          </w:tcPr>
+          <w:p>
+            <w:r>
+              <w:t>46.</w:t>
+            </w:r>
+          </w:p>
+        </w:tc>
+        <w:tc>
+          <w:tcPr>
+            <w:tcW w:w="8737" w:type="dxa"/>
+          </w:tcPr>
+          <w:p>
+            <w:r>
+              <w:t>What is @Input decorator in Angular?</w:t>
+            </w:r>
+          </w:p>
+        </w:tc>
+      </w:tr>
+      <w:tr>
+        <w:tc>
+          <w:tcPr>
+            <w:tcW w:w="279" w:type="dxa"/>
+          </w:tcPr>
+          <w:p>
+            <w:r>
+              <w:t>A.</w:t>
+            </w:r>
+          </w:p>
+        </w:tc>
+        <w:tc>
+          <w:tcPr>
+            <w:tcW w:w="8737" w:type="dxa"/>
+          </w:tcPr>
+          <w:p/>
+        </w:tc>
+      </w:tr>
+      <w:tr>
+        <w:tc>
+          <w:tcPr>
+            <w:tcW w:w="279" w:type="dxa"/>
+          </w:tcPr>
+          <w:p>
+            <w:r>
+              <w:t>47.</w:t>
+            </w:r>
+          </w:p>
+        </w:tc>
+        <w:tc>
+          <w:tcPr>
+            <w:tcW w:w="8737" w:type="dxa"/>
+          </w:tcPr>
+          <w:p>
+            <w:r>
+              <w:t>What is @Output decorator in Angular?</w:t>
+            </w:r>
+          </w:p>
+        </w:tc>
+      </w:tr>
+      <w:tr>
+        <w:tc>
+          <w:tcPr>
+            <w:tcW w:w="279" w:type="dxa"/>
+          </w:tcPr>
+          <w:p>
+            <w:r>
               <w:lastRenderedPageBreak/>
               <w:t>A.</w:t>
             </w:r>
@@ -2022,246 +2489,6 @@
           </w:tcPr>
           <w:p>
             <w:r>
-              <w:t>42.</w:t>
-            </w:r>
-          </w:p>
-        </w:tc>
-        <w:tc>
-          <w:tcPr>
-            <w:tcW w:w="8737" w:type="dxa"/>
-          </w:tcPr>
-          <w:p>
-            <w:r>
-              <w:t>What is Resolve guard in Angular?</w:t>
-            </w:r>
-          </w:p>
-        </w:tc>
-      </w:tr>
-      <w:tr>
-        <w:tc>
-          <w:tcPr>
-            <w:tcW w:w="279" w:type="dxa"/>
-          </w:tcPr>
-          <w:p>
-            <w:r>
-              <w:t>A.</w:t>
-            </w:r>
-          </w:p>
-        </w:tc>
-        <w:tc>
-          <w:tcPr>
-            <w:tcW w:w="8737" w:type="dxa"/>
-          </w:tcPr>
-          <w:p/>
-        </w:tc>
-      </w:tr>
-      <w:tr>
-        <w:tc>
-          <w:tcPr>
-            <w:tcW w:w="279" w:type="dxa"/>
-          </w:tcPr>
-          <w:p>
-            <w:r>
-              <w:t>43.</w:t>
-            </w:r>
-          </w:p>
-        </w:tc>
-        <w:tc>
-          <w:tcPr>
-            <w:tcW w:w="8737" w:type="dxa"/>
-          </w:tcPr>
-          <w:p>
-            <w:r>
-              <w:t>What is ActivatedRoute service in Angular?</w:t>
-            </w:r>
-          </w:p>
-        </w:tc>
-      </w:tr>
-      <w:tr>
-        <w:tc>
-          <w:tcPr>
-            <w:tcW w:w="279" w:type="dxa"/>
-          </w:tcPr>
-          <w:p>
-            <w:r>
-              <w:t>A.</w:t>
-            </w:r>
-          </w:p>
-        </w:tc>
-        <w:tc>
-          <w:tcPr>
-            <w:tcW w:w="8737" w:type="dxa"/>
-          </w:tcPr>
-          <w:p/>
-        </w:tc>
-      </w:tr>
-      <w:tr>
-        <w:tc>
-          <w:tcPr>
-            <w:tcW w:w="279" w:type="dxa"/>
-          </w:tcPr>
-          <w:p>
-            <w:r>
-              <w:t>44.</w:t>
-            </w:r>
-          </w:p>
-        </w:tc>
-        <w:tc>
-          <w:tcPr>
-            <w:tcW w:w="8737" w:type="dxa"/>
-          </w:tcPr>
-          <w:p>
-            <w:r>
-              <w:t>What is canActivate in Angular?</w:t>
-            </w:r>
-          </w:p>
-        </w:tc>
-      </w:tr>
-      <w:tr>
-        <w:tc>
-          <w:tcPr>
-            <w:tcW w:w="279" w:type="dxa"/>
-          </w:tcPr>
-          <w:p>
-            <w:r>
-              <w:t>A.</w:t>
-            </w:r>
-          </w:p>
-        </w:tc>
-        <w:tc>
-          <w:tcPr>
-            <w:tcW w:w="8737" w:type="dxa"/>
-          </w:tcPr>
-          <w:p/>
-        </w:tc>
-      </w:tr>
-      <w:tr>
-        <w:tc>
-          <w:tcPr>
-            <w:tcW w:w="279" w:type="dxa"/>
-          </w:tcPr>
-          <w:p>
-            <w:r>
-              <w:t>45.</w:t>
-            </w:r>
-          </w:p>
-        </w:tc>
-        <w:tc>
-          <w:tcPr>
-            <w:tcW w:w="8737" w:type="dxa"/>
-          </w:tcPr>
-          <w:p>
-            <w:r>
-              <w:t>What is canDeactivate in Angular?</w:t>
-            </w:r>
-          </w:p>
-        </w:tc>
-      </w:tr>
-      <w:tr>
-        <w:tc>
-          <w:tcPr>
-            <w:tcW w:w="279" w:type="dxa"/>
-          </w:tcPr>
-          <w:p>
-            <w:r>
-              <w:t>A.</w:t>
-            </w:r>
-          </w:p>
-        </w:tc>
-        <w:tc>
-          <w:tcPr>
-            <w:tcW w:w="8737" w:type="dxa"/>
-          </w:tcPr>
-          <w:p/>
-        </w:tc>
-      </w:tr>
-      <w:tr>
-        <w:tc>
-          <w:tcPr>
-            <w:tcW w:w="279" w:type="dxa"/>
-          </w:tcPr>
-          <w:p>
-            <w:r>
-              <w:t>46.</w:t>
-            </w:r>
-          </w:p>
-        </w:tc>
-        <w:tc>
-          <w:tcPr>
-            <w:tcW w:w="8737" w:type="dxa"/>
-          </w:tcPr>
-          <w:p>
-            <w:r>
-              <w:t>What is @Input decorator in Angular?</w:t>
-            </w:r>
-          </w:p>
-        </w:tc>
-      </w:tr>
-      <w:tr>
-        <w:tc>
-          <w:tcPr>
-            <w:tcW w:w="279" w:type="dxa"/>
-          </w:tcPr>
-          <w:p>
-            <w:r>
-              <w:t>A.</w:t>
-            </w:r>
-          </w:p>
-        </w:tc>
-        <w:tc>
-          <w:tcPr>
-            <w:tcW w:w="8737" w:type="dxa"/>
-          </w:tcPr>
-          <w:p/>
-        </w:tc>
-      </w:tr>
-      <w:tr>
-        <w:tc>
-          <w:tcPr>
-            <w:tcW w:w="279" w:type="dxa"/>
-          </w:tcPr>
-          <w:p>
-            <w:r>
-              <w:t>47.</w:t>
-            </w:r>
-          </w:p>
-        </w:tc>
-        <w:tc>
-          <w:tcPr>
-            <w:tcW w:w="8737" w:type="dxa"/>
-          </w:tcPr>
-          <w:p>
-            <w:r>
-              <w:t>What is @Output decorator in Angular?</w:t>
-            </w:r>
-          </w:p>
-        </w:tc>
-      </w:tr>
-      <w:tr>
-        <w:tc>
-          <w:tcPr>
-            <w:tcW w:w="279" w:type="dxa"/>
-          </w:tcPr>
-          <w:p>
-            <w:r>
-              <w:t>A.</w:t>
-            </w:r>
-          </w:p>
-        </w:tc>
-        <w:tc>
-          <w:tcPr>
-            <w:tcW w:w="8737" w:type="dxa"/>
-          </w:tcPr>
-          <w:p/>
-        </w:tc>
-      </w:tr>
-      <w:tr>
-        <w:tc>
-          <w:tcPr>
-            <w:tcW w:w="279" w:type="dxa"/>
-          </w:tcPr>
-          <w:p>
-            <w:r>
               <w:t>48.</w:t>
             </w:r>
           </w:p>
@@ -2964,247 +3191,247 @@
           </w:tcPr>
           <w:p>
             <w:r>
+              <w:t>A.</w:t>
+            </w:r>
+          </w:p>
+        </w:tc>
+        <w:tc>
+          <w:tcPr>
+            <w:tcW w:w="8737" w:type="dxa"/>
+          </w:tcPr>
+          <w:p/>
+        </w:tc>
+      </w:tr>
+      <w:tr>
+        <w:tc>
+          <w:tcPr>
+            <w:tcW w:w="279" w:type="dxa"/>
+          </w:tcPr>
+          <w:p>
+            <w:r>
+              <w:t>66.</w:t>
+            </w:r>
+          </w:p>
+        </w:tc>
+        <w:tc>
+          <w:tcPr>
+            <w:tcW w:w="8737" w:type="dxa"/>
+          </w:tcPr>
+          <w:p>
+            <w:r>
+              <w:t>What is Rendere2 service in Angular?</w:t>
+            </w:r>
+          </w:p>
+        </w:tc>
+      </w:tr>
+      <w:tr>
+        <w:tc>
+          <w:tcPr>
+            <w:tcW w:w="279" w:type="dxa"/>
+          </w:tcPr>
+          <w:p>
+            <w:r>
+              <w:t>A.</w:t>
+            </w:r>
+          </w:p>
+        </w:tc>
+        <w:tc>
+          <w:tcPr>
+            <w:tcW w:w="8737" w:type="dxa"/>
+          </w:tcPr>
+          <w:p/>
+        </w:tc>
+      </w:tr>
+      <w:tr>
+        <w:tc>
+          <w:tcPr>
+            <w:tcW w:w="279" w:type="dxa"/>
+          </w:tcPr>
+          <w:p>
+            <w:r>
+              <w:t>67.</w:t>
+            </w:r>
+          </w:p>
+        </w:tc>
+        <w:tc>
+          <w:tcPr>
+            <w:tcW w:w="8737" w:type="dxa"/>
+          </w:tcPr>
+          <w:p>
+            <w:r>
+              <w:t>What is trackBy function in Angular?</w:t>
+            </w:r>
+          </w:p>
+        </w:tc>
+      </w:tr>
+      <w:tr>
+        <w:tc>
+          <w:tcPr>
+            <w:tcW w:w="279" w:type="dxa"/>
+          </w:tcPr>
+          <w:p>
+            <w:r>
+              <w:t>A.</w:t>
+            </w:r>
+          </w:p>
+        </w:tc>
+        <w:tc>
+          <w:tcPr>
+            <w:tcW w:w="8737" w:type="dxa"/>
+          </w:tcPr>
+          <w:p/>
+        </w:tc>
+      </w:tr>
+      <w:tr>
+        <w:tc>
+          <w:tcPr>
+            <w:tcW w:w="279" w:type="dxa"/>
+          </w:tcPr>
+          <w:p>
+            <w:r>
+              <w:t>68.</w:t>
+            </w:r>
+          </w:p>
+        </w:tc>
+        <w:tc>
+          <w:tcPr>
+            <w:tcW w:w="8737" w:type="dxa"/>
+          </w:tcPr>
+          <w:p>
+            <w:r>
+              <w:t>What is template reference variable in Angular?</w:t>
+            </w:r>
+          </w:p>
+        </w:tc>
+      </w:tr>
+      <w:tr>
+        <w:tc>
+          <w:tcPr>
+            <w:tcW w:w="279" w:type="dxa"/>
+          </w:tcPr>
+          <w:p>
+            <w:r>
+              <w:t>A.</w:t>
+            </w:r>
+          </w:p>
+        </w:tc>
+        <w:tc>
+          <w:tcPr>
+            <w:tcW w:w="8737" w:type="dxa"/>
+          </w:tcPr>
+          <w:p/>
+        </w:tc>
+      </w:tr>
+      <w:tr>
+        <w:tc>
+          <w:tcPr>
+            <w:tcW w:w="279" w:type="dxa"/>
+          </w:tcPr>
+          <w:p>
+            <w:r>
+              <w:t>69.</w:t>
+            </w:r>
+          </w:p>
+        </w:tc>
+        <w:tc>
+          <w:tcPr>
+            <w:tcW w:w="8737" w:type="dxa"/>
+          </w:tcPr>
+          <w:p>
+            <w:r>
+              <w:t>What is ElementRef class in Angular?</w:t>
+            </w:r>
+          </w:p>
+        </w:tc>
+      </w:tr>
+      <w:tr>
+        <w:tc>
+          <w:tcPr>
+            <w:tcW w:w="279" w:type="dxa"/>
+          </w:tcPr>
+          <w:p>
+            <w:r>
+              <w:t>A.</w:t>
+            </w:r>
+          </w:p>
+        </w:tc>
+        <w:tc>
+          <w:tcPr>
+            <w:tcW w:w="8737" w:type="dxa"/>
+          </w:tcPr>
+          <w:p/>
+        </w:tc>
+      </w:tr>
+      <w:tr>
+        <w:tc>
+          <w:tcPr>
+            <w:tcW w:w="279" w:type="dxa"/>
+          </w:tcPr>
+          <w:p>
+            <w:r>
+              <w:t>70.</w:t>
+            </w:r>
+          </w:p>
+        </w:tc>
+        <w:tc>
+          <w:tcPr>
+            <w:tcW w:w="8737" w:type="dxa"/>
+          </w:tcPr>
+          <w:p>
+            <w:r>
+              <w:t>What is viewEncapsulation in Angular?</w:t>
+            </w:r>
+          </w:p>
+        </w:tc>
+      </w:tr>
+      <w:tr>
+        <w:tc>
+          <w:tcPr>
+            <w:tcW w:w="279" w:type="dxa"/>
+          </w:tcPr>
+          <w:p>
+            <w:r>
+              <w:t>A.</w:t>
+            </w:r>
+          </w:p>
+        </w:tc>
+        <w:tc>
+          <w:tcPr>
+            <w:tcW w:w="8737" w:type="dxa"/>
+          </w:tcPr>
+          <w:p/>
+        </w:tc>
+      </w:tr>
+      <w:tr>
+        <w:tc>
+          <w:tcPr>
+            <w:tcW w:w="279" w:type="dxa"/>
+          </w:tcPr>
+          <w:p>
+            <w:r>
+              <w:t>71.</w:t>
+            </w:r>
+          </w:p>
+        </w:tc>
+        <w:tc>
+          <w:tcPr>
+            <w:tcW w:w="8737" w:type="dxa"/>
+          </w:tcPr>
+          <w:p>
+            <w:r>
+              <w:t>What is Angular Universal in Angular?</w:t>
+            </w:r>
+          </w:p>
+        </w:tc>
+      </w:tr>
+      <w:tr>
+        <w:tc>
+          <w:tcPr>
+            <w:tcW w:w="279" w:type="dxa"/>
+          </w:tcPr>
+          <w:p>
+            <w:r>
               <w:lastRenderedPageBreak/>
-              <w:t>A.</w:t>
-            </w:r>
-          </w:p>
-        </w:tc>
-        <w:tc>
-          <w:tcPr>
-            <w:tcW w:w="8737" w:type="dxa"/>
-          </w:tcPr>
-          <w:p/>
-        </w:tc>
-      </w:tr>
-      <w:tr>
-        <w:tc>
-          <w:tcPr>
-            <w:tcW w:w="279" w:type="dxa"/>
-          </w:tcPr>
-          <w:p>
-            <w:r>
-              <w:t>66.</w:t>
-            </w:r>
-          </w:p>
-        </w:tc>
-        <w:tc>
-          <w:tcPr>
-            <w:tcW w:w="8737" w:type="dxa"/>
-          </w:tcPr>
-          <w:p>
-            <w:r>
-              <w:t>What is Rendere2 service in Angular?</w:t>
-            </w:r>
-          </w:p>
-        </w:tc>
-      </w:tr>
-      <w:tr>
-        <w:tc>
-          <w:tcPr>
-            <w:tcW w:w="279" w:type="dxa"/>
-          </w:tcPr>
-          <w:p>
-            <w:r>
-              <w:t>A.</w:t>
-            </w:r>
-          </w:p>
-        </w:tc>
-        <w:tc>
-          <w:tcPr>
-            <w:tcW w:w="8737" w:type="dxa"/>
-          </w:tcPr>
-          <w:p/>
-        </w:tc>
-      </w:tr>
-      <w:tr>
-        <w:tc>
-          <w:tcPr>
-            <w:tcW w:w="279" w:type="dxa"/>
-          </w:tcPr>
-          <w:p>
-            <w:r>
-              <w:t>67.</w:t>
-            </w:r>
-          </w:p>
-        </w:tc>
-        <w:tc>
-          <w:tcPr>
-            <w:tcW w:w="8737" w:type="dxa"/>
-          </w:tcPr>
-          <w:p>
-            <w:r>
-              <w:t>What is trackBy function in Angular?</w:t>
-            </w:r>
-          </w:p>
-        </w:tc>
-      </w:tr>
-      <w:tr>
-        <w:tc>
-          <w:tcPr>
-            <w:tcW w:w="279" w:type="dxa"/>
-          </w:tcPr>
-          <w:p>
-            <w:r>
-              <w:t>A.</w:t>
-            </w:r>
-          </w:p>
-        </w:tc>
-        <w:tc>
-          <w:tcPr>
-            <w:tcW w:w="8737" w:type="dxa"/>
-          </w:tcPr>
-          <w:p/>
-        </w:tc>
-      </w:tr>
-      <w:tr>
-        <w:tc>
-          <w:tcPr>
-            <w:tcW w:w="279" w:type="dxa"/>
-          </w:tcPr>
-          <w:p>
-            <w:r>
-              <w:t>68.</w:t>
-            </w:r>
-          </w:p>
-        </w:tc>
-        <w:tc>
-          <w:tcPr>
-            <w:tcW w:w="8737" w:type="dxa"/>
-          </w:tcPr>
-          <w:p>
-            <w:r>
-              <w:t>What is template reference variable in Angular?</w:t>
-            </w:r>
-          </w:p>
-        </w:tc>
-      </w:tr>
-      <w:tr>
-        <w:tc>
-          <w:tcPr>
-            <w:tcW w:w="279" w:type="dxa"/>
-          </w:tcPr>
-          <w:p>
-            <w:r>
-              <w:t>A.</w:t>
-            </w:r>
-          </w:p>
-        </w:tc>
-        <w:tc>
-          <w:tcPr>
-            <w:tcW w:w="8737" w:type="dxa"/>
-          </w:tcPr>
-          <w:p/>
-        </w:tc>
-      </w:tr>
-      <w:tr>
-        <w:tc>
-          <w:tcPr>
-            <w:tcW w:w="279" w:type="dxa"/>
-          </w:tcPr>
-          <w:p>
-            <w:r>
-              <w:t>69.</w:t>
-            </w:r>
-          </w:p>
-        </w:tc>
-        <w:tc>
-          <w:tcPr>
-            <w:tcW w:w="8737" w:type="dxa"/>
-          </w:tcPr>
-          <w:p>
-            <w:r>
-              <w:t>What is ElementRef class in Angular?</w:t>
-            </w:r>
-          </w:p>
-        </w:tc>
-      </w:tr>
-      <w:tr>
-        <w:tc>
-          <w:tcPr>
-            <w:tcW w:w="279" w:type="dxa"/>
-          </w:tcPr>
-          <w:p>
-            <w:r>
-              <w:t>A.</w:t>
-            </w:r>
-          </w:p>
-        </w:tc>
-        <w:tc>
-          <w:tcPr>
-            <w:tcW w:w="8737" w:type="dxa"/>
-          </w:tcPr>
-          <w:p/>
-        </w:tc>
-      </w:tr>
-      <w:tr>
-        <w:tc>
-          <w:tcPr>
-            <w:tcW w:w="279" w:type="dxa"/>
-          </w:tcPr>
-          <w:p>
-            <w:r>
-              <w:t>70.</w:t>
-            </w:r>
-          </w:p>
-        </w:tc>
-        <w:tc>
-          <w:tcPr>
-            <w:tcW w:w="8737" w:type="dxa"/>
-          </w:tcPr>
-          <w:p>
-            <w:r>
-              <w:t>What is viewEncapsulation in Angular?</w:t>
-            </w:r>
-          </w:p>
-        </w:tc>
-      </w:tr>
-      <w:tr>
-        <w:tc>
-          <w:tcPr>
-            <w:tcW w:w="279" w:type="dxa"/>
-          </w:tcPr>
-          <w:p>
-            <w:r>
-              <w:t>A.</w:t>
-            </w:r>
-          </w:p>
-        </w:tc>
-        <w:tc>
-          <w:tcPr>
-            <w:tcW w:w="8737" w:type="dxa"/>
-          </w:tcPr>
-          <w:p/>
-        </w:tc>
-      </w:tr>
-      <w:tr>
-        <w:tc>
-          <w:tcPr>
-            <w:tcW w:w="279" w:type="dxa"/>
-          </w:tcPr>
-          <w:p>
-            <w:r>
-              <w:t>71.</w:t>
-            </w:r>
-          </w:p>
-        </w:tc>
-        <w:tc>
-          <w:tcPr>
-            <w:tcW w:w="8737" w:type="dxa"/>
-          </w:tcPr>
-          <w:p>
-            <w:r>
-              <w:t>What is Angular Universal in Angular?</w:t>
-            </w:r>
-          </w:p>
-        </w:tc>
-      </w:tr>
-      <w:tr>
-        <w:tc>
-          <w:tcPr>
-            <w:tcW w:w="279" w:type="dxa"/>
-          </w:tcPr>
-          <w:p>
-            <w:r>
               <w:t>A.</w:t>
             </w:r>
           </w:p>
@@ -3863,7 +4090,7 @@
     </w:tbl>
     <w:p/>
     <w:sectPr>
-      <w:headerReference w:type="default" r:id="rId6"/>
+      <w:headerReference w:type="default" r:id="rId7"/>
       <w:pgSz w:w="11906" w:h="16838"/>
       <w:pgMar w:top="1440" w:right="1440" w:bottom="1440" w:left="1440" w:header="708" w:footer="708" w:gutter="0"/>
       <w:cols w:space="708"/>
@@ -3940,6 +4167,103 @@
     </w:r>
   </w:p>
 </w:hdr>
+</file>
+
+<file path=word/numbering.xml><?xml version="1.0" encoding="utf-8"?>
+<w:numbering xmlns:wpc="http://schemas.microsoft.com/office/word/2010/wordprocessingCanvas" xmlns:mc="http://schemas.openxmlformats.org/markup-compatibility/2006" xmlns:o="urn:schemas-microsoft-com:office:office" xmlns:r="http://schemas.openxmlformats.org/officeDocument/2006/relationships" xmlns:m="http://schemas.openxmlformats.org/officeDocument/2006/math" xmlns:v="urn:schemas-microsoft-com:vml" xmlns:wp14="http://schemas.microsoft.com/office/word/2010/wordprocessingDrawing" xmlns:wp="http://schemas.openxmlformats.org/drawingml/2006/wordprocessingDrawing" xmlns:w10="urn:schemas-microsoft-com:office:word" xmlns:w="http://schemas.openxmlformats.org/wordprocessingml/2006/main" xmlns:w14="http://schemas.microsoft.com/office/word/2010/wordml" xmlns:w15="http://schemas.microsoft.com/office/word/2012/wordml" xmlns:wpg="http://schemas.microsoft.com/office/word/2010/wordprocessingGroup" xmlns:wpi="http://schemas.microsoft.com/office/word/2010/wordprocessingInk" xmlns:wne="http://schemas.microsoft.com/office/word/2006/wordml" xmlns:wps="http://schemas.microsoft.com/office/word/2010/wordprocessingShape" mc:Ignorable="w14 w15 wp14">
+  <w:abstractNum w:abstractNumId="0">
+    <w:nsid w:val="1B071663"/>
+    <w:multiLevelType w:val="hybridMultilevel"/>
+    <w:tmpl w:val="C60C655C"/>
+    <w:lvl w:ilvl="0" w:tplc="4009000F">
+      <w:start w:val="1"/>
+      <w:numFmt w:val="decimal"/>
+      <w:lvlText w:val="%1."/>
+      <w:lvlJc w:val="left"/>
+      <w:pPr>
+        <w:ind w:left="720" w:hanging="360"/>
+      </w:pPr>
+      <w:rPr>
+        <w:rFonts w:hint="default"/>
+      </w:rPr>
+    </w:lvl>
+    <w:lvl w:ilvl="1" w:tplc="40090019" w:tentative="1">
+      <w:start w:val="1"/>
+      <w:numFmt w:val="lowerLetter"/>
+      <w:lvlText w:val="%2."/>
+      <w:lvlJc w:val="left"/>
+      <w:pPr>
+        <w:ind w:left="1440" w:hanging="360"/>
+      </w:pPr>
+    </w:lvl>
+    <w:lvl w:ilvl="2" w:tplc="4009001B" w:tentative="1">
+      <w:start w:val="1"/>
+      <w:numFmt w:val="lowerRoman"/>
+      <w:lvlText w:val="%3."/>
+      <w:lvlJc w:val="right"/>
+      <w:pPr>
+        <w:ind w:left="2160" w:hanging="180"/>
+      </w:pPr>
+    </w:lvl>
+    <w:lvl w:ilvl="3" w:tplc="4009000F" w:tentative="1">
+      <w:start w:val="1"/>
+      <w:numFmt w:val="decimal"/>
+      <w:lvlText w:val="%4."/>
+      <w:lvlJc w:val="left"/>
+      <w:pPr>
+        <w:ind w:left="2880" w:hanging="360"/>
+      </w:pPr>
+    </w:lvl>
+    <w:lvl w:ilvl="4" w:tplc="40090019" w:tentative="1">
+      <w:start w:val="1"/>
+      <w:numFmt w:val="lowerLetter"/>
+      <w:lvlText w:val="%5."/>
+      <w:lvlJc w:val="left"/>
+      <w:pPr>
+        <w:ind w:left="3600" w:hanging="360"/>
+      </w:pPr>
+    </w:lvl>
+    <w:lvl w:ilvl="5" w:tplc="4009001B" w:tentative="1">
+      <w:start w:val="1"/>
+      <w:numFmt w:val="lowerRoman"/>
+      <w:lvlText w:val="%6."/>
+      <w:lvlJc w:val="right"/>
+      <w:pPr>
+        <w:ind w:left="4320" w:hanging="180"/>
+      </w:pPr>
+    </w:lvl>
+    <w:lvl w:ilvl="6" w:tplc="4009000F" w:tentative="1">
+      <w:start w:val="1"/>
+      <w:numFmt w:val="decimal"/>
+      <w:lvlText w:val="%7."/>
+      <w:lvlJc w:val="left"/>
+      <w:pPr>
+        <w:ind w:left="5040" w:hanging="360"/>
+      </w:pPr>
+    </w:lvl>
+    <w:lvl w:ilvl="7" w:tplc="40090019" w:tentative="1">
+      <w:start w:val="1"/>
+      <w:numFmt w:val="lowerLetter"/>
+      <w:lvlText w:val="%8."/>
+      <w:lvlJc w:val="left"/>
+      <w:pPr>
+        <w:ind w:left="5760" w:hanging="360"/>
+      </w:pPr>
+    </w:lvl>
+    <w:lvl w:ilvl="8" w:tplc="4009001B" w:tentative="1">
+      <w:start w:val="1"/>
+      <w:numFmt w:val="lowerRoman"/>
+      <w:lvlText w:val="%9."/>
+      <w:lvlJc w:val="right"/>
+      <w:pPr>
+        <w:ind w:left="6480" w:hanging="180"/>
+      </w:pPr>
+    </w:lvl>
+  </w:abstractNum>
+  <w:num w:numId="1">
+    <w:abstractNumId w:val="0"/>
+  </w:num>
+</w:numbering>
 </file>
 
 <file path=word/styles.xml><?xml version="1.0" encoding="utf-8"?>
@@ -4433,6 +4757,17 @@
       </w:tblCellMar>
     </w:tblPr>
   </w:style>
+  <w:style w:type="paragraph" w:styleId="ListParagraph">
+    <w:name w:val="List Paragraph"/>
+    <w:basedOn w:val="Normal"/>
+    <w:uiPriority w:val="34"/>
+    <w:qFormat/>
+    <w:rsid w:val="00F42BE5"/>
+    <w:pPr>
+      <w:ind w:left="720"/>
+      <w:contextualSpacing/>
+    </w:pPr>
+  </w:style>
 </w:styles>
 </file>
 

</xml_diff>

<commit_message>
20 questions has been added
</commit_message>
<xml_diff>
--- a/Angular Interview Questions..docx
+++ b/Angular Interview Questions..docx
@@ -1262,7 +1262,1085 @@
               <w:t>The *ngFor directive is a structural directive in Angular that allows you to iterate over a collection and generate HTML elements for each item in the collection.</w:t>
             </w:r>
           </w:p>
-          <w:p>
+          <w:p/>
+        </w:tc>
+      </w:tr>
+      <w:tr>
+        <w:tc>
+          <w:tcPr>
+            <w:tcW w:w="279" w:type="dxa"/>
+          </w:tcPr>
+          <w:p>
+            <w:pPr>
+              <w:rPr>
+                <w:color w:val="C00000"/>
+              </w:rPr>
+            </w:pPr>
+            <w:r>
+              <w:rPr>
+                <w:color w:val="C00000"/>
+              </w:rPr>
+              <w:t>15.</w:t>
+            </w:r>
+          </w:p>
+        </w:tc>
+        <w:tc>
+          <w:tcPr>
+            <w:tcW w:w="8737" w:type="dxa"/>
+          </w:tcPr>
+          <w:p>
+            <w:pPr>
+              <w:rPr>
+                <w:color w:val="C00000"/>
+              </w:rPr>
+            </w:pPr>
+            <w:r>
+              <w:rPr>
+                <w:color w:val="C00000"/>
+              </w:rPr>
+              <w:t>What is ngIf directive in Angular?</w:t>
+            </w:r>
+          </w:p>
+        </w:tc>
+      </w:tr>
+      <w:tr>
+        <w:tc>
+          <w:tcPr>
+            <w:tcW w:w="279" w:type="dxa"/>
+          </w:tcPr>
+          <w:p>
+            <w:r>
+              <w:t>A.</w:t>
+            </w:r>
+          </w:p>
+        </w:tc>
+        <w:tc>
+          <w:tcPr>
+            <w:tcW w:w="8737" w:type="dxa"/>
+          </w:tcPr>
+          <w:p>
+            <w:pPr>
+              <w:rPr>
+                <w:rFonts w:cs="Times New Roman"/>
+                <w:color w:val="0D0D0D"/>
+                <w:szCs w:val="24"/>
+                <w:shd w:val="clear" w:color="auto" w:fill="FFFFFF"/>
+              </w:rPr>
+            </w:pPr>
+            <w:r>
+              <w:rPr>
+                <w:rFonts w:cs="Times New Roman"/>
+                <w:color w:val="0D0D0D"/>
+                <w:szCs w:val="24"/>
+                <w:shd w:val="clear" w:color="auto" w:fill="FFFFFF"/>
+              </w:rPr>
+              <w:t xml:space="preserve">In Angular, </w:t>
+            </w:r>
+            <w:r>
+              <w:rPr>
+                <w:rStyle w:val="HTMLCode"/>
+                <w:rFonts w:ascii="Times New Roman" w:eastAsiaTheme="minorHAnsi" w:hAnsi="Times New Roman" w:cs="Times New Roman"/>
+                <w:b/>
+                <w:bCs/>
+                <w:color w:val="0D0D0D"/>
+                <w:sz w:val="24"/>
+                <w:szCs w:val="24"/>
+                <w:bdr w:val="single" w:sz="2" w:space="0" w:color="E3E3E3" w:frame="1"/>
+                <w:shd w:val="clear" w:color="auto" w:fill="FFFFFF"/>
+              </w:rPr>
+              <w:t>ngIf</w:t>
+            </w:r>
+            <w:r>
+              <w:rPr>
+                <w:rFonts w:cs="Times New Roman"/>
+                <w:color w:val="0D0D0D"/>
+                <w:szCs w:val="24"/>
+                <w:shd w:val="clear" w:color="auto" w:fill="FFFFFF"/>
+              </w:rPr>
+              <w:t xml:space="preserve"> is a structural directive used to conditionally include or exclude an element from the DOM (Document Object Model) based on a </w:t>
+            </w:r>
+            <w:proofErr w:type="spellStart"/>
+            <w:r>
+              <w:rPr>
+                <w:rFonts w:cs="Times New Roman"/>
+                <w:color w:val="0D0D0D"/>
+                <w:szCs w:val="24"/>
+                <w:shd w:val="clear" w:color="auto" w:fill="FFFFFF"/>
+              </w:rPr>
+              <w:t>boolean</w:t>
+            </w:r>
+            <w:proofErr w:type="spellEnd"/>
+            <w:r>
+              <w:rPr>
+                <w:rFonts w:cs="Times New Roman"/>
+                <w:color w:val="0D0D0D"/>
+                <w:szCs w:val="24"/>
+                <w:shd w:val="clear" w:color="auto" w:fill="FFFFFF"/>
+              </w:rPr>
+              <w:t xml:space="preserve"> expression.</w:t>
+            </w:r>
+          </w:p>
+          <w:p>
+            <w:pPr>
+              <w:rPr>
+                <w:rFonts w:cs="Times New Roman"/>
+                <w:szCs w:val="24"/>
+              </w:rPr>
+            </w:pPr>
+          </w:p>
+          <w:p>
+            <w:pPr>
+              <w:rPr>
+                <w:rFonts w:cs="Times New Roman"/>
+                <w:szCs w:val="24"/>
+              </w:rPr>
+            </w:pPr>
+            <w:r>
+              <w:rPr>
+                <w:rFonts w:cs="Times New Roman"/>
+                <w:szCs w:val="24"/>
+              </w:rPr>
+              <w:t>&lt;div *ngIf="isLoggedIn; else loggedOut"&gt;</w:t>
+            </w:r>
+          </w:p>
+          <w:p>
+            <w:pPr>
+              <w:rPr>
+                <w:rFonts w:cs="Times New Roman"/>
+                <w:szCs w:val="24"/>
+              </w:rPr>
+            </w:pPr>
+            <w:r>
+              <w:rPr>
+                <w:rFonts w:cs="Times New Roman"/>
+                <w:szCs w:val="24"/>
+              </w:rPr>
+              <w:t xml:space="preserve">  Welcome, User!</w:t>
+            </w:r>
+          </w:p>
+          <w:p>
+            <w:pPr>
+              <w:rPr>
+                <w:rFonts w:cs="Times New Roman"/>
+                <w:szCs w:val="24"/>
+              </w:rPr>
+            </w:pPr>
+            <w:r>
+              <w:rPr>
+                <w:rFonts w:cs="Times New Roman"/>
+                <w:szCs w:val="24"/>
+              </w:rPr>
+              <w:t>&lt;/div&gt;</w:t>
+            </w:r>
+          </w:p>
+          <w:p>
+            <w:pPr>
+              <w:rPr>
+                <w:rFonts w:cs="Times New Roman"/>
+                <w:szCs w:val="24"/>
+              </w:rPr>
+            </w:pPr>
+            <w:r>
+              <w:rPr>
+                <w:rFonts w:cs="Times New Roman"/>
+                <w:szCs w:val="24"/>
+              </w:rPr>
+              <w:t>&lt;ng-template #loggedOut&gt;</w:t>
+            </w:r>
+          </w:p>
+          <w:p>
+            <w:pPr>
+              <w:rPr>
+                <w:rFonts w:cs="Times New Roman"/>
+                <w:szCs w:val="24"/>
+              </w:rPr>
+            </w:pPr>
+            <w:r>
+              <w:rPr>
+                <w:rFonts w:cs="Times New Roman"/>
+                <w:szCs w:val="24"/>
+              </w:rPr>
+              <w:t xml:space="preserve">  &lt;div&gt;</w:t>
+            </w:r>
+          </w:p>
+          <w:p>
+            <w:pPr>
+              <w:rPr>
+                <w:rFonts w:cs="Times New Roman"/>
+                <w:szCs w:val="24"/>
+              </w:rPr>
+            </w:pPr>
+            <w:r>
+              <w:rPr>
+                <w:rFonts w:cs="Times New Roman"/>
+                <w:szCs w:val="24"/>
+              </w:rPr>
+              <w:t xml:space="preserve">    Please log in.</w:t>
+            </w:r>
+          </w:p>
+          <w:p>
+            <w:pPr>
+              <w:rPr>
+                <w:rFonts w:cs="Times New Roman"/>
+                <w:szCs w:val="24"/>
+              </w:rPr>
+            </w:pPr>
+            <w:r>
+              <w:rPr>
+                <w:rFonts w:cs="Times New Roman"/>
+                <w:szCs w:val="24"/>
+              </w:rPr>
+              <w:t xml:space="preserve">  &lt;/div&gt;</w:t>
+            </w:r>
+          </w:p>
+          <w:p>
+            <w:pPr>
+              <w:rPr>
+                <w:rFonts w:cs="Times New Roman"/>
+                <w:szCs w:val="24"/>
+              </w:rPr>
+            </w:pPr>
+            <w:r>
+              <w:rPr>
+                <w:rFonts w:cs="Times New Roman"/>
+                <w:szCs w:val="24"/>
+              </w:rPr>
+              <w:t>&lt;/ng-template&gt;</w:t>
+            </w:r>
+          </w:p>
+          <w:p>
+            <w:pPr>
+              <w:rPr>
+                <w:rFonts w:cs="Times New Roman"/>
+                <w:szCs w:val="24"/>
+              </w:rPr>
+            </w:pPr>
+          </w:p>
+        </w:tc>
+      </w:tr>
+      <w:tr>
+        <w:tc>
+          <w:tcPr>
+            <w:tcW w:w="279" w:type="dxa"/>
+          </w:tcPr>
+          <w:p>
+            <w:pPr>
+              <w:rPr>
+                <w:color w:val="C00000"/>
+              </w:rPr>
+            </w:pPr>
+            <w:r>
+              <w:rPr>
+                <w:color w:val="C00000"/>
+              </w:rPr>
+              <w:t>16.</w:t>
+            </w:r>
+          </w:p>
+        </w:tc>
+        <w:tc>
+          <w:tcPr>
+            <w:tcW w:w="8737" w:type="dxa"/>
+          </w:tcPr>
+          <w:p>
+            <w:pPr>
+              <w:rPr>
+                <w:color w:val="C00000"/>
+              </w:rPr>
+            </w:pPr>
+            <w:r>
+              <w:rPr>
+                <w:color w:val="C00000"/>
+              </w:rPr>
+              <w:t>What is ngSwitch directive in Angular?</w:t>
+            </w:r>
+          </w:p>
+        </w:tc>
+      </w:tr>
+      <w:tr>
+        <w:tc>
+          <w:tcPr>
+            <w:tcW w:w="279" w:type="dxa"/>
+          </w:tcPr>
+          <w:p>
+            <w:r>
+              <w:t>A.</w:t>
+            </w:r>
+          </w:p>
+        </w:tc>
+        <w:tc>
+          <w:tcPr>
+            <w:tcW w:w="8737" w:type="dxa"/>
+          </w:tcPr>
+          <w:p>
+            <w:pPr>
+              <w:rPr>
+                <w:rFonts w:cs="Times New Roman"/>
+                <w:color w:val="0D0D0D"/>
+                <w:szCs w:val="24"/>
+                <w:shd w:val="clear" w:color="auto" w:fill="FFFFFF"/>
+              </w:rPr>
+            </w:pPr>
+            <w:r>
+              <w:rPr>
+                <w:rFonts w:cs="Times New Roman"/>
+                <w:color w:val="0D0D0D"/>
+                <w:szCs w:val="24"/>
+                <w:shd w:val="clear" w:color="auto" w:fill="FFFFFF"/>
+              </w:rPr>
+              <w:t xml:space="preserve">In Angular, the </w:t>
+            </w:r>
+            <w:r>
+              <w:rPr>
+                <w:rStyle w:val="HTMLCode"/>
+                <w:rFonts w:ascii="Times New Roman" w:eastAsiaTheme="minorHAnsi" w:hAnsi="Times New Roman" w:cs="Times New Roman"/>
+                <w:b/>
+                <w:bCs/>
+                <w:color w:val="0D0D0D"/>
+                <w:sz w:val="24"/>
+                <w:szCs w:val="24"/>
+                <w:bdr w:val="single" w:sz="2" w:space="0" w:color="E3E3E3" w:frame="1"/>
+                <w:shd w:val="clear" w:color="auto" w:fill="FFFFFF"/>
+              </w:rPr>
+              <w:t>ngSwitch</w:t>
+            </w:r>
+            <w:r>
+              <w:rPr>
+                <w:rFonts w:cs="Times New Roman"/>
+                <w:color w:val="0D0D0D"/>
+                <w:szCs w:val="24"/>
+                <w:shd w:val="clear" w:color="auto" w:fill="FFFFFF"/>
+              </w:rPr>
+              <w:t xml:space="preserve"> directive is another structural directive that allows you to conditionally render one of multiple elements based on a provided value. It's useful when you have a single expression that can take different values, and you want to render different content based on each value.</w:t>
+            </w:r>
+          </w:p>
+          <w:p>
+            <w:pPr>
+              <w:rPr>
+                <w:rFonts w:ascii="Segoe UI" w:hAnsi="Segoe UI" w:cs="Segoe UI"/>
+                <w:color w:val="0D0D0D"/>
+                <w:shd w:val="clear" w:color="auto" w:fill="FFFFFF"/>
+              </w:rPr>
+            </w:pPr>
+          </w:p>
+          <w:p>
+            <w:r>
+              <w:t>&lt;div [ngSwitch]="color"&gt;</w:t>
+            </w:r>
+          </w:p>
+          <w:p>
+            <w:r>
+              <w:t xml:space="preserve">  &lt;div *ngSwitchCase="'red'"&gt;You selected red&lt;/div&gt;</w:t>
+            </w:r>
+          </w:p>
+          <w:p>
+            <w:r>
+              <w:t xml:space="preserve">  &lt;div *ngSwitchCase="'blue'"&gt;You selected blue&lt;/div&gt;</w:t>
+            </w:r>
+          </w:p>
+          <w:p>
+            <w:r>
+              <w:t xml:space="preserve">  &lt;div *ngSwitchCase="'green'"&gt;You selected green&lt;/div&gt;</w:t>
+            </w:r>
+          </w:p>
+          <w:p>
+            <w:r>
+              <w:t xml:space="preserve">  &lt;div *ngSwitchDefault&gt;Invalid color selection&lt;/div&gt;</w:t>
+            </w:r>
+          </w:p>
+          <w:p>
+            <w:r>
+              <w:t>&lt;/div&gt;</w:t>
+            </w:r>
+          </w:p>
+          <w:p/>
+        </w:tc>
+      </w:tr>
+      <w:tr>
+        <w:tc>
+          <w:tcPr>
+            <w:tcW w:w="279" w:type="dxa"/>
+          </w:tcPr>
+          <w:p>
+            <w:pPr>
+              <w:rPr>
+                <w:color w:val="C00000"/>
+              </w:rPr>
+            </w:pPr>
+            <w:r>
+              <w:rPr>
+                <w:color w:val="C00000"/>
+              </w:rPr>
+              <w:t>17.</w:t>
+            </w:r>
+          </w:p>
+        </w:tc>
+        <w:tc>
+          <w:tcPr>
+            <w:tcW w:w="8737" w:type="dxa"/>
+          </w:tcPr>
+          <w:p>
+            <w:pPr>
+              <w:rPr>
+                <w:color w:val="C00000"/>
+              </w:rPr>
+            </w:pPr>
+            <w:r>
+              <w:rPr>
+                <w:color w:val="C00000"/>
+              </w:rPr>
+              <w:t>What is interpolation in Angular?</w:t>
+            </w:r>
+          </w:p>
+        </w:tc>
+      </w:tr>
+      <w:tr>
+        <w:tc>
+          <w:tcPr>
+            <w:tcW w:w="279" w:type="dxa"/>
+          </w:tcPr>
+          <w:p>
+            <w:r>
+              <w:lastRenderedPageBreak/>
+              <w:t>A.</w:t>
+            </w:r>
+          </w:p>
+        </w:tc>
+        <w:tc>
+          <w:tcPr>
+            <w:tcW w:w="8737" w:type="dxa"/>
+          </w:tcPr>
+          <w:p>
+            <w:pPr>
+              <w:rPr>
+                <w:rFonts w:cs="Times New Roman"/>
+                <w:color w:val="0D0D0D"/>
+                <w:szCs w:val="24"/>
+                <w:shd w:val="clear" w:color="auto" w:fill="FFFFFF"/>
+              </w:rPr>
+            </w:pPr>
+            <w:r>
+              <w:rPr>
+                <w:rFonts w:cs="Times New Roman"/>
+                <w:color w:val="0D0D0D"/>
+                <w:szCs w:val="24"/>
+                <w:shd w:val="clear" w:color="auto" w:fill="FFFFFF"/>
+              </w:rPr>
+              <w:t>Interpolation in Angular refers to the process of binding data from a component class to the HTML template. It allows you to dynamically insert values of properties from the component class into the HTML template.</w:t>
+            </w:r>
+          </w:p>
+          <w:p>
+            <w:pPr>
+              <w:rPr>
+                <w:rFonts w:cs="Times New Roman"/>
+                <w:szCs w:val="24"/>
+              </w:rPr>
+            </w:pPr>
+          </w:p>
+        </w:tc>
+      </w:tr>
+      <w:tr>
+        <w:tc>
+          <w:tcPr>
+            <w:tcW w:w="279" w:type="dxa"/>
+          </w:tcPr>
+          <w:p>
+            <w:pPr>
+              <w:rPr>
+                <w:color w:val="C00000"/>
+              </w:rPr>
+            </w:pPr>
+            <w:r>
+              <w:rPr>
+                <w:color w:val="C00000"/>
+              </w:rPr>
+              <w:t>18.</w:t>
+            </w:r>
+          </w:p>
+        </w:tc>
+        <w:tc>
+          <w:tcPr>
+            <w:tcW w:w="8737" w:type="dxa"/>
+          </w:tcPr>
+          <w:p>
+            <w:pPr>
+              <w:rPr>
+                <w:color w:val="C00000"/>
+              </w:rPr>
+            </w:pPr>
+            <w:r>
+              <w:rPr>
+                <w:color w:val="C00000"/>
+              </w:rPr>
+              <w:t>What is data binding in Angular?</w:t>
+            </w:r>
+          </w:p>
+        </w:tc>
+      </w:tr>
+      <w:tr>
+        <w:tc>
+          <w:tcPr>
+            <w:tcW w:w="279" w:type="dxa"/>
+          </w:tcPr>
+          <w:p>
+            <w:r>
+              <w:t>A.</w:t>
+            </w:r>
+          </w:p>
+        </w:tc>
+        <w:tc>
+          <w:tcPr>
+            <w:tcW w:w="8737" w:type="dxa"/>
+          </w:tcPr>
+          <w:p>
+            <w:pPr>
+              <w:rPr>
+                <w:rFonts w:ascii="Segoe UI" w:hAnsi="Segoe UI" w:cs="Segoe UI"/>
+                <w:color w:val="0D0D0D"/>
+                <w:shd w:val="clear" w:color="auto" w:fill="FFFFFF"/>
+              </w:rPr>
+            </w:pPr>
+            <w:r>
+              <w:rPr>
+                <w:rFonts w:ascii="Segoe UI" w:hAnsi="Segoe UI" w:cs="Segoe UI"/>
+                <w:color w:val="0D0D0D"/>
+                <w:shd w:val="clear" w:color="auto" w:fill="FFFFFF"/>
+              </w:rPr>
+              <w:t>Data binding in Angular refers to the synchronization of data between the component class and the HTML template.</w:t>
+            </w:r>
+          </w:p>
+          <w:p>
+            <w:pPr>
+              <w:rPr>
+                <w:rFonts w:ascii="Segoe UI" w:hAnsi="Segoe UI" w:cs="Segoe UI"/>
+                <w:color w:val="0D0D0D"/>
+                <w:shd w:val="clear" w:color="auto" w:fill="FFFFFF"/>
+              </w:rPr>
+            </w:pPr>
+          </w:p>
+          <w:p>
+            <w:r>
+              <w:rPr>
+                <w:b/>
+                <w:color w:val="C00000"/>
+              </w:rPr>
+              <w:t>Interpolation ({{ }}):</w:t>
+            </w:r>
+            <w:r>
+              <w:rPr>
+                <w:color w:val="C00000"/>
+              </w:rPr>
+              <w:t xml:space="preserve"> </w:t>
+            </w:r>
+            <w:r>
+              <w:t>Interpolation allows you to bind data from the component class to the HTML template by placing expressions inside double curly braces. This type of binding is unidirectional, meaning data flows from the component to the template.</w:t>
+            </w:r>
+          </w:p>
+          <w:p/>
+          <w:p>
+            <w:r>
+              <w:t>Example: {{ name }}</w:t>
+            </w:r>
+          </w:p>
+          <w:p/>
+          <w:p>
+            <w:r>
+              <w:rPr>
+                <w:b/>
+                <w:color w:val="C00000"/>
+              </w:rPr>
+              <w:t>Property binding ([ ]):</w:t>
+            </w:r>
+            <w:r>
+              <w:rPr>
+                <w:color w:val="C00000"/>
+              </w:rPr>
+              <w:t xml:space="preserve"> </w:t>
+            </w:r>
+            <w:r>
+              <w:t>Property binding allows you to bind a property of an HTML element to a property of the component class. It sets the property of the target element to the value of the specified component property.</w:t>
+            </w:r>
+          </w:p>
+          <w:p/>
+          <w:p>
+            <w:r>
+              <w:t>Example: [src]="imageUrl"</w:t>
+            </w:r>
+          </w:p>
+          <w:p/>
+          <w:p>
+            <w:r>
+              <w:rPr>
+                <w:b/>
+                <w:color w:val="C00000"/>
+              </w:rPr>
+              <w:t>Event binding (( )):</w:t>
+            </w:r>
+            <w:r>
+              <w:rPr>
+                <w:color w:val="C00000"/>
+              </w:rPr>
+              <w:t xml:space="preserve"> </w:t>
+            </w:r>
+            <w:r>
+              <w:t>Event binding allows you to bind an event from the HTML template to a method in the component class. When the specified event occurs, the corresponding method in the component class is executed.</w:t>
+            </w:r>
+          </w:p>
+          <w:p/>
+          <w:p>
+            <w:r>
+              <w:t>Example: (click)="</w:t>
+            </w:r>
+            <w:proofErr w:type="spellStart"/>
+            <w:r>
+              <w:t>onClick</w:t>
+            </w:r>
+            <w:proofErr w:type="spellEnd"/>
+            <w:r>
+              <w:t>()"</w:t>
+            </w:r>
+          </w:p>
+          <w:p/>
+          <w:p>
+            <w:r>
+              <w:rPr>
+                <w:b/>
+                <w:color w:val="C00000"/>
+              </w:rPr>
+              <w:t xml:space="preserve">Two-way binding ([(ngModel)]): </w:t>
+            </w:r>
+            <w:r>
+              <w:t>Two-way binding allows you to bind data in both directions, meaning changes in the UI update the component class and changes in the component class update the UI. It combines property binding and event binding into a single notation.</w:t>
+            </w:r>
+          </w:p>
+          <w:p/>
+          <w:p>
+            <w:r>
+              <w:t>Example: [(ngModel)]="username"</w:t>
+            </w:r>
+          </w:p>
+          <w:p/>
+        </w:tc>
+      </w:tr>
+      <w:tr>
+        <w:tc>
+          <w:tcPr>
+            <w:tcW w:w="279" w:type="dxa"/>
+          </w:tcPr>
+          <w:p>
+            <w:pPr>
+              <w:rPr>
+                <w:color w:val="C00000"/>
+              </w:rPr>
+            </w:pPr>
+            <w:r>
+              <w:rPr>
+                <w:color w:val="C00000"/>
+              </w:rPr>
+              <w:t>19.</w:t>
+            </w:r>
+          </w:p>
+        </w:tc>
+        <w:tc>
+          <w:tcPr>
+            <w:tcW w:w="8737" w:type="dxa"/>
+          </w:tcPr>
+          <w:p>
+            <w:pPr>
+              <w:rPr>
+                <w:color w:val="C00000"/>
+              </w:rPr>
+            </w:pPr>
+            <w:r>
+              <w:rPr>
+                <w:color w:val="C00000"/>
+              </w:rPr>
+              <w:t>What is property binding in Angular?</w:t>
+            </w:r>
+          </w:p>
+        </w:tc>
+      </w:tr>
+      <w:tr>
+        <w:tc>
+          <w:tcPr>
+            <w:tcW w:w="279" w:type="dxa"/>
+          </w:tcPr>
+          <w:p>
+            <w:r>
+              <w:t>A.</w:t>
+            </w:r>
+          </w:p>
+        </w:tc>
+        <w:tc>
+          <w:tcPr>
+            <w:tcW w:w="8737" w:type="dxa"/>
+          </w:tcPr>
+          <w:p>
+            <w:pPr>
+              <w:rPr>
+                <w:rFonts w:cs="Times New Roman"/>
+                <w:color w:val="0D0D0D"/>
+                <w:szCs w:val="24"/>
+                <w:shd w:val="clear" w:color="auto" w:fill="FFFFFF"/>
+              </w:rPr>
+            </w:pPr>
+            <w:r>
+              <w:rPr>
+                <w:rFonts w:cs="Times New Roman"/>
+                <w:color w:val="0D0D0D"/>
+                <w:szCs w:val="24"/>
+                <w:shd w:val="clear" w:color="auto" w:fill="FFFFFF"/>
+              </w:rPr>
+              <w:t>Property binding in Angular is a mechanism used to set the value of an HTML element's property to the value of a property in the component class. It allows you to dynamically update HTML element properties based on data or expressions from the component class.</w:t>
+            </w:r>
+          </w:p>
+          <w:p>
+            <w:pPr>
+              <w:rPr>
+                <w:rFonts w:ascii="Segoe UI" w:hAnsi="Segoe UI" w:cs="Segoe UI"/>
+                <w:color w:val="0D0D0D"/>
+                <w:shd w:val="clear" w:color="auto" w:fill="FFFFFF"/>
+              </w:rPr>
+            </w:pPr>
+          </w:p>
+          <w:p>
+            <w:r>
+              <w:t>import { Component } from '@angular/core';</w:t>
+            </w:r>
+          </w:p>
+          <w:p/>
+          <w:p>
+            <w:r>
+              <w:t>@Component({</w:t>
+            </w:r>
+          </w:p>
+          <w:p>
+            <w:r>
+              <w:t xml:space="preserve">  selector: 'app-my-component',</w:t>
+            </w:r>
+          </w:p>
+          <w:p>
+            <w:r>
+              <w:t xml:space="preserve">  templateUrl: './my-component.component.html',</w:t>
+            </w:r>
+          </w:p>
+          <w:p>
+            <w:r>
+              <w:t>})</w:t>
+            </w:r>
+          </w:p>
+          <w:p>
+            <w:r>
+              <w:t>export class MyComponent {</w:t>
+            </w:r>
+          </w:p>
+          <w:p>
+            <w:r>
+              <w:t xml:space="preserve">  imageUrl: string = 'https://example.com/image.jpg';</w:t>
+            </w:r>
+          </w:p>
+          <w:p>
+            <w:r>
+              <w:t>}</w:t>
+            </w:r>
+          </w:p>
+          <w:p>
+            <w:pPr>
+              <w:rPr>
+                <w:color w:val="C00000"/>
+              </w:rPr>
+            </w:pPr>
+            <w:r>
+              <w:rPr>
+                <w:color w:val="C00000"/>
+              </w:rPr>
+              <w:lastRenderedPageBreak/>
+              <w:t>Html:</w:t>
+            </w:r>
+          </w:p>
+          <w:p>
+            <w:r>
+              <w:t>&lt;img [src]="imageUrl" alt="Example Image"&gt;</w:t>
+            </w:r>
+          </w:p>
+          <w:p/>
+        </w:tc>
+      </w:tr>
+      <w:tr>
+        <w:tc>
+          <w:tcPr>
+            <w:tcW w:w="279" w:type="dxa"/>
+          </w:tcPr>
+          <w:p>
+            <w:r>
+              <w:rPr>
+                <w:color w:val="C00000"/>
+              </w:rPr>
+              <w:lastRenderedPageBreak/>
+              <w:t>20.</w:t>
+            </w:r>
+          </w:p>
+        </w:tc>
+        <w:tc>
+          <w:tcPr>
+            <w:tcW w:w="8737" w:type="dxa"/>
+          </w:tcPr>
+          <w:p>
+            <w:r>
+              <w:rPr>
+                <w:color w:val="C00000"/>
+              </w:rPr>
+              <w:t>What is event binding in Angular?</w:t>
+            </w:r>
+          </w:p>
+        </w:tc>
+      </w:tr>
+      <w:tr>
+        <w:tc>
+          <w:tcPr>
+            <w:tcW w:w="279" w:type="dxa"/>
+          </w:tcPr>
+          <w:p>
+            <w:r>
+              <w:t>A.</w:t>
+            </w:r>
+          </w:p>
+        </w:tc>
+        <w:tc>
+          <w:tcPr>
+            <w:tcW w:w="8737" w:type="dxa"/>
+          </w:tcPr>
+          <w:p>
+            <w:pPr>
+              <w:rPr>
+                <w:rFonts w:cs="Times New Roman"/>
+                <w:color w:val="0D0D0D"/>
+                <w:szCs w:val="24"/>
+                <w:shd w:val="clear" w:color="auto" w:fill="FFFFFF"/>
+              </w:rPr>
+            </w:pPr>
+            <w:r>
+              <w:rPr>
+                <w:rFonts w:cs="Times New Roman"/>
+                <w:color w:val="0D0D0D"/>
+                <w:szCs w:val="24"/>
+                <w:shd w:val="clear" w:color="auto" w:fill="FFFFFF"/>
+              </w:rPr>
+              <w:t>Event binding in Angular is a mechanism used to listen for and respond to events raised by HTML elements in the template. It allows you to execute methods in the component class in response to user interactions or other events occurring in the UI.</w:t>
+            </w:r>
+          </w:p>
+          <w:p>
+            <w:pPr>
+              <w:rPr>
+                <w:rFonts w:cs="Times New Roman"/>
+                <w:color w:val="0D0D0D"/>
+                <w:szCs w:val="24"/>
+                <w:shd w:val="clear" w:color="auto" w:fill="FFFFFF"/>
+              </w:rPr>
+            </w:pPr>
+          </w:p>
+          <w:p>
+            <w:pPr>
+              <w:rPr>
+                <w:rFonts w:cs="Times New Roman"/>
+                <w:szCs w:val="24"/>
+              </w:rPr>
+            </w:pPr>
+            <w:r>
+              <w:rPr>
+                <w:rFonts w:cs="Times New Roman"/>
+                <w:szCs w:val="24"/>
+              </w:rPr>
+              <w:t>import { Component } from '@angular/core';</w:t>
+            </w:r>
+          </w:p>
+          <w:p>
+            <w:pPr>
+              <w:rPr>
+                <w:rFonts w:cs="Times New Roman"/>
+                <w:szCs w:val="24"/>
+              </w:rPr>
+            </w:pPr>
+          </w:p>
+          <w:p>
+            <w:pPr>
+              <w:rPr>
+                <w:rFonts w:cs="Times New Roman"/>
+                <w:szCs w:val="24"/>
+              </w:rPr>
+            </w:pPr>
+            <w:r>
+              <w:rPr>
+                <w:rFonts w:cs="Times New Roman"/>
+                <w:szCs w:val="24"/>
+              </w:rPr>
+              <w:t>@Component({</w:t>
+            </w:r>
+          </w:p>
+          <w:p>
+            <w:pPr>
+              <w:rPr>
+                <w:rFonts w:cs="Times New Roman"/>
+                <w:szCs w:val="24"/>
+              </w:rPr>
+            </w:pPr>
+            <w:r>
+              <w:rPr>
+                <w:rFonts w:cs="Times New Roman"/>
+                <w:szCs w:val="24"/>
+              </w:rPr>
+              <w:t xml:space="preserve">  selector: 'app-my-component',</w:t>
+            </w:r>
+          </w:p>
+          <w:p>
+            <w:pPr>
+              <w:rPr>
+                <w:rFonts w:cs="Times New Roman"/>
+                <w:szCs w:val="24"/>
+              </w:rPr>
+            </w:pPr>
+            <w:r>
+              <w:rPr>
+                <w:rFonts w:cs="Times New Roman"/>
+                <w:szCs w:val="24"/>
+              </w:rPr>
+              <w:t xml:space="preserve">  templateUrl: './my-component.component.html',</w:t>
+            </w:r>
+          </w:p>
+          <w:p>
+            <w:pPr>
+              <w:rPr>
+                <w:rFonts w:cs="Times New Roman"/>
+                <w:szCs w:val="24"/>
+              </w:rPr>
+            </w:pPr>
+            <w:r>
+              <w:rPr>
+                <w:rFonts w:cs="Times New Roman"/>
+                <w:szCs w:val="24"/>
+              </w:rPr>
+              <w:t>})</w:t>
+            </w:r>
+          </w:p>
+          <w:p>
+            <w:pPr>
+              <w:rPr>
+                <w:rFonts w:cs="Times New Roman"/>
+                <w:szCs w:val="24"/>
+              </w:rPr>
+            </w:pPr>
+            <w:r>
+              <w:rPr>
+                <w:rFonts w:cs="Times New Roman"/>
+                <w:szCs w:val="24"/>
+              </w:rPr>
+              <w:t>export class MyComponent {</w:t>
+            </w:r>
+          </w:p>
+          <w:p>
+            <w:pPr>
+              <w:rPr>
+                <w:rFonts w:cs="Times New Roman"/>
+                <w:szCs w:val="24"/>
+              </w:rPr>
+            </w:pPr>
+            <w:r>
+              <w:rPr>
+                <w:rFonts w:cs="Times New Roman"/>
+                <w:szCs w:val="24"/>
+              </w:rPr>
+              <w:t xml:space="preserve">  handleClick() {</w:t>
+            </w:r>
+          </w:p>
+          <w:p>
+            <w:pPr>
+              <w:rPr>
+                <w:rFonts w:cs="Times New Roman"/>
+                <w:szCs w:val="24"/>
+              </w:rPr>
+            </w:pPr>
+            <w:r>
+              <w:rPr>
+                <w:rFonts w:cs="Times New Roman"/>
+                <w:szCs w:val="24"/>
+              </w:rPr>
+              <w:t xml:space="preserve">    console.log('Button clicked!');</w:t>
+            </w:r>
+          </w:p>
+          <w:p>
+            <w:pPr>
+              <w:rPr>
+                <w:rFonts w:cs="Times New Roman"/>
+                <w:szCs w:val="24"/>
+              </w:rPr>
+            </w:pPr>
+            <w:r>
+              <w:rPr>
+                <w:rFonts w:cs="Times New Roman"/>
+                <w:szCs w:val="24"/>
+              </w:rPr>
+              <w:t xml:space="preserve">  }</w:t>
+            </w:r>
+          </w:p>
+          <w:p>
+            <w:pPr>
+              <w:rPr>
+                <w:rFonts w:cs="Times New Roman"/>
+                <w:szCs w:val="24"/>
+              </w:rPr>
+            </w:pPr>
+            <w:r>
+              <w:rPr>
+                <w:rFonts w:cs="Times New Roman"/>
+                <w:szCs w:val="24"/>
+              </w:rPr>
+              <w:t>}</w:t>
+            </w:r>
+          </w:p>
+          <w:p>
+            <w:pPr>
+              <w:rPr>
+                <w:rFonts w:cs="Times New Roman"/>
+                <w:szCs w:val="24"/>
+              </w:rPr>
+            </w:pPr>
+          </w:p>
+          <w:p>
+            <w:pPr>
+              <w:rPr>
+                <w:rFonts w:cs="Times New Roman"/>
+                <w:szCs w:val="24"/>
+              </w:rPr>
+            </w:pPr>
+            <w:r>
+              <w:rPr>
+                <w:rFonts w:cs="Times New Roman"/>
+                <w:color w:val="C00000"/>
+                <w:szCs w:val="24"/>
+              </w:rPr>
+              <w:t>HTML:</w:t>
+            </w:r>
+            <w:r>
+              <w:rPr>
+                <w:rFonts w:cs="Times New Roman"/>
+                <w:szCs w:val="24"/>
+              </w:rPr>
+              <w:br/>
+            </w:r>
+            <w:r>
+              <w:rPr>
+                <w:rFonts w:cs="Times New Roman"/>
+                <w:szCs w:val="24"/>
+              </w:rPr>
+              <w:t>&lt;button (click)="handleClick()"&gt;Click me&lt;/button&gt;</w:t>
+            </w:r>
+          </w:p>
+          <w:p>
+            <w:pPr>
+              <w:rPr>
+                <w:rFonts w:cs="Times New Roman"/>
+                <w:szCs w:val="24"/>
+              </w:rPr>
+            </w:pPr>
             <w:bookmarkStart w:id="0" w:name="_GoBack"/>
             <w:bookmarkEnd w:id="0"/>
           </w:p>
@@ -1274,326 +2352,6 @@
             <w:tcW w:w="279" w:type="dxa"/>
           </w:tcPr>
           <w:p>
-            <w:pPr>
-              <w:rPr>
-                <w:color w:val="C00000"/>
-              </w:rPr>
-            </w:pPr>
-            <w:r>
-              <w:rPr>
-                <w:color w:val="C00000"/>
-              </w:rPr>
-              <w:t>15.</w:t>
-            </w:r>
-          </w:p>
-        </w:tc>
-        <w:tc>
-          <w:tcPr>
-            <w:tcW w:w="8737" w:type="dxa"/>
-          </w:tcPr>
-          <w:p>
-            <w:pPr>
-              <w:rPr>
-                <w:color w:val="C00000"/>
-              </w:rPr>
-            </w:pPr>
-            <w:r>
-              <w:rPr>
-                <w:color w:val="C00000"/>
-              </w:rPr>
-              <w:t>What is ngIf directive in Angular?</w:t>
-            </w:r>
-          </w:p>
-        </w:tc>
-      </w:tr>
-      <w:tr>
-        <w:tc>
-          <w:tcPr>
-            <w:tcW w:w="279" w:type="dxa"/>
-          </w:tcPr>
-          <w:p>
-            <w:r>
-              <w:t>A.</w:t>
-            </w:r>
-          </w:p>
-        </w:tc>
-        <w:tc>
-          <w:tcPr>
-            <w:tcW w:w="8737" w:type="dxa"/>
-          </w:tcPr>
-          <w:p/>
-        </w:tc>
-      </w:tr>
-      <w:tr>
-        <w:tc>
-          <w:tcPr>
-            <w:tcW w:w="279" w:type="dxa"/>
-          </w:tcPr>
-          <w:p>
-            <w:pPr>
-              <w:rPr>
-                <w:color w:val="C00000"/>
-              </w:rPr>
-            </w:pPr>
-            <w:r>
-              <w:rPr>
-                <w:color w:val="C00000"/>
-              </w:rPr>
-              <w:t>16.</w:t>
-            </w:r>
-          </w:p>
-        </w:tc>
-        <w:tc>
-          <w:tcPr>
-            <w:tcW w:w="8737" w:type="dxa"/>
-          </w:tcPr>
-          <w:p>
-            <w:pPr>
-              <w:rPr>
-                <w:color w:val="C00000"/>
-              </w:rPr>
-            </w:pPr>
-            <w:r>
-              <w:rPr>
-                <w:color w:val="C00000"/>
-              </w:rPr>
-              <w:t>What is ngSwitch directive in Angular?</w:t>
-            </w:r>
-          </w:p>
-        </w:tc>
-      </w:tr>
-      <w:tr>
-        <w:tc>
-          <w:tcPr>
-            <w:tcW w:w="279" w:type="dxa"/>
-          </w:tcPr>
-          <w:p>
-            <w:r>
-              <w:t>A.</w:t>
-            </w:r>
-          </w:p>
-        </w:tc>
-        <w:tc>
-          <w:tcPr>
-            <w:tcW w:w="8737" w:type="dxa"/>
-          </w:tcPr>
-          <w:p/>
-        </w:tc>
-      </w:tr>
-      <w:tr>
-        <w:tc>
-          <w:tcPr>
-            <w:tcW w:w="279" w:type="dxa"/>
-          </w:tcPr>
-          <w:p>
-            <w:pPr>
-              <w:rPr>
-                <w:color w:val="C00000"/>
-              </w:rPr>
-            </w:pPr>
-            <w:r>
-              <w:rPr>
-                <w:color w:val="C00000"/>
-              </w:rPr>
-              <w:t>17.</w:t>
-            </w:r>
-          </w:p>
-        </w:tc>
-        <w:tc>
-          <w:tcPr>
-            <w:tcW w:w="8737" w:type="dxa"/>
-          </w:tcPr>
-          <w:p>
-            <w:pPr>
-              <w:rPr>
-                <w:color w:val="C00000"/>
-              </w:rPr>
-            </w:pPr>
-            <w:r>
-              <w:rPr>
-                <w:color w:val="C00000"/>
-              </w:rPr>
-              <w:t>What is interpolation in Angular?</w:t>
-            </w:r>
-          </w:p>
-        </w:tc>
-      </w:tr>
-      <w:tr>
-        <w:tc>
-          <w:tcPr>
-            <w:tcW w:w="279" w:type="dxa"/>
-          </w:tcPr>
-          <w:p>
-            <w:r>
-              <w:t>A.</w:t>
-            </w:r>
-          </w:p>
-        </w:tc>
-        <w:tc>
-          <w:tcPr>
-            <w:tcW w:w="8737" w:type="dxa"/>
-          </w:tcPr>
-          <w:p/>
-        </w:tc>
-      </w:tr>
-      <w:tr>
-        <w:tc>
-          <w:tcPr>
-            <w:tcW w:w="279" w:type="dxa"/>
-          </w:tcPr>
-          <w:p>
-            <w:pPr>
-              <w:rPr>
-                <w:color w:val="C00000"/>
-              </w:rPr>
-            </w:pPr>
-            <w:r>
-              <w:rPr>
-                <w:color w:val="C00000"/>
-              </w:rPr>
-              <w:t>18.</w:t>
-            </w:r>
-          </w:p>
-        </w:tc>
-        <w:tc>
-          <w:tcPr>
-            <w:tcW w:w="8737" w:type="dxa"/>
-          </w:tcPr>
-          <w:p>
-            <w:pPr>
-              <w:rPr>
-                <w:color w:val="C00000"/>
-              </w:rPr>
-            </w:pPr>
-            <w:r>
-              <w:rPr>
-                <w:color w:val="C00000"/>
-              </w:rPr>
-              <w:t>What is data binding in Angular?</w:t>
-            </w:r>
-          </w:p>
-        </w:tc>
-      </w:tr>
-      <w:tr>
-        <w:tc>
-          <w:tcPr>
-            <w:tcW w:w="279" w:type="dxa"/>
-          </w:tcPr>
-          <w:p>
-            <w:r>
-              <w:t>A.</w:t>
-            </w:r>
-          </w:p>
-        </w:tc>
-        <w:tc>
-          <w:tcPr>
-            <w:tcW w:w="8737" w:type="dxa"/>
-          </w:tcPr>
-          <w:p/>
-        </w:tc>
-      </w:tr>
-      <w:tr>
-        <w:tc>
-          <w:tcPr>
-            <w:tcW w:w="279" w:type="dxa"/>
-          </w:tcPr>
-          <w:p>
-            <w:pPr>
-              <w:rPr>
-                <w:color w:val="C00000"/>
-              </w:rPr>
-            </w:pPr>
-            <w:r>
-              <w:rPr>
-                <w:color w:val="C00000"/>
-              </w:rPr>
-              <w:t>19.</w:t>
-            </w:r>
-          </w:p>
-        </w:tc>
-        <w:tc>
-          <w:tcPr>
-            <w:tcW w:w="8737" w:type="dxa"/>
-          </w:tcPr>
-          <w:p>
-            <w:pPr>
-              <w:rPr>
-                <w:color w:val="C00000"/>
-              </w:rPr>
-            </w:pPr>
-            <w:r>
-              <w:rPr>
-                <w:color w:val="C00000"/>
-              </w:rPr>
-              <w:t>What is property binding in Angular?</w:t>
-            </w:r>
-          </w:p>
-        </w:tc>
-      </w:tr>
-      <w:tr>
-        <w:tc>
-          <w:tcPr>
-            <w:tcW w:w="279" w:type="dxa"/>
-          </w:tcPr>
-          <w:p>
-            <w:r>
-              <w:t>A.</w:t>
-            </w:r>
-          </w:p>
-        </w:tc>
-        <w:tc>
-          <w:tcPr>
-            <w:tcW w:w="8737" w:type="dxa"/>
-          </w:tcPr>
-          <w:p/>
-        </w:tc>
-      </w:tr>
-      <w:tr>
-        <w:tc>
-          <w:tcPr>
-            <w:tcW w:w="279" w:type="dxa"/>
-          </w:tcPr>
-          <w:p>
-            <w:r>
-              <w:t>20.</w:t>
-            </w:r>
-          </w:p>
-        </w:tc>
-        <w:tc>
-          <w:tcPr>
-            <w:tcW w:w="8737" w:type="dxa"/>
-          </w:tcPr>
-          <w:p>
-            <w:r>
-              <w:t>What is event binding in Angular?</w:t>
-            </w:r>
-          </w:p>
-        </w:tc>
-      </w:tr>
-      <w:tr>
-        <w:tc>
-          <w:tcPr>
-            <w:tcW w:w="279" w:type="dxa"/>
-          </w:tcPr>
-          <w:p>
-            <w:r>
-              <w:t>A.</w:t>
-            </w:r>
-          </w:p>
-        </w:tc>
-        <w:tc>
-          <w:tcPr>
-            <w:tcW w:w="8737" w:type="dxa"/>
-          </w:tcPr>
-          <w:p/>
-        </w:tc>
-      </w:tr>
-      <w:tr>
-        <w:tc>
-          <w:tcPr>
-            <w:tcW w:w="279" w:type="dxa"/>
-          </w:tcPr>
-          <w:p>
             <w:r>
               <w:t>21.</w:t>
             </w:r>
@@ -1915,207 +2673,207 @@
           </w:tcPr>
           <w:p>
             <w:r>
+              <w:t>29.</w:t>
+            </w:r>
+          </w:p>
+        </w:tc>
+        <w:tc>
+          <w:tcPr>
+            <w:tcW w:w="8737" w:type="dxa"/>
+          </w:tcPr>
+          <w:p>
+            <w:r>
+              <w:t>What is RouterLink directive in Angular?</w:t>
+            </w:r>
+          </w:p>
+        </w:tc>
+      </w:tr>
+      <w:tr>
+        <w:tc>
+          <w:tcPr>
+            <w:tcW w:w="279" w:type="dxa"/>
+          </w:tcPr>
+          <w:p>
+            <w:r>
+              <w:t>A.</w:t>
+            </w:r>
+          </w:p>
+        </w:tc>
+        <w:tc>
+          <w:tcPr>
+            <w:tcW w:w="8737" w:type="dxa"/>
+          </w:tcPr>
+          <w:p/>
+        </w:tc>
+      </w:tr>
+      <w:tr>
+        <w:tc>
+          <w:tcPr>
+            <w:tcW w:w="279" w:type="dxa"/>
+          </w:tcPr>
+          <w:p>
+            <w:r>
+              <w:t>30.</w:t>
+            </w:r>
+          </w:p>
+        </w:tc>
+        <w:tc>
+          <w:tcPr>
+            <w:tcW w:w="8737" w:type="dxa"/>
+          </w:tcPr>
+          <w:p>
+            <w:r>
+              <w:t>What is a pipe in Angular?</w:t>
+            </w:r>
+          </w:p>
+        </w:tc>
+      </w:tr>
+      <w:tr>
+        <w:tc>
+          <w:tcPr>
+            <w:tcW w:w="279" w:type="dxa"/>
+          </w:tcPr>
+          <w:p>
+            <w:r>
+              <w:t>A.</w:t>
+            </w:r>
+          </w:p>
+        </w:tc>
+        <w:tc>
+          <w:tcPr>
+            <w:tcW w:w="8737" w:type="dxa"/>
+          </w:tcPr>
+          <w:p/>
+        </w:tc>
+      </w:tr>
+      <w:tr>
+        <w:tc>
+          <w:tcPr>
+            <w:tcW w:w="279" w:type="dxa"/>
+          </w:tcPr>
+          <w:p>
+            <w:r>
+              <w:t>31.</w:t>
+            </w:r>
+          </w:p>
+        </w:tc>
+        <w:tc>
+          <w:tcPr>
+            <w:tcW w:w="8737" w:type="dxa"/>
+          </w:tcPr>
+          <w:p>
+            <w:r>
+              <w:t>What is the async pipe in Angular?</w:t>
+            </w:r>
+          </w:p>
+        </w:tc>
+      </w:tr>
+      <w:tr>
+        <w:tc>
+          <w:tcPr>
+            <w:tcW w:w="279" w:type="dxa"/>
+          </w:tcPr>
+          <w:p>
+            <w:r>
+              <w:t>A.</w:t>
+            </w:r>
+          </w:p>
+        </w:tc>
+        <w:tc>
+          <w:tcPr>
+            <w:tcW w:w="8737" w:type="dxa"/>
+          </w:tcPr>
+          <w:p/>
+        </w:tc>
+      </w:tr>
+      <w:tr>
+        <w:tc>
+          <w:tcPr>
+            <w:tcW w:w="279" w:type="dxa"/>
+          </w:tcPr>
+          <w:p>
+            <w:r>
+              <w:t>32.</w:t>
+            </w:r>
+          </w:p>
+        </w:tc>
+        <w:tc>
+          <w:tcPr>
+            <w:tcW w:w="8737" w:type="dxa"/>
+          </w:tcPr>
+          <w:p>
+            <w:r>
+              <w:t>What is the pure pipe in Angular?</w:t>
+            </w:r>
+          </w:p>
+        </w:tc>
+      </w:tr>
+      <w:tr>
+        <w:tc>
+          <w:tcPr>
+            <w:tcW w:w="279" w:type="dxa"/>
+          </w:tcPr>
+          <w:p>
+            <w:r>
+              <w:t>A.</w:t>
+            </w:r>
+          </w:p>
+        </w:tc>
+        <w:tc>
+          <w:tcPr>
+            <w:tcW w:w="8737" w:type="dxa"/>
+          </w:tcPr>
+          <w:p/>
+        </w:tc>
+      </w:tr>
+      <w:tr>
+        <w:tc>
+          <w:tcPr>
+            <w:tcW w:w="279" w:type="dxa"/>
+          </w:tcPr>
+          <w:p>
+            <w:r>
+              <w:t>33.</w:t>
+            </w:r>
+          </w:p>
+        </w:tc>
+        <w:tc>
+          <w:tcPr>
+            <w:tcW w:w="8737" w:type="dxa"/>
+          </w:tcPr>
+          <w:p>
+            <w:r>
+              <w:t>What is impure pipe in Angular?</w:t>
+            </w:r>
+          </w:p>
+        </w:tc>
+      </w:tr>
+      <w:tr>
+        <w:tc>
+          <w:tcPr>
+            <w:tcW w:w="279" w:type="dxa"/>
+          </w:tcPr>
+          <w:p>
+            <w:r>
+              <w:t>A.</w:t>
+            </w:r>
+          </w:p>
+        </w:tc>
+        <w:tc>
+          <w:tcPr>
+            <w:tcW w:w="8737" w:type="dxa"/>
+          </w:tcPr>
+          <w:p/>
+        </w:tc>
+      </w:tr>
+      <w:tr>
+        <w:tc>
+          <w:tcPr>
+            <w:tcW w:w="279" w:type="dxa"/>
+          </w:tcPr>
+          <w:p>
+            <w:r>
               <w:lastRenderedPageBreak/>
-              <w:t>29.</w:t>
-            </w:r>
-          </w:p>
-        </w:tc>
-        <w:tc>
-          <w:tcPr>
-            <w:tcW w:w="8737" w:type="dxa"/>
-          </w:tcPr>
-          <w:p>
-            <w:r>
-              <w:t>What is RouterLink directive in Angular?</w:t>
-            </w:r>
-          </w:p>
-        </w:tc>
-      </w:tr>
-      <w:tr>
-        <w:tc>
-          <w:tcPr>
-            <w:tcW w:w="279" w:type="dxa"/>
-          </w:tcPr>
-          <w:p>
-            <w:r>
-              <w:t>A.</w:t>
-            </w:r>
-          </w:p>
-        </w:tc>
-        <w:tc>
-          <w:tcPr>
-            <w:tcW w:w="8737" w:type="dxa"/>
-          </w:tcPr>
-          <w:p/>
-        </w:tc>
-      </w:tr>
-      <w:tr>
-        <w:tc>
-          <w:tcPr>
-            <w:tcW w:w="279" w:type="dxa"/>
-          </w:tcPr>
-          <w:p>
-            <w:r>
-              <w:t>30.</w:t>
-            </w:r>
-          </w:p>
-        </w:tc>
-        <w:tc>
-          <w:tcPr>
-            <w:tcW w:w="8737" w:type="dxa"/>
-          </w:tcPr>
-          <w:p>
-            <w:r>
-              <w:t>What is a pipe in Angular?</w:t>
-            </w:r>
-          </w:p>
-        </w:tc>
-      </w:tr>
-      <w:tr>
-        <w:tc>
-          <w:tcPr>
-            <w:tcW w:w="279" w:type="dxa"/>
-          </w:tcPr>
-          <w:p>
-            <w:r>
-              <w:t>A.</w:t>
-            </w:r>
-          </w:p>
-        </w:tc>
-        <w:tc>
-          <w:tcPr>
-            <w:tcW w:w="8737" w:type="dxa"/>
-          </w:tcPr>
-          <w:p/>
-        </w:tc>
-      </w:tr>
-      <w:tr>
-        <w:tc>
-          <w:tcPr>
-            <w:tcW w:w="279" w:type="dxa"/>
-          </w:tcPr>
-          <w:p>
-            <w:r>
-              <w:t>31.</w:t>
-            </w:r>
-          </w:p>
-        </w:tc>
-        <w:tc>
-          <w:tcPr>
-            <w:tcW w:w="8737" w:type="dxa"/>
-          </w:tcPr>
-          <w:p>
-            <w:r>
-              <w:t>What is the async pipe in Angular?</w:t>
-            </w:r>
-          </w:p>
-        </w:tc>
-      </w:tr>
-      <w:tr>
-        <w:tc>
-          <w:tcPr>
-            <w:tcW w:w="279" w:type="dxa"/>
-          </w:tcPr>
-          <w:p>
-            <w:r>
-              <w:t>A.</w:t>
-            </w:r>
-          </w:p>
-        </w:tc>
-        <w:tc>
-          <w:tcPr>
-            <w:tcW w:w="8737" w:type="dxa"/>
-          </w:tcPr>
-          <w:p/>
-        </w:tc>
-      </w:tr>
-      <w:tr>
-        <w:tc>
-          <w:tcPr>
-            <w:tcW w:w="279" w:type="dxa"/>
-          </w:tcPr>
-          <w:p>
-            <w:r>
-              <w:t>32.</w:t>
-            </w:r>
-          </w:p>
-        </w:tc>
-        <w:tc>
-          <w:tcPr>
-            <w:tcW w:w="8737" w:type="dxa"/>
-          </w:tcPr>
-          <w:p>
-            <w:r>
-              <w:t>What is the pure pipe in Angular?</w:t>
-            </w:r>
-          </w:p>
-        </w:tc>
-      </w:tr>
-      <w:tr>
-        <w:tc>
-          <w:tcPr>
-            <w:tcW w:w="279" w:type="dxa"/>
-          </w:tcPr>
-          <w:p>
-            <w:r>
-              <w:t>A.</w:t>
-            </w:r>
-          </w:p>
-        </w:tc>
-        <w:tc>
-          <w:tcPr>
-            <w:tcW w:w="8737" w:type="dxa"/>
-          </w:tcPr>
-          <w:p/>
-        </w:tc>
-      </w:tr>
-      <w:tr>
-        <w:tc>
-          <w:tcPr>
-            <w:tcW w:w="279" w:type="dxa"/>
-          </w:tcPr>
-          <w:p>
-            <w:r>
-              <w:t>33.</w:t>
-            </w:r>
-          </w:p>
-        </w:tc>
-        <w:tc>
-          <w:tcPr>
-            <w:tcW w:w="8737" w:type="dxa"/>
-          </w:tcPr>
-          <w:p>
-            <w:r>
-              <w:t>What is impure pipe in Angular?</w:t>
-            </w:r>
-          </w:p>
-        </w:tc>
-      </w:tr>
-      <w:tr>
-        <w:tc>
-          <w:tcPr>
-            <w:tcW w:w="279" w:type="dxa"/>
-          </w:tcPr>
-          <w:p>
-            <w:r>
-              <w:t>A.</w:t>
-            </w:r>
-          </w:p>
-        </w:tc>
-        <w:tc>
-          <w:tcPr>
-            <w:tcW w:w="8737" w:type="dxa"/>
-          </w:tcPr>
-          <w:p/>
-        </w:tc>
-      </w:tr>
-      <w:tr>
-        <w:tc>
-          <w:tcPr>
-            <w:tcW w:w="279" w:type="dxa"/>
-          </w:tcPr>
-          <w:p>
-            <w:r>
               <w:t>34.</w:t>
             </w:r>
           </w:p>
@@ -2876,207 +3634,207 @@
           </w:tcPr>
           <w:p>
             <w:r>
+              <w:t>53.</w:t>
+            </w:r>
+          </w:p>
+        </w:tc>
+        <w:tc>
+          <w:tcPr>
+            <w:tcW w:w="8737" w:type="dxa"/>
+          </w:tcPr>
+          <w:p>
+            <w:r>
+              <w:t>What is @NgModule decorator in Angular?</w:t>
+            </w:r>
+          </w:p>
+        </w:tc>
+      </w:tr>
+      <w:tr>
+        <w:tc>
+          <w:tcPr>
+            <w:tcW w:w="279" w:type="dxa"/>
+          </w:tcPr>
+          <w:p>
+            <w:r>
+              <w:t>A.</w:t>
+            </w:r>
+          </w:p>
+        </w:tc>
+        <w:tc>
+          <w:tcPr>
+            <w:tcW w:w="8737" w:type="dxa"/>
+          </w:tcPr>
+          <w:p/>
+        </w:tc>
+      </w:tr>
+      <w:tr>
+        <w:tc>
+          <w:tcPr>
+            <w:tcW w:w="279" w:type="dxa"/>
+          </w:tcPr>
+          <w:p>
+            <w:r>
+              <w:t>54.</w:t>
+            </w:r>
+          </w:p>
+        </w:tc>
+        <w:tc>
+          <w:tcPr>
+            <w:tcW w:w="8737" w:type="dxa"/>
+          </w:tcPr>
+          <w:p>
+            <w:r>
+              <w:t>What is @HostBinding decorator in Angular?</w:t>
+            </w:r>
+          </w:p>
+        </w:tc>
+      </w:tr>
+      <w:tr>
+        <w:tc>
+          <w:tcPr>
+            <w:tcW w:w="279" w:type="dxa"/>
+          </w:tcPr>
+          <w:p>
+            <w:r>
+              <w:t>A.</w:t>
+            </w:r>
+          </w:p>
+        </w:tc>
+        <w:tc>
+          <w:tcPr>
+            <w:tcW w:w="8737" w:type="dxa"/>
+          </w:tcPr>
+          <w:p/>
+        </w:tc>
+      </w:tr>
+      <w:tr>
+        <w:tc>
+          <w:tcPr>
+            <w:tcW w:w="279" w:type="dxa"/>
+          </w:tcPr>
+          <w:p>
+            <w:r>
+              <w:t>55.</w:t>
+            </w:r>
+          </w:p>
+        </w:tc>
+        <w:tc>
+          <w:tcPr>
+            <w:tcW w:w="8737" w:type="dxa"/>
+          </w:tcPr>
+          <w:p>
+            <w:r>
+              <w:t>What is @HostListner decorator in Angular?</w:t>
+            </w:r>
+          </w:p>
+        </w:tc>
+      </w:tr>
+      <w:tr>
+        <w:tc>
+          <w:tcPr>
+            <w:tcW w:w="279" w:type="dxa"/>
+          </w:tcPr>
+          <w:p>
+            <w:r>
+              <w:t>A.</w:t>
+            </w:r>
+          </w:p>
+        </w:tc>
+        <w:tc>
+          <w:tcPr>
+            <w:tcW w:w="8737" w:type="dxa"/>
+          </w:tcPr>
+          <w:p/>
+        </w:tc>
+      </w:tr>
+      <w:tr>
+        <w:tc>
+          <w:tcPr>
+            <w:tcW w:w="279" w:type="dxa"/>
+          </w:tcPr>
+          <w:p>
+            <w:r>
+              <w:t>56.</w:t>
+            </w:r>
+          </w:p>
+        </w:tc>
+        <w:tc>
+          <w:tcPr>
+            <w:tcW w:w="8737" w:type="dxa"/>
+          </w:tcPr>
+          <w:p>
+            <w:r>
+              <w:t>What is common Module in Angular?</w:t>
+            </w:r>
+          </w:p>
+        </w:tc>
+      </w:tr>
+      <w:tr>
+        <w:tc>
+          <w:tcPr>
+            <w:tcW w:w="279" w:type="dxa"/>
+          </w:tcPr>
+          <w:p>
+            <w:r>
+              <w:t>A.</w:t>
+            </w:r>
+          </w:p>
+        </w:tc>
+        <w:tc>
+          <w:tcPr>
+            <w:tcW w:w="8737" w:type="dxa"/>
+          </w:tcPr>
+          <w:p/>
+        </w:tc>
+      </w:tr>
+      <w:tr>
+        <w:tc>
+          <w:tcPr>
+            <w:tcW w:w="279" w:type="dxa"/>
+          </w:tcPr>
+          <w:p>
+            <w:r>
+              <w:t>57.</w:t>
+            </w:r>
+          </w:p>
+        </w:tc>
+        <w:tc>
+          <w:tcPr>
+            <w:tcW w:w="8737" w:type="dxa"/>
+          </w:tcPr>
+          <w:p>
+            <w:r>
+              <w:t>What is Brower Module in Angular?</w:t>
+            </w:r>
+          </w:p>
+        </w:tc>
+      </w:tr>
+      <w:tr>
+        <w:tc>
+          <w:tcPr>
+            <w:tcW w:w="279" w:type="dxa"/>
+          </w:tcPr>
+          <w:p>
+            <w:r>
+              <w:t>A.</w:t>
+            </w:r>
+          </w:p>
+        </w:tc>
+        <w:tc>
+          <w:tcPr>
+            <w:tcW w:w="8737" w:type="dxa"/>
+          </w:tcPr>
+          <w:p/>
+        </w:tc>
+      </w:tr>
+      <w:tr>
+        <w:tc>
+          <w:tcPr>
+            <w:tcW w:w="279" w:type="dxa"/>
+          </w:tcPr>
+          <w:p>
+            <w:r>
               <w:lastRenderedPageBreak/>
-              <w:t>53.</w:t>
-            </w:r>
-          </w:p>
-        </w:tc>
-        <w:tc>
-          <w:tcPr>
-            <w:tcW w:w="8737" w:type="dxa"/>
-          </w:tcPr>
-          <w:p>
-            <w:r>
-              <w:t>What is @NgModule decorator in Angular?</w:t>
-            </w:r>
-          </w:p>
-        </w:tc>
-      </w:tr>
-      <w:tr>
-        <w:tc>
-          <w:tcPr>
-            <w:tcW w:w="279" w:type="dxa"/>
-          </w:tcPr>
-          <w:p>
-            <w:r>
-              <w:t>A.</w:t>
-            </w:r>
-          </w:p>
-        </w:tc>
-        <w:tc>
-          <w:tcPr>
-            <w:tcW w:w="8737" w:type="dxa"/>
-          </w:tcPr>
-          <w:p/>
-        </w:tc>
-      </w:tr>
-      <w:tr>
-        <w:tc>
-          <w:tcPr>
-            <w:tcW w:w="279" w:type="dxa"/>
-          </w:tcPr>
-          <w:p>
-            <w:r>
-              <w:t>54.</w:t>
-            </w:r>
-          </w:p>
-        </w:tc>
-        <w:tc>
-          <w:tcPr>
-            <w:tcW w:w="8737" w:type="dxa"/>
-          </w:tcPr>
-          <w:p>
-            <w:r>
-              <w:t>What is @HostBinding decorator in Angular?</w:t>
-            </w:r>
-          </w:p>
-        </w:tc>
-      </w:tr>
-      <w:tr>
-        <w:tc>
-          <w:tcPr>
-            <w:tcW w:w="279" w:type="dxa"/>
-          </w:tcPr>
-          <w:p>
-            <w:r>
-              <w:t>A.</w:t>
-            </w:r>
-          </w:p>
-        </w:tc>
-        <w:tc>
-          <w:tcPr>
-            <w:tcW w:w="8737" w:type="dxa"/>
-          </w:tcPr>
-          <w:p/>
-        </w:tc>
-      </w:tr>
-      <w:tr>
-        <w:tc>
-          <w:tcPr>
-            <w:tcW w:w="279" w:type="dxa"/>
-          </w:tcPr>
-          <w:p>
-            <w:r>
-              <w:t>55.</w:t>
-            </w:r>
-          </w:p>
-        </w:tc>
-        <w:tc>
-          <w:tcPr>
-            <w:tcW w:w="8737" w:type="dxa"/>
-          </w:tcPr>
-          <w:p>
-            <w:r>
-              <w:t>What is @HostListner decorator in Angular?</w:t>
-            </w:r>
-          </w:p>
-        </w:tc>
-      </w:tr>
-      <w:tr>
-        <w:tc>
-          <w:tcPr>
-            <w:tcW w:w="279" w:type="dxa"/>
-          </w:tcPr>
-          <w:p>
-            <w:r>
-              <w:t>A.</w:t>
-            </w:r>
-          </w:p>
-        </w:tc>
-        <w:tc>
-          <w:tcPr>
-            <w:tcW w:w="8737" w:type="dxa"/>
-          </w:tcPr>
-          <w:p/>
-        </w:tc>
-      </w:tr>
-      <w:tr>
-        <w:tc>
-          <w:tcPr>
-            <w:tcW w:w="279" w:type="dxa"/>
-          </w:tcPr>
-          <w:p>
-            <w:r>
-              <w:t>56.</w:t>
-            </w:r>
-          </w:p>
-        </w:tc>
-        <w:tc>
-          <w:tcPr>
-            <w:tcW w:w="8737" w:type="dxa"/>
-          </w:tcPr>
-          <w:p>
-            <w:r>
-              <w:t>What is common Module in Angular?</w:t>
-            </w:r>
-          </w:p>
-        </w:tc>
-      </w:tr>
-      <w:tr>
-        <w:tc>
-          <w:tcPr>
-            <w:tcW w:w="279" w:type="dxa"/>
-          </w:tcPr>
-          <w:p>
-            <w:r>
-              <w:t>A.</w:t>
-            </w:r>
-          </w:p>
-        </w:tc>
-        <w:tc>
-          <w:tcPr>
-            <w:tcW w:w="8737" w:type="dxa"/>
-          </w:tcPr>
-          <w:p/>
-        </w:tc>
-      </w:tr>
-      <w:tr>
-        <w:tc>
-          <w:tcPr>
-            <w:tcW w:w="279" w:type="dxa"/>
-          </w:tcPr>
-          <w:p>
-            <w:r>
-              <w:t>57.</w:t>
-            </w:r>
-          </w:p>
-        </w:tc>
-        <w:tc>
-          <w:tcPr>
-            <w:tcW w:w="8737" w:type="dxa"/>
-          </w:tcPr>
-          <w:p>
-            <w:r>
-              <w:t>What is Brower Module in Angular?</w:t>
-            </w:r>
-          </w:p>
-        </w:tc>
-      </w:tr>
-      <w:tr>
-        <w:tc>
-          <w:tcPr>
-            <w:tcW w:w="279" w:type="dxa"/>
-          </w:tcPr>
-          <w:p>
-            <w:r>
-              <w:t>A.</w:t>
-            </w:r>
-          </w:p>
-        </w:tc>
-        <w:tc>
-          <w:tcPr>
-            <w:tcW w:w="8737" w:type="dxa"/>
-          </w:tcPr>
-          <w:p/>
-        </w:tc>
-      </w:tr>
-      <w:tr>
-        <w:tc>
-          <w:tcPr>
-            <w:tcW w:w="279" w:type="dxa"/>
-          </w:tcPr>
-          <w:p>
-            <w:r>
               <w:t>58.</w:t>
             </w:r>
           </w:p>
@@ -3841,207 +4599,207 @@
           </w:tcPr>
           <w:p>
             <w:r>
+              <w:t>A.</w:t>
+            </w:r>
+          </w:p>
+        </w:tc>
+        <w:tc>
+          <w:tcPr>
+            <w:tcW w:w="8737" w:type="dxa"/>
+          </w:tcPr>
+          <w:p/>
+        </w:tc>
+      </w:tr>
+      <w:tr>
+        <w:tc>
+          <w:tcPr>
+            <w:tcW w:w="279" w:type="dxa"/>
+          </w:tcPr>
+          <w:p>
+            <w:r>
+              <w:t>78.</w:t>
+            </w:r>
+          </w:p>
+        </w:tc>
+        <w:tc>
+          <w:tcPr>
+            <w:tcW w:w="8737" w:type="dxa"/>
+          </w:tcPr>
+          <w:p>
+            <w:r>
+              <w:t>What is HttpHeaders class in Angular?</w:t>
+            </w:r>
+          </w:p>
+        </w:tc>
+      </w:tr>
+      <w:tr>
+        <w:tc>
+          <w:tcPr>
+            <w:tcW w:w="279" w:type="dxa"/>
+          </w:tcPr>
+          <w:p>
+            <w:r>
+              <w:t>A.</w:t>
+            </w:r>
+          </w:p>
+        </w:tc>
+        <w:tc>
+          <w:tcPr>
+            <w:tcW w:w="8737" w:type="dxa"/>
+          </w:tcPr>
+          <w:p/>
+        </w:tc>
+      </w:tr>
+      <w:tr>
+        <w:tc>
+          <w:tcPr>
+            <w:tcW w:w="279" w:type="dxa"/>
+          </w:tcPr>
+          <w:p>
+            <w:r>
+              <w:t>79.</w:t>
+            </w:r>
+          </w:p>
+        </w:tc>
+        <w:tc>
+          <w:tcPr>
+            <w:tcW w:w="8737" w:type="dxa"/>
+          </w:tcPr>
+          <w:p>
+            <w:r>
+              <w:t>What is HttpParams class in Angular?</w:t>
+            </w:r>
+          </w:p>
+        </w:tc>
+      </w:tr>
+      <w:tr>
+        <w:tc>
+          <w:tcPr>
+            <w:tcW w:w="279" w:type="dxa"/>
+          </w:tcPr>
+          <w:p>
+            <w:r>
+              <w:t>A.</w:t>
+            </w:r>
+          </w:p>
+        </w:tc>
+        <w:tc>
+          <w:tcPr>
+            <w:tcW w:w="8737" w:type="dxa"/>
+          </w:tcPr>
+          <w:p/>
+        </w:tc>
+      </w:tr>
+      <w:tr>
+        <w:tc>
+          <w:tcPr>
+            <w:tcW w:w="279" w:type="dxa"/>
+          </w:tcPr>
+          <w:p>
+            <w:r>
+              <w:t>80.</w:t>
+            </w:r>
+          </w:p>
+        </w:tc>
+        <w:tc>
+          <w:tcPr>
+            <w:tcW w:w="8737" w:type="dxa"/>
+          </w:tcPr>
+          <w:p>
+            <w:r>
+              <w:t>What is HttpInterceptor interface in Angular?</w:t>
+            </w:r>
+          </w:p>
+        </w:tc>
+      </w:tr>
+      <w:tr>
+        <w:tc>
+          <w:tcPr>
+            <w:tcW w:w="279" w:type="dxa"/>
+          </w:tcPr>
+          <w:p>
+            <w:r>
+              <w:t>A.</w:t>
+            </w:r>
+          </w:p>
+        </w:tc>
+        <w:tc>
+          <w:tcPr>
+            <w:tcW w:w="8737" w:type="dxa"/>
+          </w:tcPr>
+          <w:p/>
+        </w:tc>
+      </w:tr>
+      <w:tr>
+        <w:tc>
+          <w:tcPr>
+            <w:tcW w:w="279" w:type="dxa"/>
+          </w:tcPr>
+          <w:p>
+            <w:r>
+              <w:t>81.</w:t>
+            </w:r>
+          </w:p>
+        </w:tc>
+        <w:tc>
+          <w:tcPr>
+            <w:tcW w:w="8737" w:type="dxa"/>
+          </w:tcPr>
+          <w:p>
+            <w:r>
+              <w:t>What is component and Module archtechture in Angular?</w:t>
+            </w:r>
+          </w:p>
+        </w:tc>
+      </w:tr>
+      <w:tr>
+        <w:tc>
+          <w:tcPr>
+            <w:tcW w:w="279" w:type="dxa"/>
+          </w:tcPr>
+          <w:p>
+            <w:r>
+              <w:t>A.</w:t>
+            </w:r>
+          </w:p>
+        </w:tc>
+        <w:tc>
+          <w:tcPr>
+            <w:tcW w:w="8737" w:type="dxa"/>
+          </w:tcPr>
+          <w:p/>
+        </w:tc>
+      </w:tr>
+      <w:tr>
+        <w:tc>
+          <w:tcPr>
+            <w:tcW w:w="279" w:type="dxa"/>
+          </w:tcPr>
+          <w:p>
+            <w:r>
+              <w:t>82.</w:t>
+            </w:r>
+          </w:p>
+        </w:tc>
+        <w:tc>
+          <w:tcPr>
+            <w:tcW w:w="8737" w:type="dxa"/>
+          </w:tcPr>
+          <w:p>
+            <w:r>
+              <w:t>What is about Angular Architechture?</w:t>
+            </w:r>
+          </w:p>
+        </w:tc>
+      </w:tr>
+      <w:tr>
+        <w:tc>
+          <w:tcPr>
+            <w:tcW w:w="279" w:type="dxa"/>
+          </w:tcPr>
+          <w:p>
+            <w:r>
               <w:lastRenderedPageBreak/>
-              <w:t>A.</w:t>
-            </w:r>
-          </w:p>
-        </w:tc>
-        <w:tc>
-          <w:tcPr>
-            <w:tcW w:w="8737" w:type="dxa"/>
-          </w:tcPr>
-          <w:p/>
-        </w:tc>
-      </w:tr>
-      <w:tr>
-        <w:tc>
-          <w:tcPr>
-            <w:tcW w:w="279" w:type="dxa"/>
-          </w:tcPr>
-          <w:p>
-            <w:r>
-              <w:t>78.</w:t>
-            </w:r>
-          </w:p>
-        </w:tc>
-        <w:tc>
-          <w:tcPr>
-            <w:tcW w:w="8737" w:type="dxa"/>
-          </w:tcPr>
-          <w:p>
-            <w:r>
-              <w:t>What is HttpHeaders class in Angular?</w:t>
-            </w:r>
-          </w:p>
-        </w:tc>
-      </w:tr>
-      <w:tr>
-        <w:tc>
-          <w:tcPr>
-            <w:tcW w:w="279" w:type="dxa"/>
-          </w:tcPr>
-          <w:p>
-            <w:r>
-              <w:t>A.</w:t>
-            </w:r>
-          </w:p>
-        </w:tc>
-        <w:tc>
-          <w:tcPr>
-            <w:tcW w:w="8737" w:type="dxa"/>
-          </w:tcPr>
-          <w:p/>
-        </w:tc>
-      </w:tr>
-      <w:tr>
-        <w:tc>
-          <w:tcPr>
-            <w:tcW w:w="279" w:type="dxa"/>
-          </w:tcPr>
-          <w:p>
-            <w:r>
-              <w:t>79.</w:t>
-            </w:r>
-          </w:p>
-        </w:tc>
-        <w:tc>
-          <w:tcPr>
-            <w:tcW w:w="8737" w:type="dxa"/>
-          </w:tcPr>
-          <w:p>
-            <w:r>
-              <w:t>What is HttpParams class in Angular?</w:t>
-            </w:r>
-          </w:p>
-        </w:tc>
-      </w:tr>
-      <w:tr>
-        <w:tc>
-          <w:tcPr>
-            <w:tcW w:w="279" w:type="dxa"/>
-          </w:tcPr>
-          <w:p>
-            <w:r>
-              <w:t>A.</w:t>
-            </w:r>
-          </w:p>
-        </w:tc>
-        <w:tc>
-          <w:tcPr>
-            <w:tcW w:w="8737" w:type="dxa"/>
-          </w:tcPr>
-          <w:p/>
-        </w:tc>
-      </w:tr>
-      <w:tr>
-        <w:tc>
-          <w:tcPr>
-            <w:tcW w:w="279" w:type="dxa"/>
-          </w:tcPr>
-          <w:p>
-            <w:r>
-              <w:t>80.</w:t>
-            </w:r>
-          </w:p>
-        </w:tc>
-        <w:tc>
-          <w:tcPr>
-            <w:tcW w:w="8737" w:type="dxa"/>
-          </w:tcPr>
-          <w:p>
-            <w:r>
-              <w:t>What is HttpInterceptor interface in Angular?</w:t>
-            </w:r>
-          </w:p>
-        </w:tc>
-      </w:tr>
-      <w:tr>
-        <w:tc>
-          <w:tcPr>
-            <w:tcW w:w="279" w:type="dxa"/>
-          </w:tcPr>
-          <w:p>
-            <w:r>
-              <w:t>A.</w:t>
-            </w:r>
-          </w:p>
-        </w:tc>
-        <w:tc>
-          <w:tcPr>
-            <w:tcW w:w="8737" w:type="dxa"/>
-          </w:tcPr>
-          <w:p/>
-        </w:tc>
-      </w:tr>
-      <w:tr>
-        <w:tc>
-          <w:tcPr>
-            <w:tcW w:w="279" w:type="dxa"/>
-          </w:tcPr>
-          <w:p>
-            <w:r>
-              <w:t>81.</w:t>
-            </w:r>
-          </w:p>
-        </w:tc>
-        <w:tc>
-          <w:tcPr>
-            <w:tcW w:w="8737" w:type="dxa"/>
-          </w:tcPr>
-          <w:p>
-            <w:r>
-              <w:t>What is component and Module archtechture in Angular?</w:t>
-            </w:r>
-          </w:p>
-        </w:tc>
-      </w:tr>
-      <w:tr>
-        <w:tc>
-          <w:tcPr>
-            <w:tcW w:w="279" w:type="dxa"/>
-          </w:tcPr>
-          <w:p>
-            <w:r>
-              <w:t>A.</w:t>
-            </w:r>
-          </w:p>
-        </w:tc>
-        <w:tc>
-          <w:tcPr>
-            <w:tcW w:w="8737" w:type="dxa"/>
-          </w:tcPr>
-          <w:p/>
-        </w:tc>
-      </w:tr>
-      <w:tr>
-        <w:tc>
-          <w:tcPr>
-            <w:tcW w:w="279" w:type="dxa"/>
-          </w:tcPr>
-          <w:p>
-            <w:r>
-              <w:t>82.</w:t>
-            </w:r>
-          </w:p>
-        </w:tc>
-        <w:tc>
-          <w:tcPr>
-            <w:tcW w:w="8737" w:type="dxa"/>
-          </w:tcPr>
-          <w:p>
-            <w:r>
-              <w:t>What is about Angular Architechture?</w:t>
-            </w:r>
-          </w:p>
-        </w:tc>
-      </w:tr>
-      <w:tr>
-        <w:tc>
-          <w:tcPr>
-            <w:tcW w:w="279" w:type="dxa"/>
-          </w:tcPr>
-          <w:p>
-            <w:r>
               <w:t>A.</w:t>
             </w:r>
           </w:p>
@@ -5140,6 +5898,19 @@
       <w:contextualSpacing/>
     </w:pPr>
   </w:style>
+  <w:style w:type="character" w:styleId="HTMLCode">
+    <w:name w:val="HTML Code"/>
+    <w:basedOn w:val="DefaultParagraphFont"/>
+    <w:uiPriority w:val="99"/>
+    <w:semiHidden/>
+    <w:unhideWhenUsed/>
+    <w:rsid w:val="00196221"/>
+    <w:rPr>
+      <w:rFonts w:ascii="Courier New" w:eastAsia="Times New Roman" w:hAnsi="Courier New" w:cs="Courier New"/>
+      <w:sz w:val="20"/>
+      <w:szCs w:val="20"/>
+    </w:rPr>
+  </w:style>
 </w:styles>
 </file>
 

</xml_diff>

<commit_message>
40 questiong has been added
</commit_message>
<xml_diff>
--- a/Angular Interview Questions..docx
+++ b/Angular Interview Questions..docx
@@ -1864,15 +1864,7 @@
           <w:p/>
           <w:p>
             <w:r>
-              <w:t>Example: (click)="</w:t>
-            </w:r>
-            <w:proofErr w:type="spellStart"/>
-            <w:r>
-              <w:t>onClick</w:t>
-            </w:r>
-            <w:proofErr w:type="spellEnd"/>
-            <w:r>
-              <w:t>()"</w:t>
+              <w:t>Example: (click)="onClick()"</w:t>
             </w:r>
           </w:p>
           <w:p/>
@@ -4665,6 +4657,671 @@
             <w:tcW w:w="8737" w:type="dxa"/>
           </w:tcPr>
           <w:p>
+            <w:r>
+              <w:t xml:space="preserve">Pure pipes are stateless and </w:t>
+            </w:r>
+            <w:r>
+              <w:t>deterministic. They always produce the same output for a given input and don’t have any internal state.</w:t>
+            </w:r>
+            <w:r>
+              <w:br/>
+            </w:r>
+            <w:r>
+              <w:t>They</w:t>
+            </w:r>
+            <w:r>
+              <w:t xml:space="preserve"> optimise performance by running only when their input values change.</w:t>
+            </w:r>
+          </w:p>
+          <w:p/>
+        </w:tc>
+      </w:tr>
+      <w:tr>
+        <w:tc>
+          <w:tcPr>
+            <w:tcW w:w="279" w:type="dxa"/>
+          </w:tcPr>
+          <w:p>
+            <w:r>
+              <w:rPr>
+                <w:color w:val="C00000"/>
+              </w:rPr>
+              <w:t>33.</w:t>
+            </w:r>
+          </w:p>
+        </w:tc>
+        <w:tc>
+          <w:tcPr>
+            <w:tcW w:w="8737" w:type="dxa"/>
+          </w:tcPr>
+          <w:p>
+            <w:pPr>
+              <w:rPr>
+                <w:color w:val="C00000"/>
+              </w:rPr>
+            </w:pPr>
+            <w:r>
+              <w:rPr>
+                <w:color w:val="C00000"/>
+              </w:rPr>
+              <w:t>What is impure pipe in Angular?</w:t>
+            </w:r>
+          </w:p>
+        </w:tc>
+      </w:tr>
+      <w:tr>
+        <w:tc>
+          <w:tcPr>
+            <w:tcW w:w="279" w:type="dxa"/>
+          </w:tcPr>
+          <w:p>
+            <w:r>
+              <w:t>A.</w:t>
+            </w:r>
+          </w:p>
+        </w:tc>
+        <w:tc>
+          <w:tcPr>
+            <w:tcW w:w="8737" w:type="dxa"/>
+          </w:tcPr>
+          <w:p>
+            <w:r>
+              <w:t>Impure pipes can have internal state or rely on external factors that can change during the application’s execution. They are called more frequently as they are not optimized to run only when input values change. Impure pipes can have performance implications if not used carefully.</w:t>
+            </w:r>
+          </w:p>
+          <w:p>
+            <w:r>
+              <w:t>Custom pipe for changing the time.</w:t>
+            </w:r>
+          </w:p>
+          <w:p/>
+        </w:tc>
+      </w:tr>
+      <w:tr>
+        <w:tc>
+          <w:tcPr>
+            <w:tcW w:w="279" w:type="dxa"/>
+          </w:tcPr>
+          <w:p>
+            <w:pPr>
+              <w:rPr>
+                <w:color w:val="C00000"/>
+              </w:rPr>
+            </w:pPr>
+            <w:r>
+              <w:rPr>
+                <w:color w:val="C00000"/>
+              </w:rPr>
+              <w:t>34.</w:t>
+            </w:r>
+          </w:p>
+        </w:tc>
+        <w:tc>
+          <w:tcPr>
+            <w:tcW w:w="8737" w:type="dxa"/>
+          </w:tcPr>
+          <w:p>
+            <w:pPr>
+              <w:rPr>
+                <w:color w:val="C00000"/>
+              </w:rPr>
+            </w:pPr>
+            <w:r>
+              <w:rPr>
+                <w:color w:val="C00000"/>
+              </w:rPr>
+              <w:t>What is an observable in Angular?</w:t>
+            </w:r>
+          </w:p>
+        </w:tc>
+      </w:tr>
+      <w:tr>
+        <w:tc>
+          <w:tcPr>
+            <w:tcW w:w="279" w:type="dxa"/>
+          </w:tcPr>
+          <w:p>
+            <w:r>
+              <w:t>A.</w:t>
+            </w:r>
+          </w:p>
+        </w:tc>
+        <w:tc>
+          <w:tcPr>
+            <w:tcW w:w="8737" w:type="dxa"/>
+          </w:tcPr>
+          <w:p>
+            <w:r>
+              <w:t>In Angular, an Observable is a mechanism for handling asynchronous data streams. It represents a stream of data that can emit multiple values over time.</w:t>
+            </w:r>
+            <w:r>
+              <w:br/>
+              <w:t xml:space="preserve">Observables can be used for tasks like handling HTTP </w:t>
+            </w:r>
+            <w:r>
+              <w:t>requests,</w:t>
+            </w:r>
+            <w:r>
+              <w:t xml:space="preserve"> events </w:t>
+            </w:r>
+            <w:r>
+              <w:t>handling,</w:t>
+            </w:r>
+            <w:r>
+              <w:t xml:space="preserve"> and more.</w:t>
+            </w:r>
+          </w:p>
+          <w:p/>
+        </w:tc>
+      </w:tr>
+      <w:tr>
+        <w:tc>
+          <w:tcPr>
+            <w:tcW w:w="279" w:type="dxa"/>
+          </w:tcPr>
+          <w:p>
+            <w:pPr>
+              <w:rPr>
+                <w:color w:val="C00000"/>
+              </w:rPr>
+            </w:pPr>
+            <w:r>
+              <w:rPr>
+                <w:color w:val="C00000"/>
+              </w:rPr>
+              <w:t>35.</w:t>
+            </w:r>
+          </w:p>
+        </w:tc>
+        <w:tc>
+          <w:tcPr>
+            <w:tcW w:w="8737" w:type="dxa"/>
+          </w:tcPr>
+          <w:p>
+            <w:pPr>
+              <w:rPr>
+                <w:color w:val="C00000"/>
+              </w:rPr>
+            </w:pPr>
+            <w:r>
+              <w:rPr>
+                <w:color w:val="C00000"/>
+              </w:rPr>
+              <w:t>What is RxJS in Angular?</w:t>
+            </w:r>
+          </w:p>
+        </w:tc>
+      </w:tr>
+      <w:tr>
+        <w:tc>
+          <w:tcPr>
+            <w:tcW w:w="279" w:type="dxa"/>
+          </w:tcPr>
+          <w:p>
+            <w:r>
+              <w:t>A.</w:t>
+            </w:r>
+          </w:p>
+        </w:tc>
+        <w:tc>
+          <w:tcPr>
+            <w:tcW w:w="8737" w:type="dxa"/>
+          </w:tcPr>
+          <w:p>
+            <w:r>
+              <w:t>RxJS (Reactive extensions for JavaScript) is a library programming in Java script.It is widely used in Angular for handling asynchronous operations and managing data streams. RxJS provides a rich set of operators and functions that enable declarative and efficient handling of asynchronous events.</w:t>
+            </w:r>
+          </w:p>
+          <w:p/>
+        </w:tc>
+      </w:tr>
+      <w:tr>
+        <w:tc>
+          <w:tcPr>
+            <w:tcW w:w="279" w:type="dxa"/>
+          </w:tcPr>
+          <w:p>
+            <w:pPr>
+              <w:rPr>
+                <w:color w:val="C00000"/>
+              </w:rPr>
+            </w:pPr>
+            <w:r>
+              <w:rPr>
+                <w:color w:val="C00000"/>
+              </w:rPr>
+              <w:t>36.</w:t>
+            </w:r>
+          </w:p>
+        </w:tc>
+        <w:tc>
+          <w:tcPr>
+            <w:tcW w:w="8737" w:type="dxa"/>
+          </w:tcPr>
+          <w:p>
+            <w:pPr>
+              <w:rPr>
+                <w:color w:val="C00000"/>
+              </w:rPr>
+            </w:pPr>
+            <w:r>
+              <w:rPr>
+                <w:color w:val="C00000"/>
+              </w:rPr>
+              <w:t>What is AOT in Angular?</w:t>
+            </w:r>
+          </w:p>
+        </w:tc>
+      </w:tr>
+      <w:tr>
+        <w:tc>
+          <w:tcPr>
+            <w:tcW w:w="279" w:type="dxa"/>
+          </w:tcPr>
+          <w:p>
+            <w:r>
+              <w:t>A.</w:t>
+            </w:r>
+          </w:p>
+        </w:tc>
+        <w:tc>
+          <w:tcPr>
+            <w:tcW w:w="8737" w:type="dxa"/>
+          </w:tcPr>
+          <w:p>
+            <w:r>
+              <w:t>AOT stands for Ahead of time compilation in Angular. It is a compilation process that compiles Angular templates and components into highly efficient Java Script code during the build phase, before the application is deployed to the browser.</w:t>
+            </w:r>
+            <w:r>
+              <w:br/>
+              <w:t>AOT compilation improves Angular application performance by allowing the browser to directly download and execute optimized code, resulting in faster initial loading and improved overall performance.</w:t>
+            </w:r>
+          </w:p>
+          <w:p/>
+        </w:tc>
+      </w:tr>
+      <w:tr>
+        <w:tc>
+          <w:tcPr>
+            <w:tcW w:w="279" w:type="dxa"/>
+          </w:tcPr>
+          <w:p>
+            <w:pPr>
+              <w:rPr>
+                <w:color w:val="C00000"/>
+              </w:rPr>
+            </w:pPr>
+            <w:r>
+              <w:rPr>
+                <w:color w:val="C00000"/>
+              </w:rPr>
+              <w:t>37.</w:t>
+            </w:r>
+          </w:p>
+        </w:tc>
+        <w:tc>
+          <w:tcPr>
+            <w:tcW w:w="8737" w:type="dxa"/>
+          </w:tcPr>
+          <w:p>
+            <w:pPr>
+              <w:rPr>
+                <w:color w:val="C00000"/>
+              </w:rPr>
+            </w:pPr>
+            <w:r>
+              <w:rPr>
+                <w:color w:val="C00000"/>
+              </w:rPr>
+              <w:t>What is JIT in Angular?</w:t>
+            </w:r>
+          </w:p>
+        </w:tc>
+      </w:tr>
+      <w:tr>
+        <w:tc>
+          <w:tcPr>
+            <w:tcW w:w="279" w:type="dxa"/>
+          </w:tcPr>
+          <w:p>
+            <w:r>
+              <w:t>A.</w:t>
+            </w:r>
+          </w:p>
+        </w:tc>
+        <w:tc>
+          <w:tcPr>
+            <w:tcW w:w="8737" w:type="dxa"/>
+          </w:tcPr>
+          <w:p>
+            <w:r>
+              <w:t>JIT (Just-in-Time) compilation in Angular responsible for dynamically converts Angular templates into Java Script code as the app loads in the browser.</w:t>
+            </w:r>
+            <w:r>
+              <w:br/>
+              <w:t>It enables fast development with immediate changes and no separate build step.</w:t>
+            </w:r>
+            <w:r>
+              <w:br/>
+              <w:t>However, it leads to larger bundle sized and slightly slower initial load times.</w:t>
+            </w:r>
+          </w:p>
+          <w:p/>
+        </w:tc>
+      </w:tr>
+      <w:tr>
+        <w:tc>
+          <w:tcPr>
+            <w:tcW w:w="279" w:type="dxa"/>
+          </w:tcPr>
+          <w:p>
+            <w:pPr>
+              <w:rPr>
+                <w:color w:val="C00000"/>
+              </w:rPr>
+            </w:pPr>
+            <w:r>
+              <w:rPr>
+                <w:color w:val="C00000"/>
+              </w:rPr>
+              <w:t>38.</w:t>
+            </w:r>
+          </w:p>
+        </w:tc>
+        <w:tc>
+          <w:tcPr>
+            <w:tcW w:w="8737" w:type="dxa"/>
+          </w:tcPr>
+          <w:p>
+            <w:pPr>
+              <w:rPr>
+                <w:color w:val="C00000"/>
+              </w:rPr>
+            </w:pPr>
+            <w:r>
+              <w:rPr>
+                <w:color w:val="C00000"/>
+              </w:rPr>
+              <w:t>What is subscription class in RxJS?</w:t>
+            </w:r>
+          </w:p>
+        </w:tc>
+      </w:tr>
+      <w:tr>
+        <w:tc>
+          <w:tcPr>
+            <w:tcW w:w="279" w:type="dxa"/>
+          </w:tcPr>
+          <w:p>
+            <w:r>
+              <w:t>A.</w:t>
+            </w:r>
+          </w:p>
+        </w:tc>
+        <w:tc>
+          <w:tcPr>
+            <w:tcW w:w="8737" w:type="dxa"/>
+          </w:tcPr>
+          <w:p>
+            <w:r>
+              <w:t>The subscription class in RxJS Angular is used to manage the lifecycle of observables. It allows you to subscribe to an observable and unsubscribe from it when you no longer need to receive its emitted values. By unsubscribing, you prevent memory leaks and unnecessary computations.</w:t>
+            </w:r>
+          </w:p>
+          <w:p/>
+        </w:tc>
+      </w:tr>
+      <w:tr>
+        <w:tc>
+          <w:tcPr>
+            <w:tcW w:w="279" w:type="dxa"/>
+          </w:tcPr>
+          <w:p>
+            <w:pPr>
+              <w:rPr>
+                <w:color w:val="C00000"/>
+              </w:rPr>
+            </w:pPr>
+            <w:r>
+              <w:rPr>
+                <w:color w:val="C00000"/>
+              </w:rPr>
+              <w:lastRenderedPageBreak/>
+              <w:t>39.</w:t>
+            </w:r>
+          </w:p>
+        </w:tc>
+        <w:tc>
+          <w:tcPr>
+            <w:tcW w:w="8737" w:type="dxa"/>
+          </w:tcPr>
+          <w:p>
+            <w:pPr>
+              <w:rPr>
+                <w:color w:val="C00000"/>
+              </w:rPr>
+            </w:pPr>
+            <w:r>
+              <w:rPr>
+                <w:color w:val="C00000"/>
+              </w:rPr>
+              <w:t>What is BehaviourSubject class in RxJs?</w:t>
+            </w:r>
+          </w:p>
+        </w:tc>
+      </w:tr>
+      <w:tr>
+        <w:tc>
+          <w:tcPr>
+            <w:tcW w:w="279" w:type="dxa"/>
+          </w:tcPr>
+          <w:p>
+            <w:r>
+              <w:t>A.</w:t>
+            </w:r>
+          </w:p>
+        </w:tc>
+        <w:tc>
+          <w:tcPr>
+            <w:tcW w:w="8737" w:type="dxa"/>
+          </w:tcPr>
+          <w:p>
+            <w:r>
+              <w:t>The BehaviourSubject class in RxJS Angular is a type of subject that represents a value that changes over time.</w:t>
+            </w:r>
+          </w:p>
+          <w:p>
+            <w:r>
+              <w:t>It keeps track of the current value and emits it to subscribers when they subscribe, as well as whenever the value changes.</w:t>
+            </w:r>
+          </w:p>
+          <w:p/>
+        </w:tc>
+      </w:tr>
+      <w:tr>
+        <w:tc>
+          <w:tcPr>
+            <w:tcW w:w="279" w:type="dxa"/>
+          </w:tcPr>
+          <w:p>
+            <w:pPr>
+              <w:rPr>
+                <w:color w:val="C00000"/>
+              </w:rPr>
+            </w:pPr>
+            <w:r>
+              <w:rPr>
+                <w:color w:val="C00000"/>
+              </w:rPr>
+              <w:t>40.</w:t>
+            </w:r>
+          </w:p>
+        </w:tc>
+        <w:tc>
+          <w:tcPr>
+            <w:tcW w:w="8737" w:type="dxa"/>
+          </w:tcPr>
+          <w:p>
+            <w:pPr>
+              <w:rPr>
+                <w:color w:val="C00000"/>
+              </w:rPr>
+            </w:pPr>
+            <w:r>
+              <w:rPr>
+                <w:color w:val="C00000"/>
+              </w:rPr>
+              <w:t>What is Subject class in RxJS?</w:t>
+            </w:r>
+          </w:p>
+        </w:tc>
+      </w:tr>
+      <w:tr>
+        <w:tc>
+          <w:tcPr>
+            <w:tcW w:w="279" w:type="dxa"/>
+          </w:tcPr>
+          <w:p>
+            <w:r>
+              <w:t>A.</w:t>
+            </w:r>
+          </w:p>
+        </w:tc>
+        <w:tc>
+          <w:tcPr>
+            <w:tcW w:w="8737" w:type="dxa"/>
+          </w:tcPr>
+          <w:p>
+            <w:r>
+              <w:t>The subject class in RxJS Angular is a type of observable that can be subscribed to and can also emit values.</w:t>
+            </w:r>
+            <w:r>
+              <w:br/>
+              <w:t>It acts as both an observable and an observer, allowing values to be multicast to multiple subscribers.</w:t>
+            </w:r>
+          </w:p>
+          <w:p/>
+        </w:tc>
+      </w:tr>
+      <w:tr>
+        <w:tc>
+          <w:tcPr>
+            <w:tcW w:w="279" w:type="dxa"/>
+          </w:tcPr>
+          <w:p>
+            <w:pPr>
+              <w:rPr>
+                <w:color w:val="C00000"/>
+              </w:rPr>
+            </w:pPr>
+            <w:r>
+              <w:rPr>
+                <w:color w:val="C00000"/>
+              </w:rPr>
+              <w:t>41.</w:t>
+            </w:r>
+          </w:p>
+        </w:tc>
+        <w:tc>
+          <w:tcPr>
+            <w:tcW w:w="8737" w:type="dxa"/>
+          </w:tcPr>
+          <w:p>
+            <w:pPr>
+              <w:rPr>
+                <w:color w:val="C00000"/>
+              </w:rPr>
+            </w:pPr>
+            <w:r>
+              <w:rPr>
+                <w:color w:val="C00000"/>
+              </w:rPr>
+              <w:t>What is guard in Angular?</w:t>
+            </w:r>
+          </w:p>
+        </w:tc>
+      </w:tr>
+      <w:tr>
+        <w:tc>
+          <w:tcPr>
+            <w:tcW w:w="279" w:type="dxa"/>
+          </w:tcPr>
+          <w:p>
+            <w:r>
+              <w:t>A.</w:t>
+            </w:r>
+          </w:p>
+        </w:tc>
+        <w:tc>
+          <w:tcPr>
+            <w:tcW w:w="8737" w:type="dxa"/>
+          </w:tcPr>
+          <w:p>
+            <w:r>
+              <w:t>In Angular, a guard is a feature that allows you to control access to certain routes of functionality within your application and preventing unauthorized access.</w:t>
+            </w:r>
+          </w:p>
+          <w:p/>
+        </w:tc>
+      </w:tr>
+      <w:tr>
+        <w:tc>
+          <w:tcPr>
+            <w:tcW w:w="279" w:type="dxa"/>
+          </w:tcPr>
+          <w:p>
+            <w:pPr>
+              <w:rPr>
+                <w:color w:val="C00000"/>
+              </w:rPr>
+            </w:pPr>
+            <w:r>
+              <w:rPr>
+                <w:color w:val="C00000"/>
+              </w:rPr>
+              <w:t>42.</w:t>
+            </w:r>
+          </w:p>
+        </w:tc>
+        <w:tc>
+          <w:tcPr>
+            <w:tcW w:w="8737" w:type="dxa"/>
+          </w:tcPr>
+          <w:p>
+            <w:pPr>
+              <w:rPr>
+                <w:color w:val="C00000"/>
+              </w:rPr>
+            </w:pPr>
+            <w:r>
+              <w:rPr>
+                <w:color w:val="C00000"/>
+              </w:rPr>
+              <w:t>What is Resolve guard in Angular?</w:t>
+            </w:r>
+          </w:p>
+        </w:tc>
+      </w:tr>
+      <w:tr>
+        <w:tc>
+          <w:tcPr>
+            <w:tcW w:w="279" w:type="dxa"/>
+          </w:tcPr>
+          <w:p>
+            <w:r>
+              <w:t>A.</w:t>
+            </w:r>
+          </w:p>
+        </w:tc>
+        <w:tc>
+          <w:tcPr>
+            <w:tcW w:w="8737" w:type="dxa"/>
+          </w:tcPr>
+          <w:p>
+            <w:r>
+              <w:t>In Angular, a Resolve guard is a feature that allows you to fetch data before activating a route. It helps in resolving data dependencies for a particular route and ensures that the route is activated only after the required data is loaded data.</w:t>
+            </w:r>
+          </w:p>
+          <w:p>
             <w:bookmarkStart w:id="0" w:name="_GoBack"/>
             <w:bookmarkEnd w:id="0"/>
           </w:p>
@@ -4677,17 +5334,17 @@
           </w:tcPr>
           <w:p>
             <w:r>
-              <w:t>33.</w:t>
-            </w:r>
-          </w:p>
-        </w:tc>
-        <w:tc>
-          <w:tcPr>
-            <w:tcW w:w="8737" w:type="dxa"/>
-          </w:tcPr>
-          <w:p>
-            <w:r>
-              <w:t>What is impure pipe in Angular?</w:t>
+              <w:t>43.</w:t>
+            </w:r>
+          </w:p>
+        </w:tc>
+        <w:tc>
+          <w:tcPr>
+            <w:tcW w:w="8737" w:type="dxa"/>
+          </w:tcPr>
+          <w:p>
+            <w:r>
+              <w:t>What is ActivatedRoute service in Angular?</w:t>
             </w:r>
           </w:p>
         </w:tc>
@@ -4717,17 +5374,17 @@
           </w:tcPr>
           <w:p>
             <w:r>
-              <w:t>34.</w:t>
-            </w:r>
-          </w:p>
-        </w:tc>
-        <w:tc>
-          <w:tcPr>
-            <w:tcW w:w="8737" w:type="dxa"/>
-          </w:tcPr>
-          <w:p>
-            <w:r>
-              <w:t>What is an observable in Angular?</w:t>
+              <w:t>44.</w:t>
+            </w:r>
+          </w:p>
+        </w:tc>
+        <w:tc>
+          <w:tcPr>
+            <w:tcW w:w="8737" w:type="dxa"/>
+          </w:tcPr>
+          <w:p>
+            <w:r>
+              <w:t>What is canActivate in Angular?</w:t>
             </w:r>
           </w:p>
         </w:tc>
@@ -4757,17 +5414,17 @@
           </w:tcPr>
           <w:p>
             <w:r>
-              <w:t>35.</w:t>
-            </w:r>
-          </w:p>
-        </w:tc>
-        <w:tc>
-          <w:tcPr>
-            <w:tcW w:w="8737" w:type="dxa"/>
-          </w:tcPr>
-          <w:p>
-            <w:r>
-              <w:t>What is RxJS in Angular?</w:t>
+              <w:t>45.</w:t>
+            </w:r>
+          </w:p>
+        </w:tc>
+        <w:tc>
+          <w:tcPr>
+            <w:tcW w:w="8737" w:type="dxa"/>
+          </w:tcPr>
+          <w:p>
+            <w:r>
+              <w:t>What is canDeactivate in Angular?</w:t>
             </w:r>
           </w:p>
         </w:tc>
@@ -4797,17 +5454,17 @@
           </w:tcPr>
           <w:p>
             <w:r>
-              <w:t>36.</w:t>
-            </w:r>
-          </w:p>
-        </w:tc>
-        <w:tc>
-          <w:tcPr>
-            <w:tcW w:w="8737" w:type="dxa"/>
-          </w:tcPr>
-          <w:p>
-            <w:r>
-              <w:t>What is AOT in Angular?</w:t>
+              <w:t>46.</w:t>
+            </w:r>
+          </w:p>
+        </w:tc>
+        <w:tc>
+          <w:tcPr>
+            <w:tcW w:w="8737" w:type="dxa"/>
+          </w:tcPr>
+          <w:p>
+            <w:r>
+              <w:t>What is @Input decorator in Angular?</w:t>
             </w:r>
           </w:p>
         </w:tc>
@@ -4837,17 +5494,17 @@
           </w:tcPr>
           <w:p>
             <w:r>
-              <w:t>37.</w:t>
-            </w:r>
-          </w:p>
-        </w:tc>
-        <w:tc>
-          <w:tcPr>
-            <w:tcW w:w="8737" w:type="dxa"/>
-          </w:tcPr>
-          <w:p>
-            <w:r>
-              <w:t>What is JIT in Angular?</w:t>
+              <w:t>47.</w:t>
+            </w:r>
+          </w:p>
+        </w:tc>
+        <w:tc>
+          <w:tcPr>
+            <w:tcW w:w="8737" w:type="dxa"/>
+          </w:tcPr>
+          <w:p>
+            <w:r>
+              <w:t>What is @Output decorator in Angular?</w:t>
             </w:r>
           </w:p>
         </w:tc>
@@ -4877,17 +5534,17 @@
           </w:tcPr>
           <w:p>
             <w:r>
-              <w:t>38.</w:t>
-            </w:r>
-          </w:p>
-        </w:tc>
-        <w:tc>
-          <w:tcPr>
-            <w:tcW w:w="8737" w:type="dxa"/>
-          </w:tcPr>
-          <w:p>
-            <w:r>
-              <w:t>What is subscription class in RxJS?</w:t>
+              <w:t>48.</w:t>
+            </w:r>
+          </w:p>
+        </w:tc>
+        <w:tc>
+          <w:tcPr>
+            <w:tcW w:w="8737" w:type="dxa"/>
+          </w:tcPr>
+          <w:p>
+            <w:r>
+              <w:t>What is EventEmitter class in Angular?</w:t>
             </w:r>
           </w:p>
         </w:tc>
@@ -4917,17 +5574,17 @@
           </w:tcPr>
           <w:p>
             <w:r>
-              <w:t>39.</w:t>
-            </w:r>
-          </w:p>
-        </w:tc>
-        <w:tc>
-          <w:tcPr>
-            <w:tcW w:w="8737" w:type="dxa"/>
-          </w:tcPr>
-          <w:p>
-            <w:r>
-              <w:t>What is BehaviourSubject class in RxJs?</w:t>
+              <w:t>49.</w:t>
+            </w:r>
+          </w:p>
+        </w:tc>
+        <w:tc>
+          <w:tcPr>
+            <w:tcW w:w="8737" w:type="dxa"/>
+          </w:tcPr>
+          <w:p>
+            <w:r>
+              <w:t>What is @ViewChild decorator in Angular?</w:t>
             </w:r>
           </w:p>
         </w:tc>
@@ -4957,17 +5614,17 @@
           </w:tcPr>
           <w:p>
             <w:r>
-              <w:t>40.</w:t>
-            </w:r>
-          </w:p>
-        </w:tc>
-        <w:tc>
-          <w:tcPr>
-            <w:tcW w:w="8737" w:type="dxa"/>
-          </w:tcPr>
-          <w:p>
-            <w:r>
-              <w:t>What is Subject class in RxJS?</w:t>
+              <w:t>50.</w:t>
+            </w:r>
+          </w:p>
+        </w:tc>
+        <w:tc>
+          <w:tcPr>
+            <w:tcW w:w="8737" w:type="dxa"/>
+          </w:tcPr>
+          <w:p>
+            <w:r>
+              <w:t>What is @ContentChild decorator in Angular?</w:t>
             </w:r>
           </w:p>
         </w:tc>
@@ -4997,17 +5654,17 @@
           </w:tcPr>
           <w:p>
             <w:r>
-              <w:t>41.</w:t>
-            </w:r>
-          </w:p>
-        </w:tc>
-        <w:tc>
-          <w:tcPr>
-            <w:tcW w:w="8737" w:type="dxa"/>
-          </w:tcPr>
-          <w:p>
-            <w:r>
-              <w:t>What is guard in Angular?</w:t>
+              <w:t>51.</w:t>
+            </w:r>
+          </w:p>
+        </w:tc>
+        <w:tc>
+          <w:tcPr>
+            <w:tcW w:w="8737" w:type="dxa"/>
+          </w:tcPr>
+          <w:p>
+            <w:r>
+              <w:t>What is @ContentChildren decorator in Angular?</w:t>
             </w:r>
           </w:p>
         </w:tc>
@@ -5037,17 +5694,17 @@
           </w:tcPr>
           <w:p>
             <w:r>
-              <w:t>42.</w:t>
-            </w:r>
-          </w:p>
-        </w:tc>
-        <w:tc>
-          <w:tcPr>
-            <w:tcW w:w="8737" w:type="dxa"/>
-          </w:tcPr>
-          <w:p>
-            <w:r>
-              <w:t>What is Resolve guard in Angular?</w:t>
+              <w:t>52.</w:t>
+            </w:r>
+          </w:p>
+        </w:tc>
+        <w:tc>
+          <w:tcPr>
+            <w:tcW w:w="8737" w:type="dxa"/>
+          </w:tcPr>
+          <w:p>
+            <w:r>
+              <w:t>What is @ViewChilden decorator in Angular?</w:t>
             </w:r>
           </w:p>
         </w:tc>
@@ -5077,17 +5734,17 @@
           </w:tcPr>
           <w:p>
             <w:r>
-              <w:t>43.</w:t>
-            </w:r>
-          </w:p>
-        </w:tc>
-        <w:tc>
-          <w:tcPr>
-            <w:tcW w:w="8737" w:type="dxa"/>
-          </w:tcPr>
-          <w:p>
-            <w:r>
-              <w:t>What is ActivatedRoute service in Angular?</w:t>
+              <w:t>53.</w:t>
+            </w:r>
+          </w:p>
+        </w:tc>
+        <w:tc>
+          <w:tcPr>
+            <w:tcW w:w="8737" w:type="dxa"/>
+          </w:tcPr>
+          <w:p>
+            <w:r>
+              <w:t>What is @NgModule decorator in Angular?</w:t>
             </w:r>
           </w:p>
         </w:tc>
@@ -5117,17 +5774,17 @@
           </w:tcPr>
           <w:p>
             <w:r>
-              <w:t>44.</w:t>
-            </w:r>
-          </w:p>
-        </w:tc>
-        <w:tc>
-          <w:tcPr>
-            <w:tcW w:w="8737" w:type="dxa"/>
-          </w:tcPr>
-          <w:p>
-            <w:r>
-              <w:t>What is canActivate in Angular?</w:t>
+              <w:t>54.</w:t>
+            </w:r>
+          </w:p>
+        </w:tc>
+        <w:tc>
+          <w:tcPr>
+            <w:tcW w:w="8737" w:type="dxa"/>
+          </w:tcPr>
+          <w:p>
+            <w:r>
+              <w:t>What is @HostBinding decorator in Angular?</w:t>
             </w:r>
           </w:p>
         </w:tc>
@@ -5157,17 +5814,17 @@
           </w:tcPr>
           <w:p>
             <w:r>
-              <w:t>45.</w:t>
-            </w:r>
-          </w:p>
-        </w:tc>
-        <w:tc>
-          <w:tcPr>
-            <w:tcW w:w="8737" w:type="dxa"/>
-          </w:tcPr>
-          <w:p>
-            <w:r>
-              <w:t>What is canDeactivate in Angular?</w:t>
+              <w:t>55.</w:t>
+            </w:r>
+          </w:p>
+        </w:tc>
+        <w:tc>
+          <w:tcPr>
+            <w:tcW w:w="8737" w:type="dxa"/>
+          </w:tcPr>
+          <w:p>
+            <w:r>
+              <w:t>What is @HostListner decorator in Angular?</w:t>
             </w:r>
           </w:p>
         </w:tc>
@@ -5197,17 +5854,17 @@
           </w:tcPr>
           <w:p>
             <w:r>
-              <w:t>46.</w:t>
-            </w:r>
-          </w:p>
-        </w:tc>
-        <w:tc>
-          <w:tcPr>
-            <w:tcW w:w="8737" w:type="dxa"/>
-          </w:tcPr>
-          <w:p>
-            <w:r>
-              <w:t>What is @Input decorator in Angular?</w:t>
+              <w:t>56.</w:t>
+            </w:r>
+          </w:p>
+        </w:tc>
+        <w:tc>
+          <w:tcPr>
+            <w:tcW w:w="8737" w:type="dxa"/>
+          </w:tcPr>
+          <w:p>
+            <w:r>
+              <w:t>What is common Module in Angular?</w:t>
             </w:r>
           </w:p>
         </w:tc>
@@ -5237,17 +5894,18 @@
           </w:tcPr>
           <w:p>
             <w:r>
-              <w:t>47.</w:t>
-            </w:r>
-          </w:p>
-        </w:tc>
-        <w:tc>
-          <w:tcPr>
-            <w:tcW w:w="8737" w:type="dxa"/>
-          </w:tcPr>
-          <w:p>
-            <w:r>
-              <w:t>What is @Output decorator in Angular?</w:t>
+              <w:lastRenderedPageBreak/>
+              <w:t>57.</w:t>
+            </w:r>
+          </w:p>
+        </w:tc>
+        <w:tc>
+          <w:tcPr>
+            <w:tcW w:w="8737" w:type="dxa"/>
+          </w:tcPr>
+          <w:p>
+            <w:r>
+              <w:t>What is Brower Module in Angular?</w:t>
             </w:r>
           </w:p>
         </w:tc>
@@ -5277,17 +5935,17 @@
           </w:tcPr>
           <w:p>
             <w:r>
-              <w:t>48.</w:t>
-            </w:r>
-          </w:p>
-        </w:tc>
-        <w:tc>
-          <w:tcPr>
-            <w:tcW w:w="8737" w:type="dxa"/>
-          </w:tcPr>
-          <w:p>
-            <w:r>
-              <w:t>What is EventEmitter class in Angular?</w:t>
+              <w:t>58.</w:t>
+            </w:r>
+          </w:p>
+        </w:tc>
+        <w:tc>
+          <w:tcPr>
+            <w:tcW w:w="8737" w:type="dxa"/>
+          </w:tcPr>
+          <w:p>
+            <w:r>
+              <w:t>What is HttpClient in Angular?</w:t>
             </w:r>
           </w:p>
         </w:tc>
@@ -5317,17 +5975,17 @@
           </w:tcPr>
           <w:p>
             <w:r>
-              <w:t>49.</w:t>
-            </w:r>
-          </w:p>
-        </w:tc>
-        <w:tc>
-          <w:tcPr>
-            <w:tcW w:w="8737" w:type="dxa"/>
-          </w:tcPr>
-          <w:p>
-            <w:r>
-              <w:t>What is @ViewChild decorator in Angular?</w:t>
+              <w:t>59.</w:t>
+            </w:r>
+          </w:p>
+        </w:tc>
+        <w:tc>
+          <w:tcPr>
+            <w:tcW w:w="8737" w:type="dxa"/>
+          </w:tcPr>
+          <w:p>
+            <w:r>
+              <w:t>What is HttpClientTesting Module in Angular?</w:t>
             </w:r>
           </w:p>
         </w:tc>
@@ -5357,17 +6015,17 @@
           </w:tcPr>
           <w:p>
             <w:r>
-              <w:t>50.</w:t>
-            </w:r>
-          </w:p>
-        </w:tc>
-        <w:tc>
-          <w:tcPr>
-            <w:tcW w:w="8737" w:type="dxa"/>
-          </w:tcPr>
-          <w:p>
-            <w:r>
-              <w:t>What is @ContentChild decorator in Angular?</w:t>
+              <w:t>60.</w:t>
+            </w:r>
+          </w:p>
+        </w:tc>
+        <w:tc>
+          <w:tcPr>
+            <w:tcW w:w="8737" w:type="dxa"/>
+          </w:tcPr>
+          <w:p>
+            <w:r>
+              <w:t>What is FormsModule in Angular?</w:t>
             </w:r>
           </w:p>
         </w:tc>
@@ -5397,17 +6055,17 @@
           </w:tcPr>
           <w:p>
             <w:r>
-              <w:t>51.</w:t>
-            </w:r>
-          </w:p>
-        </w:tc>
-        <w:tc>
-          <w:tcPr>
-            <w:tcW w:w="8737" w:type="dxa"/>
-          </w:tcPr>
-          <w:p>
-            <w:r>
-              <w:t>What is @ContentChildren decorator in Angular?</w:t>
+              <w:t>61.</w:t>
+            </w:r>
+          </w:p>
+        </w:tc>
+        <w:tc>
+          <w:tcPr>
+            <w:tcW w:w="8737" w:type="dxa"/>
+          </w:tcPr>
+          <w:p>
+            <w:r>
+              <w:t>What is RouterModule in Angular?</w:t>
             </w:r>
           </w:p>
         </w:tc>
@@ -5437,17 +6095,17 @@
           </w:tcPr>
           <w:p>
             <w:r>
-              <w:t>52.</w:t>
-            </w:r>
-          </w:p>
-        </w:tc>
-        <w:tc>
-          <w:tcPr>
-            <w:tcW w:w="8737" w:type="dxa"/>
-          </w:tcPr>
-          <w:p>
-            <w:r>
-              <w:t>What is @ViewChilden decorator in Angular?</w:t>
+              <w:t>62.</w:t>
+            </w:r>
+          </w:p>
+        </w:tc>
+        <w:tc>
+          <w:tcPr>
+            <w:tcW w:w="8737" w:type="dxa"/>
+          </w:tcPr>
+          <w:p>
+            <w:r>
+              <w:t>What is lazy-loading in Angular?</w:t>
             </w:r>
           </w:p>
         </w:tc>
@@ -5477,17 +6135,719 @@
           </w:tcPr>
           <w:p>
             <w:r>
-              <w:t>53.</w:t>
-            </w:r>
-          </w:p>
-        </w:tc>
-        <w:tc>
-          <w:tcPr>
-            <w:tcW w:w="8737" w:type="dxa"/>
-          </w:tcPr>
-          <w:p>
-            <w:r>
-              <w:t>What is @NgModule decorator in Angular?</w:t>
+              <w:t>63.</w:t>
+            </w:r>
+          </w:p>
+        </w:tc>
+        <w:tc>
+          <w:tcPr>
+            <w:tcW w:w="8737" w:type="dxa"/>
+          </w:tcPr>
+          <w:p>
+            <w:r>
+              <w:t>What is changeDetectionStrategy in Angular?</w:t>
+            </w:r>
+          </w:p>
+        </w:tc>
+      </w:tr>
+      <w:tr>
+        <w:tc>
+          <w:tcPr>
+            <w:tcW w:w="279" w:type="dxa"/>
+          </w:tcPr>
+          <w:p>
+            <w:r>
+              <w:t>A.</w:t>
+            </w:r>
+          </w:p>
+        </w:tc>
+        <w:tc>
+          <w:tcPr>
+            <w:tcW w:w="8737" w:type="dxa"/>
+          </w:tcPr>
+          <w:p/>
+        </w:tc>
+      </w:tr>
+      <w:tr>
+        <w:tc>
+          <w:tcPr>
+            <w:tcW w:w="279" w:type="dxa"/>
+          </w:tcPr>
+          <w:p>
+            <w:r>
+              <w:t>64.</w:t>
+            </w:r>
+          </w:p>
+        </w:tc>
+        <w:tc>
+          <w:tcPr>
+            <w:tcW w:w="8737" w:type="dxa"/>
+          </w:tcPr>
+          <w:p>
+            <w:r>
+              <w:t>What is ngZone service in Angular?</w:t>
+            </w:r>
+          </w:p>
+        </w:tc>
+      </w:tr>
+      <w:tr>
+        <w:tc>
+          <w:tcPr>
+            <w:tcW w:w="279" w:type="dxa"/>
+          </w:tcPr>
+          <w:p>
+            <w:r>
+              <w:t>A.</w:t>
+            </w:r>
+          </w:p>
+        </w:tc>
+        <w:tc>
+          <w:tcPr>
+            <w:tcW w:w="8737" w:type="dxa"/>
+          </w:tcPr>
+          <w:p/>
+        </w:tc>
+      </w:tr>
+      <w:tr>
+        <w:tc>
+          <w:tcPr>
+            <w:tcW w:w="279" w:type="dxa"/>
+          </w:tcPr>
+          <w:p>
+            <w:r>
+              <w:t>65.</w:t>
+            </w:r>
+          </w:p>
+        </w:tc>
+        <w:tc>
+          <w:tcPr>
+            <w:tcW w:w="8737" w:type="dxa"/>
+          </w:tcPr>
+          <w:p>
+            <w:r>
+              <w:t>What is FormBuilder service in Angular?</w:t>
+            </w:r>
+          </w:p>
+        </w:tc>
+      </w:tr>
+      <w:tr>
+        <w:tc>
+          <w:tcPr>
+            <w:tcW w:w="279" w:type="dxa"/>
+          </w:tcPr>
+          <w:p>
+            <w:r>
+              <w:t>A.</w:t>
+            </w:r>
+          </w:p>
+        </w:tc>
+        <w:tc>
+          <w:tcPr>
+            <w:tcW w:w="8737" w:type="dxa"/>
+          </w:tcPr>
+          <w:p/>
+        </w:tc>
+      </w:tr>
+      <w:tr>
+        <w:tc>
+          <w:tcPr>
+            <w:tcW w:w="279" w:type="dxa"/>
+          </w:tcPr>
+          <w:p>
+            <w:r>
+              <w:t>66.</w:t>
+            </w:r>
+          </w:p>
+        </w:tc>
+        <w:tc>
+          <w:tcPr>
+            <w:tcW w:w="8737" w:type="dxa"/>
+          </w:tcPr>
+          <w:p>
+            <w:r>
+              <w:t>What is Rendere2 service in Angular?</w:t>
+            </w:r>
+          </w:p>
+        </w:tc>
+      </w:tr>
+      <w:tr>
+        <w:tc>
+          <w:tcPr>
+            <w:tcW w:w="279" w:type="dxa"/>
+          </w:tcPr>
+          <w:p>
+            <w:r>
+              <w:t>A.</w:t>
+            </w:r>
+          </w:p>
+        </w:tc>
+        <w:tc>
+          <w:tcPr>
+            <w:tcW w:w="8737" w:type="dxa"/>
+          </w:tcPr>
+          <w:p/>
+        </w:tc>
+      </w:tr>
+      <w:tr>
+        <w:tc>
+          <w:tcPr>
+            <w:tcW w:w="279" w:type="dxa"/>
+          </w:tcPr>
+          <w:p>
+            <w:r>
+              <w:t>67.</w:t>
+            </w:r>
+          </w:p>
+        </w:tc>
+        <w:tc>
+          <w:tcPr>
+            <w:tcW w:w="8737" w:type="dxa"/>
+          </w:tcPr>
+          <w:p>
+            <w:r>
+              <w:t>What is trackBy function in Angular?</w:t>
+            </w:r>
+          </w:p>
+        </w:tc>
+      </w:tr>
+      <w:tr>
+        <w:tc>
+          <w:tcPr>
+            <w:tcW w:w="279" w:type="dxa"/>
+          </w:tcPr>
+          <w:p>
+            <w:r>
+              <w:t>A.</w:t>
+            </w:r>
+          </w:p>
+        </w:tc>
+        <w:tc>
+          <w:tcPr>
+            <w:tcW w:w="8737" w:type="dxa"/>
+          </w:tcPr>
+          <w:p/>
+        </w:tc>
+      </w:tr>
+      <w:tr>
+        <w:tc>
+          <w:tcPr>
+            <w:tcW w:w="279" w:type="dxa"/>
+          </w:tcPr>
+          <w:p>
+            <w:r>
+              <w:t>68.</w:t>
+            </w:r>
+          </w:p>
+        </w:tc>
+        <w:tc>
+          <w:tcPr>
+            <w:tcW w:w="8737" w:type="dxa"/>
+          </w:tcPr>
+          <w:p>
+            <w:r>
+              <w:t>What is template reference variable in Angular?</w:t>
+            </w:r>
+          </w:p>
+        </w:tc>
+      </w:tr>
+      <w:tr>
+        <w:tc>
+          <w:tcPr>
+            <w:tcW w:w="279" w:type="dxa"/>
+          </w:tcPr>
+          <w:p>
+            <w:r>
+              <w:t>A.</w:t>
+            </w:r>
+          </w:p>
+        </w:tc>
+        <w:tc>
+          <w:tcPr>
+            <w:tcW w:w="8737" w:type="dxa"/>
+          </w:tcPr>
+          <w:p/>
+        </w:tc>
+      </w:tr>
+      <w:tr>
+        <w:tc>
+          <w:tcPr>
+            <w:tcW w:w="279" w:type="dxa"/>
+          </w:tcPr>
+          <w:p>
+            <w:r>
+              <w:t>69.</w:t>
+            </w:r>
+          </w:p>
+        </w:tc>
+        <w:tc>
+          <w:tcPr>
+            <w:tcW w:w="8737" w:type="dxa"/>
+          </w:tcPr>
+          <w:p>
+            <w:r>
+              <w:t>What is ElementRef class in Angular?</w:t>
+            </w:r>
+          </w:p>
+        </w:tc>
+      </w:tr>
+      <w:tr>
+        <w:tc>
+          <w:tcPr>
+            <w:tcW w:w="279" w:type="dxa"/>
+          </w:tcPr>
+          <w:p>
+            <w:r>
+              <w:t>A.</w:t>
+            </w:r>
+          </w:p>
+        </w:tc>
+        <w:tc>
+          <w:tcPr>
+            <w:tcW w:w="8737" w:type="dxa"/>
+          </w:tcPr>
+          <w:p/>
+        </w:tc>
+      </w:tr>
+      <w:tr>
+        <w:tc>
+          <w:tcPr>
+            <w:tcW w:w="279" w:type="dxa"/>
+          </w:tcPr>
+          <w:p>
+            <w:r>
+              <w:t>70.</w:t>
+            </w:r>
+          </w:p>
+        </w:tc>
+        <w:tc>
+          <w:tcPr>
+            <w:tcW w:w="8737" w:type="dxa"/>
+          </w:tcPr>
+          <w:p>
+            <w:r>
+              <w:t>What is viewEncapsulation in Angular?</w:t>
+            </w:r>
+          </w:p>
+        </w:tc>
+      </w:tr>
+      <w:tr>
+        <w:tc>
+          <w:tcPr>
+            <w:tcW w:w="279" w:type="dxa"/>
+          </w:tcPr>
+          <w:p>
+            <w:r>
+              <w:t>A.</w:t>
+            </w:r>
+          </w:p>
+        </w:tc>
+        <w:tc>
+          <w:tcPr>
+            <w:tcW w:w="8737" w:type="dxa"/>
+          </w:tcPr>
+          <w:p/>
+        </w:tc>
+      </w:tr>
+      <w:tr>
+        <w:tc>
+          <w:tcPr>
+            <w:tcW w:w="279" w:type="dxa"/>
+          </w:tcPr>
+          <w:p>
+            <w:r>
+              <w:t>71.</w:t>
+            </w:r>
+          </w:p>
+        </w:tc>
+        <w:tc>
+          <w:tcPr>
+            <w:tcW w:w="8737" w:type="dxa"/>
+          </w:tcPr>
+          <w:p>
+            <w:r>
+              <w:t>What is Angular Universal in Angular?</w:t>
+            </w:r>
+          </w:p>
+        </w:tc>
+      </w:tr>
+      <w:tr>
+        <w:tc>
+          <w:tcPr>
+            <w:tcW w:w="279" w:type="dxa"/>
+          </w:tcPr>
+          <w:p>
+            <w:r>
+              <w:t>A.</w:t>
+            </w:r>
+          </w:p>
+        </w:tc>
+        <w:tc>
+          <w:tcPr>
+            <w:tcW w:w="8737" w:type="dxa"/>
+          </w:tcPr>
+          <w:p/>
+        </w:tc>
+      </w:tr>
+      <w:tr>
+        <w:tc>
+          <w:tcPr>
+            <w:tcW w:w="279" w:type="dxa"/>
+          </w:tcPr>
+          <w:p>
+            <w:r>
+              <w:t>72.</w:t>
+            </w:r>
+          </w:p>
+        </w:tc>
+        <w:tc>
+          <w:tcPr>
+            <w:tcW w:w="8737" w:type="dxa"/>
+          </w:tcPr>
+          <w:p>
+            <w:r>
+              <w:t>What is Angular Ivy compiler in Angular?</w:t>
+            </w:r>
+          </w:p>
+        </w:tc>
+      </w:tr>
+      <w:tr>
+        <w:tc>
+          <w:tcPr>
+            <w:tcW w:w="279" w:type="dxa"/>
+          </w:tcPr>
+          <w:p>
+            <w:r>
+              <w:t>73.</w:t>
+            </w:r>
+          </w:p>
+        </w:tc>
+        <w:tc>
+          <w:tcPr>
+            <w:tcW w:w="8737" w:type="dxa"/>
+          </w:tcPr>
+          <w:p>
+            <w:r>
+              <w:t>What is view Engine in Angular?</w:t>
+            </w:r>
+          </w:p>
+        </w:tc>
+      </w:tr>
+      <w:tr>
+        <w:tc>
+          <w:tcPr>
+            <w:tcW w:w="279" w:type="dxa"/>
+          </w:tcPr>
+          <w:p>
+            <w:r>
+              <w:t>A.</w:t>
+            </w:r>
+          </w:p>
+        </w:tc>
+        <w:tc>
+          <w:tcPr>
+            <w:tcW w:w="8737" w:type="dxa"/>
+          </w:tcPr>
+          <w:p/>
+        </w:tc>
+      </w:tr>
+      <w:tr>
+        <w:tc>
+          <w:tcPr>
+            <w:tcW w:w="279" w:type="dxa"/>
+          </w:tcPr>
+          <w:p>
+            <w:r>
+              <w:t>74.</w:t>
+            </w:r>
+          </w:p>
+        </w:tc>
+        <w:tc>
+          <w:tcPr>
+            <w:tcW w:w="8737" w:type="dxa"/>
+          </w:tcPr>
+          <w:p>
+            <w:r>
+              <w:t>What is QueryList class in Angular?</w:t>
+            </w:r>
+          </w:p>
+        </w:tc>
+      </w:tr>
+      <w:tr>
+        <w:tc>
+          <w:tcPr>
+            <w:tcW w:w="279" w:type="dxa"/>
+          </w:tcPr>
+          <w:p>
+            <w:r>
+              <w:t>A.</w:t>
+            </w:r>
+          </w:p>
+        </w:tc>
+        <w:tc>
+          <w:tcPr>
+            <w:tcW w:w="8737" w:type="dxa"/>
+          </w:tcPr>
+          <w:p/>
+        </w:tc>
+      </w:tr>
+      <w:tr>
+        <w:tc>
+          <w:tcPr>
+            <w:tcW w:w="279" w:type="dxa"/>
+          </w:tcPr>
+          <w:p>
+            <w:r>
+              <w:t>75.</w:t>
+            </w:r>
+          </w:p>
+        </w:tc>
+        <w:tc>
+          <w:tcPr>
+            <w:tcW w:w="8737" w:type="dxa"/>
+          </w:tcPr>
+          <w:p>
+            <w:r>
+              <w:t>What is ActivateRouteSnapShot class in Angular?</w:t>
+            </w:r>
+          </w:p>
+        </w:tc>
+      </w:tr>
+      <w:tr>
+        <w:tc>
+          <w:tcPr>
+            <w:tcW w:w="279" w:type="dxa"/>
+          </w:tcPr>
+          <w:p>
+            <w:r>
+              <w:t>A.</w:t>
+            </w:r>
+          </w:p>
+        </w:tc>
+        <w:tc>
+          <w:tcPr>
+            <w:tcW w:w="8737" w:type="dxa"/>
+          </w:tcPr>
+          <w:p/>
+        </w:tc>
+      </w:tr>
+      <w:tr>
+        <w:tc>
+          <w:tcPr>
+            <w:tcW w:w="279" w:type="dxa"/>
+          </w:tcPr>
+          <w:p>
+            <w:r>
+              <w:t>76.</w:t>
+            </w:r>
+          </w:p>
+        </w:tc>
+        <w:tc>
+          <w:tcPr>
+            <w:tcW w:w="8737" w:type="dxa"/>
+          </w:tcPr>
+          <w:p>
+            <w:r>
+              <w:t>What is RouterStateSnapShot class in Angular?</w:t>
+            </w:r>
+          </w:p>
+        </w:tc>
+      </w:tr>
+      <w:tr>
+        <w:tc>
+          <w:tcPr>
+            <w:tcW w:w="279" w:type="dxa"/>
+          </w:tcPr>
+          <w:p>
+            <w:r>
+              <w:t>A.</w:t>
+            </w:r>
+          </w:p>
+        </w:tc>
+        <w:tc>
+          <w:tcPr>
+            <w:tcW w:w="8737" w:type="dxa"/>
+          </w:tcPr>
+          <w:p/>
+        </w:tc>
+      </w:tr>
+      <w:tr>
+        <w:tc>
+          <w:tcPr>
+            <w:tcW w:w="279" w:type="dxa"/>
+          </w:tcPr>
+          <w:p>
+            <w:r>
+              <w:t>77.</w:t>
+            </w:r>
+          </w:p>
+        </w:tc>
+        <w:tc>
+          <w:tcPr>
+            <w:tcW w:w="8737" w:type="dxa"/>
+          </w:tcPr>
+          <w:p>
+            <w:r>
+              <w:t>Learn Validators class in Angular?</w:t>
+            </w:r>
+          </w:p>
+        </w:tc>
+      </w:tr>
+      <w:tr>
+        <w:tc>
+          <w:tcPr>
+            <w:tcW w:w="279" w:type="dxa"/>
+          </w:tcPr>
+          <w:p>
+            <w:r>
+              <w:t>A.</w:t>
+            </w:r>
+          </w:p>
+        </w:tc>
+        <w:tc>
+          <w:tcPr>
+            <w:tcW w:w="8737" w:type="dxa"/>
+          </w:tcPr>
+          <w:p/>
+        </w:tc>
+      </w:tr>
+      <w:tr>
+        <w:tc>
+          <w:tcPr>
+            <w:tcW w:w="279" w:type="dxa"/>
+          </w:tcPr>
+          <w:p>
+            <w:r>
+              <w:t>78.</w:t>
+            </w:r>
+          </w:p>
+        </w:tc>
+        <w:tc>
+          <w:tcPr>
+            <w:tcW w:w="8737" w:type="dxa"/>
+          </w:tcPr>
+          <w:p>
+            <w:r>
+              <w:t>What is HttpHeaders class in Angular?</w:t>
+            </w:r>
+          </w:p>
+        </w:tc>
+      </w:tr>
+      <w:tr>
+        <w:tc>
+          <w:tcPr>
+            <w:tcW w:w="279" w:type="dxa"/>
+          </w:tcPr>
+          <w:p>
+            <w:r>
+              <w:t>A.</w:t>
+            </w:r>
+          </w:p>
+        </w:tc>
+        <w:tc>
+          <w:tcPr>
+            <w:tcW w:w="8737" w:type="dxa"/>
+          </w:tcPr>
+          <w:p/>
+        </w:tc>
+      </w:tr>
+      <w:tr>
+        <w:tc>
+          <w:tcPr>
+            <w:tcW w:w="279" w:type="dxa"/>
+          </w:tcPr>
+          <w:p>
+            <w:r>
+              <w:t>79.</w:t>
+            </w:r>
+          </w:p>
+        </w:tc>
+        <w:tc>
+          <w:tcPr>
+            <w:tcW w:w="8737" w:type="dxa"/>
+          </w:tcPr>
+          <w:p>
+            <w:r>
+              <w:t>What is HttpParams class in Angular?</w:t>
+            </w:r>
+          </w:p>
+        </w:tc>
+      </w:tr>
+      <w:tr>
+        <w:tc>
+          <w:tcPr>
+            <w:tcW w:w="279" w:type="dxa"/>
+          </w:tcPr>
+          <w:p>
+            <w:r>
+              <w:t>A.</w:t>
+            </w:r>
+          </w:p>
+        </w:tc>
+        <w:tc>
+          <w:tcPr>
+            <w:tcW w:w="8737" w:type="dxa"/>
+          </w:tcPr>
+          <w:p/>
+        </w:tc>
+      </w:tr>
+      <w:tr>
+        <w:tc>
+          <w:tcPr>
+            <w:tcW w:w="279" w:type="dxa"/>
+          </w:tcPr>
+          <w:p>
+            <w:r>
+              <w:t>80.</w:t>
+            </w:r>
+          </w:p>
+        </w:tc>
+        <w:tc>
+          <w:tcPr>
+            <w:tcW w:w="8737" w:type="dxa"/>
+          </w:tcPr>
+          <w:p>
+            <w:r>
+              <w:t>What is HttpInterceptor interface in Angular?</w:t>
+            </w:r>
+          </w:p>
+        </w:tc>
+      </w:tr>
+      <w:tr>
+        <w:tc>
+          <w:tcPr>
+            <w:tcW w:w="279" w:type="dxa"/>
+          </w:tcPr>
+          <w:p>
+            <w:r>
+              <w:t>A.</w:t>
+            </w:r>
+          </w:p>
+        </w:tc>
+        <w:tc>
+          <w:tcPr>
+            <w:tcW w:w="8737" w:type="dxa"/>
+          </w:tcPr>
+          <w:p/>
+        </w:tc>
+      </w:tr>
+      <w:tr>
+        <w:tc>
+          <w:tcPr>
+            <w:tcW w:w="279" w:type="dxa"/>
+          </w:tcPr>
+          <w:p>
+            <w:r>
+              <w:t>81.</w:t>
+            </w:r>
+          </w:p>
+        </w:tc>
+        <w:tc>
+          <w:tcPr>
+            <w:tcW w:w="8737" w:type="dxa"/>
+          </w:tcPr>
+          <w:p>
+            <w:r>
+              <w:t>What is component and Module archtechture in Angular?</w:t>
             </w:r>
           </w:p>
         </w:tc>
@@ -5500,1109 +6860,6 @@
           <w:p>
             <w:r>
               <w:lastRenderedPageBreak/>
-              <w:t>A.</w:t>
-            </w:r>
-          </w:p>
-        </w:tc>
-        <w:tc>
-          <w:tcPr>
-            <w:tcW w:w="8737" w:type="dxa"/>
-          </w:tcPr>
-          <w:p/>
-        </w:tc>
-      </w:tr>
-      <w:tr>
-        <w:tc>
-          <w:tcPr>
-            <w:tcW w:w="279" w:type="dxa"/>
-          </w:tcPr>
-          <w:p>
-            <w:r>
-              <w:t>54.</w:t>
-            </w:r>
-          </w:p>
-        </w:tc>
-        <w:tc>
-          <w:tcPr>
-            <w:tcW w:w="8737" w:type="dxa"/>
-          </w:tcPr>
-          <w:p>
-            <w:r>
-              <w:t>What is @HostBinding decorator in Angular?</w:t>
-            </w:r>
-          </w:p>
-        </w:tc>
-      </w:tr>
-      <w:tr>
-        <w:tc>
-          <w:tcPr>
-            <w:tcW w:w="279" w:type="dxa"/>
-          </w:tcPr>
-          <w:p>
-            <w:r>
-              <w:t>A.</w:t>
-            </w:r>
-          </w:p>
-        </w:tc>
-        <w:tc>
-          <w:tcPr>
-            <w:tcW w:w="8737" w:type="dxa"/>
-          </w:tcPr>
-          <w:p/>
-        </w:tc>
-      </w:tr>
-      <w:tr>
-        <w:tc>
-          <w:tcPr>
-            <w:tcW w:w="279" w:type="dxa"/>
-          </w:tcPr>
-          <w:p>
-            <w:r>
-              <w:t>55.</w:t>
-            </w:r>
-          </w:p>
-        </w:tc>
-        <w:tc>
-          <w:tcPr>
-            <w:tcW w:w="8737" w:type="dxa"/>
-          </w:tcPr>
-          <w:p>
-            <w:r>
-              <w:t>What is @HostListner decorator in Angular?</w:t>
-            </w:r>
-          </w:p>
-        </w:tc>
-      </w:tr>
-      <w:tr>
-        <w:tc>
-          <w:tcPr>
-            <w:tcW w:w="279" w:type="dxa"/>
-          </w:tcPr>
-          <w:p>
-            <w:r>
-              <w:t>A.</w:t>
-            </w:r>
-          </w:p>
-        </w:tc>
-        <w:tc>
-          <w:tcPr>
-            <w:tcW w:w="8737" w:type="dxa"/>
-          </w:tcPr>
-          <w:p/>
-        </w:tc>
-      </w:tr>
-      <w:tr>
-        <w:tc>
-          <w:tcPr>
-            <w:tcW w:w="279" w:type="dxa"/>
-          </w:tcPr>
-          <w:p>
-            <w:r>
-              <w:t>56.</w:t>
-            </w:r>
-          </w:p>
-        </w:tc>
-        <w:tc>
-          <w:tcPr>
-            <w:tcW w:w="8737" w:type="dxa"/>
-          </w:tcPr>
-          <w:p>
-            <w:r>
-              <w:t>What is common Module in Angular?</w:t>
-            </w:r>
-          </w:p>
-        </w:tc>
-      </w:tr>
-      <w:tr>
-        <w:tc>
-          <w:tcPr>
-            <w:tcW w:w="279" w:type="dxa"/>
-          </w:tcPr>
-          <w:p>
-            <w:r>
-              <w:t>A.</w:t>
-            </w:r>
-          </w:p>
-        </w:tc>
-        <w:tc>
-          <w:tcPr>
-            <w:tcW w:w="8737" w:type="dxa"/>
-          </w:tcPr>
-          <w:p/>
-        </w:tc>
-      </w:tr>
-      <w:tr>
-        <w:tc>
-          <w:tcPr>
-            <w:tcW w:w="279" w:type="dxa"/>
-          </w:tcPr>
-          <w:p>
-            <w:r>
-              <w:t>57.</w:t>
-            </w:r>
-          </w:p>
-        </w:tc>
-        <w:tc>
-          <w:tcPr>
-            <w:tcW w:w="8737" w:type="dxa"/>
-          </w:tcPr>
-          <w:p>
-            <w:r>
-              <w:t>What is Brower Module in Angular?</w:t>
-            </w:r>
-          </w:p>
-        </w:tc>
-      </w:tr>
-      <w:tr>
-        <w:tc>
-          <w:tcPr>
-            <w:tcW w:w="279" w:type="dxa"/>
-          </w:tcPr>
-          <w:p>
-            <w:r>
-              <w:t>A.</w:t>
-            </w:r>
-          </w:p>
-        </w:tc>
-        <w:tc>
-          <w:tcPr>
-            <w:tcW w:w="8737" w:type="dxa"/>
-          </w:tcPr>
-          <w:p/>
-        </w:tc>
-      </w:tr>
-      <w:tr>
-        <w:tc>
-          <w:tcPr>
-            <w:tcW w:w="279" w:type="dxa"/>
-          </w:tcPr>
-          <w:p>
-            <w:r>
-              <w:t>58.</w:t>
-            </w:r>
-          </w:p>
-        </w:tc>
-        <w:tc>
-          <w:tcPr>
-            <w:tcW w:w="8737" w:type="dxa"/>
-          </w:tcPr>
-          <w:p>
-            <w:r>
-              <w:t>What is HttpClient in Angular?</w:t>
-            </w:r>
-          </w:p>
-        </w:tc>
-      </w:tr>
-      <w:tr>
-        <w:tc>
-          <w:tcPr>
-            <w:tcW w:w="279" w:type="dxa"/>
-          </w:tcPr>
-          <w:p>
-            <w:r>
-              <w:t>A.</w:t>
-            </w:r>
-          </w:p>
-        </w:tc>
-        <w:tc>
-          <w:tcPr>
-            <w:tcW w:w="8737" w:type="dxa"/>
-          </w:tcPr>
-          <w:p/>
-        </w:tc>
-      </w:tr>
-      <w:tr>
-        <w:tc>
-          <w:tcPr>
-            <w:tcW w:w="279" w:type="dxa"/>
-          </w:tcPr>
-          <w:p>
-            <w:r>
-              <w:t>59.</w:t>
-            </w:r>
-          </w:p>
-        </w:tc>
-        <w:tc>
-          <w:tcPr>
-            <w:tcW w:w="8737" w:type="dxa"/>
-          </w:tcPr>
-          <w:p>
-            <w:r>
-              <w:t>What is HttpClientTesting Module in Angular?</w:t>
-            </w:r>
-          </w:p>
-        </w:tc>
-      </w:tr>
-      <w:tr>
-        <w:tc>
-          <w:tcPr>
-            <w:tcW w:w="279" w:type="dxa"/>
-          </w:tcPr>
-          <w:p>
-            <w:r>
-              <w:t>A.</w:t>
-            </w:r>
-          </w:p>
-        </w:tc>
-        <w:tc>
-          <w:tcPr>
-            <w:tcW w:w="8737" w:type="dxa"/>
-          </w:tcPr>
-          <w:p/>
-        </w:tc>
-      </w:tr>
-      <w:tr>
-        <w:tc>
-          <w:tcPr>
-            <w:tcW w:w="279" w:type="dxa"/>
-          </w:tcPr>
-          <w:p>
-            <w:r>
-              <w:t>60.</w:t>
-            </w:r>
-          </w:p>
-        </w:tc>
-        <w:tc>
-          <w:tcPr>
-            <w:tcW w:w="8737" w:type="dxa"/>
-          </w:tcPr>
-          <w:p>
-            <w:r>
-              <w:t>What is FormsModule in Angular?</w:t>
-            </w:r>
-          </w:p>
-        </w:tc>
-      </w:tr>
-      <w:tr>
-        <w:tc>
-          <w:tcPr>
-            <w:tcW w:w="279" w:type="dxa"/>
-          </w:tcPr>
-          <w:p>
-            <w:r>
-              <w:t>A.</w:t>
-            </w:r>
-          </w:p>
-        </w:tc>
-        <w:tc>
-          <w:tcPr>
-            <w:tcW w:w="8737" w:type="dxa"/>
-          </w:tcPr>
-          <w:p/>
-        </w:tc>
-      </w:tr>
-      <w:tr>
-        <w:tc>
-          <w:tcPr>
-            <w:tcW w:w="279" w:type="dxa"/>
-          </w:tcPr>
-          <w:p>
-            <w:r>
-              <w:t>61.</w:t>
-            </w:r>
-          </w:p>
-        </w:tc>
-        <w:tc>
-          <w:tcPr>
-            <w:tcW w:w="8737" w:type="dxa"/>
-          </w:tcPr>
-          <w:p>
-            <w:r>
-              <w:t>What is RouterModule in Angular?</w:t>
-            </w:r>
-          </w:p>
-        </w:tc>
-      </w:tr>
-      <w:tr>
-        <w:tc>
-          <w:tcPr>
-            <w:tcW w:w="279" w:type="dxa"/>
-          </w:tcPr>
-          <w:p>
-            <w:r>
-              <w:t>A.</w:t>
-            </w:r>
-          </w:p>
-        </w:tc>
-        <w:tc>
-          <w:tcPr>
-            <w:tcW w:w="8737" w:type="dxa"/>
-          </w:tcPr>
-          <w:p/>
-        </w:tc>
-      </w:tr>
-      <w:tr>
-        <w:tc>
-          <w:tcPr>
-            <w:tcW w:w="279" w:type="dxa"/>
-          </w:tcPr>
-          <w:p>
-            <w:r>
-              <w:t>62.</w:t>
-            </w:r>
-          </w:p>
-        </w:tc>
-        <w:tc>
-          <w:tcPr>
-            <w:tcW w:w="8737" w:type="dxa"/>
-          </w:tcPr>
-          <w:p>
-            <w:r>
-              <w:t>What is lazy-loading in Angular?</w:t>
-            </w:r>
-          </w:p>
-        </w:tc>
-      </w:tr>
-      <w:tr>
-        <w:tc>
-          <w:tcPr>
-            <w:tcW w:w="279" w:type="dxa"/>
-          </w:tcPr>
-          <w:p>
-            <w:r>
-              <w:t>A.</w:t>
-            </w:r>
-          </w:p>
-        </w:tc>
-        <w:tc>
-          <w:tcPr>
-            <w:tcW w:w="8737" w:type="dxa"/>
-          </w:tcPr>
-          <w:p/>
-        </w:tc>
-      </w:tr>
-      <w:tr>
-        <w:tc>
-          <w:tcPr>
-            <w:tcW w:w="279" w:type="dxa"/>
-          </w:tcPr>
-          <w:p>
-            <w:r>
-              <w:t>63.</w:t>
-            </w:r>
-          </w:p>
-        </w:tc>
-        <w:tc>
-          <w:tcPr>
-            <w:tcW w:w="8737" w:type="dxa"/>
-          </w:tcPr>
-          <w:p>
-            <w:r>
-              <w:t>What is changeDetectionStrategy in Angular?</w:t>
-            </w:r>
-          </w:p>
-        </w:tc>
-      </w:tr>
-      <w:tr>
-        <w:tc>
-          <w:tcPr>
-            <w:tcW w:w="279" w:type="dxa"/>
-          </w:tcPr>
-          <w:p>
-            <w:r>
-              <w:t>A.</w:t>
-            </w:r>
-          </w:p>
-        </w:tc>
-        <w:tc>
-          <w:tcPr>
-            <w:tcW w:w="8737" w:type="dxa"/>
-          </w:tcPr>
-          <w:p/>
-        </w:tc>
-      </w:tr>
-      <w:tr>
-        <w:tc>
-          <w:tcPr>
-            <w:tcW w:w="279" w:type="dxa"/>
-          </w:tcPr>
-          <w:p>
-            <w:r>
-              <w:t>64.</w:t>
-            </w:r>
-          </w:p>
-        </w:tc>
-        <w:tc>
-          <w:tcPr>
-            <w:tcW w:w="8737" w:type="dxa"/>
-          </w:tcPr>
-          <w:p>
-            <w:r>
-              <w:t>What is ngZone service in Angular?</w:t>
-            </w:r>
-          </w:p>
-        </w:tc>
-      </w:tr>
-      <w:tr>
-        <w:tc>
-          <w:tcPr>
-            <w:tcW w:w="279" w:type="dxa"/>
-          </w:tcPr>
-          <w:p>
-            <w:r>
-              <w:t>A.</w:t>
-            </w:r>
-          </w:p>
-        </w:tc>
-        <w:tc>
-          <w:tcPr>
-            <w:tcW w:w="8737" w:type="dxa"/>
-          </w:tcPr>
-          <w:p/>
-        </w:tc>
-      </w:tr>
-      <w:tr>
-        <w:tc>
-          <w:tcPr>
-            <w:tcW w:w="279" w:type="dxa"/>
-          </w:tcPr>
-          <w:p>
-            <w:r>
-              <w:t>65.</w:t>
-            </w:r>
-          </w:p>
-        </w:tc>
-        <w:tc>
-          <w:tcPr>
-            <w:tcW w:w="8737" w:type="dxa"/>
-          </w:tcPr>
-          <w:p>
-            <w:r>
-              <w:t>What is FormBuilder service in Angular?</w:t>
-            </w:r>
-          </w:p>
-        </w:tc>
-      </w:tr>
-      <w:tr>
-        <w:tc>
-          <w:tcPr>
-            <w:tcW w:w="279" w:type="dxa"/>
-          </w:tcPr>
-          <w:p>
-            <w:r>
-              <w:t>A.</w:t>
-            </w:r>
-          </w:p>
-        </w:tc>
-        <w:tc>
-          <w:tcPr>
-            <w:tcW w:w="8737" w:type="dxa"/>
-          </w:tcPr>
-          <w:p/>
-        </w:tc>
-      </w:tr>
-      <w:tr>
-        <w:tc>
-          <w:tcPr>
-            <w:tcW w:w="279" w:type="dxa"/>
-          </w:tcPr>
-          <w:p>
-            <w:r>
-              <w:t>66.</w:t>
-            </w:r>
-          </w:p>
-        </w:tc>
-        <w:tc>
-          <w:tcPr>
-            <w:tcW w:w="8737" w:type="dxa"/>
-          </w:tcPr>
-          <w:p>
-            <w:r>
-              <w:t>What is Rendere2 service in Angular?</w:t>
-            </w:r>
-          </w:p>
-        </w:tc>
-      </w:tr>
-      <w:tr>
-        <w:tc>
-          <w:tcPr>
-            <w:tcW w:w="279" w:type="dxa"/>
-          </w:tcPr>
-          <w:p>
-            <w:r>
-              <w:t>A.</w:t>
-            </w:r>
-          </w:p>
-        </w:tc>
-        <w:tc>
-          <w:tcPr>
-            <w:tcW w:w="8737" w:type="dxa"/>
-          </w:tcPr>
-          <w:p/>
-        </w:tc>
-      </w:tr>
-      <w:tr>
-        <w:tc>
-          <w:tcPr>
-            <w:tcW w:w="279" w:type="dxa"/>
-          </w:tcPr>
-          <w:p>
-            <w:r>
-              <w:t>67.</w:t>
-            </w:r>
-          </w:p>
-        </w:tc>
-        <w:tc>
-          <w:tcPr>
-            <w:tcW w:w="8737" w:type="dxa"/>
-          </w:tcPr>
-          <w:p>
-            <w:r>
-              <w:t>What is trackBy function in Angular?</w:t>
-            </w:r>
-          </w:p>
-        </w:tc>
-      </w:tr>
-      <w:tr>
-        <w:tc>
-          <w:tcPr>
-            <w:tcW w:w="279" w:type="dxa"/>
-          </w:tcPr>
-          <w:p>
-            <w:r>
-              <w:t>A.</w:t>
-            </w:r>
-          </w:p>
-        </w:tc>
-        <w:tc>
-          <w:tcPr>
-            <w:tcW w:w="8737" w:type="dxa"/>
-          </w:tcPr>
-          <w:p/>
-        </w:tc>
-      </w:tr>
-      <w:tr>
-        <w:tc>
-          <w:tcPr>
-            <w:tcW w:w="279" w:type="dxa"/>
-          </w:tcPr>
-          <w:p>
-            <w:r>
-              <w:t>68.</w:t>
-            </w:r>
-          </w:p>
-        </w:tc>
-        <w:tc>
-          <w:tcPr>
-            <w:tcW w:w="8737" w:type="dxa"/>
-          </w:tcPr>
-          <w:p>
-            <w:r>
-              <w:t>What is template reference variable in Angular?</w:t>
-            </w:r>
-          </w:p>
-        </w:tc>
-      </w:tr>
-      <w:tr>
-        <w:tc>
-          <w:tcPr>
-            <w:tcW w:w="279" w:type="dxa"/>
-          </w:tcPr>
-          <w:p>
-            <w:r>
-              <w:t>A.</w:t>
-            </w:r>
-          </w:p>
-        </w:tc>
-        <w:tc>
-          <w:tcPr>
-            <w:tcW w:w="8737" w:type="dxa"/>
-          </w:tcPr>
-          <w:p/>
-        </w:tc>
-      </w:tr>
-      <w:tr>
-        <w:tc>
-          <w:tcPr>
-            <w:tcW w:w="279" w:type="dxa"/>
-          </w:tcPr>
-          <w:p>
-            <w:r>
-              <w:t>69.</w:t>
-            </w:r>
-          </w:p>
-        </w:tc>
-        <w:tc>
-          <w:tcPr>
-            <w:tcW w:w="8737" w:type="dxa"/>
-          </w:tcPr>
-          <w:p>
-            <w:r>
-              <w:t>What is ElementRef class in Angular?</w:t>
-            </w:r>
-          </w:p>
-        </w:tc>
-      </w:tr>
-      <w:tr>
-        <w:tc>
-          <w:tcPr>
-            <w:tcW w:w="279" w:type="dxa"/>
-          </w:tcPr>
-          <w:p>
-            <w:r>
-              <w:t>A.</w:t>
-            </w:r>
-          </w:p>
-        </w:tc>
-        <w:tc>
-          <w:tcPr>
-            <w:tcW w:w="8737" w:type="dxa"/>
-          </w:tcPr>
-          <w:p/>
-        </w:tc>
-      </w:tr>
-      <w:tr>
-        <w:tc>
-          <w:tcPr>
-            <w:tcW w:w="279" w:type="dxa"/>
-          </w:tcPr>
-          <w:p>
-            <w:r>
-              <w:t>70.</w:t>
-            </w:r>
-          </w:p>
-        </w:tc>
-        <w:tc>
-          <w:tcPr>
-            <w:tcW w:w="8737" w:type="dxa"/>
-          </w:tcPr>
-          <w:p>
-            <w:r>
-              <w:t>What is viewEncapsulation in Angular?</w:t>
-            </w:r>
-          </w:p>
-        </w:tc>
-      </w:tr>
-      <w:tr>
-        <w:tc>
-          <w:tcPr>
-            <w:tcW w:w="279" w:type="dxa"/>
-          </w:tcPr>
-          <w:p>
-            <w:r>
-              <w:t>A.</w:t>
-            </w:r>
-          </w:p>
-        </w:tc>
-        <w:tc>
-          <w:tcPr>
-            <w:tcW w:w="8737" w:type="dxa"/>
-          </w:tcPr>
-          <w:p/>
-        </w:tc>
-      </w:tr>
-      <w:tr>
-        <w:tc>
-          <w:tcPr>
-            <w:tcW w:w="279" w:type="dxa"/>
-          </w:tcPr>
-          <w:p>
-            <w:r>
-              <w:t>71.</w:t>
-            </w:r>
-          </w:p>
-        </w:tc>
-        <w:tc>
-          <w:tcPr>
-            <w:tcW w:w="8737" w:type="dxa"/>
-          </w:tcPr>
-          <w:p>
-            <w:r>
-              <w:t>What is Angular Universal in Angular?</w:t>
-            </w:r>
-          </w:p>
-        </w:tc>
-      </w:tr>
-      <w:tr>
-        <w:tc>
-          <w:tcPr>
-            <w:tcW w:w="279" w:type="dxa"/>
-          </w:tcPr>
-          <w:p>
-            <w:r>
-              <w:t>A.</w:t>
-            </w:r>
-          </w:p>
-        </w:tc>
-        <w:tc>
-          <w:tcPr>
-            <w:tcW w:w="8737" w:type="dxa"/>
-          </w:tcPr>
-          <w:p/>
-        </w:tc>
-      </w:tr>
-      <w:tr>
-        <w:tc>
-          <w:tcPr>
-            <w:tcW w:w="279" w:type="dxa"/>
-          </w:tcPr>
-          <w:p>
-            <w:r>
-              <w:t>72.</w:t>
-            </w:r>
-          </w:p>
-        </w:tc>
-        <w:tc>
-          <w:tcPr>
-            <w:tcW w:w="8737" w:type="dxa"/>
-          </w:tcPr>
-          <w:p>
-            <w:r>
-              <w:t>What is Angular Ivy compiler in Angular?</w:t>
-            </w:r>
-          </w:p>
-        </w:tc>
-      </w:tr>
-      <w:tr>
-        <w:tc>
-          <w:tcPr>
-            <w:tcW w:w="279" w:type="dxa"/>
-          </w:tcPr>
-          <w:p>
-            <w:r>
-              <w:t>73.</w:t>
-            </w:r>
-          </w:p>
-        </w:tc>
-        <w:tc>
-          <w:tcPr>
-            <w:tcW w:w="8737" w:type="dxa"/>
-          </w:tcPr>
-          <w:p>
-            <w:r>
-              <w:t>What is view Engine in Angular?</w:t>
-            </w:r>
-          </w:p>
-        </w:tc>
-      </w:tr>
-      <w:tr>
-        <w:tc>
-          <w:tcPr>
-            <w:tcW w:w="279" w:type="dxa"/>
-          </w:tcPr>
-          <w:p>
-            <w:r>
-              <w:t>A.</w:t>
-            </w:r>
-          </w:p>
-        </w:tc>
-        <w:tc>
-          <w:tcPr>
-            <w:tcW w:w="8737" w:type="dxa"/>
-          </w:tcPr>
-          <w:p/>
-        </w:tc>
-      </w:tr>
-      <w:tr>
-        <w:tc>
-          <w:tcPr>
-            <w:tcW w:w="279" w:type="dxa"/>
-          </w:tcPr>
-          <w:p>
-            <w:r>
-              <w:t>74.</w:t>
-            </w:r>
-          </w:p>
-        </w:tc>
-        <w:tc>
-          <w:tcPr>
-            <w:tcW w:w="8737" w:type="dxa"/>
-          </w:tcPr>
-          <w:p>
-            <w:r>
-              <w:t>What is QueryList class in Angular?</w:t>
-            </w:r>
-          </w:p>
-        </w:tc>
-      </w:tr>
-      <w:tr>
-        <w:tc>
-          <w:tcPr>
-            <w:tcW w:w="279" w:type="dxa"/>
-          </w:tcPr>
-          <w:p>
-            <w:r>
-              <w:t>A.</w:t>
-            </w:r>
-          </w:p>
-        </w:tc>
-        <w:tc>
-          <w:tcPr>
-            <w:tcW w:w="8737" w:type="dxa"/>
-          </w:tcPr>
-          <w:p/>
-        </w:tc>
-      </w:tr>
-      <w:tr>
-        <w:tc>
-          <w:tcPr>
-            <w:tcW w:w="279" w:type="dxa"/>
-          </w:tcPr>
-          <w:p>
-            <w:r>
-              <w:t>75.</w:t>
-            </w:r>
-          </w:p>
-        </w:tc>
-        <w:tc>
-          <w:tcPr>
-            <w:tcW w:w="8737" w:type="dxa"/>
-          </w:tcPr>
-          <w:p>
-            <w:r>
-              <w:t>What is ActivateRouteSnapShot class in Angular?</w:t>
-            </w:r>
-          </w:p>
-        </w:tc>
-      </w:tr>
-      <w:tr>
-        <w:tc>
-          <w:tcPr>
-            <w:tcW w:w="279" w:type="dxa"/>
-          </w:tcPr>
-          <w:p>
-            <w:r>
-              <w:t>A.</w:t>
-            </w:r>
-          </w:p>
-        </w:tc>
-        <w:tc>
-          <w:tcPr>
-            <w:tcW w:w="8737" w:type="dxa"/>
-          </w:tcPr>
-          <w:p/>
-        </w:tc>
-      </w:tr>
-      <w:tr>
-        <w:tc>
-          <w:tcPr>
-            <w:tcW w:w="279" w:type="dxa"/>
-          </w:tcPr>
-          <w:p>
-            <w:r>
-              <w:t>76.</w:t>
-            </w:r>
-          </w:p>
-        </w:tc>
-        <w:tc>
-          <w:tcPr>
-            <w:tcW w:w="8737" w:type="dxa"/>
-          </w:tcPr>
-          <w:p>
-            <w:r>
-              <w:t>What is RouterStateSnapShot class in Angular?</w:t>
-            </w:r>
-          </w:p>
-        </w:tc>
-      </w:tr>
-      <w:tr>
-        <w:tc>
-          <w:tcPr>
-            <w:tcW w:w="279" w:type="dxa"/>
-          </w:tcPr>
-          <w:p>
-            <w:r>
-              <w:t>A.</w:t>
-            </w:r>
-          </w:p>
-        </w:tc>
-        <w:tc>
-          <w:tcPr>
-            <w:tcW w:w="8737" w:type="dxa"/>
-          </w:tcPr>
-          <w:p/>
-        </w:tc>
-      </w:tr>
-      <w:tr>
-        <w:tc>
-          <w:tcPr>
-            <w:tcW w:w="279" w:type="dxa"/>
-          </w:tcPr>
-          <w:p>
-            <w:r>
-              <w:t>77.</w:t>
-            </w:r>
-          </w:p>
-        </w:tc>
-        <w:tc>
-          <w:tcPr>
-            <w:tcW w:w="8737" w:type="dxa"/>
-          </w:tcPr>
-          <w:p>
-            <w:r>
-              <w:t>Learn Validators class in Angular?</w:t>
-            </w:r>
-          </w:p>
-        </w:tc>
-      </w:tr>
-      <w:tr>
-        <w:tc>
-          <w:tcPr>
-            <w:tcW w:w="279" w:type="dxa"/>
-          </w:tcPr>
-          <w:p>
-            <w:r>
-              <w:t>A.</w:t>
-            </w:r>
-          </w:p>
-        </w:tc>
-        <w:tc>
-          <w:tcPr>
-            <w:tcW w:w="8737" w:type="dxa"/>
-          </w:tcPr>
-          <w:p/>
-        </w:tc>
-      </w:tr>
-      <w:tr>
-        <w:tc>
-          <w:tcPr>
-            <w:tcW w:w="279" w:type="dxa"/>
-          </w:tcPr>
-          <w:p>
-            <w:r>
-              <w:lastRenderedPageBreak/>
-              <w:t>78.</w:t>
-            </w:r>
-          </w:p>
-        </w:tc>
-        <w:tc>
-          <w:tcPr>
-            <w:tcW w:w="8737" w:type="dxa"/>
-          </w:tcPr>
-          <w:p>
-            <w:r>
-              <w:t>What is HttpHeaders class in Angular?</w:t>
-            </w:r>
-          </w:p>
-        </w:tc>
-      </w:tr>
-      <w:tr>
-        <w:tc>
-          <w:tcPr>
-            <w:tcW w:w="279" w:type="dxa"/>
-          </w:tcPr>
-          <w:p>
-            <w:r>
-              <w:t>A.</w:t>
-            </w:r>
-          </w:p>
-        </w:tc>
-        <w:tc>
-          <w:tcPr>
-            <w:tcW w:w="8737" w:type="dxa"/>
-          </w:tcPr>
-          <w:p/>
-        </w:tc>
-      </w:tr>
-      <w:tr>
-        <w:tc>
-          <w:tcPr>
-            <w:tcW w:w="279" w:type="dxa"/>
-          </w:tcPr>
-          <w:p>
-            <w:r>
-              <w:t>79.</w:t>
-            </w:r>
-          </w:p>
-        </w:tc>
-        <w:tc>
-          <w:tcPr>
-            <w:tcW w:w="8737" w:type="dxa"/>
-          </w:tcPr>
-          <w:p>
-            <w:r>
-              <w:t>What is HttpParams class in Angular?</w:t>
-            </w:r>
-          </w:p>
-        </w:tc>
-      </w:tr>
-      <w:tr>
-        <w:tc>
-          <w:tcPr>
-            <w:tcW w:w="279" w:type="dxa"/>
-          </w:tcPr>
-          <w:p>
-            <w:r>
-              <w:t>A.</w:t>
-            </w:r>
-          </w:p>
-        </w:tc>
-        <w:tc>
-          <w:tcPr>
-            <w:tcW w:w="8737" w:type="dxa"/>
-          </w:tcPr>
-          <w:p/>
-        </w:tc>
-      </w:tr>
-      <w:tr>
-        <w:tc>
-          <w:tcPr>
-            <w:tcW w:w="279" w:type="dxa"/>
-          </w:tcPr>
-          <w:p>
-            <w:r>
-              <w:t>80.</w:t>
-            </w:r>
-          </w:p>
-        </w:tc>
-        <w:tc>
-          <w:tcPr>
-            <w:tcW w:w="8737" w:type="dxa"/>
-          </w:tcPr>
-          <w:p>
-            <w:r>
-              <w:t>What is HttpInterceptor interface in Angular?</w:t>
-            </w:r>
-          </w:p>
-        </w:tc>
-      </w:tr>
-      <w:tr>
-        <w:tc>
-          <w:tcPr>
-            <w:tcW w:w="279" w:type="dxa"/>
-          </w:tcPr>
-          <w:p>
-            <w:r>
-              <w:t>A.</w:t>
-            </w:r>
-          </w:p>
-        </w:tc>
-        <w:tc>
-          <w:tcPr>
-            <w:tcW w:w="8737" w:type="dxa"/>
-          </w:tcPr>
-          <w:p/>
-        </w:tc>
-      </w:tr>
-      <w:tr>
-        <w:tc>
-          <w:tcPr>
-            <w:tcW w:w="279" w:type="dxa"/>
-          </w:tcPr>
-          <w:p>
-            <w:r>
-              <w:t>81.</w:t>
-            </w:r>
-          </w:p>
-        </w:tc>
-        <w:tc>
-          <w:tcPr>
-            <w:tcW w:w="8737" w:type="dxa"/>
-          </w:tcPr>
-          <w:p>
-            <w:r>
-              <w:t>What is component and Module archtechture in Angular?</w:t>
-            </w:r>
-          </w:p>
-        </w:tc>
-      </w:tr>
-      <w:tr>
-        <w:tc>
-          <w:tcPr>
-            <w:tcW w:w="279" w:type="dxa"/>
-          </w:tcPr>
-          <w:p>
-            <w:r>
               <w:t>A.</w:t>
             </w:r>
           </w:p>
@@ -7984,6 +8241,7 @@
   <w:style w:type="character" w:default="1" w:styleId="DefaultParagraphFont">
     <w:name w:val="Default Paragraph Font"/>
     <w:uiPriority w:val="1"/>
+    <w:semiHidden/>
     <w:unhideWhenUsed/>
   </w:style>
   <w:style w:type="table" w:default="1" w:styleId="TableNormal">

</xml_diff>

<commit_message>
files has been added
</commit_message>
<xml_diff>
--- a/Angular Interview Questions..docx
+++ b/Angular Interview Questions..docx
@@ -223,7 +223,15 @@
           </w:p>
           <w:p>
             <w:r>
-              <w:t>Here, we import the component decorator from @angular/core. The @Component decorator is used to define the metadata of the component. We define a class called HelloComponent and use the @Component decorator to associate it with selector ‘app-hello’. The selector is used to identify the component when it is used in other templates. The template property defines HTML template for the component.</w:t>
+              <w:t>Here, we import the component decorator from @angular/core. The @</w:t>
+            </w:r>
+            <w:bookmarkStart w:id="0" w:name="_GoBack"/>
+            <w:r>
+              <w:t>C</w:t>
+            </w:r>
+            <w:bookmarkEnd w:id="0"/>
+            <w:r>
+              <w:t>omponent decorator is used to define the metadata of the component. We define a class called HelloComponent and use the @Component decorator to associate it with selector ‘app-hello’. The selector is used to identify the component when it is used in other templates. The template property defines HTML template for the component.</w:t>
             </w:r>
             <w:r>
               <w:t xml:space="preserve"> In this case, </w:t>
@@ -5321,10 +5329,7 @@
               <w:t>In Angular, a Resolve guard is a feature that allows you to fetch data before activating a route. It helps in resolving data dependencies for a particular route and ensures that the route is activated only after the required data is loaded data.</w:t>
             </w:r>
           </w:p>
-          <w:p>
-            <w:bookmarkStart w:id="0" w:name="_GoBack"/>
-            <w:bookmarkEnd w:id="0"/>
-          </w:p>
+          <w:p/>
         </w:tc>
       </w:tr>
       <w:tr>
@@ -7202,11 +7207,13 @@
     <w:pPr>
       <w:pStyle w:val="Header"/>
       <w:rPr>
+        <w:color w:val="C00000"/>
         <w:lang w:val="en-US"/>
       </w:rPr>
     </w:pPr>
     <w:r>
       <w:rPr>
+        <w:color w:val="C00000"/>
         <w:lang w:val="en-US"/>
       </w:rPr>
       <w:t>Angular Interview Questions</w:t>

</xml_diff>

<commit_message>
60 questions has been added
</commit_message>
<xml_diff>
--- a/Angular Interview Questions..docx
+++ b/Angular Interview Questions..docx
@@ -223,15 +223,7 @@
           </w:p>
           <w:p>
             <w:r>
-              <w:t>Here, we import the component decorator from @angular/core. The @</w:t>
-            </w:r>
-            <w:bookmarkStart w:id="0" w:name="_GoBack"/>
-            <w:r>
-              <w:t>C</w:t>
-            </w:r>
-            <w:bookmarkEnd w:id="0"/>
-            <w:r>
-              <w:t>omponent decorator is used to define the metadata of the component. We define a class called HelloComponent and use the @Component decorator to associate it with selector ‘app-hello’. The selector is used to identify the component when it is used in other templates. The template property defines HTML template for the component.</w:t>
+              <w:t>Here, we import the component decorator from @angular/core. The @Component decorator is used to define the metadata of the component. We define a class called HelloComponent and use the @Component decorator to associate it with selector ‘app-hello’. The selector is used to identify the component when it is used in other templates. The template property defines HTML template for the component.</w:t>
             </w:r>
             <w:r>
               <w:t xml:space="preserve"> In this case, </w:t>
@@ -5338,7 +5330,15 @@
             <w:tcW w:w="279" w:type="dxa"/>
           </w:tcPr>
           <w:p>
-            <w:r>
+            <w:pPr>
+              <w:rPr>
+                <w:color w:val="C00000"/>
+              </w:rPr>
+            </w:pPr>
+            <w:r>
+              <w:rPr>
+                <w:color w:val="C00000"/>
+              </w:rPr>
               <w:t>43.</w:t>
             </w:r>
           </w:p>
@@ -5348,7 +5348,15 @@
             <w:tcW w:w="8737" w:type="dxa"/>
           </w:tcPr>
           <w:p>
-            <w:r>
+            <w:pPr>
+              <w:rPr>
+                <w:color w:val="C00000"/>
+              </w:rPr>
+            </w:pPr>
+            <w:r>
+              <w:rPr>
+                <w:color w:val="C00000"/>
+              </w:rPr>
               <w:t>What is ActivatedRoute service in Angular?</w:t>
             </w:r>
           </w:p>
@@ -5378,7 +5386,15 @@
             <w:tcW w:w="279" w:type="dxa"/>
           </w:tcPr>
           <w:p>
-            <w:r>
+            <w:pPr>
+              <w:rPr>
+                <w:color w:val="C00000"/>
+              </w:rPr>
+            </w:pPr>
+            <w:r>
+              <w:rPr>
+                <w:color w:val="C00000"/>
+              </w:rPr>
               <w:t>44.</w:t>
             </w:r>
           </w:p>
@@ -5388,7 +5404,15 @@
             <w:tcW w:w="8737" w:type="dxa"/>
           </w:tcPr>
           <w:p>
-            <w:r>
+            <w:pPr>
+              <w:rPr>
+                <w:color w:val="C00000"/>
+              </w:rPr>
+            </w:pPr>
+            <w:r>
+              <w:rPr>
+                <w:color w:val="C00000"/>
+              </w:rPr>
               <w:t>What is canActivate in Angular?</w:t>
             </w:r>
           </w:p>
@@ -5418,7 +5442,15 @@
             <w:tcW w:w="279" w:type="dxa"/>
           </w:tcPr>
           <w:p>
-            <w:r>
+            <w:pPr>
+              <w:rPr>
+                <w:color w:val="C00000"/>
+              </w:rPr>
+            </w:pPr>
+            <w:r>
+              <w:rPr>
+                <w:color w:val="C00000"/>
+              </w:rPr>
               <w:t>45.</w:t>
             </w:r>
           </w:p>
@@ -5428,7 +5460,15 @@
             <w:tcW w:w="8737" w:type="dxa"/>
           </w:tcPr>
           <w:p>
-            <w:r>
+            <w:pPr>
+              <w:rPr>
+                <w:color w:val="C00000"/>
+              </w:rPr>
+            </w:pPr>
+            <w:r>
+              <w:rPr>
+                <w:color w:val="C00000"/>
+              </w:rPr>
               <w:t>What is canDeactivate in Angular?</w:t>
             </w:r>
           </w:p>
@@ -5458,7 +5498,15 @@
             <w:tcW w:w="279" w:type="dxa"/>
           </w:tcPr>
           <w:p>
-            <w:r>
+            <w:pPr>
+              <w:rPr>
+                <w:color w:val="C00000"/>
+              </w:rPr>
+            </w:pPr>
+            <w:r>
+              <w:rPr>
+                <w:color w:val="C00000"/>
+              </w:rPr>
               <w:t>46.</w:t>
             </w:r>
           </w:p>
@@ -5468,7 +5516,15 @@
             <w:tcW w:w="8737" w:type="dxa"/>
           </w:tcPr>
           <w:p>
-            <w:r>
+            <w:pPr>
+              <w:rPr>
+                <w:color w:val="C00000"/>
+              </w:rPr>
+            </w:pPr>
+            <w:r>
+              <w:rPr>
+                <w:color w:val="C00000"/>
+              </w:rPr>
               <w:t>What is @Input decorator in Angular?</w:t>
             </w:r>
           </w:p>
@@ -5489,6 +5545,11 @@
           <w:tcPr>
             <w:tcW w:w="8737" w:type="dxa"/>
           </w:tcPr>
+          <w:p>
+            <w:r>
+              <w:t>In Angular, the @Input decorator is used to define an input property in a component. It allows a parent component to pass data into the child component.</w:t>
+            </w:r>
+          </w:p>
           <w:p/>
         </w:tc>
       </w:tr>
@@ -5498,7 +5559,15 @@
             <w:tcW w:w="279" w:type="dxa"/>
           </w:tcPr>
           <w:p>
-            <w:r>
+            <w:pPr>
+              <w:rPr>
+                <w:color w:val="C00000"/>
+              </w:rPr>
+            </w:pPr>
+            <w:r>
+              <w:rPr>
+                <w:color w:val="C00000"/>
+              </w:rPr>
               <w:t>47.</w:t>
             </w:r>
           </w:p>
@@ -5508,7 +5577,15 @@
             <w:tcW w:w="8737" w:type="dxa"/>
           </w:tcPr>
           <w:p>
-            <w:r>
+            <w:pPr>
+              <w:rPr>
+                <w:color w:val="C00000"/>
+              </w:rPr>
+            </w:pPr>
+            <w:r>
+              <w:rPr>
+                <w:color w:val="C00000"/>
+              </w:rPr>
               <w:t>What is @Output decorator in Angular?</w:t>
             </w:r>
           </w:p>
@@ -5529,6 +5606,11 @@
           <w:tcPr>
             <w:tcW w:w="8737" w:type="dxa"/>
           </w:tcPr>
+          <w:p>
+            <w:r>
+              <w:t>In Angular, the @Output decorator is used to define an output property in a component. It allows a child component to emit events to its parent component.</w:t>
+            </w:r>
+          </w:p>
           <w:p/>
         </w:tc>
       </w:tr>
@@ -5538,7 +5620,15 @@
             <w:tcW w:w="279" w:type="dxa"/>
           </w:tcPr>
           <w:p>
-            <w:r>
+            <w:pPr>
+              <w:rPr>
+                <w:color w:val="C00000"/>
+              </w:rPr>
+            </w:pPr>
+            <w:r>
+              <w:rPr>
+                <w:color w:val="C00000"/>
+              </w:rPr>
               <w:t>48.</w:t>
             </w:r>
           </w:p>
@@ -5548,7 +5638,15 @@
             <w:tcW w:w="8737" w:type="dxa"/>
           </w:tcPr>
           <w:p>
-            <w:r>
+            <w:pPr>
+              <w:rPr>
+                <w:color w:val="C00000"/>
+              </w:rPr>
+            </w:pPr>
+            <w:r>
+              <w:rPr>
+                <w:color w:val="C00000"/>
+              </w:rPr>
               <w:t>What is EventEmitter class in Angular?</w:t>
             </w:r>
           </w:p>
@@ -5569,6 +5667,11 @@
           <w:tcPr>
             <w:tcW w:w="8737" w:type="dxa"/>
           </w:tcPr>
+          <w:p>
+            <w:r>
+              <w:t>In Angular, the EventEmitter class is a part of the @angular/core package. It is used to create custom events that can be emitted from a component and subscribed by other components.</w:t>
+            </w:r>
+          </w:p>
           <w:p/>
         </w:tc>
       </w:tr>
@@ -5578,7 +5681,15 @@
             <w:tcW w:w="279" w:type="dxa"/>
           </w:tcPr>
           <w:p>
-            <w:r>
+            <w:pPr>
+              <w:rPr>
+                <w:color w:val="C00000"/>
+              </w:rPr>
+            </w:pPr>
+            <w:r>
+              <w:rPr>
+                <w:color w:val="C00000"/>
+              </w:rPr>
               <w:t>49.</w:t>
             </w:r>
           </w:p>
@@ -5588,7 +5699,15 @@
             <w:tcW w:w="8737" w:type="dxa"/>
           </w:tcPr>
           <w:p>
-            <w:r>
+            <w:pPr>
+              <w:rPr>
+                <w:color w:val="C00000"/>
+              </w:rPr>
+            </w:pPr>
+            <w:r>
+              <w:rPr>
+                <w:color w:val="C00000"/>
+              </w:rPr>
               <w:t>What is @ViewChild decorator in Angular?</w:t>
             </w:r>
           </w:p>
@@ -5609,6 +5728,11 @@
           <w:tcPr>
             <w:tcW w:w="8737" w:type="dxa"/>
           </w:tcPr>
+          <w:p>
+            <w:r>
+              <w:t>The @ViewChild decorator in Angular is used to obtain a reference of a child component or DOM element from the parent component, allowing developers to programmatically manipulate the child component.</w:t>
+            </w:r>
+          </w:p>
           <w:p/>
         </w:tc>
       </w:tr>
@@ -5618,7 +5742,15 @@
             <w:tcW w:w="279" w:type="dxa"/>
           </w:tcPr>
           <w:p>
-            <w:r>
+            <w:pPr>
+              <w:rPr>
+                <w:color w:val="C00000"/>
+              </w:rPr>
+            </w:pPr>
+            <w:r>
+              <w:rPr>
+                <w:color w:val="C00000"/>
+              </w:rPr>
               <w:t>50.</w:t>
             </w:r>
           </w:p>
@@ -5628,7 +5760,15 @@
             <w:tcW w:w="8737" w:type="dxa"/>
           </w:tcPr>
           <w:p>
-            <w:r>
+            <w:pPr>
+              <w:rPr>
+                <w:color w:val="C00000"/>
+              </w:rPr>
+            </w:pPr>
+            <w:r>
+              <w:rPr>
+                <w:color w:val="C00000"/>
+              </w:rPr>
               <w:t>What is @ContentChild decorator in Angular?</w:t>
             </w:r>
           </w:p>
@@ -5649,6 +5789,11 @@
           <w:tcPr>
             <w:tcW w:w="8737" w:type="dxa"/>
           </w:tcPr>
+          <w:p>
+            <w:r>
+              <w:t>The @ContentChild decorator is used to query a reference to a child element or directive that is projected into a component using ng-content.</w:t>
+            </w:r>
+          </w:p>
           <w:p/>
         </w:tc>
       </w:tr>
@@ -5658,7 +5803,16 @@
             <w:tcW w:w="279" w:type="dxa"/>
           </w:tcPr>
           <w:p>
-            <w:r>
+            <w:pPr>
+              <w:rPr>
+                <w:color w:val="C00000"/>
+              </w:rPr>
+            </w:pPr>
+            <w:r>
+              <w:rPr>
+                <w:color w:val="C00000"/>
+              </w:rPr>
+              <w:lastRenderedPageBreak/>
               <w:t>51.</w:t>
             </w:r>
           </w:p>
@@ -5668,7 +5822,15 @@
             <w:tcW w:w="8737" w:type="dxa"/>
           </w:tcPr>
           <w:p>
-            <w:r>
+            <w:pPr>
+              <w:rPr>
+                <w:color w:val="C00000"/>
+              </w:rPr>
+            </w:pPr>
+            <w:r>
+              <w:rPr>
+                <w:color w:val="C00000"/>
+              </w:rPr>
               <w:t>What is @ContentChildren decorator in Angular?</w:t>
             </w:r>
           </w:p>
@@ -5689,6 +5851,11 @@
           <w:tcPr>
             <w:tcW w:w="8737" w:type="dxa"/>
           </w:tcPr>
+          <w:p>
+            <w:r>
+              <w:t>In Angular, the @ContentChildren decorator is used to access multiple content children within a component. It allows the parent component to query and interact with multiple instances of a specific type of content projected into its template.</w:t>
+            </w:r>
+          </w:p>
           <w:p/>
         </w:tc>
       </w:tr>
@@ -5698,7 +5865,15 @@
             <w:tcW w:w="279" w:type="dxa"/>
           </w:tcPr>
           <w:p>
-            <w:r>
+            <w:pPr>
+              <w:rPr>
+                <w:color w:val="C00000"/>
+              </w:rPr>
+            </w:pPr>
+            <w:r>
+              <w:rPr>
+                <w:color w:val="C00000"/>
+              </w:rPr>
               <w:t>52.</w:t>
             </w:r>
           </w:p>
@@ -5708,7 +5883,15 @@
             <w:tcW w:w="8737" w:type="dxa"/>
           </w:tcPr>
           <w:p>
-            <w:r>
+            <w:pPr>
+              <w:rPr>
+                <w:color w:val="C00000"/>
+              </w:rPr>
+            </w:pPr>
+            <w:r>
+              <w:rPr>
+                <w:color w:val="C00000"/>
+              </w:rPr>
               <w:t>What is @ViewChilden decorator in Angular?</w:t>
             </w:r>
           </w:p>
@@ -5729,6 +5912,11 @@
           <w:tcPr>
             <w:tcW w:w="8737" w:type="dxa"/>
           </w:tcPr>
+          <w:p>
+            <w:r>
+              <w:t>The @ViewChilden decorator in Angular is used to query and obtain a reference to multiple child elements or components within a parent component’s template. It allows you to interact with and manipulate those child elements or components programmatically.</w:t>
+            </w:r>
+          </w:p>
           <w:p/>
         </w:tc>
       </w:tr>
@@ -5738,7 +5926,15 @@
             <w:tcW w:w="279" w:type="dxa"/>
           </w:tcPr>
           <w:p>
-            <w:r>
+            <w:pPr>
+              <w:rPr>
+                <w:color w:val="C00000"/>
+              </w:rPr>
+            </w:pPr>
+            <w:r>
+              <w:rPr>
+                <w:color w:val="C00000"/>
+              </w:rPr>
               <w:t>53.</w:t>
             </w:r>
           </w:p>
@@ -5748,7 +5944,15 @@
             <w:tcW w:w="8737" w:type="dxa"/>
           </w:tcPr>
           <w:p>
-            <w:r>
+            <w:pPr>
+              <w:rPr>
+                <w:color w:val="C00000"/>
+              </w:rPr>
+            </w:pPr>
+            <w:r>
+              <w:rPr>
+                <w:color w:val="C00000"/>
+              </w:rPr>
               <w:t>What is @NgModule decorator in Angular?</w:t>
             </w:r>
           </w:p>
@@ -5769,6 +5973,19 @@
           <w:tcPr>
             <w:tcW w:w="8737" w:type="dxa"/>
           </w:tcPr>
+          <w:p>
+            <w:r>
+              <w:t>The @NgModule decorator in Angular</w:t>
+            </w:r>
+            <w:r>
+              <w:t xml:space="preserve"> is used to define and configure Angular modules. An Angular module is a logical container that groups related components, directives, pipes and services together.</w:t>
+            </w:r>
+          </w:p>
+          <w:p>
+            <w:r>
+              <w:t>Note: Have to check more.</w:t>
+            </w:r>
+          </w:p>
           <w:p/>
         </w:tc>
       </w:tr>
@@ -5778,7 +5995,15 @@
             <w:tcW w:w="279" w:type="dxa"/>
           </w:tcPr>
           <w:p>
-            <w:r>
+            <w:pPr>
+              <w:rPr>
+                <w:color w:val="C00000"/>
+              </w:rPr>
+            </w:pPr>
+            <w:r>
+              <w:rPr>
+                <w:color w:val="C00000"/>
+              </w:rPr>
               <w:t>54.</w:t>
             </w:r>
           </w:p>
@@ -5788,7 +6013,15 @@
             <w:tcW w:w="8737" w:type="dxa"/>
           </w:tcPr>
           <w:p>
-            <w:r>
+            <w:pPr>
+              <w:rPr>
+                <w:color w:val="C00000"/>
+              </w:rPr>
+            </w:pPr>
+            <w:r>
+              <w:rPr>
+                <w:color w:val="C00000"/>
+              </w:rPr>
               <w:t>What is @HostBinding decorator in Angular?</w:t>
             </w:r>
           </w:p>
@@ -5809,6 +6042,11 @@
           <w:tcPr>
             <w:tcW w:w="8737" w:type="dxa"/>
           </w:tcPr>
+          <w:p>
+            <w:r>
+              <w:t>The @HostBinding decorator in Angular is used to bind a host element property to a property of the directive or component class. It allows you to set or get the value of a host element property directly from your class.</w:t>
+            </w:r>
+          </w:p>
           <w:p/>
         </w:tc>
       </w:tr>
@@ -5818,7 +6056,15 @@
             <w:tcW w:w="279" w:type="dxa"/>
           </w:tcPr>
           <w:p>
-            <w:r>
+            <w:pPr>
+              <w:rPr>
+                <w:color w:val="C00000"/>
+              </w:rPr>
+            </w:pPr>
+            <w:r>
+              <w:rPr>
+                <w:color w:val="C00000"/>
+              </w:rPr>
               <w:t>55.</w:t>
             </w:r>
           </w:p>
@@ -5828,7 +6074,15 @@
             <w:tcW w:w="8737" w:type="dxa"/>
           </w:tcPr>
           <w:p>
-            <w:r>
+            <w:pPr>
+              <w:rPr>
+                <w:color w:val="C00000"/>
+              </w:rPr>
+            </w:pPr>
+            <w:r>
+              <w:rPr>
+                <w:color w:val="C00000"/>
+              </w:rPr>
               <w:t>What is @HostListner decorator in Angular?</w:t>
             </w:r>
           </w:p>
@@ -5849,6 +6103,11 @@
           <w:tcPr>
             <w:tcW w:w="8737" w:type="dxa"/>
           </w:tcPr>
+          <w:p>
+            <w:r>
+              <w:t>The @HostListner decorator in Angular is used to listen to events emitted by the host element of a component or directive. It allows you to handle and respond to those events within your class.</w:t>
+            </w:r>
+          </w:p>
           <w:p/>
         </w:tc>
       </w:tr>
@@ -5858,7 +6117,15 @@
             <w:tcW w:w="279" w:type="dxa"/>
           </w:tcPr>
           <w:p>
-            <w:r>
+            <w:pPr>
+              <w:rPr>
+                <w:color w:val="C00000"/>
+              </w:rPr>
+            </w:pPr>
+            <w:r>
+              <w:rPr>
+                <w:color w:val="C00000"/>
+              </w:rPr>
               <w:t>56.</w:t>
             </w:r>
           </w:p>
@@ -5868,7 +6135,15 @@
             <w:tcW w:w="8737" w:type="dxa"/>
           </w:tcPr>
           <w:p>
-            <w:r>
+            <w:pPr>
+              <w:rPr>
+                <w:color w:val="C00000"/>
+              </w:rPr>
+            </w:pPr>
+            <w:r>
+              <w:rPr>
+                <w:color w:val="C00000"/>
+              </w:rPr>
               <w:t>What is common Module in Angular?</w:t>
             </w:r>
           </w:p>
@@ -5889,6 +6164,14 @@
           <w:tcPr>
             <w:tcW w:w="8737" w:type="dxa"/>
           </w:tcPr>
+          <w:p>
+            <w:r>
+              <w:t xml:space="preserve">The Common Module in Angular is a module that provides commonly used directives, pipes, and services that are essential for building Angular applications. It is usually imported </w:t>
+            </w:r>
+            <w:r>
+              <w:t>and used in other modules to gain access to these common functionalities.</w:t>
+            </w:r>
+          </w:p>
           <w:p/>
         </w:tc>
       </w:tr>
@@ -5898,8 +6181,15 @@
             <w:tcW w:w="279" w:type="dxa"/>
           </w:tcPr>
           <w:p>
-            <w:r>
-              <w:lastRenderedPageBreak/>
+            <w:pPr>
+              <w:rPr>
+                <w:color w:val="C00000"/>
+              </w:rPr>
+            </w:pPr>
+            <w:r>
+              <w:rPr>
+                <w:color w:val="C00000"/>
+              </w:rPr>
               <w:t>57.</w:t>
             </w:r>
           </w:p>
@@ -5909,7 +6199,15 @@
             <w:tcW w:w="8737" w:type="dxa"/>
           </w:tcPr>
           <w:p>
-            <w:r>
+            <w:pPr>
+              <w:rPr>
+                <w:color w:val="C00000"/>
+              </w:rPr>
+            </w:pPr>
+            <w:r>
+              <w:rPr>
+                <w:color w:val="C00000"/>
+              </w:rPr>
               <w:t>What is Brower Module in Angular?</w:t>
             </w:r>
           </w:p>
@@ -5930,6 +6228,74 @@
           <w:tcPr>
             <w:tcW w:w="8737" w:type="dxa"/>
           </w:tcPr>
+          <w:p>
+            <w:r>
+              <w:t>The Browser Module in Angular is a module that enables running Angular applications in a browser environment. It includes common directives such as ngIf and ngFor for template manipulation.</w:t>
+            </w:r>
+            <w:r>
+              <w:br/>
+            </w:r>
+          </w:p>
+        </w:tc>
+      </w:tr>
+      <w:tr>
+        <w:tc>
+          <w:tcPr>
+            <w:tcW w:w="279" w:type="dxa"/>
+          </w:tcPr>
+          <w:p>
+            <w:pPr>
+              <w:rPr>
+                <w:color w:val="C00000"/>
+              </w:rPr>
+            </w:pPr>
+            <w:r>
+              <w:rPr>
+                <w:color w:val="C00000"/>
+              </w:rPr>
+              <w:t>58.</w:t>
+            </w:r>
+          </w:p>
+        </w:tc>
+        <w:tc>
+          <w:tcPr>
+            <w:tcW w:w="8737" w:type="dxa"/>
+          </w:tcPr>
+          <w:p>
+            <w:pPr>
+              <w:rPr>
+                <w:color w:val="C00000"/>
+              </w:rPr>
+            </w:pPr>
+            <w:r>
+              <w:rPr>
+                <w:color w:val="C00000"/>
+              </w:rPr>
+              <w:t>What is HttpClient in Angular?</w:t>
+            </w:r>
+          </w:p>
+        </w:tc>
+      </w:tr>
+      <w:tr>
+        <w:tc>
+          <w:tcPr>
+            <w:tcW w:w="279" w:type="dxa"/>
+          </w:tcPr>
+          <w:p>
+            <w:r>
+              <w:t>A.</w:t>
+            </w:r>
+          </w:p>
+        </w:tc>
+        <w:tc>
+          <w:tcPr>
+            <w:tcW w:w="8737" w:type="dxa"/>
+          </w:tcPr>
+          <w:p>
+            <w:r>
+              <w:t>The HttpClient module in Angular is a built –in module that provides a way to make HTTP requests and interact with web servers. It allows you to send HTTP requests and handle responses in your Angular applications.</w:t>
+            </w:r>
+          </w:p>
           <w:p/>
         </w:tc>
       </w:tr>
@@ -5939,18 +6305,34 @@
             <w:tcW w:w="279" w:type="dxa"/>
           </w:tcPr>
           <w:p>
-            <w:r>
-              <w:t>58.</w:t>
-            </w:r>
-          </w:p>
-        </w:tc>
-        <w:tc>
-          <w:tcPr>
-            <w:tcW w:w="8737" w:type="dxa"/>
-          </w:tcPr>
-          <w:p>
-            <w:r>
-              <w:t>What is HttpClient in Angular?</w:t>
+            <w:pPr>
+              <w:rPr>
+                <w:color w:val="C00000"/>
+              </w:rPr>
+            </w:pPr>
+            <w:r>
+              <w:rPr>
+                <w:color w:val="C00000"/>
+              </w:rPr>
+              <w:t>59.</w:t>
+            </w:r>
+          </w:p>
+        </w:tc>
+        <w:tc>
+          <w:tcPr>
+            <w:tcW w:w="8737" w:type="dxa"/>
+          </w:tcPr>
+          <w:p>
+            <w:pPr>
+              <w:rPr>
+                <w:color w:val="C00000"/>
+              </w:rPr>
+            </w:pPr>
+            <w:r>
+              <w:rPr>
+                <w:color w:val="C00000"/>
+              </w:rPr>
+              <w:t>What is HttpClientTesting Module in Angular?</w:t>
             </w:r>
           </w:p>
         </w:tc>
@@ -5970,56 +6352,31 @@
           <w:tcPr>
             <w:tcW w:w="8737" w:type="dxa"/>
           </w:tcPr>
-          <w:p/>
-        </w:tc>
-      </w:tr>
-      <w:tr>
-        <w:tc>
-          <w:tcPr>
-            <w:tcW w:w="279" w:type="dxa"/>
-          </w:tcPr>
-          <w:p>
-            <w:r>
-              <w:t>59.</w:t>
-            </w:r>
-          </w:p>
-        </w:tc>
-        <w:tc>
-          <w:tcPr>
-            <w:tcW w:w="8737" w:type="dxa"/>
-          </w:tcPr>
-          <w:p>
-            <w:r>
-              <w:t>What is HttpClientTesting Module in Angular?</w:t>
-            </w:r>
-          </w:p>
-        </w:tc>
-      </w:tr>
-      <w:tr>
-        <w:tc>
-          <w:tcPr>
-            <w:tcW w:w="279" w:type="dxa"/>
-          </w:tcPr>
-          <w:p>
-            <w:r>
-              <w:t>A.</w:t>
-            </w:r>
-          </w:p>
-        </w:tc>
-        <w:tc>
-          <w:tcPr>
-            <w:tcW w:w="8737" w:type="dxa"/>
-          </w:tcPr>
-          <w:p/>
-        </w:tc>
-      </w:tr>
-      <w:tr>
-        <w:tc>
-          <w:tcPr>
-            <w:tcW w:w="279" w:type="dxa"/>
-          </w:tcPr>
-          <w:p>
-            <w:r>
+          <w:p>
+            <w:r>
+              <w:t>The HttpClientTestmodule in Angular is a testing module that provides a way to mock and test HTTP requests and responses in Angular unit tests. It allows you to simulate HTTP interactions without making actual network requests.</w:t>
+            </w:r>
+            <w:r>
+              <w:br/>
+            </w:r>
+          </w:p>
+        </w:tc>
+      </w:tr>
+      <w:tr>
+        <w:tc>
+          <w:tcPr>
+            <w:tcW w:w="279" w:type="dxa"/>
+          </w:tcPr>
+          <w:p>
+            <w:pPr>
+              <w:rPr>
+                <w:color w:val="C00000"/>
+              </w:rPr>
+            </w:pPr>
+            <w:r>
+              <w:rPr>
+                <w:color w:val="C00000"/>
+              </w:rPr>
               <w:t>60.</w:t>
             </w:r>
           </w:p>
@@ -6029,830 +6386,16 @@
             <w:tcW w:w="8737" w:type="dxa"/>
           </w:tcPr>
           <w:p>
-            <w:r>
+            <w:pPr>
+              <w:rPr>
+                <w:color w:val="C00000"/>
+              </w:rPr>
+            </w:pPr>
+            <w:r>
+              <w:rPr>
+                <w:color w:val="C00000"/>
+              </w:rPr>
               <w:t>What is FormsModule in Angular?</w:t>
-            </w:r>
-          </w:p>
-        </w:tc>
-      </w:tr>
-      <w:tr>
-        <w:tc>
-          <w:tcPr>
-            <w:tcW w:w="279" w:type="dxa"/>
-          </w:tcPr>
-          <w:p>
-            <w:r>
-              <w:t>A.</w:t>
-            </w:r>
-          </w:p>
-        </w:tc>
-        <w:tc>
-          <w:tcPr>
-            <w:tcW w:w="8737" w:type="dxa"/>
-          </w:tcPr>
-          <w:p/>
-        </w:tc>
-      </w:tr>
-      <w:tr>
-        <w:tc>
-          <w:tcPr>
-            <w:tcW w:w="279" w:type="dxa"/>
-          </w:tcPr>
-          <w:p>
-            <w:r>
-              <w:t>61.</w:t>
-            </w:r>
-          </w:p>
-        </w:tc>
-        <w:tc>
-          <w:tcPr>
-            <w:tcW w:w="8737" w:type="dxa"/>
-          </w:tcPr>
-          <w:p>
-            <w:r>
-              <w:t>What is RouterModule in Angular?</w:t>
-            </w:r>
-          </w:p>
-        </w:tc>
-      </w:tr>
-      <w:tr>
-        <w:tc>
-          <w:tcPr>
-            <w:tcW w:w="279" w:type="dxa"/>
-          </w:tcPr>
-          <w:p>
-            <w:r>
-              <w:t>A.</w:t>
-            </w:r>
-          </w:p>
-        </w:tc>
-        <w:tc>
-          <w:tcPr>
-            <w:tcW w:w="8737" w:type="dxa"/>
-          </w:tcPr>
-          <w:p/>
-        </w:tc>
-      </w:tr>
-      <w:tr>
-        <w:tc>
-          <w:tcPr>
-            <w:tcW w:w="279" w:type="dxa"/>
-          </w:tcPr>
-          <w:p>
-            <w:r>
-              <w:t>62.</w:t>
-            </w:r>
-          </w:p>
-        </w:tc>
-        <w:tc>
-          <w:tcPr>
-            <w:tcW w:w="8737" w:type="dxa"/>
-          </w:tcPr>
-          <w:p>
-            <w:r>
-              <w:t>What is lazy-loading in Angular?</w:t>
-            </w:r>
-          </w:p>
-        </w:tc>
-      </w:tr>
-      <w:tr>
-        <w:tc>
-          <w:tcPr>
-            <w:tcW w:w="279" w:type="dxa"/>
-          </w:tcPr>
-          <w:p>
-            <w:r>
-              <w:t>A.</w:t>
-            </w:r>
-          </w:p>
-        </w:tc>
-        <w:tc>
-          <w:tcPr>
-            <w:tcW w:w="8737" w:type="dxa"/>
-          </w:tcPr>
-          <w:p/>
-        </w:tc>
-      </w:tr>
-      <w:tr>
-        <w:tc>
-          <w:tcPr>
-            <w:tcW w:w="279" w:type="dxa"/>
-          </w:tcPr>
-          <w:p>
-            <w:r>
-              <w:t>63.</w:t>
-            </w:r>
-          </w:p>
-        </w:tc>
-        <w:tc>
-          <w:tcPr>
-            <w:tcW w:w="8737" w:type="dxa"/>
-          </w:tcPr>
-          <w:p>
-            <w:r>
-              <w:t>What is changeDetectionStrategy in Angular?</w:t>
-            </w:r>
-          </w:p>
-        </w:tc>
-      </w:tr>
-      <w:tr>
-        <w:tc>
-          <w:tcPr>
-            <w:tcW w:w="279" w:type="dxa"/>
-          </w:tcPr>
-          <w:p>
-            <w:r>
-              <w:t>A.</w:t>
-            </w:r>
-          </w:p>
-        </w:tc>
-        <w:tc>
-          <w:tcPr>
-            <w:tcW w:w="8737" w:type="dxa"/>
-          </w:tcPr>
-          <w:p/>
-        </w:tc>
-      </w:tr>
-      <w:tr>
-        <w:tc>
-          <w:tcPr>
-            <w:tcW w:w="279" w:type="dxa"/>
-          </w:tcPr>
-          <w:p>
-            <w:r>
-              <w:t>64.</w:t>
-            </w:r>
-          </w:p>
-        </w:tc>
-        <w:tc>
-          <w:tcPr>
-            <w:tcW w:w="8737" w:type="dxa"/>
-          </w:tcPr>
-          <w:p>
-            <w:r>
-              <w:t>What is ngZone service in Angular?</w:t>
-            </w:r>
-          </w:p>
-        </w:tc>
-      </w:tr>
-      <w:tr>
-        <w:tc>
-          <w:tcPr>
-            <w:tcW w:w="279" w:type="dxa"/>
-          </w:tcPr>
-          <w:p>
-            <w:r>
-              <w:t>A.</w:t>
-            </w:r>
-          </w:p>
-        </w:tc>
-        <w:tc>
-          <w:tcPr>
-            <w:tcW w:w="8737" w:type="dxa"/>
-          </w:tcPr>
-          <w:p/>
-        </w:tc>
-      </w:tr>
-      <w:tr>
-        <w:tc>
-          <w:tcPr>
-            <w:tcW w:w="279" w:type="dxa"/>
-          </w:tcPr>
-          <w:p>
-            <w:r>
-              <w:t>65.</w:t>
-            </w:r>
-          </w:p>
-        </w:tc>
-        <w:tc>
-          <w:tcPr>
-            <w:tcW w:w="8737" w:type="dxa"/>
-          </w:tcPr>
-          <w:p>
-            <w:r>
-              <w:t>What is FormBuilder service in Angular?</w:t>
-            </w:r>
-          </w:p>
-        </w:tc>
-      </w:tr>
-      <w:tr>
-        <w:tc>
-          <w:tcPr>
-            <w:tcW w:w="279" w:type="dxa"/>
-          </w:tcPr>
-          <w:p>
-            <w:r>
-              <w:t>A.</w:t>
-            </w:r>
-          </w:p>
-        </w:tc>
-        <w:tc>
-          <w:tcPr>
-            <w:tcW w:w="8737" w:type="dxa"/>
-          </w:tcPr>
-          <w:p/>
-        </w:tc>
-      </w:tr>
-      <w:tr>
-        <w:tc>
-          <w:tcPr>
-            <w:tcW w:w="279" w:type="dxa"/>
-          </w:tcPr>
-          <w:p>
-            <w:r>
-              <w:t>66.</w:t>
-            </w:r>
-          </w:p>
-        </w:tc>
-        <w:tc>
-          <w:tcPr>
-            <w:tcW w:w="8737" w:type="dxa"/>
-          </w:tcPr>
-          <w:p>
-            <w:r>
-              <w:t>What is Rendere2 service in Angular?</w:t>
-            </w:r>
-          </w:p>
-        </w:tc>
-      </w:tr>
-      <w:tr>
-        <w:tc>
-          <w:tcPr>
-            <w:tcW w:w="279" w:type="dxa"/>
-          </w:tcPr>
-          <w:p>
-            <w:r>
-              <w:t>A.</w:t>
-            </w:r>
-          </w:p>
-        </w:tc>
-        <w:tc>
-          <w:tcPr>
-            <w:tcW w:w="8737" w:type="dxa"/>
-          </w:tcPr>
-          <w:p/>
-        </w:tc>
-      </w:tr>
-      <w:tr>
-        <w:tc>
-          <w:tcPr>
-            <w:tcW w:w="279" w:type="dxa"/>
-          </w:tcPr>
-          <w:p>
-            <w:r>
-              <w:t>67.</w:t>
-            </w:r>
-          </w:p>
-        </w:tc>
-        <w:tc>
-          <w:tcPr>
-            <w:tcW w:w="8737" w:type="dxa"/>
-          </w:tcPr>
-          <w:p>
-            <w:r>
-              <w:t>What is trackBy function in Angular?</w:t>
-            </w:r>
-          </w:p>
-        </w:tc>
-      </w:tr>
-      <w:tr>
-        <w:tc>
-          <w:tcPr>
-            <w:tcW w:w="279" w:type="dxa"/>
-          </w:tcPr>
-          <w:p>
-            <w:r>
-              <w:t>A.</w:t>
-            </w:r>
-          </w:p>
-        </w:tc>
-        <w:tc>
-          <w:tcPr>
-            <w:tcW w:w="8737" w:type="dxa"/>
-          </w:tcPr>
-          <w:p/>
-        </w:tc>
-      </w:tr>
-      <w:tr>
-        <w:tc>
-          <w:tcPr>
-            <w:tcW w:w="279" w:type="dxa"/>
-          </w:tcPr>
-          <w:p>
-            <w:r>
-              <w:t>68.</w:t>
-            </w:r>
-          </w:p>
-        </w:tc>
-        <w:tc>
-          <w:tcPr>
-            <w:tcW w:w="8737" w:type="dxa"/>
-          </w:tcPr>
-          <w:p>
-            <w:r>
-              <w:t>What is template reference variable in Angular?</w:t>
-            </w:r>
-          </w:p>
-        </w:tc>
-      </w:tr>
-      <w:tr>
-        <w:tc>
-          <w:tcPr>
-            <w:tcW w:w="279" w:type="dxa"/>
-          </w:tcPr>
-          <w:p>
-            <w:r>
-              <w:t>A.</w:t>
-            </w:r>
-          </w:p>
-        </w:tc>
-        <w:tc>
-          <w:tcPr>
-            <w:tcW w:w="8737" w:type="dxa"/>
-          </w:tcPr>
-          <w:p/>
-        </w:tc>
-      </w:tr>
-      <w:tr>
-        <w:tc>
-          <w:tcPr>
-            <w:tcW w:w="279" w:type="dxa"/>
-          </w:tcPr>
-          <w:p>
-            <w:r>
-              <w:t>69.</w:t>
-            </w:r>
-          </w:p>
-        </w:tc>
-        <w:tc>
-          <w:tcPr>
-            <w:tcW w:w="8737" w:type="dxa"/>
-          </w:tcPr>
-          <w:p>
-            <w:r>
-              <w:t>What is ElementRef class in Angular?</w:t>
-            </w:r>
-          </w:p>
-        </w:tc>
-      </w:tr>
-      <w:tr>
-        <w:tc>
-          <w:tcPr>
-            <w:tcW w:w="279" w:type="dxa"/>
-          </w:tcPr>
-          <w:p>
-            <w:r>
-              <w:t>A.</w:t>
-            </w:r>
-          </w:p>
-        </w:tc>
-        <w:tc>
-          <w:tcPr>
-            <w:tcW w:w="8737" w:type="dxa"/>
-          </w:tcPr>
-          <w:p/>
-        </w:tc>
-      </w:tr>
-      <w:tr>
-        <w:tc>
-          <w:tcPr>
-            <w:tcW w:w="279" w:type="dxa"/>
-          </w:tcPr>
-          <w:p>
-            <w:r>
-              <w:t>70.</w:t>
-            </w:r>
-          </w:p>
-        </w:tc>
-        <w:tc>
-          <w:tcPr>
-            <w:tcW w:w="8737" w:type="dxa"/>
-          </w:tcPr>
-          <w:p>
-            <w:r>
-              <w:t>What is viewEncapsulation in Angular?</w:t>
-            </w:r>
-          </w:p>
-        </w:tc>
-      </w:tr>
-      <w:tr>
-        <w:tc>
-          <w:tcPr>
-            <w:tcW w:w="279" w:type="dxa"/>
-          </w:tcPr>
-          <w:p>
-            <w:r>
-              <w:t>A.</w:t>
-            </w:r>
-          </w:p>
-        </w:tc>
-        <w:tc>
-          <w:tcPr>
-            <w:tcW w:w="8737" w:type="dxa"/>
-          </w:tcPr>
-          <w:p/>
-        </w:tc>
-      </w:tr>
-      <w:tr>
-        <w:tc>
-          <w:tcPr>
-            <w:tcW w:w="279" w:type="dxa"/>
-          </w:tcPr>
-          <w:p>
-            <w:r>
-              <w:t>71.</w:t>
-            </w:r>
-          </w:p>
-        </w:tc>
-        <w:tc>
-          <w:tcPr>
-            <w:tcW w:w="8737" w:type="dxa"/>
-          </w:tcPr>
-          <w:p>
-            <w:r>
-              <w:t>What is Angular Universal in Angular?</w:t>
-            </w:r>
-          </w:p>
-        </w:tc>
-      </w:tr>
-      <w:tr>
-        <w:tc>
-          <w:tcPr>
-            <w:tcW w:w="279" w:type="dxa"/>
-          </w:tcPr>
-          <w:p>
-            <w:r>
-              <w:t>A.</w:t>
-            </w:r>
-          </w:p>
-        </w:tc>
-        <w:tc>
-          <w:tcPr>
-            <w:tcW w:w="8737" w:type="dxa"/>
-          </w:tcPr>
-          <w:p/>
-        </w:tc>
-      </w:tr>
-      <w:tr>
-        <w:tc>
-          <w:tcPr>
-            <w:tcW w:w="279" w:type="dxa"/>
-          </w:tcPr>
-          <w:p>
-            <w:r>
-              <w:t>72.</w:t>
-            </w:r>
-          </w:p>
-        </w:tc>
-        <w:tc>
-          <w:tcPr>
-            <w:tcW w:w="8737" w:type="dxa"/>
-          </w:tcPr>
-          <w:p>
-            <w:r>
-              <w:t>What is Angular Ivy compiler in Angular?</w:t>
-            </w:r>
-          </w:p>
-        </w:tc>
-      </w:tr>
-      <w:tr>
-        <w:tc>
-          <w:tcPr>
-            <w:tcW w:w="279" w:type="dxa"/>
-          </w:tcPr>
-          <w:p>
-            <w:r>
-              <w:t>73.</w:t>
-            </w:r>
-          </w:p>
-        </w:tc>
-        <w:tc>
-          <w:tcPr>
-            <w:tcW w:w="8737" w:type="dxa"/>
-          </w:tcPr>
-          <w:p>
-            <w:r>
-              <w:t>What is view Engine in Angular?</w:t>
-            </w:r>
-          </w:p>
-        </w:tc>
-      </w:tr>
-      <w:tr>
-        <w:tc>
-          <w:tcPr>
-            <w:tcW w:w="279" w:type="dxa"/>
-          </w:tcPr>
-          <w:p>
-            <w:r>
-              <w:t>A.</w:t>
-            </w:r>
-          </w:p>
-        </w:tc>
-        <w:tc>
-          <w:tcPr>
-            <w:tcW w:w="8737" w:type="dxa"/>
-          </w:tcPr>
-          <w:p/>
-        </w:tc>
-      </w:tr>
-      <w:tr>
-        <w:tc>
-          <w:tcPr>
-            <w:tcW w:w="279" w:type="dxa"/>
-          </w:tcPr>
-          <w:p>
-            <w:r>
-              <w:t>74.</w:t>
-            </w:r>
-          </w:p>
-        </w:tc>
-        <w:tc>
-          <w:tcPr>
-            <w:tcW w:w="8737" w:type="dxa"/>
-          </w:tcPr>
-          <w:p>
-            <w:r>
-              <w:t>What is QueryList class in Angular?</w:t>
-            </w:r>
-          </w:p>
-        </w:tc>
-      </w:tr>
-      <w:tr>
-        <w:tc>
-          <w:tcPr>
-            <w:tcW w:w="279" w:type="dxa"/>
-          </w:tcPr>
-          <w:p>
-            <w:r>
-              <w:t>A.</w:t>
-            </w:r>
-          </w:p>
-        </w:tc>
-        <w:tc>
-          <w:tcPr>
-            <w:tcW w:w="8737" w:type="dxa"/>
-          </w:tcPr>
-          <w:p/>
-        </w:tc>
-      </w:tr>
-      <w:tr>
-        <w:tc>
-          <w:tcPr>
-            <w:tcW w:w="279" w:type="dxa"/>
-          </w:tcPr>
-          <w:p>
-            <w:r>
-              <w:t>75.</w:t>
-            </w:r>
-          </w:p>
-        </w:tc>
-        <w:tc>
-          <w:tcPr>
-            <w:tcW w:w="8737" w:type="dxa"/>
-          </w:tcPr>
-          <w:p>
-            <w:r>
-              <w:t>What is ActivateRouteSnapShot class in Angular?</w:t>
-            </w:r>
-          </w:p>
-        </w:tc>
-      </w:tr>
-      <w:tr>
-        <w:tc>
-          <w:tcPr>
-            <w:tcW w:w="279" w:type="dxa"/>
-          </w:tcPr>
-          <w:p>
-            <w:r>
-              <w:t>A.</w:t>
-            </w:r>
-          </w:p>
-        </w:tc>
-        <w:tc>
-          <w:tcPr>
-            <w:tcW w:w="8737" w:type="dxa"/>
-          </w:tcPr>
-          <w:p/>
-        </w:tc>
-      </w:tr>
-      <w:tr>
-        <w:tc>
-          <w:tcPr>
-            <w:tcW w:w="279" w:type="dxa"/>
-          </w:tcPr>
-          <w:p>
-            <w:r>
-              <w:t>76.</w:t>
-            </w:r>
-          </w:p>
-        </w:tc>
-        <w:tc>
-          <w:tcPr>
-            <w:tcW w:w="8737" w:type="dxa"/>
-          </w:tcPr>
-          <w:p>
-            <w:r>
-              <w:t>What is RouterStateSnapShot class in Angular?</w:t>
-            </w:r>
-          </w:p>
-        </w:tc>
-      </w:tr>
-      <w:tr>
-        <w:tc>
-          <w:tcPr>
-            <w:tcW w:w="279" w:type="dxa"/>
-          </w:tcPr>
-          <w:p>
-            <w:r>
-              <w:t>A.</w:t>
-            </w:r>
-          </w:p>
-        </w:tc>
-        <w:tc>
-          <w:tcPr>
-            <w:tcW w:w="8737" w:type="dxa"/>
-          </w:tcPr>
-          <w:p/>
-        </w:tc>
-      </w:tr>
-      <w:tr>
-        <w:tc>
-          <w:tcPr>
-            <w:tcW w:w="279" w:type="dxa"/>
-          </w:tcPr>
-          <w:p>
-            <w:r>
-              <w:t>77.</w:t>
-            </w:r>
-          </w:p>
-        </w:tc>
-        <w:tc>
-          <w:tcPr>
-            <w:tcW w:w="8737" w:type="dxa"/>
-          </w:tcPr>
-          <w:p>
-            <w:r>
-              <w:t>Learn Validators class in Angular?</w:t>
-            </w:r>
-          </w:p>
-        </w:tc>
-      </w:tr>
-      <w:tr>
-        <w:tc>
-          <w:tcPr>
-            <w:tcW w:w="279" w:type="dxa"/>
-          </w:tcPr>
-          <w:p>
-            <w:r>
-              <w:t>A.</w:t>
-            </w:r>
-          </w:p>
-        </w:tc>
-        <w:tc>
-          <w:tcPr>
-            <w:tcW w:w="8737" w:type="dxa"/>
-          </w:tcPr>
-          <w:p/>
-        </w:tc>
-      </w:tr>
-      <w:tr>
-        <w:tc>
-          <w:tcPr>
-            <w:tcW w:w="279" w:type="dxa"/>
-          </w:tcPr>
-          <w:p>
-            <w:r>
-              <w:t>78.</w:t>
-            </w:r>
-          </w:p>
-        </w:tc>
-        <w:tc>
-          <w:tcPr>
-            <w:tcW w:w="8737" w:type="dxa"/>
-          </w:tcPr>
-          <w:p>
-            <w:r>
-              <w:t>What is HttpHeaders class in Angular?</w:t>
-            </w:r>
-          </w:p>
-        </w:tc>
-      </w:tr>
-      <w:tr>
-        <w:tc>
-          <w:tcPr>
-            <w:tcW w:w="279" w:type="dxa"/>
-          </w:tcPr>
-          <w:p>
-            <w:r>
-              <w:t>A.</w:t>
-            </w:r>
-          </w:p>
-        </w:tc>
-        <w:tc>
-          <w:tcPr>
-            <w:tcW w:w="8737" w:type="dxa"/>
-          </w:tcPr>
-          <w:p/>
-        </w:tc>
-      </w:tr>
-      <w:tr>
-        <w:tc>
-          <w:tcPr>
-            <w:tcW w:w="279" w:type="dxa"/>
-          </w:tcPr>
-          <w:p>
-            <w:r>
-              <w:t>79.</w:t>
-            </w:r>
-          </w:p>
-        </w:tc>
-        <w:tc>
-          <w:tcPr>
-            <w:tcW w:w="8737" w:type="dxa"/>
-          </w:tcPr>
-          <w:p>
-            <w:r>
-              <w:t>What is HttpParams class in Angular?</w:t>
-            </w:r>
-          </w:p>
-        </w:tc>
-      </w:tr>
-      <w:tr>
-        <w:tc>
-          <w:tcPr>
-            <w:tcW w:w="279" w:type="dxa"/>
-          </w:tcPr>
-          <w:p>
-            <w:r>
-              <w:t>A.</w:t>
-            </w:r>
-          </w:p>
-        </w:tc>
-        <w:tc>
-          <w:tcPr>
-            <w:tcW w:w="8737" w:type="dxa"/>
-          </w:tcPr>
-          <w:p/>
-        </w:tc>
-      </w:tr>
-      <w:tr>
-        <w:tc>
-          <w:tcPr>
-            <w:tcW w:w="279" w:type="dxa"/>
-          </w:tcPr>
-          <w:p>
-            <w:r>
-              <w:t>80.</w:t>
-            </w:r>
-          </w:p>
-        </w:tc>
-        <w:tc>
-          <w:tcPr>
-            <w:tcW w:w="8737" w:type="dxa"/>
-          </w:tcPr>
-          <w:p>
-            <w:r>
-              <w:t>What is HttpInterceptor interface in Angular?</w:t>
-            </w:r>
-          </w:p>
-        </w:tc>
-      </w:tr>
-      <w:tr>
-        <w:tc>
-          <w:tcPr>
-            <w:tcW w:w="279" w:type="dxa"/>
-          </w:tcPr>
-          <w:p>
-            <w:r>
-              <w:t>A.</w:t>
-            </w:r>
-          </w:p>
-        </w:tc>
-        <w:tc>
-          <w:tcPr>
-            <w:tcW w:w="8737" w:type="dxa"/>
-          </w:tcPr>
-          <w:p/>
-        </w:tc>
-      </w:tr>
-      <w:tr>
-        <w:tc>
-          <w:tcPr>
-            <w:tcW w:w="279" w:type="dxa"/>
-          </w:tcPr>
-          <w:p>
-            <w:r>
-              <w:t>81.</w:t>
-            </w:r>
-          </w:p>
-        </w:tc>
-        <w:tc>
-          <w:tcPr>
-            <w:tcW w:w="8737" w:type="dxa"/>
-          </w:tcPr>
-          <w:p>
-            <w:r>
-              <w:t>What is component and Module archtechture in Angular?</w:t>
             </w:r>
           </w:p>
         </w:tc>
@@ -6873,6 +6416,70 @@
           <w:tcPr>
             <w:tcW w:w="8737" w:type="dxa"/>
           </w:tcPr>
+          <w:p>
+            <w:r>
+              <w:t>In Angular, FormsModule is a module that provides two-way data binding and form handling capabilities. It allows you to create and work with forms in your Angular application.</w:t>
+            </w:r>
+          </w:p>
+          <w:p>
+            <w:bookmarkStart w:id="0" w:name="_GoBack"/>
+            <w:bookmarkEnd w:id="0"/>
+          </w:p>
+        </w:tc>
+      </w:tr>
+      <w:tr>
+        <w:tc>
+          <w:tcPr>
+            <w:tcW w:w="279" w:type="dxa"/>
+          </w:tcPr>
+          <w:p>
+            <w:pPr>
+              <w:rPr>
+                <w:color w:val="C00000"/>
+              </w:rPr>
+            </w:pPr>
+            <w:r>
+              <w:rPr>
+                <w:color w:val="C00000"/>
+              </w:rPr>
+              <w:t>61.</w:t>
+            </w:r>
+          </w:p>
+        </w:tc>
+        <w:tc>
+          <w:tcPr>
+            <w:tcW w:w="8737" w:type="dxa"/>
+          </w:tcPr>
+          <w:p>
+            <w:pPr>
+              <w:rPr>
+                <w:color w:val="C00000"/>
+              </w:rPr>
+            </w:pPr>
+            <w:r>
+              <w:rPr>
+                <w:color w:val="C00000"/>
+              </w:rPr>
+              <w:t>What is RouterModule in Angular?</w:t>
+            </w:r>
+          </w:p>
+        </w:tc>
+      </w:tr>
+      <w:tr>
+        <w:tc>
+          <w:tcPr>
+            <w:tcW w:w="279" w:type="dxa"/>
+          </w:tcPr>
+          <w:p>
+            <w:r>
+              <w:t>A.</w:t>
+            </w:r>
+          </w:p>
+        </w:tc>
+        <w:tc>
+          <w:tcPr>
+            <w:tcW w:w="8737" w:type="dxa"/>
+          </w:tcPr>
           <w:p/>
         </w:tc>
       </w:tr>
@@ -6882,6 +6489,820 @@
             <w:tcW w:w="279" w:type="dxa"/>
           </w:tcPr>
           <w:p>
+            <w:pPr>
+              <w:rPr>
+                <w:color w:val="C00000"/>
+              </w:rPr>
+            </w:pPr>
+            <w:r>
+              <w:rPr>
+                <w:color w:val="C00000"/>
+              </w:rPr>
+              <w:t>62.</w:t>
+            </w:r>
+          </w:p>
+        </w:tc>
+        <w:tc>
+          <w:tcPr>
+            <w:tcW w:w="8737" w:type="dxa"/>
+          </w:tcPr>
+          <w:p>
+            <w:pPr>
+              <w:rPr>
+                <w:color w:val="C00000"/>
+              </w:rPr>
+            </w:pPr>
+            <w:r>
+              <w:rPr>
+                <w:color w:val="C00000"/>
+              </w:rPr>
+              <w:t>What is lazy-loading in Angular?</w:t>
+            </w:r>
+          </w:p>
+        </w:tc>
+      </w:tr>
+      <w:tr>
+        <w:tc>
+          <w:tcPr>
+            <w:tcW w:w="279" w:type="dxa"/>
+          </w:tcPr>
+          <w:p>
+            <w:r>
+              <w:t>A.</w:t>
+            </w:r>
+          </w:p>
+        </w:tc>
+        <w:tc>
+          <w:tcPr>
+            <w:tcW w:w="8737" w:type="dxa"/>
+          </w:tcPr>
+          <w:p/>
+        </w:tc>
+      </w:tr>
+      <w:tr>
+        <w:tc>
+          <w:tcPr>
+            <w:tcW w:w="279" w:type="dxa"/>
+          </w:tcPr>
+          <w:p>
+            <w:pPr>
+              <w:rPr>
+                <w:color w:val="C00000"/>
+              </w:rPr>
+            </w:pPr>
+            <w:r>
+              <w:rPr>
+                <w:color w:val="C00000"/>
+              </w:rPr>
+              <w:t>63.</w:t>
+            </w:r>
+          </w:p>
+        </w:tc>
+        <w:tc>
+          <w:tcPr>
+            <w:tcW w:w="8737" w:type="dxa"/>
+          </w:tcPr>
+          <w:p>
+            <w:pPr>
+              <w:rPr>
+                <w:color w:val="C00000"/>
+              </w:rPr>
+            </w:pPr>
+            <w:r>
+              <w:rPr>
+                <w:color w:val="C00000"/>
+              </w:rPr>
+              <w:t>What is changeDetectionStrategy in Angular?</w:t>
+            </w:r>
+          </w:p>
+        </w:tc>
+      </w:tr>
+      <w:tr>
+        <w:tc>
+          <w:tcPr>
+            <w:tcW w:w="279" w:type="dxa"/>
+          </w:tcPr>
+          <w:p>
+            <w:r>
+              <w:t>A.</w:t>
+            </w:r>
+          </w:p>
+        </w:tc>
+        <w:tc>
+          <w:tcPr>
+            <w:tcW w:w="8737" w:type="dxa"/>
+          </w:tcPr>
+          <w:p/>
+        </w:tc>
+      </w:tr>
+      <w:tr>
+        <w:tc>
+          <w:tcPr>
+            <w:tcW w:w="279" w:type="dxa"/>
+          </w:tcPr>
+          <w:p>
+            <w:r>
+              <w:t>64.</w:t>
+            </w:r>
+          </w:p>
+        </w:tc>
+        <w:tc>
+          <w:tcPr>
+            <w:tcW w:w="8737" w:type="dxa"/>
+          </w:tcPr>
+          <w:p>
+            <w:r>
+              <w:t>What is ngZone service in Angular?</w:t>
+            </w:r>
+          </w:p>
+        </w:tc>
+      </w:tr>
+      <w:tr>
+        <w:tc>
+          <w:tcPr>
+            <w:tcW w:w="279" w:type="dxa"/>
+          </w:tcPr>
+          <w:p>
+            <w:r>
+              <w:t>A.</w:t>
+            </w:r>
+          </w:p>
+        </w:tc>
+        <w:tc>
+          <w:tcPr>
+            <w:tcW w:w="8737" w:type="dxa"/>
+          </w:tcPr>
+          <w:p/>
+        </w:tc>
+      </w:tr>
+      <w:tr>
+        <w:tc>
+          <w:tcPr>
+            <w:tcW w:w="279" w:type="dxa"/>
+          </w:tcPr>
+          <w:p>
+            <w:r>
+              <w:t>65.</w:t>
+            </w:r>
+          </w:p>
+        </w:tc>
+        <w:tc>
+          <w:tcPr>
+            <w:tcW w:w="8737" w:type="dxa"/>
+          </w:tcPr>
+          <w:p>
+            <w:r>
+              <w:t>What is FormBuilder service in Angular?</w:t>
+            </w:r>
+          </w:p>
+        </w:tc>
+      </w:tr>
+      <w:tr>
+        <w:tc>
+          <w:tcPr>
+            <w:tcW w:w="279" w:type="dxa"/>
+          </w:tcPr>
+          <w:p>
+            <w:r>
+              <w:t>A.</w:t>
+            </w:r>
+          </w:p>
+        </w:tc>
+        <w:tc>
+          <w:tcPr>
+            <w:tcW w:w="8737" w:type="dxa"/>
+          </w:tcPr>
+          <w:p/>
+        </w:tc>
+      </w:tr>
+      <w:tr>
+        <w:tc>
+          <w:tcPr>
+            <w:tcW w:w="279" w:type="dxa"/>
+          </w:tcPr>
+          <w:p>
+            <w:r>
+              <w:t>66.</w:t>
+            </w:r>
+          </w:p>
+        </w:tc>
+        <w:tc>
+          <w:tcPr>
+            <w:tcW w:w="8737" w:type="dxa"/>
+          </w:tcPr>
+          <w:p>
+            <w:r>
+              <w:t>What is Rendere2 service in Angular?</w:t>
+            </w:r>
+          </w:p>
+        </w:tc>
+      </w:tr>
+      <w:tr>
+        <w:tc>
+          <w:tcPr>
+            <w:tcW w:w="279" w:type="dxa"/>
+          </w:tcPr>
+          <w:p>
+            <w:r>
+              <w:t>A.</w:t>
+            </w:r>
+          </w:p>
+        </w:tc>
+        <w:tc>
+          <w:tcPr>
+            <w:tcW w:w="8737" w:type="dxa"/>
+          </w:tcPr>
+          <w:p/>
+        </w:tc>
+      </w:tr>
+      <w:tr>
+        <w:tc>
+          <w:tcPr>
+            <w:tcW w:w="279" w:type="dxa"/>
+          </w:tcPr>
+          <w:p>
+            <w:r>
+              <w:t>67.</w:t>
+            </w:r>
+          </w:p>
+        </w:tc>
+        <w:tc>
+          <w:tcPr>
+            <w:tcW w:w="8737" w:type="dxa"/>
+          </w:tcPr>
+          <w:p>
+            <w:r>
+              <w:t>What is trackBy function in Angular?</w:t>
+            </w:r>
+          </w:p>
+        </w:tc>
+      </w:tr>
+      <w:tr>
+        <w:tc>
+          <w:tcPr>
+            <w:tcW w:w="279" w:type="dxa"/>
+          </w:tcPr>
+          <w:p>
+            <w:r>
+              <w:t>A.</w:t>
+            </w:r>
+          </w:p>
+        </w:tc>
+        <w:tc>
+          <w:tcPr>
+            <w:tcW w:w="8737" w:type="dxa"/>
+          </w:tcPr>
+          <w:p/>
+        </w:tc>
+      </w:tr>
+      <w:tr>
+        <w:tc>
+          <w:tcPr>
+            <w:tcW w:w="279" w:type="dxa"/>
+          </w:tcPr>
+          <w:p>
+            <w:r>
+              <w:t>68.</w:t>
+            </w:r>
+          </w:p>
+        </w:tc>
+        <w:tc>
+          <w:tcPr>
+            <w:tcW w:w="8737" w:type="dxa"/>
+          </w:tcPr>
+          <w:p>
+            <w:r>
+              <w:t>What is template reference variable in Angular?</w:t>
+            </w:r>
+          </w:p>
+        </w:tc>
+      </w:tr>
+      <w:tr>
+        <w:tc>
+          <w:tcPr>
+            <w:tcW w:w="279" w:type="dxa"/>
+          </w:tcPr>
+          <w:p>
+            <w:r>
+              <w:t>A.</w:t>
+            </w:r>
+          </w:p>
+        </w:tc>
+        <w:tc>
+          <w:tcPr>
+            <w:tcW w:w="8737" w:type="dxa"/>
+          </w:tcPr>
+          <w:p/>
+        </w:tc>
+      </w:tr>
+      <w:tr>
+        <w:tc>
+          <w:tcPr>
+            <w:tcW w:w="279" w:type="dxa"/>
+          </w:tcPr>
+          <w:p>
+            <w:r>
+              <w:t>69.</w:t>
+            </w:r>
+          </w:p>
+        </w:tc>
+        <w:tc>
+          <w:tcPr>
+            <w:tcW w:w="8737" w:type="dxa"/>
+          </w:tcPr>
+          <w:p>
+            <w:r>
+              <w:t>What is ElementRef class in Angular?</w:t>
+            </w:r>
+          </w:p>
+        </w:tc>
+      </w:tr>
+      <w:tr>
+        <w:tc>
+          <w:tcPr>
+            <w:tcW w:w="279" w:type="dxa"/>
+          </w:tcPr>
+          <w:p>
+            <w:r>
+              <w:t>A.</w:t>
+            </w:r>
+          </w:p>
+        </w:tc>
+        <w:tc>
+          <w:tcPr>
+            <w:tcW w:w="8737" w:type="dxa"/>
+          </w:tcPr>
+          <w:p/>
+        </w:tc>
+      </w:tr>
+      <w:tr>
+        <w:tc>
+          <w:tcPr>
+            <w:tcW w:w="279" w:type="dxa"/>
+          </w:tcPr>
+          <w:p>
+            <w:r>
+              <w:t>70.</w:t>
+            </w:r>
+          </w:p>
+        </w:tc>
+        <w:tc>
+          <w:tcPr>
+            <w:tcW w:w="8737" w:type="dxa"/>
+          </w:tcPr>
+          <w:p>
+            <w:r>
+              <w:t>What is viewEncapsulation in Angular?</w:t>
+            </w:r>
+          </w:p>
+        </w:tc>
+      </w:tr>
+      <w:tr>
+        <w:tc>
+          <w:tcPr>
+            <w:tcW w:w="279" w:type="dxa"/>
+          </w:tcPr>
+          <w:p>
+            <w:r>
+              <w:t>A.</w:t>
+            </w:r>
+          </w:p>
+        </w:tc>
+        <w:tc>
+          <w:tcPr>
+            <w:tcW w:w="8737" w:type="dxa"/>
+          </w:tcPr>
+          <w:p/>
+        </w:tc>
+      </w:tr>
+      <w:tr>
+        <w:tc>
+          <w:tcPr>
+            <w:tcW w:w="279" w:type="dxa"/>
+          </w:tcPr>
+          <w:p>
+            <w:r>
+              <w:t>71.</w:t>
+            </w:r>
+          </w:p>
+        </w:tc>
+        <w:tc>
+          <w:tcPr>
+            <w:tcW w:w="8737" w:type="dxa"/>
+          </w:tcPr>
+          <w:p>
+            <w:r>
+              <w:t>What is Angular Universal in Angular?</w:t>
+            </w:r>
+          </w:p>
+        </w:tc>
+      </w:tr>
+      <w:tr>
+        <w:tc>
+          <w:tcPr>
+            <w:tcW w:w="279" w:type="dxa"/>
+          </w:tcPr>
+          <w:p>
+            <w:r>
+              <w:t>A.</w:t>
+            </w:r>
+          </w:p>
+        </w:tc>
+        <w:tc>
+          <w:tcPr>
+            <w:tcW w:w="8737" w:type="dxa"/>
+          </w:tcPr>
+          <w:p/>
+        </w:tc>
+      </w:tr>
+      <w:tr>
+        <w:tc>
+          <w:tcPr>
+            <w:tcW w:w="279" w:type="dxa"/>
+          </w:tcPr>
+          <w:p>
+            <w:r>
+              <w:t>72.</w:t>
+            </w:r>
+          </w:p>
+        </w:tc>
+        <w:tc>
+          <w:tcPr>
+            <w:tcW w:w="8737" w:type="dxa"/>
+          </w:tcPr>
+          <w:p>
+            <w:r>
+              <w:t>What is Angular Ivy compiler in Angular?</w:t>
+            </w:r>
+          </w:p>
+        </w:tc>
+      </w:tr>
+      <w:tr>
+        <w:tc>
+          <w:tcPr>
+            <w:tcW w:w="279" w:type="dxa"/>
+          </w:tcPr>
+          <w:p>
+            <w:r>
+              <w:t>73.</w:t>
+            </w:r>
+          </w:p>
+        </w:tc>
+        <w:tc>
+          <w:tcPr>
+            <w:tcW w:w="8737" w:type="dxa"/>
+          </w:tcPr>
+          <w:p>
+            <w:r>
+              <w:t>What is view Engine in Angular?</w:t>
+            </w:r>
+          </w:p>
+        </w:tc>
+      </w:tr>
+      <w:tr>
+        <w:tc>
+          <w:tcPr>
+            <w:tcW w:w="279" w:type="dxa"/>
+          </w:tcPr>
+          <w:p>
+            <w:r>
+              <w:t>A.</w:t>
+            </w:r>
+          </w:p>
+        </w:tc>
+        <w:tc>
+          <w:tcPr>
+            <w:tcW w:w="8737" w:type="dxa"/>
+          </w:tcPr>
+          <w:p/>
+        </w:tc>
+      </w:tr>
+      <w:tr>
+        <w:tc>
+          <w:tcPr>
+            <w:tcW w:w="279" w:type="dxa"/>
+          </w:tcPr>
+          <w:p>
+            <w:r>
+              <w:t>74.</w:t>
+            </w:r>
+          </w:p>
+        </w:tc>
+        <w:tc>
+          <w:tcPr>
+            <w:tcW w:w="8737" w:type="dxa"/>
+          </w:tcPr>
+          <w:p>
+            <w:r>
+              <w:t>What is QueryList class in Angular?</w:t>
+            </w:r>
+          </w:p>
+        </w:tc>
+      </w:tr>
+      <w:tr>
+        <w:tc>
+          <w:tcPr>
+            <w:tcW w:w="279" w:type="dxa"/>
+          </w:tcPr>
+          <w:p>
+            <w:r>
+              <w:t>A.</w:t>
+            </w:r>
+          </w:p>
+        </w:tc>
+        <w:tc>
+          <w:tcPr>
+            <w:tcW w:w="8737" w:type="dxa"/>
+          </w:tcPr>
+          <w:p/>
+        </w:tc>
+      </w:tr>
+      <w:tr>
+        <w:tc>
+          <w:tcPr>
+            <w:tcW w:w="279" w:type="dxa"/>
+          </w:tcPr>
+          <w:p>
+            <w:r>
+              <w:t>75.</w:t>
+            </w:r>
+          </w:p>
+        </w:tc>
+        <w:tc>
+          <w:tcPr>
+            <w:tcW w:w="8737" w:type="dxa"/>
+          </w:tcPr>
+          <w:p>
+            <w:r>
+              <w:t>What is ActivateRouteSnapShot class in Angular?</w:t>
+            </w:r>
+          </w:p>
+        </w:tc>
+      </w:tr>
+      <w:tr>
+        <w:tc>
+          <w:tcPr>
+            <w:tcW w:w="279" w:type="dxa"/>
+          </w:tcPr>
+          <w:p>
+            <w:r>
+              <w:t>A.</w:t>
+            </w:r>
+          </w:p>
+        </w:tc>
+        <w:tc>
+          <w:tcPr>
+            <w:tcW w:w="8737" w:type="dxa"/>
+          </w:tcPr>
+          <w:p/>
+        </w:tc>
+      </w:tr>
+      <w:tr>
+        <w:tc>
+          <w:tcPr>
+            <w:tcW w:w="279" w:type="dxa"/>
+          </w:tcPr>
+          <w:p>
+            <w:r>
+              <w:t>76.</w:t>
+            </w:r>
+          </w:p>
+        </w:tc>
+        <w:tc>
+          <w:tcPr>
+            <w:tcW w:w="8737" w:type="dxa"/>
+          </w:tcPr>
+          <w:p>
+            <w:r>
+              <w:t>What is RouterStateSnapShot class in Angular?</w:t>
+            </w:r>
+          </w:p>
+        </w:tc>
+      </w:tr>
+      <w:tr>
+        <w:tc>
+          <w:tcPr>
+            <w:tcW w:w="279" w:type="dxa"/>
+          </w:tcPr>
+          <w:p>
+            <w:r>
+              <w:t>A.</w:t>
+            </w:r>
+          </w:p>
+        </w:tc>
+        <w:tc>
+          <w:tcPr>
+            <w:tcW w:w="8737" w:type="dxa"/>
+          </w:tcPr>
+          <w:p/>
+        </w:tc>
+      </w:tr>
+      <w:tr>
+        <w:tc>
+          <w:tcPr>
+            <w:tcW w:w="279" w:type="dxa"/>
+          </w:tcPr>
+          <w:p>
+            <w:r>
+              <w:t>77.</w:t>
+            </w:r>
+          </w:p>
+        </w:tc>
+        <w:tc>
+          <w:tcPr>
+            <w:tcW w:w="8737" w:type="dxa"/>
+          </w:tcPr>
+          <w:p>
+            <w:r>
+              <w:t>Learn Validators class in Angular?</w:t>
+            </w:r>
+          </w:p>
+        </w:tc>
+      </w:tr>
+      <w:tr>
+        <w:tc>
+          <w:tcPr>
+            <w:tcW w:w="279" w:type="dxa"/>
+          </w:tcPr>
+          <w:p>
+            <w:r>
+              <w:t>A.</w:t>
+            </w:r>
+          </w:p>
+        </w:tc>
+        <w:tc>
+          <w:tcPr>
+            <w:tcW w:w="8737" w:type="dxa"/>
+          </w:tcPr>
+          <w:p/>
+        </w:tc>
+      </w:tr>
+      <w:tr>
+        <w:tc>
+          <w:tcPr>
+            <w:tcW w:w="279" w:type="dxa"/>
+          </w:tcPr>
+          <w:p>
+            <w:r>
+              <w:t>78.</w:t>
+            </w:r>
+          </w:p>
+        </w:tc>
+        <w:tc>
+          <w:tcPr>
+            <w:tcW w:w="8737" w:type="dxa"/>
+          </w:tcPr>
+          <w:p>
+            <w:r>
+              <w:t>What is HttpHeaders class in Angular?</w:t>
+            </w:r>
+          </w:p>
+        </w:tc>
+      </w:tr>
+      <w:tr>
+        <w:tc>
+          <w:tcPr>
+            <w:tcW w:w="279" w:type="dxa"/>
+          </w:tcPr>
+          <w:p>
+            <w:r>
+              <w:t>A.</w:t>
+            </w:r>
+          </w:p>
+        </w:tc>
+        <w:tc>
+          <w:tcPr>
+            <w:tcW w:w="8737" w:type="dxa"/>
+          </w:tcPr>
+          <w:p/>
+        </w:tc>
+      </w:tr>
+      <w:tr>
+        <w:tc>
+          <w:tcPr>
+            <w:tcW w:w="279" w:type="dxa"/>
+          </w:tcPr>
+          <w:p>
+            <w:r>
+              <w:t>79.</w:t>
+            </w:r>
+          </w:p>
+        </w:tc>
+        <w:tc>
+          <w:tcPr>
+            <w:tcW w:w="8737" w:type="dxa"/>
+          </w:tcPr>
+          <w:p>
+            <w:r>
+              <w:t>What is HttpParams class in Angular?</w:t>
+            </w:r>
+          </w:p>
+        </w:tc>
+      </w:tr>
+      <w:tr>
+        <w:tc>
+          <w:tcPr>
+            <w:tcW w:w="279" w:type="dxa"/>
+          </w:tcPr>
+          <w:p>
+            <w:r>
+              <w:t>A.</w:t>
+            </w:r>
+          </w:p>
+        </w:tc>
+        <w:tc>
+          <w:tcPr>
+            <w:tcW w:w="8737" w:type="dxa"/>
+          </w:tcPr>
+          <w:p/>
+        </w:tc>
+      </w:tr>
+      <w:tr>
+        <w:tc>
+          <w:tcPr>
+            <w:tcW w:w="279" w:type="dxa"/>
+          </w:tcPr>
+          <w:p>
+            <w:r>
+              <w:t>80.</w:t>
+            </w:r>
+          </w:p>
+        </w:tc>
+        <w:tc>
+          <w:tcPr>
+            <w:tcW w:w="8737" w:type="dxa"/>
+          </w:tcPr>
+          <w:p>
+            <w:r>
+              <w:t>What is HttpInterceptor interface in Angular?</w:t>
+            </w:r>
+          </w:p>
+        </w:tc>
+      </w:tr>
+      <w:tr>
+        <w:tc>
+          <w:tcPr>
+            <w:tcW w:w="279" w:type="dxa"/>
+          </w:tcPr>
+          <w:p>
+            <w:r>
+              <w:t>A.</w:t>
+            </w:r>
+          </w:p>
+        </w:tc>
+        <w:tc>
+          <w:tcPr>
+            <w:tcW w:w="8737" w:type="dxa"/>
+          </w:tcPr>
+          <w:p/>
+        </w:tc>
+      </w:tr>
+      <w:tr>
+        <w:tc>
+          <w:tcPr>
+            <w:tcW w:w="279" w:type="dxa"/>
+          </w:tcPr>
+          <w:p>
+            <w:r>
+              <w:t>81.</w:t>
+            </w:r>
+          </w:p>
+        </w:tc>
+        <w:tc>
+          <w:tcPr>
+            <w:tcW w:w="8737" w:type="dxa"/>
+          </w:tcPr>
+          <w:p>
+            <w:r>
+              <w:t>What is component and Module archtechture in Angular?</w:t>
+            </w:r>
+          </w:p>
+        </w:tc>
+      </w:tr>
+      <w:tr>
+        <w:tc>
+          <w:tcPr>
+            <w:tcW w:w="279" w:type="dxa"/>
+          </w:tcPr>
+          <w:p>
+            <w:r>
+              <w:t>A.</w:t>
+            </w:r>
+          </w:p>
+        </w:tc>
+        <w:tc>
+          <w:tcPr>
+            <w:tcW w:w="8737" w:type="dxa"/>
+          </w:tcPr>
+          <w:p/>
+        </w:tc>
+      </w:tr>
+      <w:tr>
+        <w:tc>
+          <w:tcPr>
+            <w:tcW w:w="279" w:type="dxa"/>
+          </w:tcPr>
+          <w:p>
             <w:r>
               <w:t>82.</w:t>
             </w:r>
@@ -6945,6 +7366,7 @@
           </w:tcPr>
           <w:p>
             <w:r>
+              <w:lastRenderedPageBreak/>
               <w:t>A.</w:t>
             </w:r>
           </w:p>

</xml_diff>

<commit_message>
70 questions has been added
</commit_message>
<xml_diff>
--- a/Angular Interview Questions..docx
+++ b/Angular Interview Questions..docx
@@ -6421,6 +6421,650 @@
               <w:t>In Angular, FormsModule is a module that provides two-way data binding and form handling capabilities. It allows you to create and work with forms in your Angular application.</w:t>
             </w:r>
           </w:p>
+          <w:p/>
+        </w:tc>
+      </w:tr>
+      <w:tr>
+        <w:tc>
+          <w:tcPr>
+            <w:tcW w:w="279" w:type="dxa"/>
+          </w:tcPr>
+          <w:p>
+            <w:pPr>
+              <w:rPr>
+                <w:color w:val="C00000"/>
+              </w:rPr>
+            </w:pPr>
+            <w:r>
+              <w:rPr>
+                <w:color w:val="C00000"/>
+              </w:rPr>
+              <w:t>61.</w:t>
+            </w:r>
+          </w:p>
+        </w:tc>
+        <w:tc>
+          <w:tcPr>
+            <w:tcW w:w="8737" w:type="dxa"/>
+          </w:tcPr>
+          <w:p>
+            <w:pPr>
+              <w:rPr>
+                <w:color w:val="C00000"/>
+              </w:rPr>
+            </w:pPr>
+            <w:r>
+              <w:rPr>
+                <w:color w:val="C00000"/>
+              </w:rPr>
+              <w:t>What is RouterModule in Angular?</w:t>
+            </w:r>
+          </w:p>
+        </w:tc>
+      </w:tr>
+      <w:tr>
+        <w:tc>
+          <w:tcPr>
+            <w:tcW w:w="279" w:type="dxa"/>
+          </w:tcPr>
+          <w:p>
+            <w:r>
+              <w:t>A.</w:t>
+            </w:r>
+          </w:p>
+        </w:tc>
+        <w:tc>
+          <w:tcPr>
+            <w:tcW w:w="8737" w:type="dxa"/>
+          </w:tcPr>
+          <w:p>
+            <w:r>
+              <w:t>In Angular, RouterModule is a module that provides routing functionality for your application. It enables you to define routes and navigate between different views or components based on the URL.</w:t>
+            </w:r>
+          </w:p>
+          <w:p/>
+        </w:tc>
+      </w:tr>
+      <w:tr>
+        <w:tc>
+          <w:tcPr>
+            <w:tcW w:w="279" w:type="dxa"/>
+          </w:tcPr>
+          <w:p>
+            <w:pPr>
+              <w:rPr>
+                <w:color w:val="C00000"/>
+              </w:rPr>
+            </w:pPr>
+            <w:r>
+              <w:rPr>
+                <w:color w:val="C00000"/>
+              </w:rPr>
+              <w:t>62.</w:t>
+            </w:r>
+          </w:p>
+        </w:tc>
+        <w:tc>
+          <w:tcPr>
+            <w:tcW w:w="8737" w:type="dxa"/>
+          </w:tcPr>
+          <w:p>
+            <w:pPr>
+              <w:rPr>
+                <w:color w:val="C00000"/>
+              </w:rPr>
+            </w:pPr>
+            <w:r>
+              <w:rPr>
+                <w:color w:val="C00000"/>
+              </w:rPr>
+              <w:t>What is lazy-loading in Angular?</w:t>
+            </w:r>
+          </w:p>
+        </w:tc>
+      </w:tr>
+      <w:tr>
+        <w:tc>
+          <w:tcPr>
+            <w:tcW w:w="279" w:type="dxa"/>
+          </w:tcPr>
+          <w:p>
+            <w:r>
+              <w:t>A.</w:t>
+            </w:r>
+          </w:p>
+        </w:tc>
+        <w:tc>
+          <w:tcPr>
+            <w:tcW w:w="8737" w:type="dxa"/>
+          </w:tcPr>
+          <w:p>
+            <w:r>
+              <w:t>In Angular, lazy-loading is a technique that allows you to load modules or components on-demand, only when they are needed, instead of loading them upfront with the main application bundle.</w:t>
+            </w:r>
+          </w:p>
+          <w:p>
+            <w:r>
+              <w:t>This helps improve the initial loading time of your application by reducing the size of initial bundle.</w:t>
+            </w:r>
+          </w:p>
+          <w:p/>
+        </w:tc>
+      </w:tr>
+      <w:tr>
+        <w:tc>
+          <w:tcPr>
+            <w:tcW w:w="279" w:type="dxa"/>
+          </w:tcPr>
+          <w:p>
+            <w:pPr>
+              <w:rPr>
+                <w:color w:val="C00000"/>
+              </w:rPr>
+            </w:pPr>
+            <w:r>
+              <w:rPr>
+                <w:color w:val="C00000"/>
+              </w:rPr>
+              <w:t>63.</w:t>
+            </w:r>
+          </w:p>
+        </w:tc>
+        <w:tc>
+          <w:tcPr>
+            <w:tcW w:w="8737" w:type="dxa"/>
+          </w:tcPr>
+          <w:p>
+            <w:pPr>
+              <w:rPr>
+                <w:color w:val="C00000"/>
+              </w:rPr>
+            </w:pPr>
+            <w:r>
+              <w:rPr>
+                <w:color w:val="C00000"/>
+              </w:rPr>
+              <w:t>What is changeDetectionStrategy in Angular?</w:t>
+            </w:r>
+          </w:p>
+        </w:tc>
+      </w:tr>
+      <w:tr>
+        <w:tc>
+          <w:tcPr>
+            <w:tcW w:w="279" w:type="dxa"/>
+          </w:tcPr>
+          <w:p>
+            <w:r>
+              <w:t>A.</w:t>
+            </w:r>
+          </w:p>
+        </w:tc>
+        <w:tc>
+          <w:tcPr>
+            <w:tcW w:w="8737" w:type="dxa"/>
+          </w:tcPr>
+          <w:p>
+            <w:r>
+              <w:t>In Angular, ChangeDetectionStrategy is a configuration option that allows you to control how change detection is performed for a component. It determines when and how Angular checks for changes in the component’s data and updates the UI accordingly.</w:t>
+            </w:r>
+          </w:p>
+          <w:p>
+            <w:r>
+              <w:t>Note: needs to pick up some information from the source.</w:t>
+            </w:r>
+          </w:p>
+          <w:p/>
+        </w:tc>
+      </w:tr>
+      <w:tr>
+        <w:tc>
+          <w:tcPr>
+            <w:tcW w:w="279" w:type="dxa"/>
+          </w:tcPr>
+          <w:p>
+            <w:pPr>
+              <w:rPr>
+                <w:color w:val="C00000"/>
+              </w:rPr>
+            </w:pPr>
+            <w:r>
+              <w:rPr>
+                <w:color w:val="C00000"/>
+              </w:rPr>
+              <w:t>64.</w:t>
+            </w:r>
+          </w:p>
+        </w:tc>
+        <w:tc>
+          <w:tcPr>
+            <w:tcW w:w="8737" w:type="dxa"/>
+          </w:tcPr>
+          <w:p>
+            <w:pPr>
+              <w:rPr>
+                <w:color w:val="C00000"/>
+              </w:rPr>
+            </w:pPr>
+            <w:r>
+              <w:rPr>
+                <w:color w:val="C00000"/>
+              </w:rPr>
+              <w:t>What is ngZone service in Angular?</w:t>
+            </w:r>
+          </w:p>
+        </w:tc>
+      </w:tr>
+      <w:tr>
+        <w:tc>
+          <w:tcPr>
+            <w:tcW w:w="279" w:type="dxa"/>
+          </w:tcPr>
+          <w:p>
+            <w:r>
+              <w:t>A.</w:t>
+            </w:r>
+          </w:p>
+        </w:tc>
+        <w:tc>
+          <w:tcPr>
+            <w:tcW w:w="8737" w:type="dxa"/>
+          </w:tcPr>
+          <w:p>
+            <w:r>
+              <w:t xml:space="preserve">In Angular, the ngZone service provides a way to explicitly control and manage the execution context or zone in which Angular runs. It helps ensure Angular updates and change detection occur within the appropriate zone, which is important for maintaining a consistent state and preventing issues related to data </w:t>
+            </w:r>
+            <w:r>
+              <w:t>synchronization</w:t>
+            </w:r>
+            <w:r>
+              <w:t xml:space="preserve"> and UI rendering.</w:t>
+            </w:r>
+          </w:p>
+          <w:p>
+            <w:r>
+              <w:t>Note: Needs to collect the data from the source more.</w:t>
+            </w:r>
+          </w:p>
+          <w:p/>
+        </w:tc>
+      </w:tr>
+      <w:tr>
+        <w:tc>
+          <w:tcPr>
+            <w:tcW w:w="279" w:type="dxa"/>
+          </w:tcPr>
+          <w:p>
+            <w:pPr>
+              <w:rPr>
+                <w:color w:val="C00000"/>
+              </w:rPr>
+            </w:pPr>
+            <w:r>
+              <w:rPr>
+                <w:color w:val="C00000"/>
+              </w:rPr>
+              <w:t>65.</w:t>
+            </w:r>
+          </w:p>
+        </w:tc>
+        <w:tc>
+          <w:tcPr>
+            <w:tcW w:w="8737" w:type="dxa"/>
+          </w:tcPr>
+          <w:p>
+            <w:pPr>
+              <w:rPr>
+                <w:color w:val="C00000"/>
+              </w:rPr>
+            </w:pPr>
+            <w:r>
+              <w:rPr>
+                <w:color w:val="C00000"/>
+              </w:rPr>
+              <w:t>What is FormBuilder service in Angular?</w:t>
+            </w:r>
+          </w:p>
+        </w:tc>
+      </w:tr>
+      <w:tr>
+        <w:tc>
+          <w:tcPr>
+            <w:tcW w:w="279" w:type="dxa"/>
+          </w:tcPr>
+          <w:p>
+            <w:r>
+              <w:t>A.</w:t>
+            </w:r>
+          </w:p>
+        </w:tc>
+        <w:tc>
+          <w:tcPr>
+            <w:tcW w:w="8737" w:type="dxa"/>
+          </w:tcPr>
+          <w:p>
+            <w:r>
+              <w:t>In Angular, the FormBuilder service is a utility class that provides a simplified way to create instances of FormGroup and FormControl for building reactive forms. It helps streamline the process of creating form controls, handling form validations, and managing form values.</w:t>
+            </w:r>
+          </w:p>
+          <w:p/>
+        </w:tc>
+      </w:tr>
+      <w:tr>
+        <w:tc>
+          <w:tcPr>
+            <w:tcW w:w="279" w:type="dxa"/>
+          </w:tcPr>
+          <w:p>
+            <w:pPr>
+              <w:rPr>
+                <w:color w:val="C00000"/>
+              </w:rPr>
+            </w:pPr>
+            <w:r>
+              <w:rPr>
+                <w:color w:val="C00000"/>
+              </w:rPr>
+              <w:t>66.</w:t>
+            </w:r>
+          </w:p>
+        </w:tc>
+        <w:tc>
+          <w:tcPr>
+            <w:tcW w:w="8737" w:type="dxa"/>
+          </w:tcPr>
+          <w:p>
+            <w:pPr>
+              <w:rPr>
+                <w:color w:val="C00000"/>
+              </w:rPr>
+            </w:pPr>
+            <w:r>
+              <w:rPr>
+                <w:color w:val="C00000"/>
+              </w:rPr>
+              <w:t>What is Rendere2 service in Angular?</w:t>
+            </w:r>
+          </w:p>
+        </w:tc>
+      </w:tr>
+      <w:tr>
+        <w:tc>
+          <w:tcPr>
+            <w:tcW w:w="279" w:type="dxa"/>
+          </w:tcPr>
+          <w:p>
+            <w:r>
+              <w:t>A.</w:t>
+            </w:r>
+          </w:p>
+        </w:tc>
+        <w:tc>
+          <w:tcPr>
+            <w:tcW w:w="8737" w:type="dxa"/>
+          </w:tcPr>
+          <w:p>
+            <w:r>
+              <w:t>In Angular, the Rendere2 service is a utility class that provides a way to manipulate and interact with the DOM directly. It allows you to perform DOM manipulation tasks such as creating elements, adding or removing attributes, styling elements, and handling events.</w:t>
+            </w:r>
+          </w:p>
+          <w:p>
+            <w:r>
+              <w:t>Note: Needs to collect the data from the source.</w:t>
+            </w:r>
+          </w:p>
+          <w:p/>
+        </w:tc>
+      </w:tr>
+      <w:tr>
+        <w:tc>
+          <w:tcPr>
+            <w:tcW w:w="279" w:type="dxa"/>
+          </w:tcPr>
+          <w:p>
+            <w:pPr>
+              <w:rPr>
+                <w:color w:val="C00000"/>
+              </w:rPr>
+            </w:pPr>
+            <w:r>
+              <w:rPr>
+                <w:color w:val="C00000"/>
+              </w:rPr>
+              <w:t>67.</w:t>
+            </w:r>
+          </w:p>
+        </w:tc>
+        <w:tc>
+          <w:tcPr>
+            <w:tcW w:w="8737" w:type="dxa"/>
+          </w:tcPr>
+          <w:p>
+            <w:pPr>
+              <w:rPr>
+                <w:color w:val="C00000"/>
+              </w:rPr>
+            </w:pPr>
+            <w:r>
+              <w:rPr>
+                <w:color w:val="C00000"/>
+              </w:rPr>
+              <w:t>What is trackBy function in Angular?</w:t>
+            </w:r>
+          </w:p>
+        </w:tc>
+      </w:tr>
+      <w:tr>
+        <w:tc>
+          <w:tcPr>
+            <w:tcW w:w="279" w:type="dxa"/>
+          </w:tcPr>
+          <w:p>
+            <w:r>
+              <w:t>A.</w:t>
+            </w:r>
+          </w:p>
+        </w:tc>
+        <w:tc>
+          <w:tcPr>
+            <w:tcW w:w="8737" w:type="dxa"/>
+          </w:tcPr>
+          <w:p>
+            <w:r>
+              <w:t>In Angular, the trackBy function is used in ngFor directives to improve the efficiency of rendering lists by providing a unique identifier for each item. It helps Angular identify which items in the list have changed, have been added, or been removed allowing it to update the DOM</w:t>
+            </w:r>
+            <w:r>
+              <w:t xml:space="preserve"> more efficiently.</w:t>
+            </w:r>
+          </w:p>
+        </w:tc>
+      </w:tr>
+      <w:tr>
+        <w:tc>
+          <w:tcPr>
+            <w:tcW w:w="279" w:type="dxa"/>
+          </w:tcPr>
+          <w:p>
+            <w:pPr>
+              <w:rPr>
+                <w:color w:val="C00000"/>
+              </w:rPr>
+            </w:pPr>
+            <w:r>
+              <w:rPr>
+                <w:color w:val="C00000"/>
+              </w:rPr>
+              <w:lastRenderedPageBreak/>
+              <w:t>68.</w:t>
+            </w:r>
+          </w:p>
+        </w:tc>
+        <w:tc>
+          <w:tcPr>
+            <w:tcW w:w="8737" w:type="dxa"/>
+          </w:tcPr>
+          <w:p>
+            <w:pPr>
+              <w:rPr>
+                <w:color w:val="C00000"/>
+              </w:rPr>
+            </w:pPr>
+            <w:r>
+              <w:rPr>
+                <w:color w:val="C00000"/>
+              </w:rPr>
+              <w:t>What is template reference variable in Angular?</w:t>
+            </w:r>
+          </w:p>
+        </w:tc>
+      </w:tr>
+      <w:tr>
+        <w:tc>
+          <w:tcPr>
+            <w:tcW w:w="279" w:type="dxa"/>
+          </w:tcPr>
+          <w:p>
+            <w:r>
+              <w:t>A.</w:t>
+            </w:r>
+          </w:p>
+        </w:tc>
+        <w:tc>
+          <w:tcPr>
+            <w:tcW w:w="8737" w:type="dxa"/>
+          </w:tcPr>
+          <w:p>
+            <w:r>
+              <w:t>In Angular, a template reference variable is a way to refer to a specific element, component, or directive within a template. It allows you to access and manipulate that element or component programmatically.</w:t>
+            </w:r>
+          </w:p>
+          <w:p>
+            <w:r>
+              <w:t>Note: Needs to collect the data from the source.</w:t>
+            </w:r>
+          </w:p>
+          <w:p/>
+        </w:tc>
+      </w:tr>
+      <w:tr>
+        <w:tc>
+          <w:tcPr>
+            <w:tcW w:w="279" w:type="dxa"/>
+          </w:tcPr>
+          <w:p>
+            <w:pPr>
+              <w:rPr>
+                <w:color w:val="C00000"/>
+              </w:rPr>
+            </w:pPr>
+            <w:r>
+              <w:rPr>
+                <w:color w:val="C00000"/>
+              </w:rPr>
+              <w:t>69.</w:t>
+            </w:r>
+          </w:p>
+        </w:tc>
+        <w:tc>
+          <w:tcPr>
+            <w:tcW w:w="8737" w:type="dxa"/>
+          </w:tcPr>
+          <w:p>
+            <w:pPr>
+              <w:rPr>
+                <w:color w:val="C00000"/>
+              </w:rPr>
+            </w:pPr>
+            <w:r>
+              <w:rPr>
+                <w:color w:val="C00000"/>
+              </w:rPr>
+              <w:t>What is ElementRef class in Angular?</w:t>
+            </w:r>
+          </w:p>
+        </w:tc>
+      </w:tr>
+      <w:tr>
+        <w:tc>
+          <w:tcPr>
+            <w:tcW w:w="279" w:type="dxa"/>
+          </w:tcPr>
+          <w:p>
+            <w:r>
+              <w:t>A.</w:t>
+            </w:r>
+          </w:p>
+        </w:tc>
+        <w:tc>
+          <w:tcPr>
+            <w:tcW w:w="8737" w:type="dxa"/>
+          </w:tcPr>
+          <w:p>
+            <w:r>
+              <w:t>In Angular, the ElementRef class is a wrapper around a native DOM element. It allows you to access and manipulate the underlying DOM element directly within your Angular component.</w:t>
+            </w:r>
+          </w:p>
+          <w:p/>
+        </w:tc>
+      </w:tr>
+      <w:tr>
+        <w:tc>
+          <w:tcPr>
+            <w:tcW w:w="279" w:type="dxa"/>
+          </w:tcPr>
+          <w:p>
+            <w:pPr>
+              <w:rPr>
+                <w:color w:val="C00000"/>
+              </w:rPr>
+            </w:pPr>
+            <w:r>
+              <w:rPr>
+                <w:color w:val="C00000"/>
+              </w:rPr>
+              <w:t>70.</w:t>
+            </w:r>
+          </w:p>
+        </w:tc>
+        <w:tc>
+          <w:tcPr>
+            <w:tcW w:w="8737" w:type="dxa"/>
+          </w:tcPr>
+          <w:p>
+            <w:pPr>
+              <w:rPr>
+                <w:color w:val="C00000"/>
+              </w:rPr>
+            </w:pPr>
+            <w:r>
+              <w:rPr>
+                <w:color w:val="C00000"/>
+              </w:rPr>
+              <w:t>What is viewEncapsulation in Angular?</w:t>
+            </w:r>
+          </w:p>
+        </w:tc>
+      </w:tr>
+      <w:tr>
+        <w:tc>
+          <w:tcPr>
+            <w:tcW w:w="279" w:type="dxa"/>
+          </w:tcPr>
+          <w:p>
+            <w:r>
+              <w:t>A.</w:t>
+            </w:r>
+          </w:p>
+        </w:tc>
+        <w:tc>
+          <w:tcPr>
+            <w:tcW w:w="8737" w:type="dxa"/>
+          </w:tcPr>
+          <w:p>
+            <w:r>
+              <w:t>ViewEncapsulation is an Angular feature that allows you to control how styles are applied to a component’s view. It determines whether styles defined in a component’s CSS file are encapsulated to that component’s view only or if they can affect other components as well. By default, Angular uses Emulated encapsulation, which means that component styles are scoped to the component’s view and won’t affect the other components.</w:t>
+            </w:r>
+          </w:p>
           <w:p>
             <w:bookmarkStart w:id="0" w:name="_GoBack"/>
             <w:bookmarkEnd w:id="0"/>
@@ -6433,34 +7077,18 @@
             <w:tcW w:w="279" w:type="dxa"/>
           </w:tcPr>
           <w:p>
-            <w:pPr>
-              <w:rPr>
-                <w:color w:val="C00000"/>
-              </w:rPr>
-            </w:pPr>
-            <w:r>
-              <w:rPr>
-                <w:color w:val="C00000"/>
-              </w:rPr>
-              <w:t>61.</w:t>
-            </w:r>
-          </w:p>
-        </w:tc>
-        <w:tc>
-          <w:tcPr>
-            <w:tcW w:w="8737" w:type="dxa"/>
-          </w:tcPr>
-          <w:p>
-            <w:pPr>
-              <w:rPr>
-                <w:color w:val="C00000"/>
-              </w:rPr>
-            </w:pPr>
-            <w:r>
-              <w:rPr>
-                <w:color w:val="C00000"/>
-              </w:rPr>
-              <w:t>What is RouterModule in Angular?</w:t>
+            <w:r>
+              <w:t>71.</w:t>
+            </w:r>
+          </w:p>
+        </w:tc>
+        <w:tc>
+          <w:tcPr>
+            <w:tcW w:w="8737" w:type="dxa"/>
+          </w:tcPr>
+          <w:p>
+            <w:r>
+              <w:t>What is Angular Universal in Angular?</w:t>
             </w:r>
           </w:p>
         </w:tc>
@@ -6489,34 +7117,40 @@
             <w:tcW w:w="279" w:type="dxa"/>
           </w:tcPr>
           <w:p>
-            <w:pPr>
-              <w:rPr>
-                <w:color w:val="C00000"/>
-              </w:rPr>
-            </w:pPr>
-            <w:r>
-              <w:rPr>
-                <w:color w:val="C00000"/>
-              </w:rPr>
-              <w:t>62.</w:t>
-            </w:r>
-          </w:p>
-        </w:tc>
-        <w:tc>
-          <w:tcPr>
-            <w:tcW w:w="8737" w:type="dxa"/>
-          </w:tcPr>
-          <w:p>
-            <w:pPr>
-              <w:rPr>
-                <w:color w:val="C00000"/>
-              </w:rPr>
-            </w:pPr>
-            <w:r>
-              <w:rPr>
-                <w:color w:val="C00000"/>
-              </w:rPr>
-              <w:t>What is lazy-loading in Angular?</w:t>
+            <w:r>
+              <w:t>72.</w:t>
+            </w:r>
+          </w:p>
+        </w:tc>
+        <w:tc>
+          <w:tcPr>
+            <w:tcW w:w="8737" w:type="dxa"/>
+          </w:tcPr>
+          <w:p>
+            <w:r>
+              <w:t>What is Angular Ivy compiler in Angular?</w:t>
+            </w:r>
+          </w:p>
+        </w:tc>
+      </w:tr>
+      <w:tr>
+        <w:tc>
+          <w:tcPr>
+            <w:tcW w:w="279" w:type="dxa"/>
+          </w:tcPr>
+          <w:p>
+            <w:r>
+              <w:t>73.</w:t>
+            </w:r>
+          </w:p>
+        </w:tc>
+        <w:tc>
+          <w:tcPr>
+            <w:tcW w:w="8737" w:type="dxa"/>
+          </w:tcPr>
+          <w:p>
+            <w:r>
+              <w:t>What is view Engine in Angular?</w:t>
             </w:r>
           </w:p>
         </w:tc>
@@ -6545,34 +7179,18 @@
             <w:tcW w:w="279" w:type="dxa"/>
           </w:tcPr>
           <w:p>
-            <w:pPr>
-              <w:rPr>
-                <w:color w:val="C00000"/>
-              </w:rPr>
-            </w:pPr>
-            <w:r>
-              <w:rPr>
-                <w:color w:val="C00000"/>
-              </w:rPr>
-              <w:t>63.</w:t>
-            </w:r>
-          </w:p>
-        </w:tc>
-        <w:tc>
-          <w:tcPr>
-            <w:tcW w:w="8737" w:type="dxa"/>
-          </w:tcPr>
-          <w:p>
-            <w:pPr>
-              <w:rPr>
-                <w:color w:val="C00000"/>
-              </w:rPr>
-            </w:pPr>
-            <w:r>
-              <w:rPr>
-                <w:color w:val="C00000"/>
-              </w:rPr>
-              <w:t>What is changeDetectionStrategy in Angular?</w:t>
+            <w:r>
+              <w:t>74.</w:t>
+            </w:r>
+          </w:p>
+        </w:tc>
+        <w:tc>
+          <w:tcPr>
+            <w:tcW w:w="8737" w:type="dxa"/>
+          </w:tcPr>
+          <w:p>
+            <w:r>
+              <w:t>What is QueryList class in Angular?</w:t>
             </w:r>
           </w:p>
         </w:tc>
@@ -6602,17 +7220,17 @@
           </w:tcPr>
           <w:p>
             <w:r>
-              <w:t>64.</w:t>
-            </w:r>
-          </w:p>
-        </w:tc>
-        <w:tc>
-          <w:tcPr>
-            <w:tcW w:w="8737" w:type="dxa"/>
-          </w:tcPr>
-          <w:p>
-            <w:r>
-              <w:t>What is ngZone service in Angular?</w:t>
+              <w:t>75.</w:t>
+            </w:r>
+          </w:p>
+        </w:tc>
+        <w:tc>
+          <w:tcPr>
+            <w:tcW w:w="8737" w:type="dxa"/>
+          </w:tcPr>
+          <w:p>
+            <w:r>
+              <w:t>What is ActivateRouteSnapShot class in Angular?</w:t>
             </w:r>
           </w:p>
         </w:tc>
@@ -6642,17 +7260,17 @@
           </w:tcPr>
           <w:p>
             <w:r>
-              <w:t>65.</w:t>
-            </w:r>
-          </w:p>
-        </w:tc>
-        <w:tc>
-          <w:tcPr>
-            <w:tcW w:w="8737" w:type="dxa"/>
-          </w:tcPr>
-          <w:p>
-            <w:r>
-              <w:t>What is FormBuilder service in Angular?</w:t>
+              <w:t>76.</w:t>
+            </w:r>
+          </w:p>
+        </w:tc>
+        <w:tc>
+          <w:tcPr>
+            <w:tcW w:w="8737" w:type="dxa"/>
+          </w:tcPr>
+          <w:p>
+            <w:r>
+              <w:t>What is RouterStateSnapShot class in Angular?</w:t>
             </w:r>
           </w:p>
         </w:tc>
@@ -6682,17 +7300,17 @@
           </w:tcPr>
           <w:p>
             <w:r>
-              <w:t>66.</w:t>
-            </w:r>
-          </w:p>
-        </w:tc>
-        <w:tc>
-          <w:tcPr>
-            <w:tcW w:w="8737" w:type="dxa"/>
-          </w:tcPr>
-          <w:p>
-            <w:r>
-              <w:t>What is Rendere2 service in Angular?</w:t>
+              <w:t>77.</w:t>
+            </w:r>
+          </w:p>
+        </w:tc>
+        <w:tc>
+          <w:tcPr>
+            <w:tcW w:w="8737" w:type="dxa"/>
+          </w:tcPr>
+          <w:p>
+            <w:r>
+              <w:t>Learn Validators class in Angular?</w:t>
             </w:r>
           </w:p>
         </w:tc>
@@ -6722,17 +7340,17 @@
           </w:tcPr>
           <w:p>
             <w:r>
-              <w:t>67.</w:t>
-            </w:r>
-          </w:p>
-        </w:tc>
-        <w:tc>
-          <w:tcPr>
-            <w:tcW w:w="8737" w:type="dxa"/>
-          </w:tcPr>
-          <w:p>
-            <w:r>
-              <w:t>What is trackBy function in Angular?</w:t>
+              <w:t>78.</w:t>
+            </w:r>
+          </w:p>
+        </w:tc>
+        <w:tc>
+          <w:tcPr>
+            <w:tcW w:w="8737" w:type="dxa"/>
+          </w:tcPr>
+          <w:p>
+            <w:r>
+              <w:t>What is HttpHeaders class in Angular?</w:t>
             </w:r>
           </w:p>
         </w:tc>
@@ -6762,17 +7380,17 @@
           </w:tcPr>
           <w:p>
             <w:r>
-              <w:t>68.</w:t>
-            </w:r>
-          </w:p>
-        </w:tc>
-        <w:tc>
-          <w:tcPr>
-            <w:tcW w:w="8737" w:type="dxa"/>
-          </w:tcPr>
-          <w:p>
-            <w:r>
-              <w:t>What is template reference variable in Angular?</w:t>
+              <w:t>79.</w:t>
+            </w:r>
+          </w:p>
+        </w:tc>
+        <w:tc>
+          <w:tcPr>
+            <w:tcW w:w="8737" w:type="dxa"/>
+          </w:tcPr>
+          <w:p>
+            <w:r>
+              <w:t>What is HttpParams class in Angular?</w:t>
             </w:r>
           </w:p>
         </w:tc>
@@ -6802,17 +7420,17 @@
           </w:tcPr>
           <w:p>
             <w:r>
-              <w:t>69.</w:t>
-            </w:r>
-          </w:p>
-        </w:tc>
-        <w:tc>
-          <w:tcPr>
-            <w:tcW w:w="8737" w:type="dxa"/>
-          </w:tcPr>
-          <w:p>
-            <w:r>
-              <w:t>What is ElementRef class in Angular?</w:t>
+              <w:t>80.</w:t>
+            </w:r>
+          </w:p>
+        </w:tc>
+        <w:tc>
+          <w:tcPr>
+            <w:tcW w:w="8737" w:type="dxa"/>
+          </w:tcPr>
+          <w:p>
+            <w:r>
+              <w:t>What is HttpInterceptor interface in Angular?</w:t>
             </w:r>
           </w:p>
         </w:tc>
@@ -6842,17 +7460,17 @@
           </w:tcPr>
           <w:p>
             <w:r>
-              <w:t>70.</w:t>
-            </w:r>
-          </w:p>
-        </w:tc>
-        <w:tc>
-          <w:tcPr>
-            <w:tcW w:w="8737" w:type="dxa"/>
-          </w:tcPr>
-          <w:p>
-            <w:r>
-              <w:t>What is viewEncapsulation in Angular?</w:t>
+              <w:t>81.</w:t>
+            </w:r>
+          </w:p>
+        </w:tc>
+        <w:tc>
+          <w:tcPr>
+            <w:tcW w:w="8737" w:type="dxa"/>
+          </w:tcPr>
+          <w:p>
+            <w:r>
+              <w:t>What is component and Module archtechture in Angular?</w:t>
             </w:r>
           </w:p>
         </w:tc>
@@ -6882,17 +7500,17 @@
           </w:tcPr>
           <w:p>
             <w:r>
-              <w:t>71.</w:t>
-            </w:r>
-          </w:p>
-        </w:tc>
-        <w:tc>
-          <w:tcPr>
-            <w:tcW w:w="8737" w:type="dxa"/>
-          </w:tcPr>
-          <w:p>
-            <w:r>
-              <w:t>What is Angular Universal in Angular?</w:t>
+              <w:t>82.</w:t>
+            </w:r>
+          </w:p>
+        </w:tc>
+        <w:tc>
+          <w:tcPr>
+            <w:tcW w:w="8737" w:type="dxa"/>
+          </w:tcPr>
+          <w:p>
+            <w:r>
+              <w:t>What is about Angular Architechture?</w:t>
             </w:r>
           </w:p>
         </w:tc>
@@ -6922,39 +7540,17 @@
           </w:tcPr>
           <w:p>
             <w:r>
-              <w:t>72.</w:t>
-            </w:r>
-          </w:p>
-        </w:tc>
-        <w:tc>
-          <w:tcPr>
-            <w:tcW w:w="8737" w:type="dxa"/>
-          </w:tcPr>
-          <w:p>
-            <w:r>
-              <w:t>What is Angular Ivy compiler in Angular?</w:t>
-            </w:r>
-          </w:p>
-        </w:tc>
-      </w:tr>
-      <w:tr>
-        <w:tc>
-          <w:tcPr>
-            <w:tcW w:w="279" w:type="dxa"/>
-          </w:tcPr>
-          <w:p>
-            <w:r>
-              <w:t>73.</w:t>
-            </w:r>
-          </w:p>
-        </w:tc>
-        <w:tc>
-          <w:tcPr>
-            <w:tcW w:w="8737" w:type="dxa"/>
-          </w:tcPr>
-          <w:p>
-            <w:r>
-              <w:t>What is view Engine in Angular?</w:t>
+              <w:t>83.</w:t>
+            </w:r>
+          </w:p>
+        </w:tc>
+        <w:tc>
+          <w:tcPr>
+            <w:tcW w:w="8737" w:type="dxa"/>
+          </w:tcPr>
+          <w:p>
+            <w:r>
+              <w:t>What is FormArray class in Angular?</w:t>
             </w:r>
           </w:p>
         </w:tc>
@@ -6984,17 +7580,17 @@
           </w:tcPr>
           <w:p>
             <w:r>
-              <w:t>74.</w:t>
-            </w:r>
-          </w:p>
-        </w:tc>
-        <w:tc>
-          <w:tcPr>
-            <w:tcW w:w="8737" w:type="dxa"/>
-          </w:tcPr>
-          <w:p>
-            <w:r>
-              <w:t>What is QueryList class in Angular?</w:t>
+              <w:t>84.</w:t>
+            </w:r>
+          </w:p>
+        </w:tc>
+        <w:tc>
+          <w:tcPr>
+            <w:tcW w:w="8737" w:type="dxa"/>
+          </w:tcPr>
+          <w:p>
+            <w:r>
+              <w:t>What is NPM in Angular?</w:t>
             </w:r>
           </w:p>
         </w:tc>
@@ -7024,17 +7620,17 @@
           </w:tcPr>
           <w:p>
             <w:r>
-              <w:t>75.</w:t>
-            </w:r>
-          </w:p>
-        </w:tc>
-        <w:tc>
-          <w:tcPr>
-            <w:tcW w:w="8737" w:type="dxa"/>
-          </w:tcPr>
-          <w:p>
-            <w:r>
-              <w:t>What is ActivateRouteSnapShot class in Angular?</w:t>
+              <w:t>85.</w:t>
+            </w:r>
+          </w:p>
+        </w:tc>
+        <w:tc>
+          <w:tcPr>
+            <w:tcW w:w="8737" w:type="dxa"/>
+          </w:tcPr>
+          <w:p>
+            <w:r>
+              <w:t>What is Life cycle Hooks in Angular?</w:t>
             </w:r>
           </w:p>
         </w:tc>
@@ -7064,297 +7660,17 @@
           </w:tcPr>
           <w:p>
             <w:r>
-              <w:t>76.</w:t>
-            </w:r>
-          </w:p>
-        </w:tc>
-        <w:tc>
-          <w:tcPr>
-            <w:tcW w:w="8737" w:type="dxa"/>
-          </w:tcPr>
-          <w:p>
-            <w:r>
-              <w:t>What is RouterStateSnapShot class in Angular?</w:t>
-            </w:r>
-          </w:p>
-        </w:tc>
-      </w:tr>
-      <w:tr>
-        <w:tc>
-          <w:tcPr>
-            <w:tcW w:w="279" w:type="dxa"/>
-          </w:tcPr>
-          <w:p>
-            <w:r>
-              <w:t>A.</w:t>
-            </w:r>
-          </w:p>
-        </w:tc>
-        <w:tc>
-          <w:tcPr>
-            <w:tcW w:w="8737" w:type="dxa"/>
-          </w:tcPr>
-          <w:p/>
-        </w:tc>
-      </w:tr>
-      <w:tr>
-        <w:tc>
-          <w:tcPr>
-            <w:tcW w:w="279" w:type="dxa"/>
-          </w:tcPr>
-          <w:p>
-            <w:r>
-              <w:t>77.</w:t>
-            </w:r>
-          </w:p>
-        </w:tc>
-        <w:tc>
-          <w:tcPr>
-            <w:tcW w:w="8737" w:type="dxa"/>
-          </w:tcPr>
-          <w:p>
-            <w:r>
-              <w:t>Learn Validators class in Angular?</w:t>
-            </w:r>
-          </w:p>
-        </w:tc>
-      </w:tr>
-      <w:tr>
-        <w:tc>
-          <w:tcPr>
-            <w:tcW w:w="279" w:type="dxa"/>
-          </w:tcPr>
-          <w:p>
-            <w:r>
-              <w:t>A.</w:t>
-            </w:r>
-          </w:p>
-        </w:tc>
-        <w:tc>
-          <w:tcPr>
-            <w:tcW w:w="8737" w:type="dxa"/>
-          </w:tcPr>
-          <w:p/>
-        </w:tc>
-      </w:tr>
-      <w:tr>
-        <w:tc>
-          <w:tcPr>
-            <w:tcW w:w="279" w:type="dxa"/>
-          </w:tcPr>
-          <w:p>
-            <w:r>
-              <w:t>78.</w:t>
-            </w:r>
-          </w:p>
-        </w:tc>
-        <w:tc>
-          <w:tcPr>
-            <w:tcW w:w="8737" w:type="dxa"/>
-          </w:tcPr>
-          <w:p>
-            <w:r>
-              <w:t>What is HttpHeaders class in Angular?</w:t>
-            </w:r>
-          </w:p>
-        </w:tc>
-      </w:tr>
-      <w:tr>
-        <w:tc>
-          <w:tcPr>
-            <w:tcW w:w="279" w:type="dxa"/>
-          </w:tcPr>
-          <w:p>
-            <w:r>
-              <w:t>A.</w:t>
-            </w:r>
-          </w:p>
-        </w:tc>
-        <w:tc>
-          <w:tcPr>
-            <w:tcW w:w="8737" w:type="dxa"/>
-          </w:tcPr>
-          <w:p/>
-        </w:tc>
-      </w:tr>
-      <w:tr>
-        <w:tc>
-          <w:tcPr>
-            <w:tcW w:w="279" w:type="dxa"/>
-          </w:tcPr>
-          <w:p>
-            <w:r>
-              <w:t>79.</w:t>
-            </w:r>
-          </w:p>
-        </w:tc>
-        <w:tc>
-          <w:tcPr>
-            <w:tcW w:w="8737" w:type="dxa"/>
-          </w:tcPr>
-          <w:p>
-            <w:r>
-              <w:t>What is HttpParams class in Angular?</w:t>
-            </w:r>
-          </w:p>
-        </w:tc>
-      </w:tr>
-      <w:tr>
-        <w:tc>
-          <w:tcPr>
-            <w:tcW w:w="279" w:type="dxa"/>
-          </w:tcPr>
-          <w:p>
-            <w:r>
-              <w:t>A.</w:t>
-            </w:r>
-          </w:p>
-        </w:tc>
-        <w:tc>
-          <w:tcPr>
-            <w:tcW w:w="8737" w:type="dxa"/>
-          </w:tcPr>
-          <w:p/>
-        </w:tc>
-      </w:tr>
-      <w:tr>
-        <w:tc>
-          <w:tcPr>
-            <w:tcW w:w="279" w:type="dxa"/>
-          </w:tcPr>
-          <w:p>
-            <w:r>
-              <w:t>80.</w:t>
-            </w:r>
-          </w:p>
-        </w:tc>
-        <w:tc>
-          <w:tcPr>
-            <w:tcW w:w="8737" w:type="dxa"/>
-          </w:tcPr>
-          <w:p>
-            <w:r>
-              <w:t>What is HttpInterceptor interface in Angular?</w:t>
-            </w:r>
-          </w:p>
-        </w:tc>
-      </w:tr>
-      <w:tr>
-        <w:tc>
-          <w:tcPr>
-            <w:tcW w:w="279" w:type="dxa"/>
-          </w:tcPr>
-          <w:p>
-            <w:r>
-              <w:t>A.</w:t>
-            </w:r>
-          </w:p>
-        </w:tc>
-        <w:tc>
-          <w:tcPr>
-            <w:tcW w:w="8737" w:type="dxa"/>
-          </w:tcPr>
-          <w:p/>
-        </w:tc>
-      </w:tr>
-      <w:tr>
-        <w:tc>
-          <w:tcPr>
-            <w:tcW w:w="279" w:type="dxa"/>
-          </w:tcPr>
-          <w:p>
-            <w:r>
-              <w:t>81.</w:t>
-            </w:r>
-          </w:p>
-        </w:tc>
-        <w:tc>
-          <w:tcPr>
-            <w:tcW w:w="8737" w:type="dxa"/>
-          </w:tcPr>
-          <w:p>
-            <w:r>
-              <w:t>What is component and Module archtechture in Angular?</w:t>
-            </w:r>
-          </w:p>
-        </w:tc>
-      </w:tr>
-      <w:tr>
-        <w:tc>
-          <w:tcPr>
-            <w:tcW w:w="279" w:type="dxa"/>
-          </w:tcPr>
-          <w:p>
-            <w:r>
-              <w:t>A.</w:t>
-            </w:r>
-          </w:p>
-        </w:tc>
-        <w:tc>
-          <w:tcPr>
-            <w:tcW w:w="8737" w:type="dxa"/>
-          </w:tcPr>
-          <w:p/>
-        </w:tc>
-      </w:tr>
-      <w:tr>
-        <w:tc>
-          <w:tcPr>
-            <w:tcW w:w="279" w:type="dxa"/>
-          </w:tcPr>
-          <w:p>
-            <w:r>
-              <w:t>82.</w:t>
-            </w:r>
-          </w:p>
-        </w:tc>
-        <w:tc>
-          <w:tcPr>
-            <w:tcW w:w="8737" w:type="dxa"/>
-          </w:tcPr>
-          <w:p>
-            <w:r>
-              <w:t>What is about Angular Architechture?</w:t>
-            </w:r>
-          </w:p>
-        </w:tc>
-      </w:tr>
-      <w:tr>
-        <w:tc>
-          <w:tcPr>
-            <w:tcW w:w="279" w:type="dxa"/>
-          </w:tcPr>
-          <w:p>
-            <w:r>
-              <w:t>A.</w:t>
-            </w:r>
-          </w:p>
-        </w:tc>
-        <w:tc>
-          <w:tcPr>
-            <w:tcW w:w="8737" w:type="dxa"/>
-          </w:tcPr>
-          <w:p/>
-        </w:tc>
-      </w:tr>
-      <w:tr>
-        <w:tc>
-          <w:tcPr>
-            <w:tcW w:w="279" w:type="dxa"/>
-          </w:tcPr>
-          <w:p>
-            <w:r>
-              <w:t>83.</w:t>
-            </w:r>
-          </w:p>
-        </w:tc>
-        <w:tc>
-          <w:tcPr>
-            <w:tcW w:w="8737" w:type="dxa"/>
-          </w:tcPr>
-          <w:p>
-            <w:r>
-              <w:t>What is FormArray class in Angular?</w:t>
+              <w:t>86.</w:t>
+            </w:r>
+          </w:p>
+        </w:tc>
+        <w:tc>
+          <w:tcPr>
+            <w:tcW w:w="8737" w:type="dxa"/>
+          </w:tcPr>
+          <w:p>
+            <w:r>
+              <w:t>What is Singleton Service in Angular?</w:t>
             </w:r>
           </w:p>
         </w:tc>
@@ -7367,126 +7683,6 @@
           <w:p>
             <w:r>
               <w:lastRenderedPageBreak/>
-              <w:t>A.</w:t>
-            </w:r>
-          </w:p>
-        </w:tc>
-        <w:tc>
-          <w:tcPr>
-            <w:tcW w:w="8737" w:type="dxa"/>
-          </w:tcPr>
-          <w:p/>
-        </w:tc>
-      </w:tr>
-      <w:tr>
-        <w:tc>
-          <w:tcPr>
-            <w:tcW w:w="279" w:type="dxa"/>
-          </w:tcPr>
-          <w:p>
-            <w:r>
-              <w:t>84.</w:t>
-            </w:r>
-          </w:p>
-        </w:tc>
-        <w:tc>
-          <w:tcPr>
-            <w:tcW w:w="8737" w:type="dxa"/>
-          </w:tcPr>
-          <w:p>
-            <w:r>
-              <w:t>What is NPM in Angular?</w:t>
-            </w:r>
-          </w:p>
-        </w:tc>
-      </w:tr>
-      <w:tr>
-        <w:tc>
-          <w:tcPr>
-            <w:tcW w:w="279" w:type="dxa"/>
-          </w:tcPr>
-          <w:p>
-            <w:r>
-              <w:t>A.</w:t>
-            </w:r>
-          </w:p>
-        </w:tc>
-        <w:tc>
-          <w:tcPr>
-            <w:tcW w:w="8737" w:type="dxa"/>
-          </w:tcPr>
-          <w:p/>
-        </w:tc>
-      </w:tr>
-      <w:tr>
-        <w:tc>
-          <w:tcPr>
-            <w:tcW w:w="279" w:type="dxa"/>
-          </w:tcPr>
-          <w:p>
-            <w:r>
-              <w:t>85.</w:t>
-            </w:r>
-          </w:p>
-        </w:tc>
-        <w:tc>
-          <w:tcPr>
-            <w:tcW w:w="8737" w:type="dxa"/>
-          </w:tcPr>
-          <w:p>
-            <w:r>
-              <w:t>What is Life cycle Hooks in Angular?</w:t>
-            </w:r>
-          </w:p>
-        </w:tc>
-      </w:tr>
-      <w:tr>
-        <w:tc>
-          <w:tcPr>
-            <w:tcW w:w="279" w:type="dxa"/>
-          </w:tcPr>
-          <w:p>
-            <w:r>
-              <w:t>A.</w:t>
-            </w:r>
-          </w:p>
-        </w:tc>
-        <w:tc>
-          <w:tcPr>
-            <w:tcW w:w="8737" w:type="dxa"/>
-          </w:tcPr>
-          <w:p/>
-        </w:tc>
-      </w:tr>
-      <w:tr>
-        <w:tc>
-          <w:tcPr>
-            <w:tcW w:w="279" w:type="dxa"/>
-          </w:tcPr>
-          <w:p>
-            <w:r>
-              <w:t>86.</w:t>
-            </w:r>
-          </w:p>
-        </w:tc>
-        <w:tc>
-          <w:tcPr>
-            <w:tcW w:w="8737" w:type="dxa"/>
-          </w:tcPr>
-          <w:p>
-            <w:r>
-              <w:t>What is Singleton Service in Angular?</w:t>
-            </w:r>
-          </w:p>
-        </w:tc>
-      </w:tr>
-      <w:tr>
-        <w:tc>
-          <w:tcPr>
-            <w:tcW w:w="279" w:type="dxa"/>
-          </w:tcPr>
-          <w:p>
-            <w:r>
               <w:t>A.</w:t>
             </w:r>
           </w:p>

</xml_diff>

<commit_message>
80 questions has been added
</commit_message>
<xml_diff>
--- a/Angular Interview Questions..docx
+++ b/Angular Interview Questions..docx
@@ -7065,6 +7065,638 @@
               <w:t>ViewEncapsulation is an Angular feature that allows you to control how styles are applied to a component’s view. It determines whether styles defined in a component’s CSS file are encapsulated to that component’s view only or if they can affect other components as well. By default, Angular uses Emulated encapsulation, which means that component styles are scoped to the component’s view and won’t affect the other components.</w:t>
             </w:r>
           </w:p>
+          <w:p/>
+        </w:tc>
+      </w:tr>
+      <w:tr>
+        <w:tc>
+          <w:tcPr>
+            <w:tcW w:w="279" w:type="dxa"/>
+          </w:tcPr>
+          <w:p>
+            <w:pPr>
+              <w:rPr>
+                <w:color w:val="C00000"/>
+              </w:rPr>
+            </w:pPr>
+            <w:r>
+              <w:rPr>
+                <w:color w:val="C00000"/>
+              </w:rPr>
+              <w:t>71.</w:t>
+            </w:r>
+          </w:p>
+        </w:tc>
+        <w:tc>
+          <w:tcPr>
+            <w:tcW w:w="8737" w:type="dxa"/>
+          </w:tcPr>
+          <w:p>
+            <w:pPr>
+              <w:rPr>
+                <w:color w:val="C00000"/>
+              </w:rPr>
+            </w:pPr>
+            <w:r>
+              <w:rPr>
+                <w:color w:val="C00000"/>
+              </w:rPr>
+              <w:t>What is Angular Universal in Angular?</w:t>
+            </w:r>
+          </w:p>
+        </w:tc>
+      </w:tr>
+      <w:tr>
+        <w:tc>
+          <w:tcPr>
+            <w:tcW w:w="279" w:type="dxa"/>
+          </w:tcPr>
+          <w:p>
+            <w:r>
+              <w:t>A.</w:t>
+            </w:r>
+          </w:p>
+        </w:tc>
+        <w:tc>
+          <w:tcPr>
+            <w:tcW w:w="8737" w:type="dxa"/>
+          </w:tcPr>
+          <w:p>
+            <w:r>
+              <w:t>Angular Universal is a technology that allows server-side rendering</w:t>
+            </w:r>
+            <w:r>
+              <w:t xml:space="preserve"> </w:t>
+            </w:r>
+            <w:r>
+              <w:t>(SSR) of Angular Applications.</w:t>
+            </w:r>
+            <w:r>
+              <w:t xml:space="preserve"> It enables your Angular app to be rendered on the server and sent as fully rendered HTML to the client’s browser, improving initial page load time and enabling search engine optimization (SEO).</w:t>
+            </w:r>
+          </w:p>
+          <w:p/>
+        </w:tc>
+      </w:tr>
+      <w:tr>
+        <w:tc>
+          <w:tcPr>
+            <w:tcW w:w="279" w:type="dxa"/>
+          </w:tcPr>
+          <w:p>
+            <w:pPr>
+              <w:rPr>
+                <w:color w:val="C00000"/>
+              </w:rPr>
+            </w:pPr>
+            <w:r>
+              <w:rPr>
+                <w:color w:val="C00000"/>
+              </w:rPr>
+              <w:t>72.</w:t>
+            </w:r>
+          </w:p>
+        </w:tc>
+        <w:tc>
+          <w:tcPr>
+            <w:tcW w:w="8737" w:type="dxa"/>
+          </w:tcPr>
+          <w:p>
+            <w:pPr>
+              <w:rPr>
+                <w:color w:val="C00000"/>
+              </w:rPr>
+            </w:pPr>
+            <w:r>
+              <w:rPr>
+                <w:color w:val="C00000"/>
+              </w:rPr>
+              <w:t>What is Angular Ivy compiler in Angular?</w:t>
+            </w:r>
+          </w:p>
+        </w:tc>
+      </w:tr>
+      <w:tr>
+        <w:tc>
+          <w:tcPr>
+            <w:tcW w:w="279" w:type="dxa"/>
+          </w:tcPr>
+          <w:p>
+            <w:pPr>
+              <w:rPr>
+                <w:color w:val="C00000"/>
+              </w:rPr>
+            </w:pPr>
+            <w:r>
+              <w:t>A.</w:t>
+            </w:r>
+          </w:p>
+        </w:tc>
+        <w:tc>
+          <w:tcPr>
+            <w:tcW w:w="8737" w:type="dxa"/>
+          </w:tcPr>
+          <w:p>
+            <w:r>
+              <w:t>Angular Ivy is the next-generation rendering engine and compiler in Angular. It replaces the previous view Engine and brings significant improvements in terms of performance, bundle size reduction, and enhanced developer experience.</w:t>
+            </w:r>
+          </w:p>
+          <w:p/>
+        </w:tc>
+      </w:tr>
+      <w:tr>
+        <w:tc>
+          <w:tcPr>
+            <w:tcW w:w="279" w:type="dxa"/>
+          </w:tcPr>
+          <w:p>
+            <w:pPr>
+              <w:rPr>
+                <w:color w:val="C00000"/>
+              </w:rPr>
+            </w:pPr>
+            <w:r>
+              <w:rPr>
+                <w:color w:val="C00000"/>
+              </w:rPr>
+              <w:t>73.</w:t>
+            </w:r>
+          </w:p>
+        </w:tc>
+        <w:tc>
+          <w:tcPr>
+            <w:tcW w:w="8737" w:type="dxa"/>
+          </w:tcPr>
+          <w:p>
+            <w:pPr>
+              <w:rPr>
+                <w:color w:val="C00000"/>
+              </w:rPr>
+            </w:pPr>
+            <w:r>
+              <w:rPr>
+                <w:color w:val="C00000"/>
+              </w:rPr>
+              <w:t>What is view Engine in Angular?</w:t>
+            </w:r>
+          </w:p>
+        </w:tc>
+      </w:tr>
+      <w:tr>
+        <w:tc>
+          <w:tcPr>
+            <w:tcW w:w="279" w:type="dxa"/>
+          </w:tcPr>
+          <w:p>
+            <w:r>
+              <w:t>A.</w:t>
+            </w:r>
+          </w:p>
+        </w:tc>
+        <w:tc>
+          <w:tcPr>
+            <w:tcW w:w="8737" w:type="dxa"/>
+          </w:tcPr>
+          <w:p>
+            <w:r>
+              <w:t>In Angular, the view Engine is the original rendering engine and compiler that was used prior to the introduction of Angular Ivy. The View Engine is responsible for transforming Angular templates into executable code that can be rendered by the browser.</w:t>
+            </w:r>
+          </w:p>
+          <w:p>
+            <w:r>
+              <w:t>Note: Needs to check out the reference.</w:t>
+            </w:r>
+          </w:p>
+          <w:p/>
+        </w:tc>
+      </w:tr>
+      <w:tr>
+        <w:tc>
+          <w:tcPr>
+            <w:tcW w:w="279" w:type="dxa"/>
+          </w:tcPr>
+          <w:p>
+            <w:pPr>
+              <w:rPr>
+                <w:color w:val="C00000"/>
+              </w:rPr>
+            </w:pPr>
+            <w:r>
+              <w:rPr>
+                <w:color w:val="C00000"/>
+              </w:rPr>
+              <w:t>74.</w:t>
+            </w:r>
+          </w:p>
+        </w:tc>
+        <w:tc>
+          <w:tcPr>
+            <w:tcW w:w="8737" w:type="dxa"/>
+          </w:tcPr>
+          <w:p>
+            <w:pPr>
+              <w:rPr>
+                <w:color w:val="C00000"/>
+              </w:rPr>
+            </w:pPr>
+            <w:r>
+              <w:rPr>
+                <w:color w:val="C00000"/>
+              </w:rPr>
+              <w:t>What is QueryList class in Angular?</w:t>
+            </w:r>
+          </w:p>
+        </w:tc>
+      </w:tr>
+      <w:tr>
+        <w:tc>
+          <w:tcPr>
+            <w:tcW w:w="279" w:type="dxa"/>
+          </w:tcPr>
+          <w:p>
+            <w:r>
+              <w:t>A.</w:t>
+            </w:r>
+          </w:p>
+        </w:tc>
+        <w:tc>
+          <w:tcPr>
+            <w:tcW w:w="8737" w:type="dxa"/>
+          </w:tcPr>
+          <w:p>
+            <w:r>
+              <w:t>In Angular, the QueryList class is used to get a list of elements or directives from the DOM that match a specific query. It is a part of the Angular Core library and provides a way to access and manipulate elements or directives within a component or directive.</w:t>
+            </w:r>
+          </w:p>
+          <w:p/>
+        </w:tc>
+      </w:tr>
+      <w:tr>
+        <w:tc>
+          <w:tcPr>
+            <w:tcW w:w="279" w:type="dxa"/>
+          </w:tcPr>
+          <w:p>
+            <w:pPr>
+              <w:rPr>
+                <w:color w:val="C00000"/>
+              </w:rPr>
+            </w:pPr>
+            <w:r>
+              <w:rPr>
+                <w:color w:val="C00000"/>
+              </w:rPr>
+              <w:t>75.</w:t>
+            </w:r>
+          </w:p>
+        </w:tc>
+        <w:tc>
+          <w:tcPr>
+            <w:tcW w:w="8737" w:type="dxa"/>
+          </w:tcPr>
+          <w:p>
+            <w:pPr>
+              <w:rPr>
+                <w:color w:val="C00000"/>
+              </w:rPr>
+            </w:pPr>
+            <w:r>
+              <w:rPr>
+                <w:color w:val="C00000"/>
+              </w:rPr>
+              <w:t>What is ActivateRouteSnapShot class in Angular?</w:t>
+            </w:r>
+          </w:p>
+        </w:tc>
+      </w:tr>
+      <w:tr>
+        <w:tc>
+          <w:tcPr>
+            <w:tcW w:w="279" w:type="dxa"/>
+          </w:tcPr>
+          <w:p>
+            <w:r>
+              <w:t>A.</w:t>
+            </w:r>
+          </w:p>
+        </w:tc>
+        <w:tc>
+          <w:tcPr>
+            <w:tcW w:w="8737" w:type="dxa"/>
+          </w:tcPr>
+          <w:p>
+            <w:r>
+              <w:t>In Angular, the ActivateRouteSnapshot class represents the state of a route at a particular moment in time. It provides information about the route’s parameters, data, URL segments, and other related properties. It is typically used within the context of routing and navigation.</w:t>
+            </w:r>
+          </w:p>
+          <w:p/>
+        </w:tc>
+      </w:tr>
+      <w:tr>
+        <w:tc>
+          <w:tcPr>
+            <w:tcW w:w="279" w:type="dxa"/>
+          </w:tcPr>
+          <w:p>
+            <w:pPr>
+              <w:rPr>
+                <w:color w:val="C00000"/>
+              </w:rPr>
+            </w:pPr>
+            <w:r>
+              <w:rPr>
+                <w:color w:val="C00000"/>
+              </w:rPr>
+              <w:lastRenderedPageBreak/>
+              <w:t>76.</w:t>
+            </w:r>
+          </w:p>
+        </w:tc>
+        <w:tc>
+          <w:tcPr>
+            <w:tcW w:w="8737" w:type="dxa"/>
+          </w:tcPr>
+          <w:p>
+            <w:pPr>
+              <w:rPr>
+                <w:color w:val="C00000"/>
+              </w:rPr>
+            </w:pPr>
+            <w:r>
+              <w:rPr>
+                <w:color w:val="C00000"/>
+              </w:rPr>
+              <w:t>What is RouterStateSnapShot class in Angular?</w:t>
+            </w:r>
+          </w:p>
+        </w:tc>
+      </w:tr>
+      <w:tr>
+        <w:tc>
+          <w:tcPr>
+            <w:tcW w:w="279" w:type="dxa"/>
+          </w:tcPr>
+          <w:p>
+            <w:r>
+              <w:t>A.</w:t>
+            </w:r>
+          </w:p>
+        </w:tc>
+        <w:tc>
+          <w:tcPr>
+            <w:tcW w:w="8737" w:type="dxa"/>
+          </w:tcPr>
+          <w:p>
+            <w:r>
+              <w:t>In Angular, the RouterStateSnapshot class represents the state of the router at a specific moment. It contains information about the current route, including its URL, parameters, query parameters, and any associated data. The RouterStateSnapshot is typically used within the context of routing and navigation.</w:t>
+            </w:r>
+            <w:r>
+              <w:br/>
+            </w:r>
+          </w:p>
+        </w:tc>
+      </w:tr>
+      <w:tr>
+        <w:tc>
+          <w:tcPr>
+            <w:tcW w:w="279" w:type="dxa"/>
+          </w:tcPr>
+          <w:p>
+            <w:pPr>
+              <w:rPr>
+                <w:color w:val="C00000"/>
+              </w:rPr>
+            </w:pPr>
+            <w:r>
+              <w:rPr>
+                <w:color w:val="C00000"/>
+              </w:rPr>
+              <w:t>77.</w:t>
+            </w:r>
+          </w:p>
+        </w:tc>
+        <w:tc>
+          <w:tcPr>
+            <w:tcW w:w="8737" w:type="dxa"/>
+          </w:tcPr>
+          <w:p>
+            <w:pPr>
+              <w:rPr>
+                <w:color w:val="C00000"/>
+              </w:rPr>
+            </w:pPr>
+            <w:r>
+              <w:rPr>
+                <w:color w:val="C00000"/>
+              </w:rPr>
+              <w:t>Learn Validators class in Angular?</w:t>
+            </w:r>
+          </w:p>
+        </w:tc>
+      </w:tr>
+      <w:tr>
+        <w:tc>
+          <w:tcPr>
+            <w:tcW w:w="279" w:type="dxa"/>
+          </w:tcPr>
+          <w:p>
+            <w:r>
+              <w:t>A.</w:t>
+            </w:r>
+          </w:p>
+        </w:tc>
+        <w:tc>
+          <w:tcPr>
+            <w:tcW w:w="8737" w:type="dxa"/>
+          </w:tcPr>
+          <w:p>
+            <w:r>
+              <w:t>In Angular, the validators class provides a set of built-in validation functions that can be used to validate form inputs. It offers various validation rules, such as required fields, minimum and maximum values, email format and more.</w:t>
+            </w:r>
+          </w:p>
+          <w:p/>
+        </w:tc>
+      </w:tr>
+      <w:tr>
+        <w:tc>
+          <w:tcPr>
+            <w:tcW w:w="279" w:type="dxa"/>
+          </w:tcPr>
+          <w:p>
+            <w:pPr>
+              <w:rPr>
+                <w:color w:val="C00000"/>
+              </w:rPr>
+            </w:pPr>
+            <w:r>
+              <w:rPr>
+                <w:color w:val="C00000"/>
+              </w:rPr>
+              <w:t>78.</w:t>
+            </w:r>
+          </w:p>
+        </w:tc>
+        <w:tc>
+          <w:tcPr>
+            <w:tcW w:w="8737" w:type="dxa"/>
+          </w:tcPr>
+          <w:p>
+            <w:pPr>
+              <w:rPr>
+                <w:color w:val="C00000"/>
+              </w:rPr>
+            </w:pPr>
+            <w:r>
+              <w:rPr>
+                <w:color w:val="C00000"/>
+              </w:rPr>
+              <w:t>What is HttpHeaders class in Angular?</w:t>
+            </w:r>
+          </w:p>
+        </w:tc>
+      </w:tr>
+      <w:tr>
+        <w:tc>
+          <w:tcPr>
+            <w:tcW w:w="279" w:type="dxa"/>
+          </w:tcPr>
+          <w:p>
+            <w:r>
+              <w:t>A.</w:t>
+            </w:r>
+          </w:p>
+        </w:tc>
+        <w:tc>
+          <w:tcPr>
+            <w:tcW w:w="8737" w:type="dxa"/>
+          </w:tcPr>
+          <w:p>
+            <w:r>
+              <w:t>In Angular, the HttpHeaders class is used to create and manipulate HTTP headers for making HTTP requests. Headers contain additional information about the request or response, such as content type, authorization token, caching directives, and more.</w:t>
+            </w:r>
+          </w:p>
+          <w:p/>
+        </w:tc>
+      </w:tr>
+      <w:tr>
+        <w:tc>
+          <w:tcPr>
+            <w:tcW w:w="279" w:type="dxa"/>
+          </w:tcPr>
+          <w:p>
+            <w:pPr>
+              <w:rPr>
+                <w:color w:val="C00000"/>
+              </w:rPr>
+            </w:pPr>
+            <w:r>
+              <w:rPr>
+                <w:color w:val="C00000"/>
+              </w:rPr>
+              <w:t>79.</w:t>
+            </w:r>
+          </w:p>
+        </w:tc>
+        <w:tc>
+          <w:tcPr>
+            <w:tcW w:w="8737" w:type="dxa"/>
+          </w:tcPr>
+          <w:p>
+            <w:pPr>
+              <w:rPr>
+                <w:color w:val="C00000"/>
+              </w:rPr>
+            </w:pPr>
+            <w:r>
+              <w:rPr>
+                <w:color w:val="C00000"/>
+              </w:rPr>
+              <w:t>What is HttpParams class in Angular?</w:t>
+            </w:r>
+          </w:p>
+        </w:tc>
+      </w:tr>
+      <w:tr>
+        <w:tc>
+          <w:tcPr>
+            <w:tcW w:w="279" w:type="dxa"/>
+          </w:tcPr>
+          <w:p>
+            <w:r>
+              <w:t>A.</w:t>
+            </w:r>
+          </w:p>
+        </w:tc>
+        <w:tc>
+          <w:tcPr>
+            <w:tcW w:w="8737" w:type="dxa"/>
+          </w:tcPr>
+          <w:p>
+            <w:r>
+              <w:t>In Angular, the HttpParams class is used to construct and manage URL query parameters of HTTP requests. It provides a convenient way to append query parameters to the URL without manually constructing the query string.</w:t>
+            </w:r>
+          </w:p>
+          <w:p/>
+        </w:tc>
+      </w:tr>
+      <w:tr>
+        <w:tc>
+          <w:tcPr>
+            <w:tcW w:w="279" w:type="dxa"/>
+          </w:tcPr>
+          <w:p>
+            <w:pPr>
+              <w:rPr>
+                <w:color w:val="C00000"/>
+              </w:rPr>
+            </w:pPr>
+            <w:r>
+              <w:rPr>
+                <w:color w:val="C00000"/>
+              </w:rPr>
+              <w:t>80.</w:t>
+            </w:r>
+          </w:p>
+        </w:tc>
+        <w:tc>
+          <w:tcPr>
+            <w:tcW w:w="8737" w:type="dxa"/>
+          </w:tcPr>
+          <w:p>
+            <w:pPr>
+              <w:rPr>
+                <w:color w:val="C00000"/>
+              </w:rPr>
+            </w:pPr>
+            <w:r>
+              <w:rPr>
+                <w:color w:val="C00000"/>
+              </w:rPr>
+              <w:t>What is HttpInterceptor interface in Angular?</w:t>
+            </w:r>
+          </w:p>
+        </w:tc>
+      </w:tr>
+      <w:tr>
+        <w:tc>
+          <w:tcPr>
+            <w:tcW w:w="279" w:type="dxa"/>
+          </w:tcPr>
+          <w:p>
+            <w:r>
+              <w:t>A.</w:t>
+            </w:r>
+          </w:p>
+        </w:tc>
+        <w:tc>
+          <w:tcPr>
+            <w:tcW w:w="8737" w:type="dxa"/>
+          </w:tcPr>
+          <w:p>
+            <w:r>
+              <w:t>In Angular, the HttpInterceptor interface is used to intercept HTTP requests and responses, allowing to modify them or add custom logic before they are sent or received. It provides a way to handle common tasks like adding headers, logging, error handling and more.</w:t>
+            </w:r>
+          </w:p>
           <w:p>
             <w:bookmarkStart w:id="0" w:name="_GoBack"/>
             <w:bookmarkEnd w:id="0"/>
@@ -7077,18 +7709,34 @@
             <w:tcW w:w="279" w:type="dxa"/>
           </w:tcPr>
           <w:p>
-            <w:r>
-              <w:t>71.</w:t>
-            </w:r>
-          </w:p>
-        </w:tc>
-        <w:tc>
-          <w:tcPr>
-            <w:tcW w:w="8737" w:type="dxa"/>
-          </w:tcPr>
-          <w:p>
-            <w:r>
-              <w:t>What is Angular Universal in Angular?</w:t>
+            <w:pPr>
+              <w:rPr>
+                <w:color w:val="C00000"/>
+              </w:rPr>
+            </w:pPr>
+            <w:r>
+              <w:rPr>
+                <w:color w:val="C00000"/>
+              </w:rPr>
+              <w:t>81.</w:t>
+            </w:r>
+          </w:p>
+        </w:tc>
+        <w:tc>
+          <w:tcPr>
+            <w:tcW w:w="8737" w:type="dxa"/>
+          </w:tcPr>
+          <w:p>
+            <w:pPr>
+              <w:rPr>
+                <w:color w:val="C00000"/>
+              </w:rPr>
+            </w:pPr>
+            <w:r>
+              <w:rPr>
+                <w:color w:val="C00000"/>
+              </w:rPr>
+              <w:t>What is component and Module archtechture in Angular?</w:t>
             </w:r>
           </w:p>
         </w:tc>
@@ -7117,40 +7765,34 @@
             <w:tcW w:w="279" w:type="dxa"/>
           </w:tcPr>
           <w:p>
-            <w:r>
-              <w:t>72.</w:t>
-            </w:r>
-          </w:p>
-        </w:tc>
-        <w:tc>
-          <w:tcPr>
-            <w:tcW w:w="8737" w:type="dxa"/>
-          </w:tcPr>
-          <w:p>
-            <w:r>
-              <w:t>What is Angular Ivy compiler in Angular?</w:t>
-            </w:r>
-          </w:p>
-        </w:tc>
-      </w:tr>
-      <w:tr>
-        <w:tc>
-          <w:tcPr>
-            <w:tcW w:w="279" w:type="dxa"/>
-          </w:tcPr>
-          <w:p>
-            <w:r>
-              <w:t>73.</w:t>
-            </w:r>
-          </w:p>
-        </w:tc>
-        <w:tc>
-          <w:tcPr>
-            <w:tcW w:w="8737" w:type="dxa"/>
-          </w:tcPr>
-          <w:p>
-            <w:r>
-              <w:t>What is view Engine in Angular?</w:t>
+            <w:pPr>
+              <w:rPr>
+                <w:color w:val="C00000"/>
+              </w:rPr>
+            </w:pPr>
+            <w:r>
+              <w:rPr>
+                <w:color w:val="C00000"/>
+              </w:rPr>
+              <w:t>82.</w:t>
+            </w:r>
+          </w:p>
+        </w:tc>
+        <w:tc>
+          <w:tcPr>
+            <w:tcW w:w="8737" w:type="dxa"/>
+          </w:tcPr>
+          <w:p>
+            <w:pPr>
+              <w:rPr>
+                <w:color w:val="C00000"/>
+              </w:rPr>
+            </w:pPr>
+            <w:r>
+              <w:rPr>
+                <w:color w:val="C00000"/>
+              </w:rPr>
+              <w:t>What is about Angular Architechture?</w:t>
             </w:r>
           </w:p>
         </w:tc>
@@ -7179,18 +7821,34 @@
             <w:tcW w:w="279" w:type="dxa"/>
           </w:tcPr>
           <w:p>
-            <w:r>
-              <w:t>74.</w:t>
-            </w:r>
-          </w:p>
-        </w:tc>
-        <w:tc>
-          <w:tcPr>
-            <w:tcW w:w="8737" w:type="dxa"/>
-          </w:tcPr>
-          <w:p>
-            <w:r>
-              <w:t>What is QueryList class in Angular?</w:t>
+            <w:pPr>
+              <w:rPr>
+                <w:color w:val="C00000"/>
+              </w:rPr>
+            </w:pPr>
+            <w:r>
+              <w:rPr>
+                <w:color w:val="C00000"/>
+              </w:rPr>
+              <w:t>83.</w:t>
+            </w:r>
+          </w:p>
+        </w:tc>
+        <w:tc>
+          <w:tcPr>
+            <w:tcW w:w="8737" w:type="dxa"/>
+          </w:tcPr>
+          <w:p>
+            <w:pPr>
+              <w:rPr>
+                <w:color w:val="C00000"/>
+              </w:rPr>
+            </w:pPr>
+            <w:r>
+              <w:rPr>
+                <w:color w:val="C00000"/>
+              </w:rPr>
+              <w:t>What is FormArray class in Angular?</w:t>
             </w:r>
           </w:p>
         </w:tc>
@@ -7219,18 +7877,34 @@
             <w:tcW w:w="279" w:type="dxa"/>
           </w:tcPr>
           <w:p>
-            <w:r>
-              <w:t>75.</w:t>
-            </w:r>
-          </w:p>
-        </w:tc>
-        <w:tc>
-          <w:tcPr>
-            <w:tcW w:w="8737" w:type="dxa"/>
-          </w:tcPr>
-          <w:p>
-            <w:r>
-              <w:t>What is ActivateRouteSnapShot class in Angular?</w:t>
+            <w:pPr>
+              <w:rPr>
+                <w:color w:val="C00000"/>
+              </w:rPr>
+            </w:pPr>
+            <w:r>
+              <w:rPr>
+                <w:color w:val="C00000"/>
+              </w:rPr>
+              <w:t>84.</w:t>
+            </w:r>
+          </w:p>
+        </w:tc>
+        <w:tc>
+          <w:tcPr>
+            <w:tcW w:w="8737" w:type="dxa"/>
+          </w:tcPr>
+          <w:p>
+            <w:pPr>
+              <w:rPr>
+                <w:color w:val="C00000"/>
+              </w:rPr>
+            </w:pPr>
+            <w:r>
+              <w:rPr>
+                <w:color w:val="C00000"/>
+              </w:rPr>
+              <w:t>What is NPM in Angular?</w:t>
             </w:r>
           </w:p>
         </w:tc>
@@ -7259,18 +7933,34 @@
             <w:tcW w:w="279" w:type="dxa"/>
           </w:tcPr>
           <w:p>
-            <w:r>
-              <w:t>76.</w:t>
-            </w:r>
-          </w:p>
-        </w:tc>
-        <w:tc>
-          <w:tcPr>
-            <w:tcW w:w="8737" w:type="dxa"/>
-          </w:tcPr>
-          <w:p>
-            <w:r>
-              <w:t>What is RouterStateSnapShot class in Angular?</w:t>
+            <w:pPr>
+              <w:rPr>
+                <w:color w:val="C00000"/>
+              </w:rPr>
+            </w:pPr>
+            <w:r>
+              <w:rPr>
+                <w:color w:val="C00000"/>
+              </w:rPr>
+              <w:t>85.</w:t>
+            </w:r>
+          </w:p>
+        </w:tc>
+        <w:tc>
+          <w:tcPr>
+            <w:tcW w:w="8737" w:type="dxa"/>
+          </w:tcPr>
+          <w:p>
+            <w:pPr>
+              <w:rPr>
+                <w:color w:val="C00000"/>
+              </w:rPr>
+            </w:pPr>
+            <w:r>
+              <w:rPr>
+                <w:color w:val="C00000"/>
+              </w:rPr>
+              <w:t>What is Life cycle Hooks in Angular?</w:t>
             </w:r>
           </w:p>
         </w:tc>
@@ -7299,18 +7989,34 @@
             <w:tcW w:w="279" w:type="dxa"/>
           </w:tcPr>
           <w:p>
-            <w:r>
-              <w:t>77.</w:t>
-            </w:r>
-          </w:p>
-        </w:tc>
-        <w:tc>
-          <w:tcPr>
-            <w:tcW w:w="8737" w:type="dxa"/>
-          </w:tcPr>
-          <w:p>
-            <w:r>
-              <w:t>Learn Validators class in Angular?</w:t>
+            <w:pPr>
+              <w:rPr>
+                <w:color w:val="C00000"/>
+              </w:rPr>
+            </w:pPr>
+            <w:r>
+              <w:rPr>
+                <w:color w:val="C00000"/>
+              </w:rPr>
+              <w:t>86.</w:t>
+            </w:r>
+          </w:p>
+        </w:tc>
+        <w:tc>
+          <w:tcPr>
+            <w:tcW w:w="8737" w:type="dxa"/>
+          </w:tcPr>
+          <w:p>
+            <w:pPr>
+              <w:rPr>
+                <w:color w:val="C00000"/>
+              </w:rPr>
+            </w:pPr>
+            <w:r>
+              <w:rPr>
+                <w:color w:val="C00000"/>
+              </w:rPr>
+              <w:t>What is Singleton Service in Angular?</w:t>
             </w:r>
           </w:p>
         </w:tc>
@@ -7339,18 +8045,34 @@
             <w:tcW w:w="279" w:type="dxa"/>
           </w:tcPr>
           <w:p>
-            <w:r>
-              <w:t>78.</w:t>
-            </w:r>
-          </w:p>
-        </w:tc>
-        <w:tc>
-          <w:tcPr>
-            <w:tcW w:w="8737" w:type="dxa"/>
-          </w:tcPr>
-          <w:p>
-            <w:r>
-              <w:t>What is HttpHeaders class in Angular?</w:t>
+            <w:pPr>
+              <w:rPr>
+                <w:color w:val="C00000"/>
+              </w:rPr>
+            </w:pPr>
+            <w:r>
+              <w:rPr>
+                <w:color w:val="C00000"/>
+              </w:rPr>
+              <w:t>87.</w:t>
+            </w:r>
+          </w:p>
+        </w:tc>
+        <w:tc>
+          <w:tcPr>
+            <w:tcW w:w="8737" w:type="dxa"/>
+          </w:tcPr>
+          <w:p>
+            <w:pPr>
+              <w:rPr>
+                <w:color w:val="C00000"/>
+              </w:rPr>
+            </w:pPr>
+            <w:r>
+              <w:rPr>
+                <w:color w:val="C00000"/>
+              </w:rPr>
+              <w:t>What is slice pipe in Angular?</w:t>
             </w:r>
           </w:p>
         </w:tc>
@@ -7379,368 +8101,15 @@
             <w:tcW w:w="279" w:type="dxa"/>
           </w:tcPr>
           <w:p>
-            <w:r>
-              <w:t>79.</w:t>
-            </w:r>
-          </w:p>
-        </w:tc>
-        <w:tc>
-          <w:tcPr>
-            <w:tcW w:w="8737" w:type="dxa"/>
-          </w:tcPr>
-          <w:p>
-            <w:r>
-              <w:t>What is HttpParams class in Angular?</w:t>
-            </w:r>
-          </w:p>
-        </w:tc>
-      </w:tr>
-      <w:tr>
-        <w:tc>
-          <w:tcPr>
-            <w:tcW w:w="279" w:type="dxa"/>
-          </w:tcPr>
-          <w:p>
-            <w:r>
-              <w:t>A.</w:t>
-            </w:r>
-          </w:p>
-        </w:tc>
-        <w:tc>
-          <w:tcPr>
-            <w:tcW w:w="8737" w:type="dxa"/>
-          </w:tcPr>
-          <w:p/>
-        </w:tc>
-      </w:tr>
-      <w:tr>
-        <w:tc>
-          <w:tcPr>
-            <w:tcW w:w="279" w:type="dxa"/>
-          </w:tcPr>
-          <w:p>
-            <w:r>
-              <w:t>80.</w:t>
-            </w:r>
-          </w:p>
-        </w:tc>
-        <w:tc>
-          <w:tcPr>
-            <w:tcW w:w="8737" w:type="dxa"/>
-          </w:tcPr>
-          <w:p>
-            <w:r>
-              <w:t>What is HttpInterceptor interface in Angular?</w:t>
-            </w:r>
-          </w:p>
-        </w:tc>
-      </w:tr>
-      <w:tr>
-        <w:tc>
-          <w:tcPr>
-            <w:tcW w:w="279" w:type="dxa"/>
-          </w:tcPr>
-          <w:p>
-            <w:r>
-              <w:t>A.</w:t>
-            </w:r>
-          </w:p>
-        </w:tc>
-        <w:tc>
-          <w:tcPr>
-            <w:tcW w:w="8737" w:type="dxa"/>
-          </w:tcPr>
-          <w:p/>
-        </w:tc>
-      </w:tr>
-      <w:tr>
-        <w:tc>
-          <w:tcPr>
-            <w:tcW w:w="279" w:type="dxa"/>
-          </w:tcPr>
-          <w:p>
-            <w:r>
-              <w:t>81.</w:t>
-            </w:r>
-          </w:p>
-        </w:tc>
-        <w:tc>
-          <w:tcPr>
-            <w:tcW w:w="8737" w:type="dxa"/>
-          </w:tcPr>
-          <w:p>
-            <w:r>
-              <w:t>What is component and Module archtechture in Angular?</w:t>
-            </w:r>
-          </w:p>
-        </w:tc>
-      </w:tr>
-      <w:tr>
-        <w:tc>
-          <w:tcPr>
-            <w:tcW w:w="279" w:type="dxa"/>
-          </w:tcPr>
-          <w:p>
-            <w:r>
-              <w:t>A.</w:t>
-            </w:r>
-          </w:p>
-        </w:tc>
-        <w:tc>
-          <w:tcPr>
-            <w:tcW w:w="8737" w:type="dxa"/>
-          </w:tcPr>
-          <w:p/>
-        </w:tc>
-      </w:tr>
-      <w:tr>
-        <w:tc>
-          <w:tcPr>
-            <w:tcW w:w="279" w:type="dxa"/>
-          </w:tcPr>
-          <w:p>
-            <w:r>
-              <w:t>82.</w:t>
-            </w:r>
-          </w:p>
-        </w:tc>
-        <w:tc>
-          <w:tcPr>
-            <w:tcW w:w="8737" w:type="dxa"/>
-          </w:tcPr>
-          <w:p>
-            <w:r>
-              <w:t>What is about Angular Architechture?</w:t>
-            </w:r>
-          </w:p>
-        </w:tc>
-      </w:tr>
-      <w:tr>
-        <w:tc>
-          <w:tcPr>
-            <w:tcW w:w="279" w:type="dxa"/>
-          </w:tcPr>
-          <w:p>
-            <w:r>
-              <w:t>A.</w:t>
-            </w:r>
-          </w:p>
-        </w:tc>
-        <w:tc>
-          <w:tcPr>
-            <w:tcW w:w="8737" w:type="dxa"/>
-          </w:tcPr>
-          <w:p/>
-        </w:tc>
-      </w:tr>
-      <w:tr>
-        <w:tc>
-          <w:tcPr>
-            <w:tcW w:w="279" w:type="dxa"/>
-          </w:tcPr>
-          <w:p>
-            <w:r>
-              <w:t>83.</w:t>
-            </w:r>
-          </w:p>
-        </w:tc>
-        <w:tc>
-          <w:tcPr>
-            <w:tcW w:w="8737" w:type="dxa"/>
-          </w:tcPr>
-          <w:p>
-            <w:r>
-              <w:t>What is FormArray class in Angular?</w:t>
-            </w:r>
-          </w:p>
-        </w:tc>
-      </w:tr>
-      <w:tr>
-        <w:tc>
-          <w:tcPr>
-            <w:tcW w:w="279" w:type="dxa"/>
-          </w:tcPr>
-          <w:p>
-            <w:r>
-              <w:t>A.</w:t>
-            </w:r>
-          </w:p>
-        </w:tc>
-        <w:tc>
-          <w:tcPr>
-            <w:tcW w:w="8737" w:type="dxa"/>
-          </w:tcPr>
-          <w:p/>
-        </w:tc>
-      </w:tr>
-      <w:tr>
-        <w:tc>
-          <w:tcPr>
-            <w:tcW w:w="279" w:type="dxa"/>
-          </w:tcPr>
-          <w:p>
-            <w:r>
-              <w:t>84.</w:t>
-            </w:r>
-          </w:p>
-        </w:tc>
-        <w:tc>
-          <w:tcPr>
-            <w:tcW w:w="8737" w:type="dxa"/>
-          </w:tcPr>
-          <w:p>
-            <w:r>
-              <w:t>What is NPM in Angular?</w:t>
-            </w:r>
-          </w:p>
-        </w:tc>
-      </w:tr>
-      <w:tr>
-        <w:tc>
-          <w:tcPr>
-            <w:tcW w:w="279" w:type="dxa"/>
-          </w:tcPr>
-          <w:p>
-            <w:r>
-              <w:t>A.</w:t>
-            </w:r>
-          </w:p>
-        </w:tc>
-        <w:tc>
-          <w:tcPr>
-            <w:tcW w:w="8737" w:type="dxa"/>
-          </w:tcPr>
-          <w:p/>
-        </w:tc>
-      </w:tr>
-      <w:tr>
-        <w:tc>
-          <w:tcPr>
-            <w:tcW w:w="279" w:type="dxa"/>
-          </w:tcPr>
-          <w:p>
-            <w:r>
-              <w:t>85.</w:t>
-            </w:r>
-          </w:p>
-        </w:tc>
-        <w:tc>
-          <w:tcPr>
-            <w:tcW w:w="8737" w:type="dxa"/>
-          </w:tcPr>
-          <w:p>
-            <w:r>
-              <w:t>What is Life cycle Hooks in Angular?</w:t>
-            </w:r>
-          </w:p>
-        </w:tc>
-      </w:tr>
-      <w:tr>
-        <w:tc>
-          <w:tcPr>
-            <w:tcW w:w="279" w:type="dxa"/>
-          </w:tcPr>
-          <w:p>
-            <w:r>
-              <w:t>A.</w:t>
-            </w:r>
-          </w:p>
-        </w:tc>
-        <w:tc>
-          <w:tcPr>
-            <w:tcW w:w="8737" w:type="dxa"/>
-          </w:tcPr>
-          <w:p/>
-        </w:tc>
-      </w:tr>
-      <w:tr>
-        <w:tc>
-          <w:tcPr>
-            <w:tcW w:w="279" w:type="dxa"/>
-          </w:tcPr>
-          <w:p>
-            <w:r>
-              <w:t>86.</w:t>
-            </w:r>
-          </w:p>
-        </w:tc>
-        <w:tc>
-          <w:tcPr>
-            <w:tcW w:w="8737" w:type="dxa"/>
-          </w:tcPr>
-          <w:p>
-            <w:r>
-              <w:t>What is Singleton Service in Angular?</w:t>
-            </w:r>
-          </w:p>
-        </w:tc>
-      </w:tr>
-      <w:tr>
-        <w:tc>
-          <w:tcPr>
-            <w:tcW w:w="279" w:type="dxa"/>
-          </w:tcPr>
-          <w:p>
-            <w:r>
-              <w:lastRenderedPageBreak/>
-              <w:t>A.</w:t>
-            </w:r>
-          </w:p>
-        </w:tc>
-        <w:tc>
-          <w:tcPr>
-            <w:tcW w:w="8737" w:type="dxa"/>
-          </w:tcPr>
-          <w:p/>
-        </w:tc>
-      </w:tr>
-      <w:tr>
-        <w:tc>
-          <w:tcPr>
-            <w:tcW w:w="279" w:type="dxa"/>
-          </w:tcPr>
-          <w:p>
-            <w:r>
-              <w:t>87.</w:t>
-            </w:r>
-          </w:p>
-        </w:tc>
-        <w:tc>
-          <w:tcPr>
-            <w:tcW w:w="8737" w:type="dxa"/>
-          </w:tcPr>
-          <w:p>
-            <w:r>
-              <w:t>What is slice pipe in Angular?</w:t>
-            </w:r>
-          </w:p>
-        </w:tc>
-      </w:tr>
-      <w:tr>
-        <w:tc>
-          <w:tcPr>
-            <w:tcW w:w="279" w:type="dxa"/>
-          </w:tcPr>
-          <w:p>
-            <w:r>
-              <w:t>A.</w:t>
-            </w:r>
-          </w:p>
-        </w:tc>
-        <w:tc>
-          <w:tcPr>
-            <w:tcW w:w="8737" w:type="dxa"/>
-          </w:tcPr>
-          <w:p/>
-        </w:tc>
-      </w:tr>
-      <w:tr>
-        <w:tc>
-          <w:tcPr>
-            <w:tcW w:w="279" w:type="dxa"/>
-          </w:tcPr>
-          <w:p>
-            <w:r>
+            <w:pPr>
+              <w:rPr>
+                <w:color w:val="C00000"/>
+              </w:rPr>
+            </w:pPr>
+            <w:r>
+              <w:rPr>
+                <w:color w:val="C00000"/>
+              </w:rPr>
               <w:t>88.</w:t>
             </w:r>
           </w:p>
@@ -7750,7 +8119,15 @@
             <w:tcW w:w="8737" w:type="dxa"/>
           </w:tcPr>
           <w:p>
-            <w:r>
+            <w:pPr>
+              <w:rPr>
+                <w:color w:val="C00000"/>
+              </w:rPr>
+            </w:pPr>
+            <w:r>
+              <w:rPr>
+                <w:color w:val="C00000"/>
+              </w:rPr>
               <w:t>What are the similarities &amp; differences between constructor &amp; ngOnIt in Angular?</w:t>
             </w:r>
           </w:p>

</xml_diff>